<commit_message>
Adding and editing some documentation files
</commit_message>
<xml_diff>
--- a/Readme Files/Mercearia Palmeiras.docx
+++ b/Readme Files/Mercearia Palmeiras.docx
@@ -978,23 +978,7 @@
           <w:sz w:val="28"/>
           <w:szCs w:val="28"/>
         </w:rPr>
-        <w:t xml:space="preserve">Nessa página, deve-se ter um campo com </w:t>
-      </w:r>
-      <w:proofErr w:type="spellStart"/>
-      <w:r>
-        <w:rPr>
-          <w:sz w:val="28"/>
-          <w:szCs w:val="28"/>
-        </w:rPr>
-        <w:t>auto-focus</w:t>
-      </w:r>
-      <w:proofErr w:type="spellEnd"/>
-      <w:r>
-        <w:rPr>
-          <w:sz w:val="28"/>
-          <w:szCs w:val="28"/>
-        </w:rPr>
-        <w:t xml:space="preserve"> para receber o código de barra</w:t>
+        <w:t>Nessa página, deve-se ter um campo com auto-focus para receber o código de barra</w:t>
       </w:r>
       <w:r>
         <w:rPr>
@@ -1014,16 +998,16 @@
         </w:rPr>
         <w:lastRenderedPageBreak/>
         <w:drawing>
-          <wp:anchor distT="0" distB="0" distL="114300" distR="114300" simplePos="0" relativeHeight="251658240" behindDoc="0" locked="0" layoutInCell="1" allowOverlap="1" wp14:anchorId="1F4CFBC1" wp14:editId="44146418">
+          <wp:anchor distT="0" distB="0" distL="114300" distR="114300" simplePos="0" relativeHeight="251658240" behindDoc="0" locked="0" layoutInCell="1" allowOverlap="1" wp14:anchorId="1F4CFBC1" wp14:editId="2F9CDB18">
             <wp:simplePos x="0" y="0"/>
             <wp:positionH relativeFrom="margin">
-              <wp:align>right</wp:align>
+              <wp:posOffset>85725</wp:posOffset>
             </wp:positionH>
             <wp:positionV relativeFrom="paragraph">
-              <wp:posOffset>390525</wp:posOffset>
+              <wp:posOffset>389890</wp:posOffset>
             </wp:positionV>
-            <wp:extent cx="6638925" cy="5981700"/>
-            <wp:effectExtent l="0" t="0" r="9525" b="0"/>
+            <wp:extent cx="5867400" cy="6889750"/>
+            <wp:effectExtent l="0" t="0" r="0" b="6350"/>
             <wp:wrapTopAndBottom/>
             <wp:docPr id="4" name="Imagem 4"/>
             <wp:cNvGraphicFramePr>
@@ -1033,7 +1017,7 @@
               <a:graphicData uri="http://schemas.openxmlformats.org/drawingml/2006/picture">
                 <pic:pic xmlns:pic="http://schemas.openxmlformats.org/drawingml/2006/picture">
                   <pic:nvPicPr>
-                    <pic:cNvPr id="0" name="Picture 2"/>
+                    <pic:cNvPr id="4" name="Imagem 4"/>
                     <pic:cNvPicPr>
                       <a:picLocks noChangeAspect="1" noChangeArrowheads="1"/>
                     </pic:cNvPicPr>
@@ -1046,7 +1030,6 @@
                         </a:ext>
                       </a:extLst>
                     </a:blip>
-                    <a:srcRect/>
                     <a:stretch>
                       <a:fillRect/>
                     </a:stretch>
@@ -1054,7 +1037,7 @@
                   <pic:spPr bwMode="auto">
                     <a:xfrm>
                       <a:off x="0" y="0"/>
-                      <a:ext cx="6638925" cy="5981700"/>
+                      <a:ext cx="5867400" cy="6889750"/>
                     </a:xfrm>
                     <a:prstGeom prst="rect">
                       <a:avLst/>
@@ -1067,6 +1050,12 @@
                 </pic:pic>
               </a:graphicData>
             </a:graphic>
+            <wp14:sizeRelH relativeFrom="margin">
+              <wp14:pctWidth>0</wp14:pctWidth>
+            </wp14:sizeRelH>
+            <wp14:sizeRelV relativeFrom="margin">
+              <wp14:pctHeight>0</wp14:pctHeight>
+            </wp14:sizeRelV>
           </wp:anchor>
         </w:drawing>
       </w:r>
@@ -1199,11 +1188,9 @@
             <w:vAlign w:val="center"/>
           </w:tcPr>
           <w:p>
-            <w:proofErr w:type="spellStart"/>
             <w:r>
               <w:t>Lancamento_Estoque</w:t>
             </w:r>
-            <w:proofErr w:type="spellEnd"/>
           </w:p>
         </w:tc>
         <w:tc>
@@ -1244,11 +1231,9 @@
             <w:vAlign w:val="center"/>
           </w:tcPr>
           <w:p>
-            <w:proofErr w:type="spellStart"/>
             <w:r>
               <w:t>Venda_Produto</w:t>
             </w:r>
-            <w:proofErr w:type="spellEnd"/>
           </w:p>
         </w:tc>
         <w:tc>
@@ -1277,11 +1262,9 @@
             <w:vAlign w:val="center"/>
           </w:tcPr>
           <w:p>
-            <w:proofErr w:type="spellStart"/>
             <w:r>
               <w:t>Lancamento_Estoque</w:t>
             </w:r>
-            <w:proofErr w:type="spellEnd"/>
           </w:p>
         </w:tc>
         <w:tc>
@@ -1325,11 +1308,9 @@
             <w:vAlign w:val="center"/>
           </w:tcPr>
           <w:p>
-            <w:proofErr w:type="spellStart"/>
             <w:r>
               <w:t>Venda_Produto</w:t>
             </w:r>
-            <w:proofErr w:type="spellEnd"/>
           </w:p>
         </w:tc>
         <w:tc>
@@ -1427,11 +1408,9 @@
             <w:vAlign w:val="center"/>
           </w:tcPr>
           <w:p>
-            <w:proofErr w:type="spellStart"/>
             <w:r>
               <w:t>Venda_Produto</w:t>
             </w:r>
-            <w:proofErr w:type="spellEnd"/>
           </w:p>
         </w:tc>
         <w:tc>
@@ -1625,6 +1604,7 @@
         <w:tc>
           <w:tcPr>
             <w:tcW w:w="2614" w:type="dxa"/>
+            <w:vMerge w:val="restart"/>
             <w:vAlign w:val="center"/>
           </w:tcPr>
           <w:p>
@@ -1658,6 +1638,7 @@
         <w:tc>
           <w:tcPr>
             <w:tcW w:w="2614" w:type="dxa"/>
+            <w:vMerge w:val="restart"/>
           </w:tcPr>
           <w:p>
             <w:r>
@@ -1670,11 +1651,178 @@
         <w:tc>
           <w:tcPr>
             <w:tcW w:w="2614" w:type="dxa"/>
-            <w:vAlign w:val="center"/>
-          </w:tcPr>
-          <w:p>
-            <w:r>
-              <w:lastRenderedPageBreak/>
+            <w:vMerge/>
+            <w:vAlign w:val="center"/>
+          </w:tcPr>
+          <w:p/>
+        </w:tc>
+        <w:tc>
+          <w:tcPr>
+            <w:tcW w:w="2614" w:type="dxa"/>
+            <w:vAlign w:val="center"/>
+          </w:tcPr>
+          <w:p>
+            <w:r>
+              <w:t>Telefone</w:t>
+            </w:r>
+          </w:p>
+        </w:tc>
+        <w:tc>
+          <w:tcPr>
+            <w:tcW w:w="2614" w:type="dxa"/>
+            <w:vAlign w:val="center"/>
+          </w:tcPr>
+          <w:p>
+            <w:r>
+              <w:t>Possui</w:t>
+            </w:r>
+          </w:p>
+        </w:tc>
+        <w:tc>
+          <w:tcPr>
+            <w:tcW w:w="2614" w:type="dxa"/>
+            <w:vMerge/>
+          </w:tcPr>
+          <w:p/>
+        </w:tc>
+      </w:tr>
+      <w:tr>
+        <w:tc>
+          <w:tcPr>
+            <w:tcW w:w="2614" w:type="dxa"/>
+            <w:vMerge/>
+            <w:vAlign w:val="center"/>
+          </w:tcPr>
+          <w:p/>
+        </w:tc>
+        <w:tc>
+          <w:tcPr>
+            <w:tcW w:w="2614" w:type="dxa"/>
+            <w:vAlign w:val="center"/>
+          </w:tcPr>
+          <w:p>
+            <w:r>
+              <w:t>Endereco</w:t>
+            </w:r>
+          </w:p>
+        </w:tc>
+        <w:tc>
+          <w:tcPr>
+            <w:tcW w:w="2614" w:type="dxa"/>
+            <w:vAlign w:val="center"/>
+          </w:tcPr>
+          <w:p>
+            <w:r>
+              <w:t>Possui</w:t>
+            </w:r>
+          </w:p>
+        </w:tc>
+        <w:tc>
+          <w:tcPr>
+            <w:tcW w:w="2614" w:type="dxa"/>
+            <w:vMerge/>
+          </w:tcPr>
+          <w:p/>
+        </w:tc>
+      </w:tr>
+      <w:tr>
+        <w:tc>
+          <w:tcPr>
+            <w:tcW w:w="2614" w:type="dxa"/>
+            <w:vAlign w:val="center"/>
+          </w:tcPr>
+          <w:p>
+            <w:r>
+              <w:t>Telefone</w:t>
+            </w:r>
+          </w:p>
+        </w:tc>
+        <w:tc>
+          <w:tcPr>
+            <w:tcW w:w="2614" w:type="dxa"/>
+            <w:vAlign w:val="center"/>
+          </w:tcPr>
+          <w:p>
+            <w:r>
+              <w:t>Cliente</w:t>
+            </w:r>
+          </w:p>
+        </w:tc>
+        <w:tc>
+          <w:tcPr>
+            <w:tcW w:w="2614" w:type="dxa"/>
+            <w:vAlign w:val="center"/>
+          </w:tcPr>
+          <w:p>
+            <w:r>
+              <w:t>Possui</w:t>
+            </w:r>
+          </w:p>
+        </w:tc>
+        <w:tc>
+          <w:tcPr>
+            <w:tcW w:w="2614" w:type="dxa"/>
+          </w:tcPr>
+          <w:p>
+            <w:r>
+              <w:t>Tabela para cadastro do telefone dos clientes</w:t>
+            </w:r>
+          </w:p>
+        </w:tc>
+      </w:tr>
+      <w:tr>
+        <w:tc>
+          <w:tcPr>
+            <w:tcW w:w="2614" w:type="dxa"/>
+            <w:vAlign w:val="center"/>
+          </w:tcPr>
+          <w:p>
+            <w:r>
+              <w:t>Endereco</w:t>
+            </w:r>
+          </w:p>
+        </w:tc>
+        <w:tc>
+          <w:tcPr>
+            <w:tcW w:w="2614" w:type="dxa"/>
+            <w:vAlign w:val="center"/>
+          </w:tcPr>
+          <w:p>
+            <w:r>
+              <w:t>Cliente</w:t>
+            </w:r>
+          </w:p>
+        </w:tc>
+        <w:tc>
+          <w:tcPr>
+            <w:tcW w:w="2614" w:type="dxa"/>
+            <w:vAlign w:val="center"/>
+          </w:tcPr>
+          <w:p>
+            <w:r>
+              <w:t>Possui</w:t>
+            </w:r>
+          </w:p>
+        </w:tc>
+        <w:tc>
+          <w:tcPr>
+            <w:tcW w:w="2614" w:type="dxa"/>
+          </w:tcPr>
+          <w:p>
+            <w:r>
+              <w:t>Tabela para cadastro do endereço dos clientes.</w:t>
+            </w:r>
+          </w:p>
+        </w:tc>
+      </w:tr>
+      <w:tr>
+        <w:tc>
+          <w:tcPr>
+            <w:tcW w:w="2614" w:type="dxa"/>
+            <w:vAlign w:val="center"/>
+          </w:tcPr>
+          <w:p>
+            <w:r>
               <w:t>Despesas</w:t>
             </w:r>
           </w:p>
@@ -1711,11 +1859,9 @@
             <w:vAlign w:val="center"/>
           </w:tcPr>
           <w:p>
-            <w:proofErr w:type="spellStart"/>
             <w:r>
               <w:t>Fechamento_Caixa</w:t>
             </w:r>
-            <w:proofErr w:type="spellEnd"/>
           </w:p>
         </w:tc>
         <w:tc>
@@ -1836,7 +1982,6 @@
                 <w:bCs/>
               </w:rPr>
             </w:pPr>
-            <w:proofErr w:type="spellStart"/>
             <w:r>
               <w:rPr>
                 <w:b/>
@@ -1844,7 +1989,6 @@
               </w:rPr>
               <w:t>Comprim</w:t>
             </w:r>
-            <w:proofErr w:type="spellEnd"/>
           </w:p>
         </w:tc>
         <w:tc>
@@ -1915,11 +2059,9 @@
             <w:vAlign w:val="center"/>
           </w:tcPr>
           <w:p>
-            <w:proofErr w:type="spellStart"/>
             <w:r>
               <w:t>ID_Produto</w:t>
             </w:r>
-            <w:proofErr w:type="spellEnd"/>
           </w:p>
         </w:tc>
         <w:tc>
@@ -1951,23 +2093,7 @@
           </w:tcPr>
           <w:p>
             <w:r>
-              <w:t xml:space="preserve">PK, </w:t>
-            </w:r>
-            <w:proofErr w:type="spellStart"/>
-            <w:r>
-              <w:t>Not</w:t>
-            </w:r>
-            <w:proofErr w:type="spellEnd"/>
-            <w:r>
-              <w:t xml:space="preserve"> </w:t>
-            </w:r>
-            <w:proofErr w:type="spellStart"/>
-            <w:r>
-              <w:t>null</w:t>
-            </w:r>
-            <w:proofErr w:type="spellEnd"/>
-            <w:r>
-              <w:t xml:space="preserve">, </w:t>
+              <w:t xml:space="preserve">PK, Not null, </w:t>
             </w:r>
           </w:p>
         </w:tc>
@@ -2029,27 +2155,9 @@
             <w:vAlign w:val="center"/>
           </w:tcPr>
           <w:p>
-            <w:proofErr w:type="spellStart"/>
-            <w:r>
-              <w:t>Not</w:t>
-            </w:r>
-            <w:proofErr w:type="spellEnd"/>
-            <w:r>
-              <w:t xml:space="preserve"> </w:t>
-            </w:r>
-            <w:proofErr w:type="spellStart"/>
-            <w:r>
-              <w:t>null</w:t>
-            </w:r>
-            <w:proofErr w:type="spellEnd"/>
-            <w:r>
-              <w:t xml:space="preserve">, </w:t>
-            </w:r>
-            <w:proofErr w:type="spellStart"/>
-            <w:r>
-              <w:t>unique</w:t>
-            </w:r>
-            <w:proofErr w:type="spellEnd"/>
+            <w:r>
+              <w:t>Not null, unique</w:t>
+            </w:r>
           </w:p>
         </w:tc>
         <w:tc>
@@ -2077,11 +2185,9 @@
             <w:vAlign w:val="center"/>
           </w:tcPr>
           <w:p>
-            <w:proofErr w:type="spellStart"/>
             <w:r>
               <w:t>Cod_Barras</w:t>
             </w:r>
-            <w:proofErr w:type="spellEnd"/>
           </w:p>
         </w:tc>
         <w:tc>
@@ -2112,240 +2218,202 @@
             <w:vAlign w:val="center"/>
           </w:tcPr>
           <w:p>
-            <w:proofErr w:type="spellStart"/>
+            <w:r>
+              <w:t>Null, unique</w:t>
+            </w:r>
+          </w:p>
+        </w:tc>
+        <w:tc>
+          <w:tcPr>
+            <w:tcW w:w="1482" w:type="dxa"/>
+            <w:vAlign w:val="center"/>
+          </w:tcPr>
+          <w:p/>
+        </w:tc>
+        <w:tc>
+          <w:tcPr>
+            <w:tcW w:w="2629" w:type="dxa"/>
+          </w:tcPr>
+          <w:p>
+            <w:r>
+              <w:t>Código de barras do rótulo do produto</w:t>
+            </w:r>
+          </w:p>
+        </w:tc>
+      </w:tr>
+      <w:tr>
+        <w:tc>
+          <w:tcPr>
+            <w:tcW w:w="1983" w:type="dxa"/>
+            <w:vAlign w:val="center"/>
+          </w:tcPr>
+          <w:p>
+            <w:r>
+              <w:t>Preco_Venda</w:t>
+            </w:r>
+          </w:p>
+        </w:tc>
+        <w:tc>
+          <w:tcPr>
+            <w:tcW w:w="1579" w:type="dxa"/>
+            <w:vAlign w:val="center"/>
+          </w:tcPr>
+          <w:p>
+            <w:r>
+              <w:t>Decimal</w:t>
+            </w:r>
+          </w:p>
+        </w:tc>
+        <w:tc>
+          <w:tcPr>
+            <w:tcW w:w="1154" w:type="dxa"/>
+            <w:vAlign w:val="center"/>
+          </w:tcPr>
+          <w:p>
+            <w:r>
+              <w:t>4 bytes</w:t>
+            </w:r>
+          </w:p>
+        </w:tc>
+        <w:tc>
+          <w:tcPr>
+            <w:tcW w:w="1658" w:type="dxa"/>
+            <w:vAlign w:val="center"/>
+          </w:tcPr>
+          <w:p>
+            <w:r>
+              <w:t>Not null</w:t>
+            </w:r>
+          </w:p>
+        </w:tc>
+        <w:tc>
+          <w:tcPr>
+            <w:tcW w:w="1482" w:type="dxa"/>
+            <w:vAlign w:val="center"/>
+          </w:tcPr>
+          <w:p/>
+        </w:tc>
+        <w:tc>
+          <w:tcPr>
+            <w:tcW w:w="2629" w:type="dxa"/>
+          </w:tcPr>
+          <w:p>
+            <w:r>
+              <w:t>Preço para venda do produto</w:t>
+            </w:r>
+          </w:p>
+        </w:tc>
+      </w:tr>
+      <w:tr>
+        <w:tc>
+          <w:tcPr>
+            <w:tcW w:w="1983" w:type="dxa"/>
+            <w:vAlign w:val="center"/>
+          </w:tcPr>
+          <w:p>
+            <w:r>
+              <w:t>Unidade_Medida</w:t>
+            </w:r>
+          </w:p>
+        </w:tc>
+        <w:tc>
+          <w:tcPr>
+            <w:tcW w:w="1579" w:type="dxa"/>
+            <w:vAlign w:val="center"/>
+          </w:tcPr>
+          <w:p>
+            <w:r>
+              <w:t>Caracteres</w:t>
+            </w:r>
+          </w:p>
+        </w:tc>
+        <w:tc>
+          <w:tcPr>
+            <w:tcW w:w="1154" w:type="dxa"/>
+            <w:vAlign w:val="center"/>
+          </w:tcPr>
+          <w:p>
+            <w:r>
+              <w:t>40 bytes</w:t>
+            </w:r>
+          </w:p>
+        </w:tc>
+        <w:tc>
+          <w:tcPr>
+            <w:tcW w:w="1658" w:type="dxa"/>
+            <w:vAlign w:val="center"/>
+          </w:tcPr>
+          <w:p>
+            <w:r>
+              <w:t>Not null</w:t>
+            </w:r>
+          </w:p>
+        </w:tc>
+        <w:tc>
+          <w:tcPr>
+            <w:tcW w:w="1482" w:type="dxa"/>
+            <w:vAlign w:val="center"/>
+          </w:tcPr>
+          <w:p>
+            <w:r>
+              <w:t>‘Un’</w:t>
+            </w:r>
+          </w:p>
+        </w:tc>
+        <w:tc>
+          <w:tcPr>
+            <w:tcW w:w="2629" w:type="dxa"/>
+          </w:tcPr>
+          <w:p>
+            <w:r>
+              <w:t>Unidade de medida para venda do produto</w:t>
+            </w:r>
+          </w:p>
+        </w:tc>
+      </w:tr>
+      <w:tr>
+        <w:tc>
+          <w:tcPr>
+            <w:tcW w:w="1983" w:type="dxa"/>
+            <w:vAlign w:val="center"/>
+          </w:tcPr>
+          <w:p>
+            <w:r>
+              <w:t>Quant_Estoque</w:t>
+            </w:r>
+          </w:p>
+        </w:tc>
+        <w:tc>
+          <w:tcPr>
+            <w:tcW w:w="1579" w:type="dxa"/>
+            <w:vAlign w:val="center"/>
+          </w:tcPr>
+          <w:p>
+            <w:r>
+              <w:t>Decimal</w:t>
+            </w:r>
+          </w:p>
+        </w:tc>
+        <w:tc>
+          <w:tcPr>
+            <w:tcW w:w="1154" w:type="dxa"/>
+            <w:vAlign w:val="center"/>
+          </w:tcPr>
+          <w:p>
+            <w:r>
+              <w:t>4 bytes</w:t>
+            </w:r>
+          </w:p>
+        </w:tc>
+        <w:tc>
+          <w:tcPr>
+            <w:tcW w:w="1658" w:type="dxa"/>
+            <w:vAlign w:val="center"/>
+          </w:tcPr>
+          <w:p>
             <w:r>
               <w:t>Null</w:t>
             </w:r>
-            <w:proofErr w:type="spellEnd"/>
-            <w:r>
-              <w:t xml:space="preserve">, </w:t>
-            </w:r>
-            <w:proofErr w:type="spellStart"/>
-            <w:r>
-              <w:t>unique</w:t>
-            </w:r>
-            <w:proofErr w:type="spellEnd"/>
-          </w:p>
-        </w:tc>
-        <w:tc>
-          <w:tcPr>
-            <w:tcW w:w="1482" w:type="dxa"/>
-            <w:vAlign w:val="center"/>
-          </w:tcPr>
-          <w:p/>
-        </w:tc>
-        <w:tc>
-          <w:tcPr>
-            <w:tcW w:w="2629" w:type="dxa"/>
-          </w:tcPr>
-          <w:p>
-            <w:r>
-              <w:t>Código de barras do rótulo do produto</w:t>
-            </w:r>
-          </w:p>
-        </w:tc>
-      </w:tr>
-      <w:tr>
-        <w:tc>
-          <w:tcPr>
-            <w:tcW w:w="1983" w:type="dxa"/>
-            <w:vAlign w:val="center"/>
-          </w:tcPr>
-          <w:p>
-            <w:proofErr w:type="spellStart"/>
-            <w:r>
-              <w:t>Preco_Venda</w:t>
-            </w:r>
-            <w:proofErr w:type="spellEnd"/>
-          </w:p>
-        </w:tc>
-        <w:tc>
-          <w:tcPr>
-            <w:tcW w:w="1579" w:type="dxa"/>
-            <w:vAlign w:val="center"/>
-          </w:tcPr>
-          <w:p>
-            <w:r>
-              <w:t>Decimal</w:t>
-            </w:r>
-          </w:p>
-        </w:tc>
-        <w:tc>
-          <w:tcPr>
-            <w:tcW w:w="1154" w:type="dxa"/>
-            <w:vAlign w:val="center"/>
-          </w:tcPr>
-          <w:p>
-            <w:r>
-              <w:t>4 bytes</w:t>
-            </w:r>
-          </w:p>
-        </w:tc>
-        <w:tc>
-          <w:tcPr>
-            <w:tcW w:w="1658" w:type="dxa"/>
-            <w:vAlign w:val="center"/>
-          </w:tcPr>
-          <w:p>
-            <w:proofErr w:type="spellStart"/>
-            <w:r>
-              <w:t>Not</w:t>
-            </w:r>
-            <w:proofErr w:type="spellEnd"/>
-            <w:r>
-              <w:t xml:space="preserve"> </w:t>
-            </w:r>
-            <w:proofErr w:type="spellStart"/>
-            <w:r>
-              <w:t>null</w:t>
-            </w:r>
-            <w:proofErr w:type="spellEnd"/>
-          </w:p>
-        </w:tc>
-        <w:tc>
-          <w:tcPr>
-            <w:tcW w:w="1482" w:type="dxa"/>
-            <w:vAlign w:val="center"/>
-          </w:tcPr>
-          <w:p/>
-        </w:tc>
-        <w:tc>
-          <w:tcPr>
-            <w:tcW w:w="2629" w:type="dxa"/>
-          </w:tcPr>
-          <w:p>
-            <w:r>
-              <w:t>Preço para venda do produto</w:t>
-            </w:r>
-          </w:p>
-        </w:tc>
-      </w:tr>
-      <w:tr>
-        <w:tc>
-          <w:tcPr>
-            <w:tcW w:w="1983" w:type="dxa"/>
-            <w:vAlign w:val="center"/>
-          </w:tcPr>
-          <w:p>
-            <w:proofErr w:type="spellStart"/>
-            <w:r>
-              <w:t>Unidade_Medida</w:t>
-            </w:r>
-            <w:proofErr w:type="spellEnd"/>
-          </w:p>
-        </w:tc>
-        <w:tc>
-          <w:tcPr>
-            <w:tcW w:w="1579" w:type="dxa"/>
-            <w:vAlign w:val="center"/>
-          </w:tcPr>
-          <w:p>
-            <w:r>
-              <w:t>Caracteres</w:t>
-            </w:r>
-          </w:p>
-        </w:tc>
-        <w:tc>
-          <w:tcPr>
-            <w:tcW w:w="1154" w:type="dxa"/>
-            <w:vAlign w:val="center"/>
-          </w:tcPr>
-          <w:p>
-            <w:r>
-              <w:t>40 bytes</w:t>
-            </w:r>
-          </w:p>
-        </w:tc>
-        <w:tc>
-          <w:tcPr>
-            <w:tcW w:w="1658" w:type="dxa"/>
-            <w:vAlign w:val="center"/>
-          </w:tcPr>
-          <w:p>
-            <w:proofErr w:type="spellStart"/>
-            <w:r>
-              <w:t>Not</w:t>
-            </w:r>
-            <w:proofErr w:type="spellEnd"/>
-            <w:r>
-              <w:t xml:space="preserve"> </w:t>
-            </w:r>
-            <w:proofErr w:type="spellStart"/>
-            <w:r>
-              <w:t>null</w:t>
-            </w:r>
-            <w:proofErr w:type="spellEnd"/>
-          </w:p>
-        </w:tc>
-        <w:tc>
-          <w:tcPr>
-            <w:tcW w:w="1482" w:type="dxa"/>
-            <w:vAlign w:val="center"/>
-          </w:tcPr>
-          <w:p>
-            <w:r>
-              <w:t>‘Un’</w:t>
-            </w:r>
-          </w:p>
-        </w:tc>
-        <w:tc>
-          <w:tcPr>
-            <w:tcW w:w="2629" w:type="dxa"/>
-          </w:tcPr>
-          <w:p>
-            <w:r>
-              <w:t>Unidade de medida para venda do produto</w:t>
-            </w:r>
-          </w:p>
-        </w:tc>
-      </w:tr>
-      <w:tr>
-        <w:tc>
-          <w:tcPr>
-            <w:tcW w:w="1983" w:type="dxa"/>
-            <w:vAlign w:val="center"/>
-          </w:tcPr>
-          <w:p>
-            <w:proofErr w:type="spellStart"/>
-            <w:r>
-              <w:t>Quant_Estoque</w:t>
-            </w:r>
-            <w:proofErr w:type="spellEnd"/>
-          </w:p>
-        </w:tc>
-        <w:tc>
-          <w:tcPr>
-            <w:tcW w:w="1579" w:type="dxa"/>
-            <w:vAlign w:val="center"/>
-          </w:tcPr>
-          <w:p>
-            <w:r>
-              <w:t>Decimal</w:t>
-            </w:r>
-          </w:p>
-        </w:tc>
-        <w:tc>
-          <w:tcPr>
-            <w:tcW w:w="1154" w:type="dxa"/>
-            <w:vAlign w:val="center"/>
-          </w:tcPr>
-          <w:p>
-            <w:r>
-              <w:t>4 bytes</w:t>
-            </w:r>
-          </w:p>
-        </w:tc>
-        <w:tc>
-          <w:tcPr>
-            <w:tcW w:w="1658" w:type="dxa"/>
-            <w:vAlign w:val="center"/>
-          </w:tcPr>
-          <w:p>
-            <w:proofErr w:type="spellStart"/>
-            <w:r>
-              <w:t>Null</w:t>
-            </w:r>
-            <w:proofErr w:type="spellEnd"/>
           </w:p>
         </w:tc>
         <w:tc>
@@ -2389,7 +2457,6 @@
               </w:rPr>
               <w:t xml:space="preserve">Entidade: </w:t>
             </w:r>
-            <w:proofErr w:type="spellStart"/>
             <w:r>
               <w:rPr>
                 <w:b/>
@@ -2397,7 +2464,6 @@
               </w:rPr>
               <w:t>Lancamento_Estoque</w:t>
             </w:r>
-            <w:proofErr w:type="spellEnd"/>
           </w:p>
         </w:tc>
       </w:tr>
@@ -2408,11 +2474,9 @@
             <w:vAlign w:val="center"/>
           </w:tcPr>
           <w:p>
-            <w:proofErr w:type="spellStart"/>
             <w:r>
               <w:t>ID_Lancamento</w:t>
             </w:r>
-            <w:proofErr w:type="spellEnd"/>
           </w:p>
         </w:tc>
         <w:tc>
@@ -2444,21 +2508,8 @@
           </w:tcPr>
           <w:p>
             <w:r>
-              <w:t xml:space="preserve">PK, </w:t>
-            </w:r>
-            <w:proofErr w:type="spellStart"/>
-            <w:r>
-              <w:t>Not</w:t>
-            </w:r>
-            <w:proofErr w:type="spellEnd"/>
-            <w:r>
-              <w:t xml:space="preserve"> </w:t>
-            </w:r>
-            <w:proofErr w:type="spellStart"/>
-            <w:r>
-              <w:t>null</w:t>
-            </w:r>
-            <w:proofErr w:type="spellEnd"/>
+              <w:t>PK, Not null</w:t>
+            </w:r>
           </w:p>
         </w:tc>
         <w:tc>
@@ -2486,11 +2537,9 @@
             <w:vAlign w:val="center"/>
           </w:tcPr>
           <w:p>
-            <w:proofErr w:type="spellStart"/>
             <w:r>
               <w:t>ID_Produto</w:t>
             </w:r>
-            <w:proofErr w:type="spellEnd"/>
           </w:p>
         </w:tc>
         <w:tc>
@@ -2522,21 +2571,8 @@
           </w:tcPr>
           <w:p>
             <w:r>
-              <w:t xml:space="preserve">FK, </w:t>
-            </w:r>
-            <w:proofErr w:type="spellStart"/>
-            <w:r>
-              <w:t>not</w:t>
-            </w:r>
-            <w:proofErr w:type="spellEnd"/>
-            <w:r>
-              <w:t xml:space="preserve"> </w:t>
-            </w:r>
-            <w:proofErr w:type="spellStart"/>
-            <w:r>
-              <w:t>null</w:t>
-            </w:r>
-            <w:proofErr w:type="spellEnd"/>
+              <w:t>FK, not null</w:t>
+            </w:r>
           </w:p>
         </w:tc>
         <w:tc>
@@ -2564,11 +2600,9 @@
             <w:vAlign w:val="center"/>
           </w:tcPr>
           <w:p>
-            <w:proofErr w:type="spellStart"/>
             <w:r>
               <w:t>Quant_Recebida</w:t>
             </w:r>
-            <w:proofErr w:type="spellEnd"/>
           </w:p>
         </w:tc>
         <w:tc>
@@ -2578,7 +2612,7 @@
           </w:tcPr>
           <w:p>
             <w:r>
-              <w:t>Inteiro</w:t>
+              <w:t>Decimal</w:t>
             </w:r>
           </w:p>
         </w:tc>
@@ -2599,19 +2633,9 @@
             <w:vAlign w:val="center"/>
           </w:tcPr>
           <w:p>
-            <w:proofErr w:type="spellStart"/>
-            <w:r>
-              <w:t>Not</w:t>
-            </w:r>
-            <w:proofErr w:type="spellEnd"/>
-            <w:r>
-              <w:t xml:space="preserve"> </w:t>
-            </w:r>
-            <w:proofErr w:type="spellStart"/>
-            <w:r>
-              <w:t>null</w:t>
-            </w:r>
-            <w:proofErr w:type="spellEnd"/>
+            <w:r>
+              <w:t>Not null</w:t>
+            </w:r>
           </w:p>
         </w:tc>
         <w:tc>
@@ -2639,11 +2663,9 @@
             <w:vAlign w:val="center"/>
           </w:tcPr>
           <w:p>
-            <w:proofErr w:type="spellStart"/>
             <w:r>
               <w:t>Preco_Custo_Un</w:t>
             </w:r>
-            <w:proofErr w:type="spellEnd"/>
           </w:p>
         </w:tc>
         <w:tc>
@@ -2674,19 +2696,9 @@
             <w:vAlign w:val="center"/>
           </w:tcPr>
           <w:p>
-            <w:proofErr w:type="spellStart"/>
-            <w:r>
-              <w:t>Not</w:t>
-            </w:r>
-            <w:proofErr w:type="spellEnd"/>
-            <w:r>
-              <w:t xml:space="preserve"> </w:t>
-            </w:r>
-            <w:proofErr w:type="spellStart"/>
-            <w:r>
-              <w:t>null</w:t>
-            </w:r>
-            <w:proofErr w:type="spellEnd"/>
+            <w:r>
+              <w:t>Not null</w:t>
+            </w:r>
           </w:p>
         </w:tc>
         <w:tc>
@@ -2714,11 +2726,9 @@
             <w:vAlign w:val="center"/>
           </w:tcPr>
           <w:p>
-            <w:proofErr w:type="spellStart"/>
             <w:r>
               <w:t>Data_Lancamento</w:t>
             </w:r>
-            <w:proofErr w:type="spellEnd"/>
           </w:p>
         </w:tc>
         <w:tc>
@@ -2727,14 +2737,12 @@
             <w:vAlign w:val="center"/>
           </w:tcPr>
           <w:p>
-            <w:proofErr w:type="spellStart"/>
             <w:r>
               <w:t>Data</w:t>
             </w:r>
             <w:r>
               <w:t>Hora</w:t>
             </w:r>
-            <w:proofErr w:type="spellEnd"/>
           </w:p>
         </w:tc>
         <w:tc>
@@ -2754,19 +2762,9 @@
             <w:vAlign w:val="center"/>
           </w:tcPr>
           <w:p>
-            <w:proofErr w:type="spellStart"/>
-            <w:r>
-              <w:t>Not</w:t>
-            </w:r>
-            <w:proofErr w:type="spellEnd"/>
-            <w:r>
-              <w:t xml:space="preserve"> </w:t>
-            </w:r>
-            <w:proofErr w:type="spellStart"/>
-            <w:r>
-              <w:t>null</w:t>
-            </w:r>
-            <w:proofErr w:type="spellEnd"/>
+            <w:r>
+              <w:t>Not null</w:t>
+            </w:r>
           </w:p>
         </w:tc>
         <w:tc>
@@ -2817,17 +2815,8 @@
                 <w:b/>
                 <w:bCs/>
               </w:rPr>
-              <w:t xml:space="preserve">Entidade: </w:t>
-            </w:r>
-            <w:proofErr w:type="spellStart"/>
-            <w:r>
-              <w:rPr>
-                <w:b/>
-                <w:bCs/>
-              </w:rPr>
-              <w:t>Venda_Produto</w:t>
-            </w:r>
-            <w:proofErr w:type="spellEnd"/>
+              <w:t>Entidade: Venda_Produto</w:t>
+            </w:r>
           </w:p>
         </w:tc>
       </w:tr>
@@ -2838,11 +2827,9 @@
             <w:vAlign w:val="center"/>
           </w:tcPr>
           <w:p>
-            <w:proofErr w:type="spellStart"/>
             <w:r>
               <w:t>ID_Venda</w:t>
             </w:r>
-            <w:proofErr w:type="spellEnd"/>
           </w:p>
         </w:tc>
         <w:tc>
@@ -2874,21 +2861,8 @@
           </w:tcPr>
           <w:p>
             <w:r>
-              <w:t xml:space="preserve">PK, FK, </w:t>
-            </w:r>
-            <w:proofErr w:type="spellStart"/>
-            <w:r>
-              <w:t>Not</w:t>
-            </w:r>
-            <w:proofErr w:type="spellEnd"/>
-            <w:r>
-              <w:t xml:space="preserve"> </w:t>
-            </w:r>
-            <w:proofErr w:type="spellStart"/>
-            <w:r>
-              <w:t>null</w:t>
-            </w:r>
-            <w:proofErr w:type="spellEnd"/>
+              <w:t>PK, FK, Not null</w:t>
+            </w:r>
           </w:p>
         </w:tc>
         <w:tc>
@@ -2916,11 +2890,9 @@
             <w:vAlign w:val="center"/>
           </w:tcPr>
           <w:p>
-            <w:proofErr w:type="spellStart"/>
             <w:r>
               <w:t>ID_Produto</w:t>
             </w:r>
-            <w:proofErr w:type="spellEnd"/>
           </w:p>
         </w:tc>
         <w:tc>
@@ -2952,21 +2924,8 @@
           </w:tcPr>
           <w:p>
             <w:r>
-              <w:t xml:space="preserve">PK, FK, </w:t>
-            </w:r>
-            <w:proofErr w:type="spellStart"/>
-            <w:r>
-              <w:t>Not</w:t>
-            </w:r>
-            <w:proofErr w:type="spellEnd"/>
-            <w:r>
-              <w:t xml:space="preserve"> </w:t>
-            </w:r>
-            <w:proofErr w:type="spellStart"/>
-            <w:r>
-              <w:t>null</w:t>
-            </w:r>
-            <w:proofErr w:type="spellEnd"/>
+              <w:t>PK, FK, Not null</w:t>
+            </w:r>
           </w:p>
         </w:tc>
         <w:tc>
@@ -3027,19 +2986,9 @@
             <w:vAlign w:val="center"/>
           </w:tcPr>
           <w:p>
-            <w:proofErr w:type="spellStart"/>
-            <w:r>
-              <w:t>Not</w:t>
-            </w:r>
-            <w:proofErr w:type="spellEnd"/>
-            <w:r>
-              <w:t xml:space="preserve"> </w:t>
-            </w:r>
-            <w:proofErr w:type="spellStart"/>
-            <w:r>
-              <w:t>null</w:t>
-            </w:r>
-            <w:proofErr w:type="spellEnd"/>
+            <w:r>
+              <w:t>Not null</w:t>
+            </w:r>
           </w:p>
         </w:tc>
         <w:tc>
@@ -3100,19 +3049,9 @@
             <w:vAlign w:val="center"/>
           </w:tcPr>
           <w:p>
-            <w:proofErr w:type="spellStart"/>
-            <w:r>
-              <w:t>Not</w:t>
-            </w:r>
-            <w:proofErr w:type="spellEnd"/>
-            <w:r>
-              <w:t xml:space="preserve"> </w:t>
-            </w:r>
-            <w:proofErr w:type="spellStart"/>
-            <w:r>
-              <w:t>null</w:t>
-            </w:r>
-            <w:proofErr w:type="spellEnd"/>
+            <w:r>
+              <w:t>Not null</w:t>
+            </w:r>
           </w:p>
         </w:tc>
         <w:tc>
@@ -3170,11 +3109,10 @@
             <w:vAlign w:val="center"/>
           </w:tcPr>
           <w:p>
-            <w:proofErr w:type="spellStart"/>
-            <w:r>
+            <w:r>
+              <w:lastRenderedPageBreak/>
               <w:t>ID_Venda</w:t>
             </w:r>
-            <w:proofErr w:type="spellEnd"/>
           </w:p>
         </w:tc>
         <w:tc>
@@ -3206,21 +3144,8 @@
           </w:tcPr>
           <w:p>
             <w:r>
-              <w:t xml:space="preserve">PK, </w:t>
-            </w:r>
-            <w:proofErr w:type="spellStart"/>
-            <w:r>
-              <w:t>not</w:t>
-            </w:r>
-            <w:proofErr w:type="spellEnd"/>
-            <w:r>
-              <w:t xml:space="preserve"> </w:t>
-            </w:r>
-            <w:proofErr w:type="spellStart"/>
-            <w:r>
-              <w:t>null</w:t>
-            </w:r>
-            <w:proofErr w:type="spellEnd"/>
+              <w:t>PK, not null</w:t>
+            </w:r>
           </w:p>
         </w:tc>
         <w:tc>
@@ -3248,11 +3173,9 @@
             <w:vAlign w:val="center"/>
           </w:tcPr>
           <w:p>
-            <w:proofErr w:type="spellStart"/>
             <w:r>
               <w:t>ID_Caderneta</w:t>
             </w:r>
-            <w:proofErr w:type="spellEnd"/>
           </w:p>
         </w:tc>
         <w:tc>
@@ -3284,21 +3207,8 @@
           </w:tcPr>
           <w:p>
             <w:r>
-              <w:t xml:space="preserve">FK, </w:t>
-            </w:r>
-            <w:proofErr w:type="spellStart"/>
-            <w:r>
-              <w:t>not</w:t>
-            </w:r>
-            <w:proofErr w:type="spellEnd"/>
-            <w:r>
-              <w:t xml:space="preserve"> </w:t>
-            </w:r>
-            <w:proofErr w:type="spellStart"/>
-            <w:r>
-              <w:t>null</w:t>
-            </w:r>
-            <w:proofErr w:type="spellEnd"/>
+              <w:t>FK, not null</w:t>
+            </w:r>
           </w:p>
         </w:tc>
         <w:tc>
@@ -3337,11 +3247,9 @@
             <w:vAlign w:val="center"/>
           </w:tcPr>
           <w:p>
-            <w:proofErr w:type="spellStart"/>
             <w:r>
               <w:t>Datetime</w:t>
             </w:r>
-            <w:proofErr w:type="spellEnd"/>
           </w:p>
         </w:tc>
         <w:tc>
@@ -3361,19 +3269,9 @@
             <w:vAlign w:val="center"/>
           </w:tcPr>
           <w:p>
-            <w:proofErr w:type="spellStart"/>
-            <w:r>
-              <w:t>Not</w:t>
-            </w:r>
-            <w:proofErr w:type="spellEnd"/>
-            <w:r>
-              <w:t xml:space="preserve"> </w:t>
-            </w:r>
-            <w:proofErr w:type="spellStart"/>
-            <w:r>
-              <w:t>null</w:t>
-            </w:r>
-            <w:proofErr w:type="spellEnd"/>
+            <w:r>
+              <w:t>Not null</w:t>
+            </w:r>
           </w:p>
         </w:tc>
         <w:tc>
@@ -3438,19 +3336,9 @@
             <w:vAlign w:val="center"/>
           </w:tcPr>
           <w:p>
-            <w:proofErr w:type="spellStart"/>
-            <w:r>
-              <w:t>not</w:t>
-            </w:r>
-            <w:proofErr w:type="spellEnd"/>
-            <w:r>
-              <w:t xml:space="preserve"> </w:t>
-            </w:r>
-            <w:proofErr w:type="spellStart"/>
-            <w:r>
-              <w:t>null</w:t>
-            </w:r>
-            <w:proofErr w:type="spellEnd"/>
+            <w:r>
+              <w:t>not null</w:t>
+            </w:r>
           </w:p>
         </w:tc>
         <w:tc>
@@ -3470,11 +3358,7 @@
           </w:tcPr>
           <w:p>
             <w:r>
-              <w:t xml:space="preserve">Valor que determina se a compra foi ou não finalizada, sendo 0 para </w:t>
-            </w:r>
-            <w:r>
-              <w:lastRenderedPageBreak/>
-              <w:t>não finalizada e 1 para finalizada.</w:t>
+              <w:t>Valor que determina se a compra foi ou não finalizada, sendo 0 para não finalizada e 1 para finalizada.</w:t>
             </w:r>
           </w:p>
         </w:tc>
@@ -3499,7 +3383,6 @@
                 <w:b/>
                 <w:bCs/>
               </w:rPr>
-              <w:lastRenderedPageBreak/>
               <w:t>Entidade: Caderneta</w:t>
             </w:r>
           </w:p>
@@ -3512,11 +3395,9 @@
             <w:vAlign w:val="center"/>
           </w:tcPr>
           <w:p>
-            <w:proofErr w:type="spellStart"/>
             <w:r>
               <w:t>ID_Caderneta</w:t>
             </w:r>
-            <w:proofErr w:type="spellEnd"/>
           </w:p>
         </w:tc>
         <w:tc>
@@ -3548,21 +3429,8 @@
           </w:tcPr>
           <w:p>
             <w:r>
-              <w:t xml:space="preserve">PK, </w:t>
-            </w:r>
-            <w:proofErr w:type="spellStart"/>
-            <w:r>
-              <w:t>not</w:t>
-            </w:r>
-            <w:proofErr w:type="spellEnd"/>
-            <w:r>
-              <w:t xml:space="preserve"> </w:t>
-            </w:r>
-            <w:proofErr w:type="spellStart"/>
-            <w:r>
-              <w:t>null</w:t>
-            </w:r>
-            <w:proofErr w:type="spellEnd"/>
+              <w:t>PK, not null</w:t>
+            </w:r>
           </w:p>
         </w:tc>
         <w:tc>
@@ -3590,11 +3458,9 @@
             <w:vAlign w:val="center"/>
           </w:tcPr>
           <w:p>
-            <w:proofErr w:type="spellStart"/>
             <w:r>
               <w:t>Data_Abertura</w:t>
             </w:r>
-            <w:proofErr w:type="spellEnd"/>
           </w:p>
         </w:tc>
         <w:tc>
@@ -3625,19 +3491,9 @@
             <w:vAlign w:val="center"/>
           </w:tcPr>
           <w:p>
-            <w:proofErr w:type="spellStart"/>
-            <w:r>
-              <w:t>Not</w:t>
-            </w:r>
-            <w:proofErr w:type="spellEnd"/>
-            <w:r>
-              <w:t xml:space="preserve"> </w:t>
-            </w:r>
-            <w:proofErr w:type="spellStart"/>
-            <w:r>
-              <w:t>null</w:t>
-            </w:r>
-            <w:proofErr w:type="spellEnd"/>
+            <w:r>
+              <w:t>Not null</w:t>
+            </w:r>
           </w:p>
         </w:tc>
         <w:tc>
@@ -3669,11 +3525,9 @@
             <w:vAlign w:val="center"/>
           </w:tcPr>
           <w:p>
-            <w:proofErr w:type="spellStart"/>
             <w:r>
               <w:t>Status_Caderneta</w:t>
             </w:r>
-            <w:proofErr w:type="spellEnd"/>
           </w:p>
         </w:tc>
         <w:tc>
@@ -3704,19 +3558,9 @@
             <w:vAlign w:val="center"/>
           </w:tcPr>
           <w:p>
-            <w:proofErr w:type="spellStart"/>
-            <w:r>
-              <w:t>Not</w:t>
-            </w:r>
-            <w:proofErr w:type="spellEnd"/>
-            <w:r>
-              <w:t xml:space="preserve"> </w:t>
-            </w:r>
-            <w:proofErr w:type="spellStart"/>
-            <w:r>
-              <w:t>null</w:t>
-            </w:r>
-            <w:proofErr w:type="spellEnd"/>
+            <w:r>
+              <w:t>Not null</w:t>
+            </w:r>
           </w:p>
         </w:tc>
         <w:tc>
@@ -3748,11 +3592,9 @@
             <w:vAlign w:val="center"/>
           </w:tcPr>
           <w:p>
-            <w:proofErr w:type="spellStart"/>
             <w:r>
               <w:t>ID_Cliente</w:t>
             </w:r>
-            <w:proofErr w:type="spellEnd"/>
           </w:p>
         </w:tc>
         <w:tc>
@@ -3783,27 +3625,12 @@
             <w:vAlign w:val="center"/>
           </w:tcPr>
           <w:p>
-            <w:proofErr w:type="spellStart"/>
-            <w:r>
-              <w:t>Fk</w:t>
-            </w:r>
-            <w:proofErr w:type="spellEnd"/>
-            <w:r>
-              <w:t xml:space="preserve">, </w:t>
-            </w:r>
-            <w:proofErr w:type="spellStart"/>
-            <w:r>
-              <w:t>Not</w:t>
-            </w:r>
-            <w:proofErr w:type="spellEnd"/>
-            <w:r>
-              <w:t xml:space="preserve"> </w:t>
-            </w:r>
-            <w:proofErr w:type="spellStart"/>
-            <w:r>
-              <w:t>null</w:t>
-            </w:r>
-            <w:proofErr w:type="spellEnd"/>
+            <w:r>
+              <w:t xml:space="preserve">Fk, </w:t>
+            </w:r>
+            <w:r>
+              <w:t>Not null</w:t>
+            </w:r>
           </w:p>
         </w:tc>
         <w:tc>
@@ -3857,11 +3684,9 @@
             <w:vAlign w:val="center"/>
           </w:tcPr>
           <w:p>
-            <w:proofErr w:type="spellStart"/>
             <w:r>
               <w:t>ID_Cliente</w:t>
             </w:r>
-            <w:proofErr w:type="spellEnd"/>
           </w:p>
         </w:tc>
         <w:tc>
@@ -3893,21 +3718,8 @@
           </w:tcPr>
           <w:p>
             <w:r>
-              <w:t xml:space="preserve">PK, </w:t>
-            </w:r>
-            <w:proofErr w:type="spellStart"/>
-            <w:r>
-              <w:t>not</w:t>
-            </w:r>
-            <w:proofErr w:type="spellEnd"/>
-            <w:r>
-              <w:t xml:space="preserve"> </w:t>
-            </w:r>
-            <w:proofErr w:type="spellStart"/>
-            <w:r>
-              <w:t>null</w:t>
-            </w:r>
-            <w:proofErr w:type="spellEnd"/>
+              <w:t>PK, not null</w:t>
+            </w:r>
           </w:p>
         </w:tc>
         <w:tc>
@@ -3968,11 +3780,9 @@
             <w:vAlign w:val="center"/>
           </w:tcPr>
           <w:p>
-            <w:proofErr w:type="spellStart"/>
             <w:r>
               <w:t>Null</w:t>
             </w:r>
-            <w:proofErr w:type="spellEnd"/>
           </w:p>
         </w:tc>
         <w:tc>
@@ -4001,7 +3811,7 @@
           </w:tcPr>
           <w:p>
             <w:r>
-              <w:t>Telefone</w:t>
+              <w:t>Nome</w:t>
             </w:r>
           </w:p>
         </w:tc>
@@ -4033,11 +3843,9 @@
             <w:vAlign w:val="center"/>
           </w:tcPr>
           <w:p>
-            <w:proofErr w:type="spellStart"/>
-            <w:r>
-              <w:t>Null</w:t>
-            </w:r>
-            <w:proofErr w:type="spellEnd"/>
+            <w:r>
+              <w:t>Not null</w:t>
+            </w:r>
           </w:p>
         </w:tc>
         <w:tc>
@@ -4053,340 +3861,7 @@
           </w:tcPr>
           <w:p>
             <w:r>
-              <w:t>Telefones do cliente</w:t>
-            </w:r>
-          </w:p>
-        </w:tc>
-      </w:tr>
-      <w:tr>
-        <w:tc>
-          <w:tcPr>
-            <w:tcW w:w="1983" w:type="dxa"/>
-            <w:vAlign w:val="center"/>
-          </w:tcPr>
-          <w:p>
-            <w:r>
-              <w:t>Nome</w:t>
-            </w:r>
-          </w:p>
-        </w:tc>
-        <w:tc>
-          <w:tcPr>
-            <w:tcW w:w="1579" w:type="dxa"/>
-            <w:vAlign w:val="center"/>
-          </w:tcPr>
-          <w:p>
-            <w:r>
-              <w:t>Caractere</w:t>
-            </w:r>
-          </w:p>
-        </w:tc>
-        <w:tc>
-          <w:tcPr>
-            <w:tcW w:w="1154" w:type="dxa"/>
-            <w:vAlign w:val="center"/>
-          </w:tcPr>
-          <w:p>
-            <w:r>
-              <w:t>40 bytes</w:t>
-            </w:r>
-          </w:p>
-        </w:tc>
-        <w:tc>
-          <w:tcPr>
-            <w:tcW w:w="1658" w:type="dxa"/>
-            <w:vAlign w:val="center"/>
-          </w:tcPr>
-          <w:p>
-            <w:proofErr w:type="spellStart"/>
-            <w:r>
-              <w:t>Not</w:t>
-            </w:r>
-            <w:proofErr w:type="spellEnd"/>
-            <w:r>
-              <w:t xml:space="preserve"> </w:t>
-            </w:r>
-            <w:proofErr w:type="spellStart"/>
-            <w:r>
-              <w:t>null</w:t>
-            </w:r>
-            <w:proofErr w:type="spellEnd"/>
-          </w:p>
-        </w:tc>
-        <w:tc>
-          <w:tcPr>
-            <w:tcW w:w="1482" w:type="dxa"/>
-            <w:vAlign w:val="center"/>
-          </w:tcPr>
-          <w:p/>
-        </w:tc>
-        <w:tc>
-          <w:tcPr>
-            <w:tcW w:w="2629" w:type="dxa"/>
-          </w:tcPr>
-          <w:p>
-            <w:r>
               <w:t>Nome do cliente</w:t>
-            </w:r>
-          </w:p>
-        </w:tc>
-      </w:tr>
-      <w:tr>
-        <w:tc>
-          <w:tcPr>
-            <w:tcW w:w="1983" w:type="dxa"/>
-            <w:vAlign w:val="center"/>
-          </w:tcPr>
-          <w:p>
-            <w:r>
-              <w:t>Rua</w:t>
-            </w:r>
-          </w:p>
-        </w:tc>
-        <w:tc>
-          <w:tcPr>
-            <w:tcW w:w="1579" w:type="dxa"/>
-            <w:vAlign w:val="center"/>
-          </w:tcPr>
-          <w:p>
-            <w:r>
-              <w:t>Caractere</w:t>
-            </w:r>
-          </w:p>
-        </w:tc>
-        <w:tc>
-          <w:tcPr>
-            <w:tcW w:w="1154" w:type="dxa"/>
-            <w:vAlign w:val="center"/>
-          </w:tcPr>
-          <w:p>
-            <w:r>
-              <w:t>40 bytes</w:t>
-            </w:r>
-          </w:p>
-        </w:tc>
-        <w:tc>
-          <w:tcPr>
-            <w:tcW w:w="1658" w:type="dxa"/>
-            <w:vAlign w:val="center"/>
-          </w:tcPr>
-          <w:p>
-            <w:proofErr w:type="spellStart"/>
-            <w:r>
-              <w:t>Null</w:t>
-            </w:r>
-            <w:proofErr w:type="spellEnd"/>
-          </w:p>
-        </w:tc>
-        <w:tc>
-          <w:tcPr>
-            <w:tcW w:w="1482" w:type="dxa"/>
-            <w:vAlign w:val="center"/>
-          </w:tcPr>
-          <w:p/>
-        </w:tc>
-        <w:tc>
-          <w:tcPr>
-            <w:tcW w:w="2629" w:type="dxa"/>
-          </w:tcPr>
-          <w:p>
-            <w:r>
-              <w:t>Rua do cliente</w:t>
-            </w:r>
-          </w:p>
-        </w:tc>
-      </w:tr>
-      <w:tr>
-        <w:tc>
-          <w:tcPr>
-            <w:tcW w:w="1983" w:type="dxa"/>
-            <w:vAlign w:val="center"/>
-          </w:tcPr>
-          <w:p>
-            <w:r>
-              <w:t>Bairro</w:t>
-            </w:r>
-          </w:p>
-        </w:tc>
-        <w:tc>
-          <w:tcPr>
-            <w:tcW w:w="1579" w:type="dxa"/>
-            <w:vAlign w:val="center"/>
-          </w:tcPr>
-          <w:p>
-            <w:r>
-              <w:t>Caractere</w:t>
-            </w:r>
-          </w:p>
-        </w:tc>
-        <w:tc>
-          <w:tcPr>
-            <w:tcW w:w="1154" w:type="dxa"/>
-            <w:vAlign w:val="center"/>
-          </w:tcPr>
-          <w:p>
-            <w:r>
-              <w:t>40 bytes</w:t>
-            </w:r>
-          </w:p>
-        </w:tc>
-        <w:tc>
-          <w:tcPr>
-            <w:tcW w:w="1658" w:type="dxa"/>
-            <w:vAlign w:val="center"/>
-          </w:tcPr>
-          <w:p>
-            <w:proofErr w:type="spellStart"/>
-            <w:r>
-              <w:t>Null</w:t>
-            </w:r>
-            <w:proofErr w:type="spellEnd"/>
-          </w:p>
-        </w:tc>
-        <w:tc>
-          <w:tcPr>
-            <w:tcW w:w="1482" w:type="dxa"/>
-            <w:vAlign w:val="center"/>
-          </w:tcPr>
-          <w:p/>
-        </w:tc>
-        <w:tc>
-          <w:tcPr>
-            <w:tcW w:w="2629" w:type="dxa"/>
-          </w:tcPr>
-          <w:p>
-            <w:r>
-              <w:t>Bairro do cliente</w:t>
-            </w:r>
-          </w:p>
-        </w:tc>
-      </w:tr>
-      <w:tr>
-        <w:tc>
-          <w:tcPr>
-            <w:tcW w:w="1983" w:type="dxa"/>
-            <w:vAlign w:val="center"/>
-          </w:tcPr>
-          <w:p>
-            <w:r>
-              <w:t>Num</w:t>
-            </w:r>
-          </w:p>
-        </w:tc>
-        <w:tc>
-          <w:tcPr>
-            <w:tcW w:w="1579" w:type="dxa"/>
-            <w:vAlign w:val="center"/>
-          </w:tcPr>
-          <w:p>
-            <w:r>
-              <w:t>Inteiro</w:t>
-            </w:r>
-          </w:p>
-        </w:tc>
-        <w:tc>
-          <w:tcPr>
-            <w:tcW w:w="1154" w:type="dxa"/>
-            <w:vAlign w:val="center"/>
-          </w:tcPr>
-          <w:p>
-            <w:r>
-              <w:t>4 bytes</w:t>
-            </w:r>
-          </w:p>
-        </w:tc>
-        <w:tc>
-          <w:tcPr>
-            <w:tcW w:w="1658" w:type="dxa"/>
-            <w:vAlign w:val="center"/>
-          </w:tcPr>
-          <w:p>
-            <w:proofErr w:type="spellStart"/>
-            <w:r>
-              <w:t>Null</w:t>
-            </w:r>
-            <w:proofErr w:type="spellEnd"/>
-          </w:p>
-        </w:tc>
-        <w:tc>
-          <w:tcPr>
-            <w:tcW w:w="1482" w:type="dxa"/>
-            <w:vAlign w:val="center"/>
-          </w:tcPr>
-          <w:p/>
-        </w:tc>
-        <w:tc>
-          <w:tcPr>
-            <w:tcW w:w="2629" w:type="dxa"/>
-          </w:tcPr>
-          <w:p>
-            <w:r>
-              <w:t>Numero do endereço do cliente</w:t>
-            </w:r>
-          </w:p>
-        </w:tc>
-      </w:tr>
-      <w:tr>
-        <w:tc>
-          <w:tcPr>
-            <w:tcW w:w="1983" w:type="dxa"/>
-            <w:vAlign w:val="center"/>
-          </w:tcPr>
-          <w:p>
-            <w:r>
-              <w:t>Cidade</w:t>
-            </w:r>
-          </w:p>
-        </w:tc>
-        <w:tc>
-          <w:tcPr>
-            <w:tcW w:w="1579" w:type="dxa"/>
-            <w:vAlign w:val="center"/>
-          </w:tcPr>
-          <w:p>
-            <w:r>
-              <w:t>Caractere</w:t>
-            </w:r>
-          </w:p>
-        </w:tc>
-        <w:tc>
-          <w:tcPr>
-            <w:tcW w:w="1154" w:type="dxa"/>
-            <w:vAlign w:val="center"/>
-          </w:tcPr>
-          <w:p>
-            <w:r>
-              <w:t>40 bytes</w:t>
-            </w:r>
-          </w:p>
-        </w:tc>
-        <w:tc>
-          <w:tcPr>
-            <w:tcW w:w="1658" w:type="dxa"/>
-            <w:vAlign w:val="center"/>
-          </w:tcPr>
-          <w:p>
-            <w:proofErr w:type="spellStart"/>
-            <w:r>
-              <w:t>null</w:t>
-            </w:r>
-            <w:proofErr w:type="spellEnd"/>
-          </w:p>
-        </w:tc>
-        <w:tc>
-          <w:tcPr>
-            <w:tcW w:w="1482" w:type="dxa"/>
-            <w:vAlign w:val="center"/>
-          </w:tcPr>
-          <w:p/>
-        </w:tc>
-        <w:tc>
-          <w:tcPr>
-            <w:tcW w:w="2629" w:type="dxa"/>
-          </w:tcPr>
-          <w:p>
-            <w:r>
-              <w:t>Cidade do cliente</w:t>
             </w:r>
           </w:p>
         </w:tc>
@@ -4412,7 +3887,7 @@
                 <w:b/>
                 <w:bCs/>
               </w:rPr>
-              <w:t>Entidade: Despesa</w:t>
+              <w:t>Entidade: Telefone</w:t>
             </w:r>
           </w:p>
         </w:tc>
@@ -4424,11 +3899,9 @@
             <w:vAlign w:val="center"/>
           </w:tcPr>
           <w:p>
-            <w:proofErr w:type="spellStart"/>
-            <w:r>
-              <w:t>ID_Despesa</w:t>
-            </w:r>
-            <w:proofErr w:type="spellEnd"/>
+            <w:r>
+              <w:t>ID_Cliente</w:t>
+            </w:r>
           </w:p>
         </w:tc>
         <w:tc>
@@ -4460,21 +3933,8 @@
           </w:tcPr>
           <w:p>
             <w:r>
-              <w:t xml:space="preserve">PK, </w:t>
-            </w:r>
-            <w:proofErr w:type="spellStart"/>
-            <w:r>
-              <w:t>not</w:t>
-            </w:r>
-            <w:proofErr w:type="spellEnd"/>
-            <w:r>
-              <w:t xml:space="preserve"> </w:t>
-            </w:r>
-            <w:proofErr w:type="spellStart"/>
-            <w:r>
-              <w:t>null</w:t>
-            </w:r>
-            <w:proofErr w:type="spellEnd"/>
+              <w:t>PK, Not null</w:t>
+            </w:r>
           </w:p>
         </w:tc>
         <w:tc>
@@ -4490,7 +3950,7 @@
           </w:tcPr>
           <w:p>
             <w:r>
-              <w:t>Numero de identificação da despesa, gerado automaticamente</w:t>
+              <w:t>Numero de identificação do cliente</w:t>
             </w:r>
           </w:p>
         </w:tc>
@@ -4503,7 +3963,7 @@
           </w:tcPr>
           <w:p>
             <w:r>
-              <w:t>Custo</w:t>
+              <w:t>Telefone</w:t>
             </w:r>
           </w:p>
         </w:tc>
@@ -4514,7 +3974,7 @@
           </w:tcPr>
           <w:p>
             <w:r>
-              <w:t>Decimal</w:t>
+              <w:t>Caractere</w:t>
             </w:r>
           </w:p>
         </w:tc>
@@ -4525,7 +3985,7 @@
           </w:tcPr>
           <w:p>
             <w:r>
-              <w:t>4 bytes</w:t>
+              <w:t>40 bytes</w:t>
             </w:r>
           </w:p>
         </w:tc>
@@ -4535,19 +3995,9 @@
             <w:vAlign w:val="center"/>
           </w:tcPr>
           <w:p>
-            <w:proofErr w:type="spellStart"/>
-            <w:r>
-              <w:t>Not</w:t>
-            </w:r>
-            <w:proofErr w:type="spellEnd"/>
-            <w:r>
-              <w:t xml:space="preserve"> </w:t>
-            </w:r>
-            <w:proofErr w:type="spellStart"/>
-            <w:r>
-              <w:t>null</w:t>
-            </w:r>
-            <w:proofErr w:type="spellEnd"/>
+            <w:r>
+              <w:t>PK, Not null</w:t>
+            </w:r>
           </w:p>
         </w:tc>
         <w:tc>
@@ -4563,228 +4013,7 @@
           </w:tcPr>
           <w:p>
             <w:r>
-              <w:t>Custo da despesa em reais</w:t>
-            </w:r>
-          </w:p>
-        </w:tc>
-      </w:tr>
-      <w:tr>
-        <w:tc>
-          <w:tcPr>
-            <w:tcW w:w="1983" w:type="dxa"/>
-            <w:vAlign w:val="center"/>
-          </w:tcPr>
-          <w:p>
-            <w:proofErr w:type="spellStart"/>
-            <w:r>
-              <w:t>Descricao</w:t>
-            </w:r>
-            <w:proofErr w:type="spellEnd"/>
-          </w:p>
-        </w:tc>
-        <w:tc>
-          <w:tcPr>
-            <w:tcW w:w="1579" w:type="dxa"/>
-            <w:vAlign w:val="center"/>
-          </w:tcPr>
-          <w:p>
-            <w:r>
-              <w:t>Caractere</w:t>
-            </w:r>
-          </w:p>
-        </w:tc>
-        <w:tc>
-          <w:tcPr>
-            <w:tcW w:w="1154" w:type="dxa"/>
-            <w:vAlign w:val="center"/>
-          </w:tcPr>
-          <w:p>
-            <w:r>
-              <w:t>40 bytes</w:t>
-            </w:r>
-          </w:p>
-        </w:tc>
-        <w:tc>
-          <w:tcPr>
-            <w:tcW w:w="1658" w:type="dxa"/>
-            <w:vAlign w:val="center"/>
-          </w:tcPr>
-          <w:p>
-            <w:proofErr w:type="spellStart"/>
-            <w:r>
-              <w:t>Null</w:t>
-            </w:r>
-            <w:proofErr w:type="spellEnd"/>
-          </w:p>
-        </w:tc>
-        <w:tc>
-          <w:tcPr>
-            <w:tcW w:w="1482" w:type="dxa"/>
-            <w:vAlign w:val="center"/>
-          </w:tcPr>
-          <w:p/>
-        </w:tc>
-        <w:tc>
-          <w:tcPr>
-            <w:tcW w:w="2629" w:type="dxa"/>
-          </w:tcPr>
-          <w:p>
-            <w:r>
-              <w:t>Descrição da despesa</w:t>
-            </w:r>
-          </w:p>
-        </w:tc>
-      </w:tr>
-      <w:tr>
-        <w:tc>
-          <w:tcPr>
-            <w:tcW w:w="1983" w:type="dxa"/>
-            <w:vAlign w:val="center"/>
-          </w:tcPr>
-          <w:p>
-            <w:r>
-              <w:t>Nome</w:t>
-            </w:r>
-          </w:p>
-        </w:tc>
-        <w:tc>
-          <w:tcPr>
-            <w:tcW w:w="1579" w:type="dxa"/>
-            <w:vAlign w:val="center"/>
-          </w:tcPr>
-          <w:p>
-            <w:r>
-              <w:t>Caractere</w:t>
-            </w:r>
-          </w:p>
-        </w:tc>
-        <w:tc>
-          <w:tcPr>
-            <w:tcW w:w="1154" w:type="dxa"/>
-            <w:vAlign w:val="center"/>
-          </w:tcPr>
-          <w:p>
-            <w:r>
-              <w:t>40 bytes</w:t>
-            </w:r>
-          </w:p>
-        </w:tc>
-        <w:tc>
-          <w:tcPr>
-            <w:tcW w:w="1658" w:type="dxa"/>
-            <w:vAlign w:val="center"/>
-          </w:tcPr>
-          <w:p>
-            <w:proofErr w:type="spellStart"/>
-            <w:r>
-              <w:t>Not</w:t>
-            </w:r>
-            <w:proofErr w:type="spellEnd"/>
-            <w:r>
-              <w:t xml:space="preserve"> </w:t>
-            </w:r>
-            <w:proofErr w:type="spellStart"/>
-            <w:r>
-              <w:t>null</w:t>
-            </w:r>
-            <w:proofErr w:type="spellEnd"/>
-          </w:p>
-        </w:tc>
-        <w:tc>
-          <w:tcPr>
-            <w:tcW w:w="1482" w:type="dxa"/>
-            <w:vAlign w:val="center"/>
-          </w:tcPr>
-          <w:p/>
-        </w:tc>
-        <w:tc>
-          <w:tcPr>
-            <w:tcW w:w="2629" w:type="dxa"/>
-          </w:tcPr>
-          <w:p>
-            <w:r>
-              <w:t>Nome da despesa</w:t>
-            </w:r>
-          </w:p>
-        </w:tc>
-      </w:tr>
-      <w:tr>
-        <w:tc>
-          <w:tcPr>
-            <w:tcW w:w="1983" w:type="dxa"/>
-            <w:vAlign w:val="center"/>
-          </w:tcPr>
-          <w:p>
-            <w:r>
-              <w:t>Quant</w:t>
-            </w:r>
-          </w:p>
-        </w:tc>
-        <w:tc>
-          <w:tcPr>
-            <w:tcW w:w="1579" w:type="dxa"/>
-            <w:vAlign w:val="center"/>
-          </w:tcPr>
-          <w:p>
-            <w:r>
-              <w:t>Decimal</w:t>
-            </w:r>
-          </w:p>
-        </w:tc>
-        <w:tc>
-          <w:tcPr>
-            <w:tcW w:w="1154" w:type="dxa"/>
-            <w:vAlign w:val="center"/>
-          </w:tcPr>
-          <w:p>
-            <w:r>
-              <w:t>4 bytes</w:t>
-            </w:r>
-          </w:p>
-        </w:tc>
-        <w:tc>
-          <w:tcPr>
-            <w:tcW w:w="1658" w:type="dxa"/>
-            <w:vAlign w:val="center"/>
-          </w:tcPr>
-          <w:p>
-            <w:proofErr w:type="spellStart"/>
-            <w:r>
-              <w:t>Not</w:t>
-            </w:r>
-            <w:proofErr w:type="spellEnd"/>
-            <w:r>
-              <w:t xml:space="preserve"> </w:t>
-            </w:r>
-            <w:proofErr w:type="spellStart"/>
-            <w:r>
-              <w:t>null</w:t>
-            </w:r>
-            <w:proofErr w:type="spellEnd"/>
-          </w:p>
-        </w:tc>
-        <w:tc>
-          <w:tcPr>
-            <w:tcW w:w="1482" w:type="dxa"/>
-            <w:vAlign w:val="center"/>
-          </w:tcPr>
-          <w:p/>
-        </w:tc>
-        <w:tc>
-          <w:tcPr>
-            <w:tcW w:w="2629" w:type="dxa"/>
-          </w:tcPr>
-          <w:p>
-            <w:r>
-              <w:t xml:space="preserve">Quantidade de </w:t>
-            </w:r>
-            <w:proofErr w:type="spellStart"/>
-            <w:r>
-              <w:t>items</w:t>
-            </w:r>
-            <w:proofErr w:type="spellEnd"/>
-            <w:r>
-              <w:t xml:space="preserve"> da despesa.</w:t>
+              <w:t>Telefone do cliente.</w:t>
             </w:r>
           </w:p>
         </w:tc>
@@ -4795,6 +4024,7 @@
             <w:tcW w:w="10485" w:type="dxa"/>
             <w:gridSpan w:val="6"/>
             <w:shd w:val="clear" w:color="auto" w:fill="D0CECE" w:themeFill="background2" w:themeFillShade="E6"/>
+            <w:vAlign w:val="center"/>
           </w:tcPr>
           <w:p>
             <w:pPr>
@@ -4809,17 +4039,412 @@
                 <w:b/>
                 <w:bCs/>
               </w:rPr>
-              <w:t xml:space="preserve">Entidade: </w:t>
-            </w:r>
-            <w:proofErr w:type="spellStart"/>
-            <w:r>
+              <w:t>Entidade: Endereco</w:t>
+            </w:r>
+          </w:p>
+        </w:tc>
+      </w:tr>
+      <w:tr>
+        <w:tc>
+          <w:tcPr>
+            <w:tcW w:w="1983" w:type="dxa"/>
+            <w:vAlign w:val="center"/>
+          </w:tcPr>
+          <w:p>
+            <w:r>
+              <w:t>ID_Cliente</w:t>
+            </w:r>
+          </w:p>
+        </w:tc>
+        <w:tc>
+          <w:tcPr>
+            <w:tcW w:w="1579" w:type="dxa"/>
+            <w:vAlign w:val="center"/>
+          </w:tcPr>
+          <w:p>
+            <w:r>
+              <w:t>Inteiro</w:t>
+            </w:r>
+          </w:p>
+        </w:tc>
+        <w:tc>
+          <w:tcPr>
+            <w:tcW w:w="1154" w:type="dxa"/>
+            <w:vAlign w:val="center"/>
+          </w:tcPr>
+          <w:p>
+            <w:r>
+              <w:t>4 bytes</w:t>
+            </w:r>
+          </w:p>
+        </w:tc>
+        <w:tc>
+          <w:tcPr>
+            <w:tcW w:w="1658" w:type="dxa"/>
+            <w:vAlign w:val="center"/>
+          </w:tcPr>
+          <w:p>
+            <w:r>
+              <w:t>PK, Not null</w:t>
+            </w:r>
+          </w:p>
+        </w:tc>
+        <w:tc>
+          <w:tcPr>
+            <w:tcW w:w="1482" w:type="dxa"/>
+            <w:vAlign w:val="center"/>
+          </w:tcPr>
+          <w:p/>
+        </w:tc>
+        <w:tc>
+          <w:tcPr>
+            <w:tcW w:w="2629" w:type="dxa"/>
+          </w:tcPr>
+          <w:p>
+            <w:r>
+              <w:t>Numero de identificação do cliente</w:t>
+            </w:r>
+          </w:p>
+        </w:tc>
+      </w:tr>
+      <w:tr>
+        <w:tc>
+          <w:tcPr>
+            <w:tcW w:w="1983" w:type="dxa"/>
+            <w:vAlign w:val="center"/>
+          </w:tcPr>
+          <w:p>
+            <w:r>
+              <w:t>ID_Endereco</w:t>
+            </w:r>
+          </w:p>
+        </w:tc>
+        <w:tc>
+          <w:tcPr>
+            <w:tcW w:w="1579" w:type="dxa"/>
+            <w:vAlign w:val="center"/>
+          </w:tcPr>
+          <w:p>
+            <w:r>
+              <w:t>Inteiro</w:t>
+            </w:r>
+          </w:p>
+        </w:tc>
+        <w:tc>
+          <w:tcPr>
+            <w:tcW w:w="1154" w:type="dxa"/>
+            <w:vAlign w:val="center"/>
+          </w:tcPr>
+          <w:p>
+            <w:r>
+              <w:t>4 bytes</w:t>
+            </w:r>
+          </w:p>
+        </w:tc>
+        <w:tc>
+          <w:tcPr>
+            <w:tcW w:w="1658" w:type="dxa"/>
+            <w:vAlign w:val="center"/>
+          </w:tcPr>
+          <w:p>
+            <w:r>
+              <w:t>PK, Not null</w:t>
+            </w:r>
+          </w:p>
+        </w:tc>
+        <w:tc>
+          <w:tcPr>
+            <w:tcW w:w="1482" w:type="dxa"/>
+            <w:vAlign w:val="center"/>
+          </w:tcPr>
+          <w:p/>
+        </w:tc>
+        <w:tc>
+          <w:tcPr>
+            <w:tcW w:w="2629" w:type="dxa"/>
+          </w:tcPr>
+          <w:p>
+            <w:r>
+              <w:t>Numero de identificação do endereço. Gerado automaticamente</w:t>
+            </w:r>
+          </w:p>
+        </w:tc>
+      </w:tr>
+      <w:tr>
+        <w:tc>
+          <w:tcPr>
+            <w:tcW w:w="1983" w:type="dxa"/>
+            <w:vAlign w:val="center"/>
+          </w:tcPr>
+          <w:p>
+            <w:r>
+              <w:t>Num</w:t>
+            </w:r>
+          </w:p>
+        </w:tc>
+        <w:tc>
+          <w:tcPr>
+            <w:tcW w:w="1579" w:type="dxa"/>
+            <w:vAlign w:val="center"/>
+          </w:tcPr>
+          <w:p>
+            <w:r>
+              <w:t>Inteiro</w:t>
+            </w:r>
+          </w:p>
+        </w:tc>
+        <w:tc>
+          <w:tcPr>
+            <w:tcW w:w="1154" w:type="dxa"/>
+            <w:vAlign w:val="center"/>
+          </w:tcPr>
+          <w:p>
+            <w:r>
+              <w:t>4 bytes</w:t>
+            </w:r>
+          </w:p>
+        </w:tc>
+        <w:tc>
+          <w:tcPr>
+            <w:tcW w:w="1658" w:type="dxa"/>
+            <w:vAlign w:val="center"/>
+          </w:tcPr>
+          <w:p>
+            <w:r>
+              <w:t>Null</w:t>
+            </w:r>
+          </w:p>
+        </w:tc>
+        <w:tc>
+          <w:tcPr>
+            <w:tcW w:w="1482" w:type="dxa"/>
+            <w:vAlign w:val="center"/>
+          </w:tcPr>
+          <w:p/>
+        </w:tc>
+        <w:tc>
+          <w:tcPr>
+            <w:tcW w:w="2629" w:type="dxa"/>
+          </w:tcPr>
+          <w:p>
+            <w:r>
+              <w:t>Numero da casa do cliente.</w:t>
+            </w:r>
+          </w:p>
+        </w:tc>
+      </w:tr>
+      <w:tr>
+        <w:tc>
+          <w:tcPr>
+            <w:tcW w:w="1983" w:type="dxa"/>
+            <w:vAlign w:val="center"/>
+          </w:tcPr>
+          <w:p>
+            <w:r>
+              <w:t>Rua</w:t>
+            </w:r>
+          </w:p>
+        </w:tc>
+        <w:tc>
+          <w:tcPr>
+            <w:tcW w:w="1579" w:type="dxa"/>
+            <w:vAlign w:val="center"/>
+          </w:tcPr>
+          <w:p>
+            <w:r>
+              <w:t>Caractere</w:t>
+            </w:r>
+          </w:p>
+        </w:tc>
+        <w:tc>
+          <w:tcPr>
+            <w:tcW w:w="1154" w:type="dxa"/>
+            <w:vAlign w:val="center"/>
+          </w:tcPr>
+          <w:p>
+            <w:r>
+              <w:t>4 bytes</w:t>
+            </w:r>
+          </w:p>
+        </w:tc>
+        <w:tc>
+          <w:tcPr>
+            <w:tcW w:w="1658" w:type="dxa"/>
+            <w:vAlign w:val="center"/>
+          </w:tcPr>
+          <w:p>
+            <w:r>
+              <w:t>Null</w:t>
+            </w:r>
+          </w:p>
+        </w:tc>
+        <w:tc>
+          <w:tcPr>
+            <w:tcW w:w="1482" w:type="dxa"/>
+            <w:vAlign w:val="center"/>
+          </w:tcPr>
+          <w:p/>
+        </w:tc>
+        <w:tc>
+          <w:tcPr>
+            <w:tcW w:w="2629" w:type="dxa"/>
+          </w:tcPr>
+          <w:p>
+            <w:r>
+              <w:t>Nome da rua do cliente</w:t>
+            </w:r>
+          </w:p>
+        </w:tc>
+      </w:tr>
+      <w:tr>
+        <w:tc>
+          <w:tcPr>
+            <w:tcW w:w="1983" w:type="dxa"/>
+            <w:vAlign w:val="center"/>
+          </w:tcPr>
+          <w:p>
+            <w:r>
+              <w:t>Bairro</w:t>
+            </w:r>
+          </w:p>
+        </w:tc>
+        <w:tc>
+          <w:tcPr>
+            <w:tcW w:w="1579" w:type="dxa"/>
+            <w:vAlign w:val="center"/>
+          </w:tcPr>
+          <w:p>
+            <w:r>
+              <w:t>Caractere</w:t>
+            </w:r>
+          </w:p>
+        </w:tc>
+        <w:tc>
+          <w:tcPr>
+            <w:tcW w:w="1154" w:type="dxa"/>
+            <w:vAlign w:val="center"/>
+          </w:tcPr>
+          <w:p>
+            <w:r>
+              <w:t>4 bytes</w:t>
+            </w:r>
+          </w:p>
+        </w:tc>
+        <w:tc>
+          <w:tcPr>
+            <w:tcW w:w="1658" w:type="dxa"/>
+            <w:vAlign w:val="center"/>
+          </w:tcPr>
+          <w:p>
+            <w:r>
+              <w:t>Null</w:t>
+            </w:r>
+          </w:p>
+        </w:tc>
+        <w:tc>
+          <w:tcPr>
+            <w:tcW w:w="1482" w:type="dxa"/>
+            <w:vAlign w:val="center"/>
+          </w:tcPr>
+          <w:p/>
+        </w:tc>
+        <w:tc>
+          <w:tcPr>
+            <w:tcW w:w="2629" w:type="dxa"/>
+          </w:tcPr>
+          <w:p>
+            <w:r>
+              <w:t>Nome do bairro do cliente</w:t>
+            </w:r>
+          </w:p>
+        </w:tc>
+      </w:tr>
+      <w:tr>
+        <w:tc>
+          <w:tcPr>
+            <w:tcW w:w="1983" w:type="dxa"/>
+            <w:vAlign w:val="center"/>
+          </w:tcPr>
+          <w:p>
+            <w:r>
+              <w:t>Cidade</w:t>
+            </w:r>
+          </w:p>
+        </w:tc>
+        <w:tc>
+          <w:tcPr>
+            <w:tcW w:w="1579" w:type="dxa"/>
+            <w:vAlign w:val="center"/>
+          </w:tcPr>
+          <w:p>
+            <w:r>
+              <w:t>Caractere</w:t>
+            </w:r>
+          </w:p>
+        </w:tc>
+        <w:tc>
+          <w:tcPr>
+            <w:tcW w:w="1154" w:type="dxa"/>
+            <w:vAlign w:val="center"/>
+          </w:tcPr>
+          <w:p>
+            <w:r>
+              <w:t>4 bytes</w:t>
+            </w:r>
+          </w:p>
+        </w:tc>
+        <w:tc>
+          <w:tcPr>
+            <w:tcW w:w="1658" w:type="dxa"/>
+            <w:vAlign w:val="center"/>
+          </w:tcPr>
+          <w:p>
+            <w:r>
+              <w:t>Null</w:t>
+            </w:r>
+          </w:p>
+        </w:tc>
+        <w:tc>
+          <w:tcPr>
+            <w:tcW w:w="1482" w:type="dxa"/>
+            <w:vAlign w:val="center"/>
+          </w:tcPr>
+          <w:p/>
+        </w:tc>
+        <w:tc>
+          <w:tcPr>
+            <w:tcW w:w="2629" w:type="dxa"/>
+          </w:tcPr>
+          <w:p>
+            <w:r>
+              <w:t>Nome da cidade do cliente</w:t>
+            </w:r>
+          </w:p>
+        </w:tc>
+      </w:tr>
+      <w:tr>
+        <w:tc>
+          <w:tcPr>
+            <w:tcW w:w="10485" w:type="dxa"/>
+            <w:gridSpan w:val="6"/>
+            <w:shd w:val="clear" w:color="auto" w:fill="D0CECE" w:themeFill="background2" w:themeFillShade="E6"/>
+            <w:vAlign w:val="center"/>
+          </w:tcPr>
+          <w:p>
+            <w:pPr>
+              <w:jc w:val="center"/>
               <w:rPr>
                 <w:b/>
                 <w:bCs/>
               </w:rPr>
-              <w:t>Fechamento_Caixa</w:t>
-            </w:r>
-            <w:proofErr w:type="spellEnd"/>
+            </w:pPr>
+            <w:r>
+              <w:rPr>
+                <w:b/>
+                <w:bCs/>
+              </w:rPr>
+              <w:t>Entidade: Despesa</w:t>
+            </w:r>
           </w:p>
         </w:tc>
       </w:tr>
@@ -4827,13 +4452,351 @@
         <w:tc>
           <w:tcPr>
             <w:tcW w:w="1983" w:type="dxa"/>
-          </w:tcPr>
-          <w:p>
-            <w:proofErr w:type="spellStart"/>
+            <w:vAlign w:val="center"/>
+          </w:tcPr>
+          <w:p>
+            <w:r>
+              <w:t>ID_Despesa</w:t>
+            </w:r>
+          </w:p>
+        </w:tc>
+        <w:tc>
+          <w:tcPr>
+            <w:tcW w:w="1579" w:type="dxa"/>
+            <w:vAlign w:val="center"/>
+          </w:tcPr>
+          <w:p>
+            <w:r>
+              <w:t>Inteiro</w:t>
+            </w:r>
+          </w:p>
+        </w:tc>
+        <w:tc>
+          <w:tcPr>
+            <w:tcW w:w="1154" w:type="dxa"/>
+            <w:vAlign w:val="center"/>
+          </w:tcPr>
+          <w:p>
+            <w:r>
+              <w:t>4 bytes</w:t>
+            </w:r>
+          </w:p>
+        </w:tc>
+        <w:tc>
+          <w:tcPr>
+            <w:tcW w:w="1658" w:type="dxa"/>
+            <w:vAlign w:val="center"/>
+          </w:tcPr>
+          <w:p>
+            <w:r>
+              <w:t>PK, not null</w:t>
+            </w:r>
+          </w:p>
+        </w:tc>
+        <w:tc>
+          <w:tcPr>
+            <w:tcW w:w="1482" w:type="dxa"/>
+            <w:vAlign w:val="center"/>
+          </w:tcPr>
+          <w:p/>
+        </w:tc>
+        <w:tc>
+          <w:tcPr>
+            <w:tcW w:w="2629" w:type="dxa"/>
+          </w:tcPr>
+          <w:p>
+            <w:r>
+              <w:t>Numero de identificação da despesa, gerado automaticamente</w:t>
+            </w:r>
+          </w:p>
+        </w:tc>
+      </w:tr>
+      <w:tr>
+        <w:tc>
+          <w:tcPr>
+            <w:tcW w:w="1983" w:type="dxa"/>
+            <w:vAlign w:val="center"/>
+          </w:tcPr>
+          <w:p>
+            <w:r>
+              <w:t>Custo</w:t>
+            </w:r>
+          </w:p>
+        </w:tc>
+        <w:tc>
+          <w:tcPr>
+            <w:tcW w:w="1579" w:type="dxa"/>
+            <w:vAlign w:val="center"/>
+          </w:tcPr>
+          <w:p>
+            <w:r>
+              <w:t>Decimal</w:t>
+            </w:r>
+          </w:p>
+        </w:tc>
+        <w:tc>
+          <w:tcPr>
+            <w:tcW w:w="1154" w:type="dxa"/>
+            <w:vAlign w:val="center"/>
+          </w:tcPr>
+          <w:p>
+            <w:r>
+              <w:t>4 bytes</w:t>
+            </w:r>
+          </w:p>
+        </w:tc>
+        <w:tc>
+          <w:tcPr>
+            <w:tcW w:w="1658" w:type="dxa"/>
+            <w:vAlign w:val="center"/>
+          </w:tcPr>
+          <w:p>
+            <w:r>
+              <w:t>Not null</w:t>
+            </w:r>
+          </w:p>
+        </w:tc>
+        <w:tc>
+          <w:tcPr>
+            <w:tcW w:w="1482" w:type="dxa"/>
+            <w:vAlign w:val="center"/>
+          </w:tcPr>
+          <w:p/>
+        </w:tc>
+        <w:tc>
+          <w:tcPr>
+            <w:tcW w:w="2629" w:type="dxa"/>
+          </w:tcPr>
+          <w:p>
+            <w:r>
+              <w:t>Custo da despesa em reais</w:t>
+            </w:r>
+          </w:p>
+        </w:tc>
+      </w:tr>
+      <w:tr>
+        <w:tc>
+          <w:tcPr>
+            <w:tcW w:w="1983" w:type="dxa"/>
+            <w:vAlign w:val="center"/>
+          </w:tcPr>
+          <w:p>
+            <w:r>
+              <w:t>Descricao</w:t>
+            </w:r>
+          </w:p>
+        </w:tc>
+        <w:tc>
+          <w:tcPr>
+            <w:tcW w:w="1579" w:type="dxa"/>
+            <w:vAlign w:val="center"/>
+          </w:tcPr>
+          <w:p>
+            <w:r>
+              <w:t>Caractere</w:t>
+            </w:r>
+          </w:p>
+        </w:tc>
+        <w:tc>
+          <w:tcPr>
+            <w:tcW w:w="1154" w:type="dxa"/>
+            <w:vAlign w:val="center"/>
+          </w:tcPr>
+          <w:p>
+            <w:r>
+              <w:t>40 bytes</w:t>
+            </w:r>
+          </w:p>
+        </w:tc>
+        <w:tc>
+          <w:tcPr>
+            <w:tcW w:w="1658" w:type="dxa"/>
+            <w:vAlign w:val="center"/>
+          </w:tcPr>
+          <w:p>
+            <w:r>
+              <w:t>Null</w:t>
+            </w:r>
+          </w:p>
+        </w:tc>
+        <w:tc>
+          <w:tcPr>
+            <w:tcW w:w="1482" w:type="dxa"/>
+            <w:vAlign w:val="center"/>
+          </w:tcPr>
+          <w:p/>
+        </w:tc>
+        <w:tc>
+          <w:tcPr>
+            <w:tcW w:w="2629" w:type="dxa"/>
+          </w:tcPr>
+          <w:p>
+            <w:r>
+              <w:t>Descrição da despesa</w:t>
+            </w:r>
+          </w:p>
+        </w:tc>
+      </w:tr>
+      <w:tr>
+        <w:tc>
+          <w:tcPr>
+            <w:tcW w:w="1983" w:type="dxa"/>
+            <w:vAlign w:val="center"/>
+          </w:tcPr>
+          <w:p>
+            <w:r>
+              <w:t>Nome</w:t>
+            </w:r>
+          </w:p>
+        </w:tc>
+        <w:tc>
+          <w:tcPr>
+            <w:tcW w:w="1579" w:type="dxa"/>
+            <w:vAlign w:val="center"/>
+          </w:tcPr>
+          <w:p>
+            <w:r>
+              <w:t>Caractere</w:t>
+            </w:r>
+          </w:p>
+        </w:tc>
+        <w:tc>
+          <w:tcPr>
+            <w:tcW w:w="1154" w:type="dxa"/>
+            <w:vAlign w:val="center"/>
+          </w:tcPr>
+          <w:p>
+            <w:r>
+              <w:t>40 bytes</w:t>
+            </w:r>
+          </w:p>
+        </w:tc>
+        <w:tc>
+          <w:tcPr>
+            <w:tcW w:w="1658" w:type="dxa"/>
+            <w:vAlign w:val="center"/>
+          </w:tcPr>
+          <w:p>
+            <w:r>
+              <w:t>Not null</w:t>
+            </w:r>
+          </w:p>
+        </w:tc>
+        <w:tc>
+          <w:tcPr>
+            <w:tcW w:w="1482" w:type="dxa"/>
+            <w:vAlign w:val="center"/>
+          </w:tcPr>
+          <w:p/>
+        </w:tc>
+        <w:tc>
+          <w:tcPr>
+            <w:tcW w:w="2629" w:type="dxa"/>
+          </w:tcPr>
+          <w:p>
+            <w:r>
+              <w:t>Nome da despesa</w:t>
+            </w:r>
+          </w:p>
+        </w:tc>
+      </w:tr>
+      <w:tr>
+        <w:tc>
+          <w:tcPr>
+            <w:tcW w:w="1983" w:type="dxa"/>
+            <w:vAlign w:val="center"/>
+          </w:tcPr>
+          <w:p>
+            <w:r>
+              <w:t>Quant</w:t>
+            </w:r>
+          </w:p>
+        </w:tc>
+        <w:tc>
+          <w:tcPr>
+            <w:tcW w:w="1579" w:type="dxa"/>
+            <w:vAlign w:val="center"/>
+          </w:tcPr>
+          <w:p>
+            <w:r>
+              <w:t>Decimal</w:t>
+            </w:r>
+          </w:p>
+        </w:tc>
+        <w:tc>
+          <w:tcPr>
+            <w:tcW w:w="1154" w:type="dxa"/>
+            <w:vAlign w:val="center"/>
+          </w:tcPr>
+          <w:p>
+            <w:r>
+              <w:t>4 bytes</w:t>
+            </w:r>
+          </w:p>
+        </w:tc>
+        <w:tc>
+          <w:tcPr>
+            <w:tcW w:w="1658" w:type="dxa"/>
+            <w:vAlign w:val="center"/>
+          </w:tcPr>
+          <w:p>
+            <w:r>
+              <w:t>Not null</w:t>
+            </w:r>
+          </w:p>
+        </w:tc>
+        <w:tc>
+          <w:tcPr>
+            <w:tcW w:w="1482" w:type="dxa"/>
+            <w:vAlign w:val="center"/>
+          </w:tcPr>
+          <w:p/>
+        </w:tc>
+        <w:tc>
+          <w:tcPr>
+            <w:tcW w:w="2629" w:type="dxa"/>
+          </w:tcPr>
+          <w:p>
+            <w:r>
+              <w:t>Quantidade de items da despesa.</w:t>
+            </w:r>
+          </w:p>
+        </w:tc>
+      </w:tr>
+      <w:tr>
+        <w:tc>
+          <w:tcPr>
+            <w:tcW w:w="10485" w:type="dxa"/>
+            <w:gridSpan w:val="6"/>
+            <w:shd w:val="clear" w:color="auto" w:fill="D0CECE" w:themeFill="background2" w:themeFillShade="E6"/>
+          </w:tcPr>
+          <w:p>
+            <w:pPr>
+              <w:jc w:val="center"/>
+              <w:rPr>
+                <w:b/>
+                <w:bCs/>
+              </w:rPr>
+            </w:pPr>
+            <w:r>
+              <w:rPr>
+                <w:b/>
+                <w:bCs/>
+              </w:rPr>
+              <w:t>Entidade: Fechamento_Caixa</w:t>
+            </w:r>
+          </w:p>
+        </w:tc>
+      </w:tr>
+      <w:tr>
+        <w:tc>
+          <w:tcPr>
+            <w:tcW w:w="1983" w:type="dxa"/>
+          </w:tcPr>
+          <w:p>
             <w:r>
               <w:t>ID_Fechamento</w:t>
             </w:r>
-            <w:proofErr w:type="spellEnd"/>
           </w:p>
         </w:tc>
         <w:tc>
@@ -4862,21 +4825,8 @@
           </w:tcPr>
           <w:p>
             <w:r>
-              <w:t xml:space="preserve">PK, </w:t>
-            </w:r>
-            <w:proofErr w:type="spellStart"/>
-            <w:r>
-              <w:t>not</w:t>
-            </w:r>
-            <w:proofErr w:type="spellEnd"/>
-            <w:r>
-              <w:t xml:space="preserve"> </w:t>
-            </w:r>
-            <w:proofErr w:type="spellStart"/>
-            <w:r>
-              <w:t>null</w:t>
-            </w:r>
-            <w:proofErr w:type="spellEnd"/>
+              <w:t>PK, not null</w:t>
+            </w:r>
           </w:p>
         </w:tc>
         <w:tc>
@@ -4903,6 +4853,7 @@
           </w:tcPr>
           <w:p>
             <w:r>
+              <w:lastRenderedPageBreak/>
               <w:t>Valor</w:t>
             </w:r>
           </w:p>
@@ -4932,19 +4883,9 @@
             <w:tcW w:w="1658" w:type="dxa"/>
           </w:tcPr>
           <w:p>
-            <w:proofErr w:type="spellStart"/>
-            <w:r>
-              <w:t>Not</w:t>
-            </w:r>
-            <w:proofErr w:type="spellEnd"/>
-            <w:r>
-              <w:t xml:space="preserve"> </w:t>
-            </w:r>
-            <w:proofErr w:type="spellStart"/>
-            <w:r>
-              <w:t>null</w:t>
-            </w:r>
-            <w:proofErr w:type="spellEnd"/>
+            <w:r>
+              <w:t>Not null</w:t>
+            </w:r>
           </w:p>
         </w:tc>
         <w:tc>
@@ -4980,11 +4921,9 @@
             <w:tcW w:w="1579" w:type="dxa"/>
           </w:tcPr>
           <w:p>
-            <w:proofErr w:type="spellStart"/>
             <w:r>
               <w:t>Datahora</w:t>
             </w:r>
-            <w:proofErr w:type="spellEnd"/>
           </w:p>
         </w:tc>
         <w:tc>
@@ -5002,19 +4941,9 @@
             <w:tcW w:w="1658" w:type="dxa"/>
           </w:tcPr>
           <w:p>
-            <w:proofErr w:type="spellStart"/>
-            <w:r>
-              <w:t>Not</w:t>
-            </w:r>
-            <w:proofErr w:type="spellEnd"/>
-            <w:r>
-              <w:t xml:space="preserve"> </w:t>
-            </w:r>
-            <w:proofErr w:type="spellStart"/>
-            <w:r>
-              <w:t>null</w:t>
-            </w:r>
-            <w:proofErr w:type="spellEnd"/>
+            <w:r>
+              <w:t>Not null</w:t>
+            </w:r>
           </w:p>
         </w:tc>
         <w:tc>

</xml_diff>

<commit_message>
Adding and updating documentation files
</commit_message>
<xml_diff>
--- a/Readme Files/Mercearia Palmeiras.docx
+++ b/Readme Files/Mercearia Palmeiras.docx
@@ -342,7 +342,23 @@
           <w:sz w:val="28"/>
           <w:szCs w:val="28"/>
         </w:rPr>
-        <w:t xml:space="preserve">Nome do Cliente, Status da Caderneta (aberta ou fechada), Total da Caderneta Aberta </w:t>
+        <w:t xml:space="preserve">Nome do Cliente, Status da Caderneta (aberta ou fechada), </w:t>
+      </w:r>
+      <w:proofErr w:type="gramStart"/>
+      <w:r>
+        <w:rPr>
+          <w:sz w:val="28"/>
+          <w:szCs w:val="28"/>
+        </w:rPr>
+        <w:t>Total</w:t>
+      </w:r>
+      <w:proofErr w:type="gramEnd"/>
+      <w:r>
+        <w:rPr>
+          <w:sz w:val="28"/>
+          <w:szCs w:val="28"/>
+        </w:rPr>
+        <w:t xml:space="preserve"> da Caderneta Aberta </w:t>
       </w:r>
       <w:r>
         <w:rPr>
@@ -918,7 +934,23 @@
           <w:sz w:val="28"/>
           <w:szCs w:val="28"/>
         </w:rPr>
-        <w:t xml:space="preserve">Nessa tela, é inserido o ID do produto (nesse campo ao invés de exibir o ID do produto, será exibido o nome, porém, internamente, será recebido o ID), e Quantidade comprada (Kg ou Un.).Após inserir, exibirá uma tabela com os valores: </w:t>
+        <w:t>Nessa tela, é inserido o ID do produto (nesse campo ao invés de exibir o ID do produto, será exibido o nome, porém, internamente, será recebido o ID), e Quantidade comprada (Kg ou Un.</w:t>
+      </w:r>
+      <w:proofErr w:type="gramStart"/>
+      <w:r>
+        <w:rPr>
+          <w:sz w:val="28"/>
+          <w:szCs w:val="28"/>
+        </w:rPr>
+        <w:t>).Após</w:t>
+      </w:r>
+      <w:proofErr w:type="gramEnd"/>
+      <w:r>
+        <w:rPr>
+          <w:sz w:val="28"/>
+          <w:szCs w:val="28"/>
+        </w:rPr>
+        <w:t xml:space="preserve"> inserir, exibirá uma tabela com os valores: </w:t>
       </w:r>
       <w:bookmarkStart w:id="3" w:name="_Hlk77462336"/>
       <w:r>
@@ -978,7 +1010,23 @@
           <w:sz w:val="28"/>
           <w:szCs w:val="28"/>
         </w:rPr>
-        <w:t>Nessa página, deve-se ter um campo com auto-focus para receber o código de barra</w:t>
+        <w:t xml:space="preserve">Nessa página, deve-se ter um campo com </w:t>
+      </w:r>
+      <w:proofErr w:type="spellStart"/>
+      <w:r>
+        <w:rPr>
+          <w:sz w:val="28"/>
+          <w:szCs w:val="28"/>
+        </w:rPr>
+        <w:t>auto-focus</w:t>
+      </w:r>
+      <w:proofErr w:type="spellEnd"/>
+      <w:r>
+        <w:rPr>
+          <w:sz w:val="28"/>
+          <w:szCs w:val="28"/>
+        </w:rPr>
+        <w:t xml:space="preserve"> para receber o código de barra</w:t>
       </w:r>
       <w:r>
         <w:rPr>
@@ -1188,9 +1236,11 @@
             <w:vAlign w:val="center"/>
           </w:tcPr>
           <w:p>
+            <w:proofErr w:type="spellStart"/>
             <w:r>
               <w:t>Lancamento_Estoque</w:t>
             </w:r>
+            <w:proofErr w:type="spellEnd"/>
           </w:p>
         </w:tc>
         <w:tc>
@@ -1231,9 +1281,11 @@
             <w:vAlign w:val="center"/>
           </w:tcPr>
           <w:p>
+            <w:proofErr w:type="spellStart"/>
             <w:r>
               <w:t>Venda_Produto</w:t>
             </w:r>
+            <w:proofErr w:type="spellEnd"/>
           </w:p>
         </w:tc>
         <w:tc>
@@ -1262,9 +1314,11 @@
             <w:vAlign w:val="center"/>
           </w:tcPr>
           <w:p>
+            <w:proofErr w:type="spellStart"/>
             <w:r>
               <w:t>Lancamento_Estoque</w:t>
             </w:r>
+            <w:proofErr w:type="spellEnd"/>
           </w:p>
         </w:tc>
         <w:tc>
@@ -1308,9 +1362,11 @@
             <w:vAlign w:val="center"/>
           </w:tcPr>
           <w:p>
+            <w:proofErr w:type="spellStart"/>
             <w:r>
               <w:t>Venda_Produto</w:t>
             </w:r>
+            <w:proofErr w:type="spellEnd"/>
           </w:p>
         </w:tc>
         <w:tc>
@@ -1408,9 +1464,11 @@
             <w:vAlign w:val="center"/>
           </w:tcPr>
           <w:p>
+            <w:proofErr w:type="spellStart"/>
             <w:r>
               <w:t>Venda_Produto</w:t>
             </w:r>
+            <w:proofErr w:type="spellEnd"/>
           </w:p>
         </w:tc>
         <w:tc>
@@ -1701,9 +1759,11 @@
             <w:vAlign w:val="center"/>
           </w:tcPr>
           <w:p>
+            <w:proofErr w:type="spellStart"/>
             <w:r>
               <w:t>Endereco</w:t>
             </w:r>
+            <w:proofErr w:type="spellEnd"/>
           </w:p>
         </w:tc>
         <w:tc>
@@ -1777,9 +1837,11 @@
             <w:vAlign w:val="center"/>
           </w:tcPr>
           <w:p>
+            <w:proofErr w:type="spellStart"/>
             <w:r>
               <w:t>Endereco</w:t>
             </w:r>
+            <w:proofErr w:type="spellEnd"/>
           </w:p>
         </w:tc>
         <w:tc>
@@ -1859,9 +1921,11 @@
             <w:vAlign w:val="center"/>
           </w:tcPr>
           <w:p>
+            <w:proofErr w:type="spellStart"/>
             <w:r>
               <w:t>Fechamento_Caixa</w:t>
             </w:r>
+            <w:proofErr w:type="spellEnd"/>
           </w:p>
         </w:tc>
         <w:tc>
@@ -1982,6 +2046,7 @@
                 <w:bCs/>
               </w:rPr>
             </w:pPr>
+            <w:proofErr w:type="spellStart"/>
             <w:r>
               <w:rPr>
                 <w:b/>
@@ -1989,6 +2054,7 @@
               </w:rPr>
               <w:t>Comprim</w:t>
             </w:r>
+            <w:proofErr w:type="spellEnd"/>
           </w:p>
         </w:tc>
         <w:tc>
@@ -2059,9 +2125,11 @@
             <w:vAlign w:val="center"/>
           </w:tcPr>
           <w:p>
+            <w:proofErr w:type="spellStart"/>
             <w:r>
               <w:t>ID_Produto</w:t>
             </w:r>
+            <w:proofErr w:type="spellEnd"/>
           </w:p>
         </w:tc>
         <w:tc>
@@ -2093,7 +2161,23 @@
           </w:tcPr>
           <w:p>
             <w:r>
-              <w:t xml:space="preserve">PK, Not null, </w:t>
+              <w:t xml:space="preserve">PK, </w:t>
+            </w:r>
+            <w:proofErr w:type="spellStart"/>
+            <w:r>
+              <w:t>Not</w:t>
+            </w:r>
+            <w:proofErr w:type="spellEnd"/>
+            <w:r>
+              <w:t xml:space="preserve"> </w:t>
+            </w:r>
+            <w:proofErr w:type="spellStart"/>
+            <w:r>
+              <w:t>null</w:t>
+            </w:r>
+            <w:proofErr w:type="spellEnd"/>
+            <w:r>
+              <w:t xml:space="preserve">, </w:t>
             </w:r>
           </w:p>
         </w:tc>
@@ -2155,9 +2239,27 @@
             <w:vAlign w:val="center"/>
           </w:tcPr>
           <w:p>
-            <w:r>
-              <w:t>Not null, unique</w:t>
-            </w:r>
+            <w:proofErr w:type="spellStart"/>
+            <w:r>
+              <w:t>Not</w:t>
+            </w:r>
+            <w:proofErr w:type="spellEnd"/>
+            <w:r>
+              <w:t xml:space="preserve"> </w:t>
+            </w:r>
+            <w:proofErr w:type="spellStart"/>
+            <w:r>
+              <w:t>null</w:t>
+            </w:r>
+            <w:proofErr w:type="spellEnd"/>
+            <w:r>
+              <w:t xml:space="preserve">, </w:t>
+            </w:r>
+            <w:proofErr w:type="spellStart"/>
+            <w:r>
+              <w:t>unique</w:t>
+            </w:r>
+            <w:proofErr w:type="spellEnd"/>
           </w:p>
         </w:tc>
         <w:tc>
@@ -2185,9 +2287,11 @@
             <w:vAlign w:val="center"/>
           </w:tcPr>
           <w:p>
+            <w:proofErr w:type="spellStart"/>
             <w:r>
               <w:t>Cod_Barras</w:t>
             </w:r>
+            <w:proofErr w:type="spellEnd"/>
           </w:p>
         </w:tc>
         <w:tc>
@@ -2218,9 +2322,19 @@
             <w:vAlign w:val="center"/>
           </w:tcPr>
           <w:p>
-            <w:r>
-              <w:t>Null, unique</w:t>
-            </w:r>
+            <w:proofErr w:type="spellStart"/>
+            <w:r>
+              <w:t>Null</w:t>
+            </w:r>
+            <w:proofErr w:type="spellEnd"/>
+            <w:r>
+              <w:t xml:space="preserve">, </w:t>
+            </w:r>
+            <w:proofErr w:type="spellStart"/>
+            <w:r>
+              <w:t>unique</w:t>
+            </w:r>
+            <w:proofErr w:type="spellEnd"/>
           </w:p>
         </w:tc>
         <w:tc>
@@ -2248,9 +2362,11 @@
             <w:vAlign w:val="center"/>
           </w:tcPr>
           <w:p>
+            <w:proofErr w:type="spellStart"/>
             <w:r>
               <w:t>Preco_Venda</w:t>
             </w:r>
+            <w:proofErr w:type="spellEnd"/>
           </w:p>
         </w:tc>
         <w:tc>
@@ -2281,9 +2397,19 @@
             <w:vAlign w:val="center"/>
           </w:tcPr>
           <w:p>
-            <w:r>
-              <w:t>Not null</w:t>
-            </w:r>
+            <w:proofErr w:type="spellStart"/>
+            <w:r>
+              <w:t>Not</w:t>
+            </w:r>
+            <w:proofErr w:type="spellEnd"/>
+            <w:r>
+              <w:t xml:space="preserve"> </w:t>
+            </w:r>
+            <w:proofErr w:type="spellStart"/>
+            <w:r>
+              <w:t>null</w:t>
+            </w:r>
+            <w:proofErr w:type="spellEnd"/>
           </w:p>
         </w:tc>
         <w:tc>
@@ -2311,9 +2437,11 @@
             <w:vAlign w:val="center"/>
           </w:tcPr>
           <w:p>
+            <w:proofErr w:type="spellStart"/>
             <w:r>
               <w:t>Unidade_Medida</w:t>
             </w:r>
+            <w:proofErr w:type="spellEnd"/>
           </w:p>
         </w:tc>
         <w:tc>
@@ -2344,9 +2472,19 @@
             <w:vAlign w:val="center"/>
           </w:tcPr>
           <w:p>
-            <w:r>
-              <w:t>Not null</w:t>
-            </w:r>
+            <w:proofErr w:type="spellStart"/>
+            <w:r>
+              <w:t>Not</w:t>
+            </w:r>
+            <w:proofErr w:type="spellEnd"/>
+            <w:r>
+              <w:t xml:space="preserve"> </w:t>
+            </w:r>
+            <w:proofErr w:type="spellStart"/>
+            <w:r>
+              <w:t>null</w:t>
+            </w:r>
+            <w:proofErr w:type="spellEnd"/>
           </w:p>
         </w:tc>
         <w:tc>
@@ -2378,9 +2516,11 @@
             <w:vAlign w:val="center"/>
           </w:tcPr>
           <w:p>
+            <w:proofErr w:type="spellStart"/>
             <w:r>
               <w:t>Quant_Estoque</w:t>
             </w:r>
+            <w:proofErr w:type="spellEnd"/>
           </w:p>
         </w:tc>
         <w:tc>
@@ -2411,9 +2551,11 @@
             <w:vAlign w:val="center"/>
           </w:tcPr>
           <w:p>
+            <w:proofErr w:type="spellStart"/>
             <w:r>
               <w:t>Null</w:t>
             </w:r>
+            <w:proofErr w:type="spellEnd"/>
           </w:p>
         </w:tc>
         <w:tc>
@@ -2457,6 +2599,7 @@
               </w:rPr>
               <w:t xml:space="preserve">Entidade: </w:t>
             </w:r>
+            <w:proofErr w:type="spellStart"/>
             <w:r>
               <w:rPr>
                 <w:b/>
@@ -2464,6 +2607,7 @@
               </w:rPr>
               <w:t>Lancamento_Estoque</w:t>
             </w:r>
+            <w:proofErr w:type="spellEnd"/>
           </w:p>
         </w:tc>
       </w:tr>
@@ -2474,9 +2618,11 @@
             <w:vAlign w:val="center"/>
           </w:tcPr>
           <w:p>
+            <w:proofErr w:type="spellStart"/>
             <w:r>
               <w:t>ID_Lancamento</w:t>
             </w:r>
+            <w:proofErr w:type="spellEnd"/>
           </w:p>
         </w:tc>
         <w:tc>
@@ -2508,8 +2654,21 @@
           </w:tcPr>
           <w:p>
             <w:r>
-              <w:t>PK, Not null</w:t>
-            </w:r>
+              <w:t xml:space="preserve">PK, </w:t>
+            </w:r>
+            <w:proofErr w:type="spellStart"/>
+            <w:r>
+              <w:t>Not</w:t>
+            </w:r>
+            <w:proofErr w:type="spellEnd"/>
+            <w:r>
+              <w:t xml:space="preserve"> </w:t>
+            </w:r>
+            <w:proofErr w:type="spellStart"/>
+            <w:r>
+              <w:t>null</w:t>
+            </w:r>
+            <w:proofErr w:type="spellEnd"/>
           </w:p>
         </w:tc>
         <w:tc>
@@ -2524,8 +2683,13 @@
             <w:tcW w:w="2629" w:type="dxa"/>
           </w:tcPr>
           <w:p>
-            <w:r>
-              <w:t>Numero de identificação do lançamento, gerado automaticamente</w:t>
+            <w:proofErr w:type="spellStart"/>
+            <w:r>
+              <w:t>Numero</w:t>
+            </w:r>
+            <w:proofErr w:type="spellEnd"/>
+            <w:r>
+              <w:t xml:space="preserve"> de identificação do lançamento, gerado automaticamente</w:t>
             </w:r>
           </w:p>
         </w:tc>
@@ -2537,9 +2701,11 @@
             <w:vAlign w:val="center"/>
           </w:tcPr>
           <w:p>
+            <w:proofErr w:type="spellStart"/>
             <w:r>
               <w:t>ID_Produto</w:t>
             </w:r>
+            <w:proofErr w:type="spellEnd"/>
           </w:p>
         </w:tc>
         <w:tc>
@@ -2571,8 +2737,21 @@
           </w:tcPr>
           <w:p>
             <w:r>
-              <w:t>FK, not null</w:t>
-            </w:r>
+              <w:t xml:space="preserve">FK, </w:t>
+            </w:r>
+            <w:proofErr w:type="spellStart"/>
+            <w:r>
+              <w:t>not</w:t>
+            </w:r>
+            <w:proofErr w:type="spellEnd"/>
+            <w:r>
+              <w:t xml:space="preserve"> </w:t>
+            </w:r>
+            <w:proofErr w:type="spellStart"/>
+            <w:r>
+              <w:t>null</w:t>
+            </w:r>
+            <w:proofErr w:type="spellEnd"/>
           </w:p>
         </w:tc>
         <w:tc>
@@ -2587,8 +2766,13 @@
             <w:tcW w:w="2629" w:type="dxa"/>
           </w:tcPr>
           <w:p>
-            <w:r>
-              <w:t>Numero de Identificação do produto</w:t>
+            <w:proofErr w:type="spellStart"/>
+            <w:r>
+              <w:t>Numero</w:t>
+            </w:r>
+            <w:proofErr w:type="spellEnd"/>
+            <w:r>
+              <w:t xml:space="preserve"> de Identificação do produto</w:t>
             </w:r>
           </w:p>
         </w:tc>
@@ -2600,9 +2784,16 @@
             <w:vAlign w:val="center"/>
           </w:tcPr>
           <w:p>
-            <w:r>
-              <w:t>Quant_Recebida</w:t>
-            </w:r>
+            <w:proofErr w:type="spellStart"/>
+            <w:r>
+              <w:t>Quant</w:t>
+            </w:r>
+            <w:proofErr w:type="gramStart"/>
+            <w:r>
+              <w:t>_Recebida</w:t>
+            </w:r>
+            <w:proofErr w:type="spellEnd"/>
+            <w:proofErr w:type="gramEnd"/>
           </w:p>
         </w:tc>
         <w:tc>
@@ -2633,9 +2824,19 @@
             <w:vAlign w:val="center"/>
           </w:tcPr>
           <w:p>
-            <w:r>
-              <w:t>Not null</w:t>
-            </w:r>
+            <w:proofErr w:type="spellStart"/>
+            <w:r>
+              <w:t>Not</w:t>
+            </w:r>
+            <w:proofErr w:type="spellEnd"/>
+            <w:r>
+              <w:t xml:space="preserve"> </w:t>
+            </w:r>
+            <w:proofErr w:type="spellStart"/>
+            <w:r>
+              <w:t>null</w:t>
+            </w:r>
+            <w:proofErr w:type="spellEnd"/>
           </w:p>
         </w:tc>
         <w:tc>
@@ -2663,9 +2864,11 @@
             <w:vAlign w:val="center"/>
           </w:tcPr>
           <w:p>
+            <w:proofErr w:type="spellStart"/>
             <w:r>
               <w:t>Preco_Custo_Un</w:t>
             </w:r>
+            <w:proofErr w:type="spellEnd"/>
           </w:p>
         </w:tc>
         <w:tc>
@@ -2696,9 +2899,19 @@
             <w:vAlign w:val="center"/>
           </w:tcPr>
           <w:p>
-            <w:r>
-              <w:t>Not null</w:t>
-            </w:r>
+            <w:proofErr w:type="spellStart"/>
+            <w:r>
+              <w:t>Not</w:t>
+            </w:r>
+            <w:proofErr w:type="spellEnd"/>
+            <w:r>
+              <w:t xml:space="preserve"> </w:t>
+            </w:r>
+            <w:proofErr w:type="spellStart"/>
+            <w:r>
+              <w:t>null</w:t>
+            </w:r>
+            <w:proofErr w:type="spellEnd"/>
           </w:p>
         </w:tc>
         <w:tc>
@@ -2726,9 +2939,11 @@
             <w:vAlign w:val="center"/>
           </w:tcPr>
           <w:p>
+            <w:proofErr w:type="spellStart"/>
             <w:r>
               <w:t>Data_Lancamento</w:t>
             </w:r>
+            <w:proofErr w:type="spellEnd"/>
           </w:p>
         </w:tc>
         <w:tc>
@@ -2737,12 +2952,14 @@
             <w:vAlign w:val="center"/>
           </w:tcPr>
           <w:p>
+            <w:proofErr w:type="spellStart"/>
             <w:r>
               <w:t>Data</w:t>
             </w:r>
             <w:r>
               <w:t>Hora</w:t>
             </w:r>
+            <w:proofErr w:type="spellEnd"/>
           </w:p>
         </w:tc>
         <w:tc>
@@ -2762,9 +2979,19 @@
             <w:vAlign w:val="center"/>
           </w:tcPr>
           <w:p>
-            <w:r>
-              <w:t>Not null</w:t>
-            </w:r>
+            <w:proofErr w:type="spellStart"/>
+            <w:r>
+              <w:t>Not</w:t>
+            </w:r>
+            <w:proofErr w:type="spellEnd"/>
+            <w:r>
+              <w:t xml:space="preserve"> </w:t>
+            </w:r>
+            <w:proofErr w:type="spellStart"/>
+            <w:r>
+              <w:t>null</w:t>
+            </w:r>
+            <w:proofErr w:type="spellEnd"/>
           </w:p>
         </w:tc>
         <w:tc>
@@ -2815,8 +3042,17 @@
                 <w:b/>
                 <w:bCs/>
               </w:rPr>
-              <w:t>Entidade: Venda_Produto</w:t>
-            </w:r>
+              <w:t xml:space="preserve">Entidade: </w:t>
+            </w:r>
+            <w:proofErr w:type="spellStart"/>
+            <w:r>
+              <w:rPr>
+                <w:b/>
+                <w:bCs/>
+              </w:rPr>
+              <w:t>Venda_Produto</w:t>
+            </w:r>
+            <w:proofErr w:type="spellEnd"/>
           </w:p>
         </w:tc>
       </w:tr>
@@ -2827,9 +3063,11 @@
             <w:vAlign w:val="center"/>
           </w:tcPr>
           <w:p>
+            <w:proofErr w:type="spellStart"/>
             <w:r>
               <w:t>ID_Venda</w:t>
             </w:r>
+            <w:proofErr w:type="spellEnd"/>
           </w:p>
         </w:tc>
         <w:tc>
@@ -2861,8 +3099,21 @@
           </w:tcPr>
           <w:p>
             <w:r>
-              <w:t>PK, FK, Not null</w:t>
-            </w:r>
+              <w:t xml:space="preserve">PK, FK, </w:t>
+            </w:r>
+            <w:proofErr w:type="spellStart"/>
+            <w:r>
+              <w:t>Not</w:t>
+            </w:r>
+            <w:proofErr w:type="spellEnd"/>
+            <w:r>
+              <w:t xml:space="preserve"> </w:t>
+            </w:r>
+            <w:proofErr w:type="spellStart"/>
+            <w:r>
+              <w:t>null</w:t>
+            </w:r>
+            <w:proofErr w:type="spellEnd"/>
           </w:p>
         </w:tc>
         <w:tc>
@@ -2877,8 +3128,13 @@
             <w:tcW w:w="2629" w:type="dxa"/>
           </w:tcPr>
           <w:p>
-            <w:r>
-              <w:t>Numero de identificação da venda.</w:t>
+            <w:proofErr w:type="spellStart"/>
+            <w:r>
+              <w:t>Numero</w:t>
+            </w:r>
+            <w:proofErr w:type="spellEnd"/>
+            <w:r>
+              <w:t xml:space="preserve"> de identificação da venda.</w:t>
             </w:r>
           </w:p>
         </w:tc>
@@ -2890,9 +3146,11 @@
             <w:vAlign w:val="center"/>
           </w:tcPr>
           <w:p>
+            <w:proofErr w:type="spellStart"/>
             <w:r>
               <w:t>ID_Produto</w:t>
             </w:r>
+            <w:proofErr w:type="spellEnd"/>
           </w:p>
         </w:tc>
         <w:tc>
@@ -2924,8 +3182,21 @@
           </w:tcPr>
           <w:p>
             <w:r>
-              <w:t>PK, FK, Not null</w:t>
-            </w:r>
+              <w:t xml:space="preserve">PK, FK, </w:t>
+            </w:r>
+            <w:proofErr w:type="spellStart"/>
+            <w:r>
+              <w:t>Not</w:t>
+            </w:r>
+            <w:proofErr w:type="spellEnd"/>
+            <w:r>
+              <w:t xml:space="preserve"> </w:t>
+            </w:r>
+            <w:proofErr w:type="spellStart"/>
+            <w:r>
+              <w:t>null</w:t>
+            </w:r>
+            <w:proofErr w:type="spellEnd"/>
           </w:p>
         </w:tc>
         <w:tc>
@@ -2940,8 +3211,13 @@
             <w:tcW w:w="2629" w:type="dxa"/>
           </w:tcPr>
           <w:p>
-            <w:r>
-              <w:t>Numero de identificação do produto.</w:t>
+            <w:proofErr w:type="spellStart"/>
+            <w:r>
+              <w:t>Numero</w:t>
+            </w:r>
+            <w:proofErr w:type="spellEnd"/>
+            <w:r>
+              <w:t xml:space="preserve"> de identificação do produto.</w:t>
             </w:r>
           </w:p>
         </w:tc>
@@ -2986,9 +3262,19 @@
             <w:vAlign w:val="center"/>
           </w:tcPr>
           <w:p>
-            <w:r>
-              <w:t>Not null</w:t>
-            </w:r>
+            <w:proofErr w:type="spellStart"/>
+            <w:r>
+              <w:t>Not</w:t>
+            </w:r>
+            <w:proofErr w:type="spellEnd"/>
+            <w:r>
+              <w:t xml:space="preserve"> </w:t>
+            </w:r>
+            <w:proofErr w:type="spellStart"/>
+            <w:r>
+              <w:t>null</w:t>
+            </w:r>
+            <w:proofErr w:type="spellEnd"/>
           </w:p>
         </w:tc>
         <w:tc>
@@ -3049,9 +3335,19 @@
             <w:vAlign w:val="center"/>
           </w:tcPr>
           <w:p>
-            <w:r>
-              <w:t>Not null</w:t>
-            </w:r>
+            <w:proofErr w:type="spellStart"/>
+            <w:r>
+              <w:t>Not</w:t>
+            </w:r>
+            <w:proofErr w:type="spellEnd"/>
+            <w:r>
+              <w:t xml:space="preserve"> </w:t>
+            </w:r>
+            <w:proofErr w:type="spellStart"/>
+            <w:r>
+              <w:t>null</w:t>
+            </w:r>
+            <w:proofErr w:type="spellEnd"/>
           </w:p>
         </w:tc>
         <w:tc>
@@ -3109,10 +3405,12 @@
             <w:vAlign w:val="center"/>
           </w:tcPr>
           <w:p>
+            <w:proofErr w:type="spellStart"/>
             <w:r>
               <w:lastRenderedPageBreak/>
               <w:t>ID_Venda</w:t>
             </w:r>
+            <w:proofErr w:type="spellEnd"/>
           </w:p>
         </w:tc>
         <w:tc>
@@ -3144,8 +3442,21 @@
           </w:tcPr>
           <w:p>
             <w:r>
-              <w:t>PK, not null</w:t>
-            </w:r>
+              <w:t xml:space="preserve">PK, </w:t>
+            </w:r>
+            <w:proofErr w:type="spellStart"/>
+            <w:r>
+              <w:t>not</w:t>
+            </w:r>
+            <w:proofErr w:type="spellEnd"/>
+            <w:r>
+              <w:t xml:space="preserve"> </w:t>
+            </w:r>
+            <w:proofErr w:type="spellStart"/>
+            <w:r>
+              <w:t>null</w:t>
+            </w:r>
+            <w:proofErr w:type="spellEnd"/>
           </w:p>
         </w:tc>
         <w:tc>
@@ -3160,8 +3471,13 @@
             <w:tcW w:w="2629" w:type="dxa"/>
           </w:tcPr>
           <w:p>
-            <w:r>
-              <w:t>Numero de identificação da venda. Gerado automaticamente</w:t>
+            <w:proofErr w:type="spellStart"/>
+            <w:r>
+              <w:t>Numero</w:t>
+            </w:r>
+            <w:proofErr w:type="spellEnd"/>
+            <w:r>
+              <w:t xml:space="preserve"> de identificação da venda. Gerado automaticamente</w:t>
             </w:r>
           </w:p>
         </w:tc>
@@ -3173,9 +3489,11 @@
             <w:vAlign w:val="center"/>
           </w:tcPr>
           <w:p>
+            <w:proofErr w:type="spellStart"/>
             <w:r>
               <w:t>ID_Caderneta</w:t>
             </w:r>
+            <w:proofErr w:type="spellEnd"/>
           </w:p>
         </w:tc>
         <w:tc>
@@ -3207,8 +3525,21 @@
           </w:tcPr>
           <w:p>
             <w:r>
-              <w:t>FK, not null</w:t>
-            </w:r>
+              <w:t xml:space="preserve">FK, </w:t>
+            </w:r>
+            <w:proofErr w:type="spellStart"/>
+            <w:r>
+              <w:t>not</w:t>
+            </w:r>
+            <w:proofErr w:type="spellEnd"/>
+            <w:r>
+              <w:t xml:space="preserve"> </w:t>
+            </w:r>
+            <w:proofErr w:type="spellStart"/>
+            <w:r>
+              <w:t>null</w:t>
+            </w:r>
+            <w:proofErr w:type="spellEnd"/>
           </w:p>
         </w:tc>
         <w:tc>
@@ -3223,8 +3554,13 @@
             <w:tcW w:w="2629" w:type="dxa"/>
           </w:tcPr>
           <w:p>
-            <w:r>
-              <w:t>Numero de identificação da caderneta do cliente.</w:t>
+            <w:proofErr w:type="spellStart"/>
+            <w:r>
+              <w:t>Numero</w:t>
+            </w:r>
+            <w:proofErr w:type="spellEnd"/>
+            <w:r>
+              <w:t xml:space="preserve"> de identificação da caderneta do cliente.</w:t>
             </w:r>
           </w:p>
         </w:tc>
@@ -3247,9 +3583,11 @@
             <w:vAlign w:val="center"/>
           </w:tcPr>
           <w:p>
+            <w:proofErr w:type="spellStart"/>
             <w:r>
               <w:t>Datetime</w:t>
             </w:r>
+            <w:proofErr w:type="spellEnd"/>
           </w:p>
         </w:tc>
         <w:tc>
@@ -3269,9 +3607,19 @@
             <w:vAlign w:val="center"/>
           </w:tcPr>
           <w:p>
-            <w:r>
-              <w:t>Not null</w:t>
-            </w:r>
+            <w:proofErr w:type="spellStart"/>
+            <w:r>
+              <w:t>Not</w:t>
+            </w:r>
+            <w:proofErr w:type="spellEnd"/>
+            <w:r>
+              <w:t xml:space="preserve"> </w:t>
+            </w:r>
+            <w:proofErr w:type="spellStart"/>
+            <w:r>
+              <w:t>null</w:t>
+            </w:r>
+            <w:proofErr w:type="spellEnd"/>
           </w:p>
         </w:tc>
         <w:tc>
@@ -3336,9 +3684,19 @@
             <w:vAlign w:val="center"/>
           </w:tcPr>
           <w:p>
-            <w:r>
-              <w:t>not null</w:t>
-            </w:r>
+            <w:proofErr w:type="spellStart"/>
+            <w:r>
+              <w:t>not</w:t>
+            </w:r>
+            <w:proofErr w:type="spellEnd"/>
+            <w:r>
+              <w:t xml:space="preserve"> </w:t>
+            </w:r>
+            <w:proofErr w:type="spellStart"/>
+            <w:r>
+              <w:t>null</w:t>
+            </w:r>
+            <w:proofErr w:type="spellEnd"/>
           </w:p>
         </w:tc>
         <w:tc>
@@ -3395,9 +3753,11 @@
             <w:vAlign w:val="center"/>
           </w:tcPr>
           <w:p>
+            <w:proofErr w:type="spellStart"/>
             <w:r>
               <w:t>ID_Caderneta</w:t>
             </w:r>
+            <w:proofErr w:type="spellEnd"/>
           </w:p>
         </w:tc>
         <w:tc>
@@ -3429,8 +3789,21 @@
           </w:tcPr>
           <w:p>
             <w:r>
-              <w:t>PK, not null</w:t>
-            </w:r>
+              <w:t xml:space="preserve">PK, </w:t>
+            </w:r>
+            <w:proofErr w:type="spellStart"/>
+            <w:r>
+              <w:t>not</w:t>
+            </w:r>
+            <w:proofErr w:type="spellEnd"/>
+            <w:r>
+              <w:t xml:space="preserve"> </w:t>
+            </w:r>
+            <w:proofErr w:type="spellStart"/>
+            <w:r>
+              <w:t>null</w:t>
+            </w:r>
+            <w:proofErr w:type="spellEnd"/>
           </w:p>
         </w:tc>
         <w:tc>
@@ -3445,8 +3818,13 @@
             <w:tcW w:w="2629" w:type="dxa"/>
           </w:tcPr>
           <w:p>
-            <w:r>
-              <w:t>Numero de identificação da caderneta do cliente. Gerado automaticamente</w:t>
+            <w:proofErr w:type="spellStart"/>
+            <w:r>
+              <w:t>Numero</w:t>
+            </w:r>
+            <w:proofErr w:type="spellEnd"/>
+            <w:r>
+              <w:t xml:space="preserve"> de identificação da caderneta do cliente. Gerado automaticamente</w:t>
             </w:r>
           </w:p>
         </w:tc>
@@ -3458,9 +3836,11 @@
             <w:vAlign w:val="center"/>
           </w:tcPr>
           <w:p>
+            <w:proofErr w:type="spellStart"/>
             <w:r>
               <w:t>Data_Abertura</w:t>
             </w:r>
+            <w:proofErr w:type="spellEnd"/>
           </w:p>
         </w:tc>
         <w:tc>
@@ -3491,9 +3871,19 @@
             <w:vAlign w:val="center"/>
           </w:tcPr>
           <w:p>
-            <w:r>
-              <w:t>Not null</w:t>
-            </w:r>
+            <w:proofErr w:type="spellStart"/>
+            <w:r>
+              <w:t>Not</w:t>
+            </w:r>
+            <w:proofErr w:type="spellEnd"/>
+            <w:r>
+              <w:t xml:space="preserve"> </w:t>
+            </w:r>
+            <w:proofErr w:type="spellStart"/>
+            <w:r>
+              <w:t>null</w:t>
+            </w:r>
+            <w:proofErr w:type="spellEnd"/>
           </w:p>
         </w:tc>
         <w:tc>
@@ -3525,9 +3915,11 @@
             <w:vAlign w:val="center"/>
           </w:tcPr>
           <w:p>
+            <w:proofErr w:type="spellStart"/>
             <w:r>
               <w:t>Status_Caderneta</w:t>
             </w:r>
+            <w:proofErr w:type="spellEnd"/>
           </w:p>
         </w:tc>
         <w:tc>
@@ -3558,9 +3950,19 @@
             <w:vAlign w:val="center"/>
           </w:tcPr>
           <w:p>
-            <w:r>
-              <w:t>Not null</w:t>
-            </w:r>
+            <w:proofErr w:type="spellStart"/>
+            <w:r>
+              <w:t>Not</w:t>
+            </w:r>
+            <w:proofErr w:type="spellEnd"/>
+            <w:r>
+              <w:t xml:space="preserve"> </w:t>
+            </w:r>
+            <w:proofErr w:type="spellStart"/>
+            <w:r>
+              <w:t>null</w:t>
+            </w:r>
+            <w:proofErr w:type="spellEnd"/>
           </w:p>
         </w:tc>
         <w:tc>
@@ -3592,9 +3994,11 @@
             <w:vAlign w:val="center"/>
           </w:tcPr>
           <w:p>
+            <w:proofErr w:type="spellStart"/>
             <w:r>
               <w:t>ID_Cliente</w:t>
             </w:r>
+            <w:proofErr w:type="spellEnd"/>
           </w:p>
         </w:tc>
         <w:tc>
@@ -3625,12 +4029,27 @@
             <w:vAlign w:val="center"/>
           </w:tcPr>
           <w:p>
-            <w:r>
-              <w:t xml:space="preserve">Fk, </w:t>
-            </w:r>
-            <w:r>
-              <w:t>Not null</w:t>
-            </w:r>
+            <w:proofErr w:type="spellStart"/>
+            <w:r>
+              <w:t>Fk</w:t>
+            </w:r>
+            <w:proofErr w:type="spellEnd"/>
+            <w:r>
+              <w:t xml:space="preserve">, </w:t>
+            </w:r>
+            <w:proofErr w:type="spellStart"/>
+            <w:r>
+              <w:t>Not</w:t>
+            </w:r>
+            <w:proofErr w:type="spellEnd"/>
+            <w:r>
+              <w:t xml:space="preserve"> </w:t>
+            </w:r>
+            <w:proofErr w:type="spellStart"/>
+            <w:r>
+              <w:t>null</w:t>
+            </w:r>
+            <w:proofErr w:type="spellEnd"/>
           </w:p>
         </w:tc>
         <w:tc>
@@ -3645,8 +4064,13 @@
             <w:tcW w:w="2629" w:type="dxa"/>
           </w:tcPr>
           <w:p>
-            <w:r>
-              <w:t>Numero de identificação do cliente dono da caderneta.</w:t>
+            <w:proofErr w:type="spellStart"/>
+            <w:r>
+              <w:t>Numero</w:t>
+            </w:r>
+            <w:proofErr w:type="spellEnd"/>
+            <w:r>
+              <w:t xml:space="preserve"> de identificação do cliente dono da caderneta.</w:t>
             </w:r>
           </w:p>
         </w:tc>
@@ -3684,9 +4108,11 @@
             <w:vAlign w:val="center"/>
           </w:tcPr>
           <w:p>
+            <w:proofErr w:type="spellStart"/>
             <w:r>
               <w:t>ID_Cliente</w:t>
             </w:r>
+            <w:proofErr w:type="spellEnd"/>
           </w:p>
         </w:tc>
         <w:tc>
@@ -3718,8 +4144,21 @@
           </w:tcPr>
           <w:p>
             <w:r>
-              <w:t>PK, not null</w:t>
-            </w:r>
+              <w:t xml:space="preserve">PK, </w:t>
+            </w:r>
+            <w:proofErr w:type="spellStart"/>
+            <w:r>
+              <w:t>not</w:t>
+            </w:r>
+            <w:proofErr w:type="spellEnd"/>
+            <w:r>
+              <w:t xml:space="preserve"> </w:t>
+            </w:r>
+            <w:proofErr w:type="spellStart"/>
+            <w:r>
+              <w:t>null</w:t>
+            </w:r>
+            <w:proofErr w:type="spellEnd"/>
           </w:p>
         </w:tc>
         <w:tc>
@@ -3734,8 +4173,13 @@
             <w:tcW w:w="2629" w:type="dxa"/>
           </w:tcPr>
           <w:p>
-            <w:r>
-              <w:t>Numero de identificação do cliente. Gerado automaticamente</w:t>
+            <w:proofErr w:type="spellStart"/>
+            <w:r>
+              <w:t>Numero</w:t>
+            </w:r>
+            <w:proofErr w:type="spellEnd"/>
+            <w:r>
+              <w:t xml:space="preserve"> de identificação do cliente. Gerado automaticamente</w:t>
             </w:r>
           </w:p>
         </w:tc>
@@ -3780,9 +4224,11 @@
             <w:vAlign w:val="center"/>
           </w:tcPr>
           <w:p>
+            <w:proofErr w:type="spellStart"/>
             <w:r>
               <w:t>Null</w:t>
             </w:r>
+            <w:proofErr w:type="spellEnd"/>
           </w:p>
         </w:tc>
         <w:tc>
@@ -3843,9 +4289,19 @@
             <w:vAlign w:val="center"/>
           </w:tcPr>
           <w:p>
-            <w:r>
-              <w:t>Not null</w:t>
-            </w:r>
+            <w:proofErr w:type="spellStart"/>
+            <w:r>
+              <w:t>Not</w:t>
+            </w:r>
+            <w:proofErr w:type="spellEnd"/>
+            <w:r>
+              <w:t xml:space="preserve"> </w:t>
+            </w:r>
+            <w:proofErr w:type="spellStart"/>
+            <w:r>
+              <w:t>null</w:t>
+            </w:r>
+            <w:proofErr w:type="spellEnd"/>
           </w:p>
         </w:tc>
         <w:tc>
@@ -3899,9 +4355,11 @@
             <w:vAlign w:val="center"/>
           </w:tcPr>
           <w:p>
+            <w:proofErr w:type="spellStart"/>
             <w:r>
               <w:t>ID_Cliente</w:t>
             </w:r>
+            <w:proofErr w:type="spellEnd"/>
           </w:p>
         </w:tc>
         <w:tc>
@@ -3933,8 +4391,21 @@
           </w:tcPr>
           <w:p>
             <w:r>
-              <w:t>PK, Not null</w:t>
-            </w:r>
+              <w:t xml:space="preserve">PK, </w:t>
+            </w:r>
+            <w:proofErr w:type="spellStart"/>
+            <w:r>
+              <w:t>Not</w:t>
+            </w:r>
+            <w:proofErr w:type="spellEnd"/>
+            <w:r>
+              <w:t xml:space="preserve"> </w:t>
+            </w:r>
+            <w:proofErr w:type="spellStart"/>
+            <w:r>
+              <w:t>null</w:t>
+            </w:r>
+            <w:proofErr w:type="spellEnd"/>
           </w:p>
         </w:tc>
         <w:tc>
@@ -3949,8 +4420,13 @@
             <w:tcW w:w="2629" w:type="dxa"/>
           </w:tcPr>
           <w:p>
-            <w:r>
-              <w:t>Numero de identificação do cliente</w:t>
+            <w:proofErr w:type="spellStart"/>
+            <w:r>
+              <w:t>Numero</w:t>
+            </w:r>
+            <w:proofErr w:type="spellEnd"/>
+            <w:r>
+              <w:t xml:space="preserve"> de identificação do cliente</w:t>
             </w:r>
           </w:p>
         </w:tc>
@@ -3996,8 +4472,21 @@
           </w:tcPr>
           <w:p>
             <w:r>
-              <w:t>PK, Not null</w:t>
-            </w:r>
+              <w:t xml:space="preserve">PK, </w:t>
+            </w:r>
+            <w:proofErr w:type="spellStart"/>
+            <w:r>
+              <w:t>Not</w:t>
+            </w:r>
+            <w:proofErr w:type="spellEnd"/>
+            <w:r>
+              <w:t xml:space="preserve"> </w:t>
+            </w:r>
+            <w:proofErr w:type="spellStart"/>
+            <w:r>
+              <w:t>null</w:t>
+            </w:r>
+            <w:proofErr w:type="spellEnd"/>
           </w:p>
         </w:tc>
         <w:tc>
@@ -4039,8 +4528,17 @@
                 <w:b/>
                 <w:bCs/>
               </w:rPr>
-              <w:t>Entidade: Endereco</w:t>
-            </w:r>
+              <w:t xml:space="preserve">Entidade: </w:t>
+            </w:r>
+            <w:proofErr w:type="spellStart"/>
+            <w:r>
+              <w:rPr>
+                <w:b/>
+                <w:bCs/>
+              </w:rPr>
+              <w:t>Endereco</w:t>
+            </w:r>
+            <w:proofErr w:type="spellEnd"/>
           </w:p>
         </w:tc>
       </w:tr>
@@ -4051,9 +4549,11 @@
             <w:vAlign w:val="center"/>
           </w:tcPr>
           <w:p>
+            <w:proofErr w:type="spellStart"/>
             <w:r>
               <w:t>ID_Cliente</w:t>
             </w:r>
+            <w:proofErr w:type="spellEnd"/>
           </w:p>
         </w:tc>
         <w:tc>
@@ -4085,8 +4585,21 @@
           </w:tcPr>
           <w:p>
             <w:r>
-              <w:t>PK, Not null</w:t>
-            </w:r>
+              <w:t xml:space="preserve">PK, </w:t>
+            </w:r>
+            <w:proofErr w:type="spellStart"/>
+            <w:r>
+              <w:t>Not</w:t>
+            </w:r>
+            <w:proofErr w:type="spellEnd"/>
+            <w:r>
+              <w:t xml:space="preserve"> </w:t>
+            </w:r>
+            <w:proofErr w:type="spellStart"/>
+            <w:r>
+              <w:t>null</w:t>
+            </w:r>
+            <w:proofErr w:type="spellEnd"/>
           </w:p>
         </w:tc>
         <w:tc>
@@ -4101,8 +4614,13 @@
             <w:tcW w:w="2629" w:type="dxa"/>
           </w:tcPr>
           <w:p>
-            <w:r>
-              <w:t>Numero de identificação do cliente</w:t>
+            <w:proofErr w:type="spellStart"/>
+            <w:r>
+              <w:t>Numero</w:t>
+            </w:r>
+            <w:proofErr w:type="spellEnd"/>
+            <w:r>
+              <w:t xml:space="preserve"> de identificação do cliente</w:t>
             </w:r>
           </w:p>
         </w:tc>
@@ -4114,9 +4632,11 @@
             <w:vAlign w:val="center"/>
           </w:tcPr>
           <w:p>
+            <w:proofErr w:type="spellStart"/>
             <w:r>
               <w:t>ID_Endereco</w:t>
             </w:r>
+            <w:proofErr w:type="spellEnd"/>
           </w:p>
         </w:tc>
         <w:tc>
@@ -4148,8 +4668,21 @@
           </w:tcPr>
           <w:p>
             <w:r>
-              <w:t>PK, Not null</w:t>
-            </w:r>
+              <w:t xml:space="preserve">PK, </w:t>
+            </w:r>
+            <w:proofErr w:type="spellStart"/>
+            <w:r>
+              <w:t>Not</w:t>
+            </w:r>
+            <w:proofErr w:type="spellEnd"/>
+            <w:r>
+              <w:t xml:space="preserve"> </w:t>
+            </w:r>
+            <w:proofErr w:type="spellStart"/>
+            <w:r>
+              <w:t>null</w:t>
+            </w:r>
+            <w:proofErr w:type="spellEnd"/>
           </w:p>
         </w:tc>
         <w:tc>
@@ -4164,8 +4697,13 @@
             <w:tcW w:w="2629" w:type="dxa"/>
           </w:tcPr>
           <w:p>
-            <w:r>
-              <w:t>Numero de identificação do endereço. Gerado automaticamente</w:t>
+            <w:proofErr w:type="spellStart"/>
+            <w:r>
+              <w:t>Numero</w:t>
+            </w:r>
+            <w:proofErr w:type="spellEnd"/>
+            <w:r>
+              <w:t xml:space="preserve"> de identificação do endereço. Gerado automaticamente</w:t>
             </w:r>
           </w:p>
         </w:tc>
@@ -4210,9 +4748,11 @@
             <w:vAlign w:val="center"/>
           </w:tcPr>
           <w:p>
+            <w:proofErr w:type="spellStart"/>
             <w:r>
               <w:t>Null</w:t>
             </w:r>
+            <w:proofErr w:type="spellEnd"/>
           </w:p>
         </w:tc>
         <w:tc>
@@ -4227,8 +4767,13 @@
             <w:tcW w:w="2629" w:type="dxa"/>
           </w:tcPr>
           <w:p>
-            <w:r>
-              <w:t>Numero da casa do cliente.</w:t>
+            <w:proofErr w:type="spellStart"/>
+            <w:r>
+              <w:t>Numero</w:t>
+            </w:r>
+            <w:proofErr w:type="spellEnd"/>
+            <w:r>
+              <w:t xml:space="preserve"> da casa do cliente.</w:t>
             </w:r>
           </w:p>
         </w:tc>
@@ -4273,9 +4818,11 @@
             <w:vAlign w:val="center"/>
           </w:tcPr>
           <w:p>
+            <w:proofErr w:type="spellStart"/>
             <w:r>
               <w:t>Null</w:t>
             </w:r>
+            <w:proofErr w:type="spellEnd"/>
           </w:p>
         </w:tc>
         <w:tc>
@@ -4336,9 +4883,11 @@
             <w:vAlign w:val="center"/>
           </w:tcPr>
           <w:p>
+            <w:proofErr w:type="spellStart"/>
             <w:r>
               <w:t>Null</w:t>
             </w:r>
+            <w:proofErr w:type="spellEnd"/>
           </w:p>
         </w:tc>
         <w:tc>
@@ -4399,9 +4948,11 @@
             <w:vAlign w:val="center"/>
           </w:tcPr>
           <w:p>
+            <w:proofErr w:type="spellStart"/>
             <w:r>
               <w:t>Null</w:t>
             </w:r>
+            <w:proofErr w:type="spellEnd"/>
           </w:p>
         </w:tc>
         <w:tc>
@@ -4455,9 +5006,11 @@
             <w:vAlign w:val="center"/>
           </w:tcPr>
           <w:p>
+            <w:proofErr w:type="spellStart"/>
             <w:r>
               <w:t>ID_Despesa</w:t>
             </w:r>
+            <w:proofErr w:type="spellEnd"/>
           </w:p>
         </w:tc>
         <w:tc>
@@ -4489,8 +5042,21 @@
           </w:tcPr>
           <w:p>
             <w:r>
-              <w:t>PK, not null</w:t>
-            </w:r>
+              <w:t xml:space="preserve">PK, </w:t>
+            </w:r>
+            <w:proofErr w:type="spellStart"/>
+            <w:r>
+              <w:t>not</w:t>
+            </w:r>
+            <w:proofErr w:type="spellEnd"/>
+            <w:r>
+              <w:t xml:space="preserve"> </w:t>
+            </w:r>
+            <w:proofErr w:type="spellStart"/>
+            <w:r>
+              <w:t>null</w:t>
+            </w:r>
+            <w:proofErr w:type="spellEnd"/>
           </w:p>
         </w:tc>
         <w:tc>
@@ -4505,8 +5071,13 @@
             <w:tcW w:w="2629" w:type="dxa"/>
           </w:tcPr>
           <w:p>
-            <w:r>
-              <w:t>Numero de identificação da despesa, gerado automaticamente</w:t>
+            <w:proofErr w:type="spellStart"/>
+            <w:r>
+              <w:t>Numero</w:t>
+            </w:r>
+            <w:proofErr w:type="spellEnd"/>
+            <w:r>
+              <w:t xml:space="preserve"> de identificação da despesa, gerado automaticamente</w:t>
             </w:r>
           </w:p>
         </w:tc>
@@ -4551,9 +5122,19 @@
             <w:vAlign w:val="center"/>
           </w:tcPr>
           <w:p>
-            <w:r>
-              <w:t>Not null</w:t>
-            </w:r>
+            <w:proofErr w:type="spellStart"/>
+            <w:r>
+              <w:t>Not</w:t>
+            </w:r>
+            <w:proofErr w:type="spellEnd"/>
+            <w:r>
+              <w:t xml:space="preserve"> </w:t>
+            </w:r>
+            <w:proofErr w:type="spellStart"/>
+            <w:r>
+              <w:t>null</w:t>
+            </w:r>
+            <w:proofErr w:type="spellEnd"/>
           </w:p>
         </w:tc>
         <w:tc>
@@ -4581,9 +5162,11 @@
             <w:vAlign w:val="center"/>
           </w:tcPr>
           <w:p>
+            <w:proofErr w:type="spellStart"/>
             <w:r>
               <w:t>Descricao</w:t>
             </w:r>
+            <w:proofErr w:type="spellEnd"/>
           </w:p>
         </w:tc>
         <w:tc>
@@ -4614,9 +5197,11 @@
             <w:vAlign w:val="center"/>
           </w:tcPr>
           <w:p>
+            <w:proofErr w:type="spellStart"/>
             <w:r>
               <w:t>Null</w:t>
             </w:r>
+            <w:proofErr w:type="spellEnd"/>
           </w:p>
         </w:tc>
         <w:tc>
@@ -4677,9 +5262,19 @@
             <w:vAlign w:val="center"/>
           </w:tcPr>
           <w:p>
-            <w:r>
-              <w:t>Not null</w:t>
-            </w:r>
+            <w:proofErr w:type="spellStart"/>
+            <w:r>
+              <w:t>Not</w:t>
+            </w:r>
+            <w:proofErr w:type="spellEnd"/>
+            <w:r>
+              <w:t xml:space="preserve"> </w:t>
+            </w:r>
+            <w:proofErr w:type="spellStart"/>
+            <w:r>
+              <w:t>null</w:t>
+            </w:r>
+            <w:proofErr w:type="spellEnd"/>
           </w:p>
         </w:tc>
         <w:tc>
@@ -4740,9 +5335,19 @@
             <w:vAlign w:val="center"/>
           </w:tcPr>
           <w:p>
-            <w:r>
-              <w:t>Not null</w:t>
-            </w:r>
+            <w:proofErr w:type="spellStart"/>
+            <w:r>
+              <w:t>Not</w:t>
+            </w:r>
+            <w:proofErr w:type="spellEnd"/>
+            <w:r>
+              <w:t xml:space="preserve"> </w:t>
+            </w:r>
+            <w:proofErr w:type="spellStart"/>
+            <w:r>
+              <w:t>null</w:t>
+            </w:r>
+            <w:proofErr w:type="spellEnd"/>
           </w:p>
         </w:tc>
         <w:tc>
@@ -4758,7 +5363,15 @@
           </w:tcPr>
           <w:p>
             <w:r>
-              <w:t>Quantidade de items da despesa.</w:t>
+              <w:t xml:space="preserve">Quantidade de </w:t>
+            </w:r>
+            <w:proofErr w:type="spellStart"/>
+            <w:r>
+              <w:t>items</w:t>
+            </w:r>
+            <w:proofErr w:type="spellEnd"/>
+            <w:r>
+              <w:t xml:space="preserve"> da despesa.</w:t>
             </w:r>
           </w:p>
         </w:tc>
@@ -4783,8 +5396,17 @@
                 <w:b/>
                 <w:bCs/>
               </w:rPr>
-              <w:t>Entidade: Fechamento_Caixa</w:t>
-            </w:r>
+              <w:t xml:space="preserve">Entidade: </w:t>
+            </w:r>
+            <w:proofErr w:type="spellStart"/>
+            <w:r>
+              <w:rPr>
+                <w:b/>
+                <w:bCs/>
+              </w:rPr>
+              <w:t>Fechamento_Caixa</w:t>
+            </w:r>
+            <w:proofErr w:type="spellEnd"/>
           </w:p>
         </w:tc>
       </w:tr>
@@ -4794,9 +5416,11 @@
             <w:tcW w:w="1983" w:type="dxa"/>
           </w:tcPr>
           <w:p>
+            <w:proofErr w:type="spellStart"/>
             <w:r>
               <w:t>ID_Fechamento</w:t>
             </w:r>
+            <w:proofErr w:type="spellEnd"/>
           </w:p>
         </w:tc>
         <w:tc>
@@ -4825,8 +5449,21 @@
           </w:tcPr>
           <w:p>
             <w:r>
-              <w:t>PK, not null</w:t>
-            </w:r>
+              <w:t xml:space="preserve">PK, </w:t>
+            </w:r>
+            <w:proofErr w:type="spellStart"/>
+            <w:r>
+              <w:t>not</w:t>
+            </w:r>
+            <w:proofErr w:type="spellEnd"/>
+            <w:r>
+              <w:t xml:space="preserve"> </w:t>
+            </w:r>
+            <w:proofErr w:type="spellStart"/>
+            <w:r>
+              <w:t>null</w:t>
+            </w:r>
+            <w:proofErr w:type="spellEnd"/>
           </w:p>
         </w:tc>
         <w:tc>
@@ -4883,9 +5520,19 @@
             <w:tcW w:w="1658" w:type="dxa"/>
           </w:tcPr>
           <w:p>
-            <w:r>
-              <w:t>Not null</w:t>
-            </w:r>
+            <w:proofErr w:type="spellStart"/>
+            <w:r>
+              <w:t>Not</w:t>
+            </w:r>
+            <w:proofErr w:type="spellEnd"/>
+            <w:r>
+              <w:t xml:space="preserve"> </w:t>
+            </w:r>
+            <w:proofErr w:type="spellStart"/>
+            <w:r>
+              <w:t>null</w:t>
+            </w:r>
+            <w:proofErr w:type="spellEnd"/>
           </w:p>
         </w:tc>
         <w:tc>
@@ -4921,9 +5568,11 @@
             <w:tcW w:w="1579" w:type="dxa"/>
           </w:tcPr>
           <w:p>
+            <w:proofErr w:type="spellStart"/>
             <w:r>
               <w:t>Datahora</w:t>
             </w:r>
+            <w:proofErr w:type="spellEnd"/>
           </w:p>
         </w:tc>
         <w:tc>
@@ -4941,9 +5590,19 @@
             <w:tcW w:w="1658" w:type="dxa"/>
           </w:tcPr>
           <w:p>
-            <w:r>
-              <w:t>Not null</w:t>
-            </w:r>
+            <w:proofErr w:type="spellStart"/>
+            <w:r>
+              <w:t>Not</w:t>
+            </w:r>
+            <w:proofErr w:type="spellEnd"/>
+            <w:r>
+              <w:t xml:space="preserve"> </w:t>
+            </w:r>
+            <w:proofErr w:type="spellStart"/>
+            <w:r>
+              <w:t>null</w:t>
+            </w:r>
+            <w:proofErr w:type="spellEnd"/>
           </w:p>
         </w:tc>
         <w:tc>
@@ -4974,25 +5633,20 @@
         <w:pStyle w:val="Subttulo"/>
       </w:pPr>
       <w:r>
-        <w:t>Modelo Lógico</w:t>
-      </w:r>
-    </w:p>
-    <w:p>
-      <w:r>
         <w:rPr>
           <w:noProof/>
         </w:rPr>
         <w:drawing>
-          <wp:anchor distT="0" distB="0" distL="114300" distR="114300" simplePos="0" relativeHeight="251659264" behindDoc="0" locked="0" layoutInCell="1" allowOverlap="1" wp14:anchorId="55C8A804" wp14:editId="620006CD">
+          <wp:anchor distT="0" distB="0" distL="114300" distR="114300" simplePos="0" relativeHeight="251659264" behindDoc="0" locked="0" layoutInCell="1" allowOverlap="1" wp14:anchorId="55C8A804" wp14:editId="7C62884A">
             <wp:simplePos x="0" y="0"/>
             <wp:positionH relativeFrom="column">
               <wp:posOffset>0</wp:posOffset>
             </wp:positionH>
             <wp:positionV relativeFrom="paragraph">
-              <wp:posOffset>3175</wp:posOffset>
+              <wp:posOffset>290195</wp:posOffset>
             </wp:positionV>
-            <wp:extent cx="6638925" cy="5629275"/>
-            <wp:effectExtent l="0" t="0" r="9525" b="9525"/>
+            <wp:extent cx="6638925" cy="5625465"/>
+            <wp:effectExtent l="0" t="0" r="9525" b="0"/>
             <wp:wrapTopAndBottom/>
             <wp:docPr id="1" name="Imagem 1"/>
             <wp:cNvGraphicFramePr>
@@ -5002,7 +5656,7 @@
               <a:graphicData uri="http://schemas.openxmlformats.org/drawingml/2006/picture">
                 <pic:pic xmlns:pic="http://schemas.openxmlformats.org/drawingml/2006/picture">
                   <pic:nvPicPr>
-                    <pic:cNvPr id="0" name="Picture 1"/>
+                    <pic:cNvPr id="1" name="Imagem 1"/>
                     <pic:cNvPicPr>
                       <a:picLocks noChangeAspect="1" noChangeArrowheads="1"/>
                     </pic:cNvPicPr>
@@ -5015,7 +5669,6 @@
                         </a:ext>
                       </a:extLst>
                     </a:blip>
-                    <a:srcRect/>
                     <a:stretch>
                       <a:fillRect/>
                     </a:stretch>
@@ -5023,7 +5676,7 @@
                   <pic:spPr bwMode="auto">
                     <a:xfrm>
                       <a:off x="0" y="0"/>
-                      <a:ext cx="6638925" cy="5629275"/>
+                      <a:ext cx="6638925" cy="5625465"/>
                     </a:xfrm>
                     <a:prstGeom prst="rect">
                       <a:avLst/>
@@ -5039,7 +5692,11 @@
           </wp:anchor>
         </w:drawing>
       </w:r>
+      <w:r>
+        <w:t>Modelo Lógico</w:t>
+      </w:r>
     </w:p>
+    <w:p/>
     <w:sectPr>
       <w:pgSz w:w="11906" w:h="16838"/>
       <w:pgMar w:top="720" w:right="720" w:bottom="720" w:left="720" w:header="708" w:footer="708" w:gutter="0"/>

</xml_diff>

<commit_message>
Updating Documentation Files and Creating SQL
Lets Test Now!!!
</commit_message>
<xml_diff>
--- a/Readme Files/Mercearia Palmeiras.docx
+++ b/Readme Files/Mercearia Palmeiras.docx
@@ -342,23 +342,7 @@
           <w:sz w:val="28"/>
           <w:szCs w:val="28"/>
         </w:rPr>
-        <w:t xml:space="preserve">Nome do Cliente, Status da Caderneta (aberta ou fechada), </w:t>
-      </w:r>
-      <w:proofErr w:type="gramStart"/>
-      <w:r>
-        <w:rPr>
-          <w:sz w:val="28"/>
-          <w:szCs w:val="28"/>
-        </w:rPr>
-        <w:t>Total</w:t>
-      </w:r>
-      <w:proofErr w:type="gramEnd"/>
-      <w:r>
-        <w:rPr>
-          <w:sz w:val="28"/>
-          <w:szCs w:val="28"/>
-        </w:rPr>
-        <w:t xml:space="preserve"> da Caderneta Aberta </w:t>
+        <w:t xml:space="preserve">Nome do Cliente, Status da Caderneta (aberta ou fechada), Total da Caderneta Aberta </w:t>
       </w:r>
       <w:r>
         <w:rPr>
@@ -934,23 +918,7 @@
           <w:sz w:val="28"/>
           <w:szCs w:val="28"/>
         </w:rPr>
-        <w:t>Nessa tela, é inserido o ID do produto (nesse campo ao invés de exibir o ID do produto, será exibido o nome, porém, internamente, será recebido o ID), e Quantidade comprada (Kg ou Un.</w:t>
-      </w:r>
-      <w:proofErr w:type="gramStart"/>
-      <w:r>
-        <w:rPr>
-          <w:sz w:val="28"/>
-          <w:szCs w:val="28"/>
-        </w:rPr>
-        <w:t>).Após</w:t>
-      </w:r>
-      <w:proofErr w:type="gramEnd"/>
-      <w:r>
-        <w:rPr>
-          <w:sz w:val="28"/>
-          <w:szCs w:val="28"/>
-        </w:rPr>
-        <w:t xml:space="preserve"> inserir, exibirá uma tabela com os valores: </w:t>
+        <w:t xml:space="preserve">Nessa tela, é inserido o ID do produto (nesse campo ao invés de exibir o ID do produto, será exibido o nome, porém, internamente, será recebido o ID), e Quantidade comprada (Kg ou Un.).Após inserir, exibirá uma tabela com os valores: </w:t>
       </w:r>
       <w:bookmarkStart w:id="3" w:name="_Hlk77462336"/>
       <w:r>
@@ -1010,23 +978,7 @@
           <w:sz w:val="28"/>
           <w:szCs w:val="28"/>
         </w:rPr>
-        <w:t xml:space="preserve">Nessa página, deve-se ter um campo com </w:t>
-      </w:r>
-      <w:proofErr w:type="spellStart"/>
-      <w:r>
-        <w:rPr>
-          <w:sz w:val="28"/>
-          <w:szCs w:val="28"/>
-        </w:rPr>
-        <w:t>auto-focus</w:t>
-      </w:r>
-      <w:proofErr w:type="spellEnd"/>
-      <w:r>
-        <w:rPr>
-          <w:sz w:val="28"/>
-          <w:szCs w:val="28"/>
-        </w:rPr>
-        <w:t xml:space="preserve"> para receber o código de barra</w:t>
+        <w:t>Nessa página, deve-se ter um campo com auto-focus para receber o código de barra</w:t>
       </w:r>
       <w:r>
         <w:rPr>
@@ -1236,11 +1188,9 @@
             <w:vAlign w:val="center"/>
           </w:tcPr>
           <w:p>
-            <w:proofErr w:type="spellStart"/>
             <w:r>
               <w:t>Lancamento_Estoque</w:t>
             </w:r>
-            <w:proofErr w:type="spellEnd"/>
           </w:p>
         </w:tc>
         <w:tc>
@@ -1281,11 +1231,9 @@
             <w:vAlign w:val="center"/>
           </w:tcPr>
           <w:p>
-            <w:proofErr w:type="spellStart"/>
             <w:r>
               <w:t>Venda_Produto</w:t>
             </w:r>
-            <w:proofErr w:type="spellEnd"/>
           </w:p>
         </w:tc>
         <w:tc>
@@ -1314,11 +1262,9 @@
             <w:vAlign w:val="center"/>
           </w:tcPr>
           <w:p>
-            <w:proofErr w:type="spellStart"/>
             <w:r>
               <w:t>Lancamento_Estoque</w:t>
             </w:r>
-            <w:proofErr w:type="spellEnd"/>
           </w:p>
         </w:tc>
         <w:tc>
@@ -1362,11 +1308,9 @@
             <w:vAlign w:val="center"/>
           </w:tcPr>
           <w:p>
-            <w:proofErr w:type="spellStart"/>
             <w:r>
               <w:t>Venda_Produto</w:t>
             </w:r>
-            <w:proofErr w:type="spellEnd"/>
           </w:p>
         </w:tc>
         <w:tc>
@@ -1464,11 +1408,9 @@
             <w:vAlign w:val="center"/>
           </w:tcPr>
           <w:p>
-            <w:proofErr w:type="spellStart"/>
             <w:r>
               <w:t>Venda_Produto</w:t>
             </w:r>
-            <w:proofErr w:type="spellEnd"/>
           </w:p>
         </w:tc>
         <w:tc>
@@ -1759,11 +1701,9 @@
             <w:vAlign w:val="center"/>
           </w:tcPr>
           <w:p>
-            <w:proofErr w:type="spellStart"/>
             <w:r>
               <w:t>Endereco</w:t>
             </w:r>
-            <w:proofErr w:type="spellEnd"/>
           </w:p>
         </w:tc>
         <w:tc>
@@ -1837,11 +1777,9 @@
             <w:vAlign w:val="center"/>
           </w:tcPr>
           <w:p>
-            <w:proofErr w:type="spellStart"/>
             <w:r>
               <w:t>Endereco</w:t>
             </w:r>
-            <w:proofErr w:type="spellEnd"/>
           </w:p>
         </w:tc>
         <w:tc>
@@ -1921,11 +1859,9 @@
             <w:vAlign w:val="center"/>
           </w:tcPr>
           <w:p>
-            <w:proofErr w:type="spellStart"/>
             <w:r>
               <w:t>Fechamento_Caixa</w:t>
             </w:r>
-            <w:proofErr w:type="spellEnd"/>
           </w:p>
         </w:tc>
         <w:tc>
@@ -2046,7 +1982,6 @@
                 <w:bCs/>
               </w:rPr>
             </w:pPr>
-            <w:proofErr w:type="spellStart"/>
             <w:r>
               <w:rPr>
                 <w:b/>
@@ -2054,7 +1989,6 @@
               </w:rPr>
               <w:t>Comprim</w:t>
             </w:r>
-            <w:proofErr w:type="spellEnd"/>
           </w:p>
         </w:tc>
         <w:tc>
@@ -2125,11 +2059,9 @@
             <w:vAlign w:val="center"/>
           </w:tcPr>
           <w:p>
-            <w:proofErr w:type="spellStart"/>
             <w:r>
               <w:t>ID_Produto</w:t>
             </w:r>
-            <w:proofErr w:type="spellEnd"/>
           </w:p>
         </w:tc>
         <w:tc>
@@ -2161,23 +2093,7 @@
           </w:tcPr>
           <w:p>
             <w:r>
-              <w:t xml:space="preserve">PK, </w:t>
-            </w:r>
-            <w:proofErr w:type="spellStart"/>
-            <w:r>
-              <w:t>Not</w:t>
-            </w:r>
-            <w:proofErr w:type="spellEnd"/>
-            <w:r>
-              <w:t xml:space="preserve"> </w:t>
-            </w:r>
-            <w:proofErr w:type="spellStart"/>
-            <w:r>
-              <w:t>null</w:t>
-            </w:r>
-            <w:proofErr w:type="spellEnd"/>
-            <w:r>
-              <w:t xml:space="preserve">, </w:t>
+              <w:t xml:space="preserve">PK, Not null, </w:t>
             </w:r>
           </w:p>
         </w:tc>
@@ -2239,27 +2155,9 @@
             <w:vAlign w:val="center"/>
           </w:tcPr>
           <w:p>
-            <w:proofErr w:type="spellStart"/>
-            <w:r>
-              <w:t>Not</w:t>
-            </w:r>
-            <w:proofErr w:type="spellEnd"/>
-            <w:r>
-              <w:t xml:space="preserve"> </w:t>
-            </w:r>
-            <w:proofErr w:type="spellStart"/>
-            <w:r>
-              <w:t>null</w:t>
-            </w:r>
-            <w:proofErr w:type="spellEnd"/>
-            <w:r>
-              <w:t xml:space="preserve">, </w:t>
-            </w:r>
-            <w:proofErr w:type="spellStart"/>
-            <w:r>
-              <w:t>unique</w:t>
-            </w:r>
-            <w:proofErr w:type="spellEnd"/>
+            <w:r>
+              <w:t>Not null, unique</w:t>
+            </w:r>
           </w:p>
         </w:tc>
         <w:tc>
@@ -2287,11 +2185,9 @@
             <w:vAlign w:val="center"/>
           </w:tcPr>
           <w:p>
-            <w:proofErr w:type="spellStart"/>
             <w:r>
               <w:t>Cod_Barras</w:t>
             </w:r>
-            <w:proofErr w:type="spellEnd"/>
           </w:p>
         </w:tc>
         <w:tc>
@@ -2322,19 +2218,206 @@
             <w:vAlign w:val="center"/>
           </w:tcPr>
           <w:p>
-            <w:proofErr w:type="spellStart"/>
+            <w:r>
+              <w:t>Null, unique</w:t>
+            </w:r>
+          </w:p>
+        </w:tc>
+        <w:tc>
+          <w:tcPr>
+            <w:tcW w:w="1482" w:type="dxa"/>
+            <w:vAlign w:val="center"/>
+          </w:tcPr>
+          <w:p/>
+        </w:tc>
+        <w:tc>
+          <w:tcPr>
+            <w:tcW w:w="2629" w:type="dxa"/>
+          </w:tcPr>
+          <w:p>
+            <w:r>
+              <w:t>Código de barras do rótulo do produto</w:t>
+            </w:r>
+          </w:p>
+        </w:tc>
+      </w:tr>
+      <w:tr>
+        <w:tc>
+          <w:tcPr>
+            <w:tcW w:w="1983" w:type="dxa"/>
+            <w:vAlign w:val="center"/>
+          </w:tcPr>
+          <w:p>
+            <w:r>
+              <w:t>Preco_Venda</w:t>
+            </w:r>
+          </w:p>
+        </w:tc>
+        <w:tc>
+          <w:tcPr>
+            <w:tcW w:w="1579" w:type="dxa"/>
+            <w:vAlign w:val="center"/>
+          </w:tcPr>
+          <w:p>
+            <w:r>
+              <w:t>Decimal</w:t>
+            </w:r>
+          </w:p>
+        </w:tc>
+        <w:tc>
+          <w:tcPr>
+            <w:tcW w:w="1154" w:type="dxa"/>
+            <w:vAlign w:val="center"/>
+          </w:tcPr>
+          <w:p>
+            <w:r>
+              <w:t>4 bytes</w:t>
+            </w:r>
+          </w:p>
+        </w:tc>
+        <w:tc>
+          <w:tcPr>
+            <w:tcW w:w="1658" w:type="dxa"/>
+            <w:vAlign w:val="center"/>
+          </w:tcPr>
+          <w:p>
+            <w:r>
+              <w:t>Not null</w:t>
+            </w:r>
+          </w:p>
+        </w:tc>
+        <w:tc>
+          <w:tcPr>
+            <w:tcW w:w="1482" w:type="dxa"/>
+            <w:vAlign w:val="center"/>
+          </w:tcPr>
+          <w:p>
+            <w:r>
+              <w:t>0</w:t>
+            </w:r>
+          </w:p>
+        </w:tc>
+        <w:tc>
+          <w:tcPr>
+            <w:tcW w:w="2629" w:type="dxa"/>
+          </w:tcPr>
+          <w:p>
+            <w:r>
+              <w:t>Preço para venda do produto</w:t>
+            </w:r>
+          </w:p>
+        </w:tc>
+      </w:tr>
+      <w:tr>
+        <w:tc>
+          <w:tcPr>
+            <w:tcW w:w="1983" w:type="dxa"/>
+            <w:vAlign w:val="center"/>
+          </w:tcPr>
+          <w:p>
+            <w:r>
+              <w:t>Unidade_Medida</w:t>
+            </w:r>
+          </w:p>
+        </w:tc>
+        <w:tc>
+          <w:tcPr>
+            <w:tcW w:w="1579" w:type="dxa"/>
+            <w:vAlign w:val="center"/>
+          </w:tcPr>
+          <w:p>
+            <w:r>
+              <w:t>Caracteres</w:t>
+            </w:r>
+          </w:p>
+        </w:tc>
+        <w:tc>
+          <w:tcPr>
+            <w:tcW w:w="1154" w:type="dxa"/>
+            <w:vAlign w:val="center"/>
+          </w:tcPr>
+          <w:p>
+            <w:r>
+              <w:t>40 bytes</w:t>
+            </w:r>
+          </w:p>
+        </w:tc>
+        <w:tc>
+          <w:tcPr>
+            <w:tcW w:w="1658" w:type="dxa"/>
+            <w:vAlign w:val="center"/>
+          </w:tcPr>
+          <w:p>
+            <w:r>
+              <w:t>Not null</w:t>
+            </w:r>
+          </w:p>
+        </w:tc>
+        <w:tc>
+          <w:tcPr>
+            <w:tcW w:w="1482" w:type="dxa"/>
+            <w:vAlign w:val="center"/>
+          </w:tcPr>
+          <w:p>
+            <w:r>
+              <w:t>‘Un’</w:t>
+            </w:r>
+          </w:p>
+        </w:tc>
+        <w:tc>
+          <w:tcPr>
+            <w:tcW w:w="2629" w:type="dxa"/>
+          </w:tcPr>
+          <w:p>
+            <w:r>
+              <w:t>Unidade de medida para venda do produto</w:t>
+            </w:r>
+          </w:p>
+        </w:tc>
+      </w:tr>
+      <w:tr>
+        <w:tc>
+          <w:tcPr>
+            <w:tcW w:w="1983" w:type="dxa"/>
+            <w:vAlign w:val="center"/>
+          </w:tcPr>
+          <w:p>
+            <w:r>
+              <w:t>Quant_Estoque</w:t>
+            </w:r>
+          </w:p>
+        </w:tc>
+        <w:tc>
+          <w:tcPr>
+            <w:tcW w:w="1579" w:type="dxa"/>
+            <w:vAlign w:val="center"/>
+          </w:tcPr>
+          <w:p>
+            <w:r>
+              <w:t>Decimal</w:t>
+            </w:r>
+          </w:p>
+        </w:tc>
+        <w:tc>
+          <w:tcPr>
+            <w:tcW w:w="1154" w:type="dxa"/>
+            <w:vAlign w:val="center"/>
+          </w:tcPr>
+          <w:p>
+            <w:r>
+              <w:t>4 bytes</w:t>
+            </w:r>
+          </w:p>
+        </w:tc>
+        <w:tc>
+          <w:tcPr>
+            <w:tcW w:w="1658" w:type="dxa"/>
+            <w:vAlign w:val="center"/>
+          </w:tcPr>
+          <w:p>
             <w:r>
               <w:t>Null</w:t>
             </w:r>
-            <w:proofErr w:type="spellEnd"/>
-            <w:r>
-              <w:t xml:space="preserve">, </w:t>
-            </w:r>
-            <w:proofErr w:type="spellStart"/>
-            <w:r>
-              <w:t>unique</w:t>
-            </w:r>
-            <w:proofErr w:type="spellEnd"/>
           </w:p>
         </w:tc>
         <w:tc>
@@ -2342,228 +2425,11 @@
             <w:tcW w:w="1482" w:type="dxa"/>
             <w:vAlign w:val="center"/>
           </w:tcPr>
-          <w:p/>
-        </w:tc>
-        <w:tc>
-          <w:tcPr>
-            <w:tcW w:w="2629" w:type="dxa"/>
-          </w:tcPr>
-          <w:p>
-            <w:r>
-              <w:t>Código de barras do rótulo do produto</w:t>
-            </w:r>
-          </w:p>
-        </w:tc>
-      </w:tr>
-      <w:tr>
-        <w:tc>
-          <w:tcPr>
-            <w:tcW w:w="1983" w:type="dxa"/>
-            <w:vAlign w:val="center"/>
-          </w:tcPr>
-          <w:p>
-            <w:proofErr w:type="spellStart"/>
-            <w:r>
-              <w:t>Preco_Venda</w:t>
-            </w:r>
-            <w:proofErr w:type="spellEnd"/>
-          </w:p>
-        </w:tc>
-        <w:tc>
-          <w:tcPr>
-            <w:tcW w:w="1579" w:type="dxa"/>
-            <w:vAlign w:val="center"/>
-          </w:tcPr>
-          <w:p>
-            <w:r>
-              <w:t>Decimal</w:t>
-            </w:r>
-          </w:p>
-        </w:tc>
-        <w:tc>
-          <w:tcPr>
-            <w:tcW w:w="1154" w:type="dxa"/>
-            <w:vAlign w:val="center"/>
-          </w:tcPr>
-          <w:p>
-            <w:r>
-              <w:t>4 bytes</w:t>
-            </w:r>
-          </w:p>
-        </w:tc>
-        <w:tc>
-          <w:tcPr>
-            <w:tcW w:w="1658" w:type="dxa"/>
-            <w:vAlign w:val="center"/>
-          </w:tcPr>
-          <w:p>
-            <w:proofErr w:type="spellStart"/>
-            <w:r>
-              <w:t>Not</w:t>
-            </w:r>
-            <w:proofErr w:type="spellEnd"/>
-            <w:r>
-              <w:t xml:space="preserve"> </w:t>
-            </w:r>
-            <w:proofErr w:type="spellStart"/>
-            <w:r>
-              <w:t>null</w:t>
-            </w:r>
-            <w:proofErr w:type="spellEnd"/>
-          </w:p>
-        </w:tc>
-        <w:tc>
-          <w:tcPr>
-            <w:tcW w:w="1482" w:type="dxa"/>
-            <w:vAlign w:val="center"/>
-          </w:tcPr>
-          <w:p/>
-        </w:tc>
-        <w:tc>
-          <w:tcPr>
-            <w:tcW w:w="2629" w:type="dxa"/>
-          </w:tcPr>
-          <w:p>
-            <w:r>
-              <w:t>Preço para venda do produto</w:t>
-            </w:r>
-          </w:p>
-        </w:tc>
-      </w:tr>
-      <w:tr>
-        <w:tc>
-          <w:tcPr>
-            <w:tcW w:w="1983" w:type="dxa"/>
-            <w:vAlign w:val="center"/>
-          </w:tcPr>
-          <w:p>
-            <w:proofErr w:type="spellStart"/>
-            <w:r>
-              <w:t>Unidade_Medida</w:t>
-            </w:r>
-            <w:proofErr w:type="spellEnd"/>
-          </w:p>
-        </w:tc>
-        <w:tc>
-          <w:tcPr>
-            <w:tcW w:w="1579" w:type="dxa"/>
-            <w:vAlign w:val="center"/>
-          </w:tcPr>
-          <w:p>
-            <w:r>
-              <w:t>Caracteres</w:t>
-            </w:r>
-          </w:p>
-        </w:tc>
-        <w:tc>
-          <w:tcPr>
-            <w:tcW w:w="1154" w:type="dxa"/>
-            <w:vAlign w:val="center"/>
-          </w:tcPr>
-          <w:p>
-            <w:r>
-              <w:t>40 bytes</w:t>
-            </w:r>
-          </w:p>
-        </w:tc>
-        <w:tc>
-          <w:tcPr>
-            <w:tcW w:w="1658" w:type="dxa"/>
-            <w:vAlign w:val="center"/>
-          </w:tcPr>
-          <w:p>
-            <w:proofErr w:type="spellStart"/>
-            <w:r>
-              <w:t>Not</w:t>
-            </w:r>
-            <w:proofErr w:type="spellEnd"/>
-            <w:r>
-              <w:t xml:space="preserve"> </w:t>
-            </w:r>
-            <w:proofErr w:type="spellStart"/>
-            <w:r>
-              <w:t>null</w:t>
-            </w:r>
-            <w:proofErr w:type="spellEnd"/>
-          </w:p>
-        </w:tc>
-        <w:tc>
-          <w:tcPr>
-            <w:tcW w:w="1482" w:type="dxa"/>
-            <w:vAlign w:val="center"/>
-          </w:tcPr>
-          <w:p>
-            <w:r>
-              <w:t>‘Un’</w:t>
-            </w:r>
-          </w:p>
-        </w:tc>
-        <w:tc>
-          <w:tcPr>
-            <w:tcW w:w="2629" w:type="dxa"/>
-          </w:tcPr>
-          <w:p>
-            <w:r>
-              <w:t>Unidade de medida para venda do produto</w:t>
-            </w:r>
-          </w:p>
-        </w:tc>
-      </w:tr>
-      <w:tr>
-        <w:tc>
-          <w:tcPr>
-            <w:tcW w:w="1983" w:type="dxa"/>
-            <w:vAlign w:val="center"/>
-          </w:tcPr>
-          <w:p>
-            <w:proofErr w:type="spellStart"/>
-            <w:r>
-              <w:t>Quant_Estoque</w:t>
-            </w:r>
-            <w:proofErr w:type="spellEnd"/>
-          </w:p>
-        </w:tc>
-        <w:tc>
-          <w:tcPr>
-            <w:tcW w:w="1579" w:type="dxa"/>
-            <w:vAlign w:val="center"/>
-          </w:tcPr>
-          <w:p>
-            <w:r>
-              <w:t>Decimal</w:t>
-            </w:r>
-          </w:p>
-        </w:tc>
-        <w:tc>
-          <w:tcPr>
-            <w:tcW w:w="1154" w:type="dxa"/>
-            <w:vAlign w:val="center"/>
-          </w:tcPr>
-          <w:p>
-            <w:r>
-              <w:t>4 bytes</w:t>
-            </w:r>
-          </w:p>
-        </w:tc>
-        <w:tc>
-          <w:tcPr>
-            <w:tcW w:w="1658" w:type="dxa"/>
-            <w:vAlign w:val="center"/>
-          </w:tcPr>
-          <w:p>
-            <w:proofErr w:type="spellStart"/>
-            <w:r>
-              <w:t>Null</w:t>
-            </w:r>
-            <w:proofErr w:type="spellEnd"/>
-          </w:p>
-        </w:tc>
-        <w:tc>
-          <w:tcPr>
-            <w:tcW w:w="1482" w:type="dxa"/>
-            <w:vAlign w:val="center"/>
-          </w:tcPr>
-          <w:p/>
+          <w:p>
+            <w:r>
+              <w:t>0</w:t>
+            </w:r>
+          </w:p>
         </w:tc>
         <w:tc>
           <w:tcPr>
@@ -2599,7 +2465,6 @@
               </w:rPr>
               <w:t xml:space="preserve">Entidade: </w:t>
             </w:r>
-            <w:proofErr w:type="spellStart"/>
             <w:r>
               <w:rPr>
                 <w:b/>
@@ -2607,7 +2472,6 @@
               </w:rPr>
               <w:t>Lancamento_Estoque</w:t>
             </w:r>
-            <w:proofErr w:type="spellEnd"/>
           </w:p>
         </w:tc>
       </w:tr>
@@ -2618,11 +2482,9 @@
             <w:vAlign w:val="center"/>
           </w:tcPr>
           <w:p>
-            <w:proofErr w:type="spellStart"/>
             <w:r>
               <w:t>ID_Lancamento</w:t>
             </w:r>
-            <w:proofErr w:type="spellEnd"/>
           </w:p>
         </w:tc>
         <w:tc>
@@ -2654,21 +2516,8 @@
           </w:tcPr>
           <w:p>
             <w:r>
-              <w:t xml:space="preserve">PK, </w:t>
-            </w:r>
-            <w:proofErr w:type="spellStart"/>
-            <w:r>
-              <w:t>Not</w:t>
-            </w:r>
-            <w:proofErr w:type="spellEnd"/>
-            <w:r>
-              <w:t xml:space="preserve"> </w:t>
-            </w:r>
-            <w:proofErr w:type="spellStart"/>
-            <w:r>
-              <w:t>null</w:t>
-            </w:r>
-            <w:proofErr w:type="spellEnd"/>
+              <w:t>PK, Not null</w:t>
+            </w:r>
           </w:p>
         </w:tc>
         <w:tc>
@@ -2683,13 +2532,8 @@
             <w:tcW w:w="2629" w:type="dxa"/>
           </w:tcPr>
           <w:p>
-            <w:proofErr w:type="spellStart"/>
-            <w:r>
-              <w:t>Numero</w:t>
-            </w:r>
-            <w:proofErr w:type="spellEnd"/>
-            <w:r>
-              <w:t xml:space="preserve"> de identificação do lançamento, gerado automaticamente</w:t>
+            <w:r>
+              <w:t>Numero de identificação do lançamento, gerado automaticamente</w:t>
             </w:r>
           </w:p>
         </w:tc>
@@ -2701,11 +2545,9 @@
             <w:vAlign w:val="center"/>
           </w:tcPr>
           <w:p>
-            <w:proofErr w:type="spellStart"/>
             <w:r>
               <w:t>ID_Produto</w:t>
             </w:r>
-            <w:proofErr w:type="spellEnd"/>
           </w:p>
         </w:tc>
         <w:tc>
@@ -2737,21 +2579,8 @@
           </w:tcPr>
           <w:p>
             <w:r>
-              <w:t xml:space="preserve">FK, </w:t>
-            </w:r>
-            <w:proofErr w:type="spellStart"/>
-            <w:r>
-              <w:t>not</w:t>
-            </w:r>
-            <w:proofErr w:type="spellEnd"/>
-            <w:r>
-              <w:t xml:space="preserve"> </w:t>
-            </w:r>
-            <w:proofErr w:type="spellStart"/>
-            <w:r>
-              <w:t>null</w:t>
-            </w:r>
-            <w:proofErr w:type="spellEnd"/>
+              <w:t>FK, not null</w:t>
+            </w:r>
           </w:p>
         </w:tc>
         <w:tc>
@@ -2766,13 +2595,8 @@
             <w:tcW w:w="2629" w:type="dxa"/>
           </w:tcPr>
           <w:p>
-            <w:proofErr w:type="spellStart"/>
-            <w:r>
-              <w:t>Numero</w:t>
-            </w:r>
-            <w:proofErr w:type="spellEnd"/>
-            <w:r>
-              <w:t xml:space="preserve"> de Identificação do produto</w:t>
+            <w:r>
+              <w:t>Numero de Identificação do produto</w:t>
             </w:r>
           </w:p>
         </w:tc>
@@ -2784,16 +2608,9 @@
             <w:vAlign w:val="center"/>
           </w:tcPr>
           <w:p>
-            <w:proofErr w:type="spellStart"/>
-            <w:r>
-              <w:t>Quant</w:t>
-            </w:r>
-            <w:proofErr w:type="gramStart"/>
-            <w:r>
-              <w:t>_Recebida</w:t>
-            </w:r>
-            <w:proofErr w:type="spellEnd"/>
-            <w:proofErr w:type="gramEnd"/>
+            <w:r>
+              <w:t>Quant_Recebida</w:t>
+            </w:r>
           </w:p>
         </w:tc>
         <w:tc>
@@ -2824,19 +2641,9 @@
             <w:vAlign w:val="center"/>
           </w:tcPr>
           <w:p>
-            <w:proofErr w:type="spellStart"/>
-            <w:r>
-              <w:t>Not</w:t>
-            </w:r>
-            <w:proofErr w:type="spellEnd"/>
-            <w:r>
-              <w:t xml:space="preserve"> </w:t>
-            </w:r>
-            <w:proofErr w:type="spellStart"/>
-            <w:r>
-              <w:t>null</w:t>
-            </w:r>
-            <w:proofErr w:type="spellEnd"/>
+            <w:r>
+              <w:t>Not null</w:t>
+            </w:r>
           </w:p>
         </w:tc>
         <w:tc>
@@ -2864,11 +2671,9 @@
             <w:vAlign w:val="center"/>
           </w:tcPr>
           <w:p>
-            <w:proofErr w:type="spellStart"/>
             <w:r>
               <w:t>Preco_Custo_Un</w:t>
             </w:r>
-            <w:proofErr w:type="spellEnd"/>
           </w:p>
         </w:tc>
         <w:tc>
@@ -2899,19 +2704,9 @@
             <w:vAlign w:val="center"/>
           </w:tcPr>
           <w:p>
-            <w:proofErr w:type="spellStart"/>
-            <w:r>
-              <w:t>Not</w:t>
-            </w:r>
-            <w:proofErr w:type="spellEnd"/>
-            <w:r>
-              <w:t xml:space="preserve"> </w:t>
-            </w:r>
-            <w:proofErr w:type="spellStart"/>
-            <w:r>
-              <w:t>null</w:t>
-            </w:r>
-            <w:proofErr w:type="spellEnd"/>
+            <w:r>
+              <w:t>Not null</w:t>
+            </w:r>
           </w:p>
         </w:tc>
         <w:tc>
@@ -2939,11 +2734,9 @@
             <w:vAlign w:val="center"/>
           </w:tcPr>
           <w:p>
-            <w:proofErr w:type="spellStart"/>
             <w:r>
               <w:t>Data_Lancamento</w:t>
             </w:r>
-            <w:proofErr w:type="spellEnd"/>
           </w:p>
         </w:tc>
         <w:tc>
@@ -2952,14 +2745,12 @@
             <w:vAlign w:val="center"/>
           </w:tcPr>
           <w:p>
-            <w:proofErr w:type="spellStart"/>
             <w:r>
               <w:t>Data</w:t>
             </w:r>
             <w:r>
               <w:t>Hora</w:t>
             </w:r>
-            <w:proofErr w:type="spellEnd"/>
           </w:p>
         </w:tc>
         <w:tc>
@@ -2979,19 +2770,9 @@
             <w:vAlign w:val="center"/>
           </w:tcPr>
           <w:p>
-            <w:proofErr w:type="spellStart"/>
-            <w:r>
-              <w:t>Not</w:t>
-            </w:r>
-            <w:proofErr w:type="spellEnd"/>
-            <w:r>
-              <w:t xml:space="preserve"> </w:t>
-            </w:r>
-            <w:proofErr w:type="spellStart"/>
-            <w:r>
-              <w:t>null</w:t>
-            </w:r>
-            <w:proofErr w:type="spellEnd"/>
+            <w:r>
+              <w:t>Not null</w:t>
+            </w:r>
           </w:p>
         </w:tc>
         <w:tc>
@@ -3042,17 +2823,8 @@
                 <w:b/>
                 <w:bCs/>
               </w:rPr>
-              <w:t xml:space="preserve">Entidade: </w:t>
-            </w:r>
-            <w:proofErr w:type="spellStart"/>
-            <w:r>
-              <w:rPr>
-                <w:b/>
-                <w:bCs/>
-              </w:rPr>
-              <w:t>Venda_Produto</w:t>
-            </w:r>
-            <w:proofErr w:type="spellEnd"/>
+              <w:t>Entidade: Venda_Produto</w:t>
+            </w:r>
           </w:p>
         </w:tc>
       </w:tr>
@@ -3063,11 +2835,9 @@
             <w:vAlign w:val="center"/>
           </w:tcPr>
           <w:p>
-            <w:proofErr w:type="spellStart"/>
             <w:r>
               <w:t>ID_Venda</w:t>
             </w:r>
-            <w:proofErr w:type="spellEnd"/>
           </w:p>
         </w:tc>
         <w:tc>
@@ -3099,21 +2869,8 @@
           </w:tcPr>
           <w:p>
             <w:r>
-              <w:t xml:space="preserve">PK, FK, </w:t>
-            </w:r>
-            <w:proofErr w:type="spellStart"/>
-            <w:r>
-              <w:t>Not</w:t>
-            </w:r>
-            <w:proofErr w:type="spellEnd"/>
-            <w:r>
-              <w:t xml:space="preserve"> </w:t>
-            </w:r>
-            <w:proofErr w:type="spellStart"/>
-            <w:r>
-              <w:t>null</w:t>
-            </w:r>
-            <w:proofErr w:type="spellEnd"/>
+              <w:t>PK, FK, Not null</w:t>
+            </w:r>
           </w:p>
         </w:tc>
         <w:tc>
@@ -3128,13 +2885,8 @@
             <w:tcW w:w="2629" w:type="dxa"/>
           </w:tcPr>
           <w:p>
-            <w:proofErr w:type="spellStart"/>
-            <w:r>
-              <w:t>Numero</w:t>
-            </w:r>
-            <w:proofErr w:type="spellEnd"/>
-            <w:r>
-              <w:t xml:space="preserve"> de identificação da venda.</w:t>
+            <w:r>
+              <w:t>Numero de identificação da venda.</w:t>
             </w:r>
           </w:p>
         </w:tc>
@@ -3146,11 +2898,9 @@
             <w:vAlign w:val="center"/>
           </w:tcPr>
           <w:p>
-            <w:proofErr w:type="spellStart"/>
             <w:r>
               <w:t>ID_Produto</w:t>
             </w:r>
-            <w:proofErr w:type="spellEnd"/>
           </w:p>
         </w:tc>
         <w:tc>
@@ -3182,21 +2932,8 @@
           </w:tcPr>
           <w:p>
             <w:r>
-              <w:t xml:space="preserve">PK, FK, </w:t>
-            </w:r>
-            <w:proofErr w:type="spellStart"/>
-            <w:r>
-              <w:t>Not</w:t>
-            </w:r>
-            <w:proofErr w:type="spellEnd"/>
-            <w:r>
-              <w:t xml:space="preserve"> </w:t>
-            </w:r>
-            <w:proofErr w:type="spellStart"/>
-            <w:r>
-              <w:t>null</w:t>
-            </w:r>
-            <w:proofErr w:type="spellEnd"/>
+              <w:t>PK, FK, Not null</w:t>
+            </w:r>
           </w:p>
         </w:tc>
         <w:tc>
@@ -3211,13 +2948,8 @@
             <w:tcW w:w="2629" w:type="dxa"/>
           </w:tcPr>
           <w:p>
-            <w:proofErr w:type="spellStart"/>
-            <w:r>
-              <w:t>Numero</w:t>
-            </w:r>
-            <w:proofErr w:type="spellEnd"/>
-            <w:r>
-              <w:t xml:space="preserve"> de identificação do produto.</w:t>
+            <w:r>
+              <w:t>Numero de identificação do produto.</w:t>
             </w:r>
           </w:p>
         </w:tc>
@@ -3262,19 +2994,9 @@
             <w:vAlign w:val="center"/>
           </w:tcPr>
           <w:p>
-            <w:proofErr w:type="spellStart"/>
-            <w:r>
-              <w:t>Not</w:t>
-            </w:r>
-            <w:proofErr w:type="spellEnd"/>
-            <w:r>
-              <w:t xml:space="preserve"> </w:t>
-            </w:r>
-            <w:proofErr w:type="spellStart"/>
-            <w:r>
-              <w:t>null</w:t>
-            </w:r>
-            <w:proofErr w:type="spellEnd"/>
+            <w:r>
+              <w:t>Not null</w:t>
+            </w:r>
           </w:p>
         </w:tc>
         <w:tc>
@@ -3282,7 +3004,11 @@
             <w:tcW w:w="1482" w:type="dxa"/>
             <w:vAlign w:val="center"/>
           </w:tcPr>
-          <w:p/>
+          <w:p>
+            <w:r>
+              <w:t>0</w:t>
+            </w:r>
+          </w:p>
         </w:tc>
         <w:tc>
           <w:tcPr>
@@ -3335,19 +3061,9 @@
             <w:vAlign w:val="center"/>
           </w:tcPr>
           <w:p>
-            <w:proofErr w:type="spellStart"/>
-            <w:r>
-              <w:t>Not</w:t>
-            </w:r>
-            <w:proofErr w:type="spellEnd"/>
-            <w:r>
-              <w:t xml:space="preserve"> </w:t>
-            </w:r>
-            <w:proofErr w:type="spellStart"/>
-            <w:r>
-              <w:t>null</w:t>
-            </w:r>
-            <w:proofErr w:type="spellEnd"/>
+            <w:r>
+              <w:t>Not null</w:t>
+            </w:r>
           </w:p>
         </w:tc>
         <w:tc>
@@ -3405,12 +3121,10 @@
             <w:vAlign w:val="center"/>
           </w:tcPr>
           <w:p>
-            <w:proofErr w:type="spellStart"/>
             <w:r>
               <w:lastRenderedPageBreak/>
               <w:t>ID_Venda</w:t>
             </w:r>
-            <w:proofErr w:type="spellEnd"/>
           </w:p>
         </w:tc>
         <w:tc>
@@ -3442,21 +3156,8 @@
           </w:tcPr>
           <w:p>
             <w:r>
-              <w:t xml:space="preserve">PK, </w:t>
-            </w:r>
-            <w:proofErr w:type="spellStart"/>
-            <w:r>
-              <w:t>not</w:t>
-            </w:r>
-            <w:proofErr w:type="spellEnd"/>
-            <w:r>
-              <w:t xml:space="preserve"> </w:t>
-            </w:r>
-            <w:proofErr w:type="spellStart"/>
-            <w:r>
-              <w:t>null</w:t>
-            </w:r>
-            <w:proofErr w:type="spellEnd"/>
+              <w:t>PK, not null</w:t>
+            </w:r>
           </w:p>
         </w:tc>
         <w:tc>
@@ -3471,13 +3172,8 @@
             <w:tcW w:w="2629" w:type="dxa"/>
           </w:tcPr>
           <w:p>
-            <w:proofErr w:type="spellStart"/>
-            <w:r>
-              <w:t>Numero</w:t>
-            </w:r>
-            <w:proofErr w:type="spellEnd"/>
-            <w:r>
-              <w:t xml:space="preserve"> de identificação da venda. Gerado automaticamente</w:t>
+            <w:r>
+              <w:t>Numero de identificação da venda. Gerado automaticamente</w:t>
             </w:r>
           </w:p>
         </w:tc>
@@ -3489,11 +3185,9 @@
             <w:vAlign w:val="center"/>
           </w:tcPr>
           <w:p>
-            <w:proofErr w:type="spellStart"/>
             <w:r>
               <w:t>ID_Caderneta</w:t>
             </w:r>
-            <w:proofErr w:type="spellEnd"/>
           </w:p>
         </w:tc>
         <w:tc>
@@ -3525,21 +3219,8 @@
           </w:tcPr>
           <w:p>
             <w:r>
-              <w:t xml:space="preserve">FK, </w:t>
-            </w:r>
-            <w:proofErr w:type="spellStart"/>
-            <w:r>
-              <w:t>not</w:t>
-            </w:r>
-            <w:proofErr w:type="spellEnd"/>
-            <w:r>
-              <w:t xml:space="preserve"> </w:t>
-            </w:r>
-            <w:proofErr w:type="spellStart"/>
-            <w:r>
-              <w:t>null</w:t>
-            </w:r>
-            <w:proofErr w:type="spellEnd"/>
+              <w:t>FK, not null</w:t>
+            </w:r>
           </w:p>
         </w:tc>
         <w:tc>
@@ -3554,13 +3235,8 @@
             <w:tcW w:w="2629" w:type="dxa"/>
           </w:tcPr>
           <w:p>
-            <w:proofErr w:type="spellStart"/>
-            <w:r>
-              <w:t>Numero</w:t>
-            </w:r>
-            <w:proofErr w:type="spellEnd"/>
-            <w:r>
-              <w:t xml:space="preserve"> de identificação da caderneta do cliente.</w:t>
+            <w:r>
+              <w:t>Numero de identificação da caderneta do cliente.</w:t>
             </w:r>
           </w:p>
         </w:tc>
@@ -3583,11 +3259,9 @@
             <w:vAlign w:val="center"/>
           </w:tcPr>
           <w:p>
-            <w:proofErr w:type="spellStart"/>
             <w:r>
               <w:t>Datetime</w:t>
             </w:r>
-            <w:proofErr w:type="spellEnd"/>
           </w:p>
         </w:tc>
         <w:tc>
@@ -3607,19 +3281,9 @@
             <w:vAlign w:val="center"/>
           </w:tcPr>
           <w:p>
-            <w:proofErr w:type="spellStart"/>
-            <w:r>
-              <w:t>Not</w:t>
-            </w:r>
-            <w:proofErr w:type="spellEnd"/>
-            <w:r>
-              <w:t xml:space="preserve"> </w:t>
-            </w:r>
-            <w:proofErr w:type="spellStart"/>
-            <w:r>
-              <w:t>null</w:t>
-            </w:r>
-            <w:proofErr w:type="spellEnd"/>
+            <w:r>
+              <w:t>Not null</w:t>
+            </w:r>
           </w:p>
         </w:tc>
         <w:tc>
@@ -3684,19 +3348,9 @@
             <w:vAlign w:val="center"/>
           </w:tcPr>
           <w:p>
-            <w:proofErr w:type="spellStart"/>
-            <w:r>
-              <w:t>not</w:t>
-            </w:r>
-            <w:proofErr w:type="spellEnd"/>
-            <w:r>
-              <w:t xml:space="preserve"> </w:t>
-            </w:r>
-            <w:proofErr w:type="spellStart"/>
-            <w:r>
-              <w:t>null</w:t>
-            </w:r>
-            <w:proofErr w:type="spellEnd"/>
+            <w:r>
+              <w:t>not null</w:t>
+            </w:r>
           </w:p>
         </w:tc>
         <w:tc>
@@ -3753,11 +3407,9 @@
             <w:vAlign w:val="center"/>
           </w:tcPr>
           <w:p>
-            <w:proofErr w:type="spellStart"/>
             <w:r>
               <w:t>ID_Caderneta</w:t>
             </w:r>
-            <w:proofErr w:type="spellEnd"/>
           </w:p>
         </w:tc>
         <w:tc>
@@ -3789,21 +3441,8 @@
           </w:tcPr>
           <w:p>
             <w:r>
-              <w:t xml:space="preserve">PK, </w:t>
-            </w:r>
-            <w:proofErr w:type="spellStart"/>
-            <w:r>
-              <w:t>not</w:t>
-            </w:r>
-            <w:proofErr w:type="spellEnd"/>
-            <w:r>
-              <w:t xml:space="preserve"> </w:t>
-            </w:r>
-            <w:proofErr w:type="spellStart"/>
-            <w:r>
-              <w:t>null</w:t>
-            </w:r>
-            <w:proofErr w:type="spellEnd"/>
+              <w:t>PK, not null</w:t>
+            </w:r>
           </w:p>
         </w:tc>
         <w:tc>
@@ -3818,13 +3457,8 @@
             <w:tcW w:w="2629" w:type="dxa"/>
           </w:tcPr>
           <w:p>
-            <w:proofErr w:type="spellStart"/>
-            <w:r>
-              <w:t>Numero</w:t>
-            </w:r>
-            <w:proofErr w:type="spellEnd"/>
-            <w:r>
-              <w:t xml:space="preserve"> de identificação da caderneta do cliente. Gerado automaticamente</w:t>
+            <w:r>
+              <w:t>Numero de identificação da caderneta do cliente. Gerado automaticamente</w:t>
             </w:r>
           </w:p>
         </w:tc>
@@ -3836,11 +3470,9 @@
             <w:vAlign w:val="center"/>
           </w:tcPr>
           <w:p>
-            <w:proofErr w:type="spellStart"/>
             <w:r>
               <w:t>Data_Abertura</w:t>
             </w:r>
-            <w:proofErr w:type="spellEnd"/>
           </w:p>
         </w:tc>
         <w:tc>
@@ -3871,19 +3503,9 @@
             <w:vAlign w:val="center"/>
           </w:tcPr>
           <w:p>
-            <w:proofErr w:type="spellStart"/>
-            <w:r>
-              <w:t>Not</w:t>
-            </w:r>
-            <w:proofErr w:type="spellEnd"/>
-            <w:r>
-              <w:t xml:space="preserve"> </w:t>
-            </w:r>
-            <w:proofErr w:type="spellStart"/>
-            <w:r>
-              <w:t>null</w:t>
-            </w:r>
-            <w:proofErr w:type="spellEnd"/>
+            <w:r>
+              <w:t>Not null</w:t>
+            </w:r>
           </w:p>
         </w:tc>
         <w:tc>
@@ -3915,11 +3537,9 @@
             <w:vAlign w:val="center"/>
           </w:tcPr>
           <w:p>
-            <w:proofErr w:type="spellStart"/>
             <w:r>
               <w:t>Status_Caderneta</w:t>
             </w:r>
-            <w:proofErr w:type="spellEnd"/>
           </w:p>
         </w:tc>
         <w:tc>
@@ -3950,19 +3570,9 @@
             <w:vAlign w:val="center"/>
           </w:tcPr>
           <w:p>
-            <w:proofErr w:type="spellStart"/>
-            <w:r>
-              <w:t>Not</w:t>
-            </w:r>
-            <w:proofErr w:type="spellEnd"/>
-            <w:r>
-              <w:t xml:space="preserve"> </w:t>
-            </w:r>
-            <w:proofErr w:type="spellStart"/>
-            <w:r>
-              <w:t>null</w:t>
-            </w:r>
-            <w:proofErr w:type="spellEnd"/>
+            <w:r>
+              <w:t>Not null</w:t>
+            </w:r>
           </w:p>
         </w:tc>
         <w:tc>
@@ -3994,11 +3604,9 @@
             <w:vAlign w:val="center"/>
           </w:tcPr>
           <w:p>
-            <w:proofErr w:type="spellStart"/>
             <w:r>
               <w:t>ID_Cliente</w:t>
             </w:r>
-            <w:proofErr w:type="spellEnd"/>
           </w:p>
         </w:tc>
         <w:tc>
@@ -4029,27 +3637,12 @@
             <w:vAlign w:val="center"/>
           </w:tcPr>
           <w:p>
-            <w:proofErr w:type="spellStart"/>
-            <w:r>
-              <w:t>Fk</w:t>
-            </w:r>
-            <w:proofErr w:type="spellEnd"/>
-            <w:r>
-              <w:t xml:space="preserve">, </w:t>
-            </w:r>
-            <w:proofErr w:type="spellStart"/>
-            <w:r>
-              <w:t>Not</w:t>
-            </w:r>
-            <w:proofErr w:type="spellEnd"/>
-            <w:r>
-              <w:t xml:space="preserve"> </w:t>
-            </w:r>
-            <w:proofErr w:type="spellStart"/>
-            <w:r>
-              <w:t>null</w:t>
-            </w:r>
-            <w:proofErr w:type="spellEnd"/>
+            <w:r>
+              <w:t xml:space="preserve">Fk, </w:t>
+            </w:r>
+            <w:r>
+              <w:t>Not null</w:t>
+            </w:r>
           </w:p>
         </w:tc>
         <w:tc>
@@ -4064,13 +3657,8 @@
             <w:tcW w:w="2629" w:type="dxa"/>
           </w:tcPr>
           <w:p>
-            <w:proofErr w:type="spellStart"/>
-            <w:r>
-              <w:t>Numero</w:t>
-            </w:r>
-            <w:proofErr w:type="spellEnd"/>
-            <w:r>
-              <w:t xml:space="preserve"> de identificação do cliente dono da caderneta.</w:t>
+            <w:r>
+              <w:t>Numero de identificação do cliente dono da caderneta.</w:t>
             </w:r>
           </w:p>
         </w:tc>
@@ -4108,11 +3696,9 @@
             <w:vAlign w:val="center"/>
           </w:tcPr>
           <w:p>
-            <w:proofErr w:type="spellStart"/>
             <w:r>
               <w:t>ID_Cliente</w:t>
             </w:r>
-            <w:proofErr w:type="spellEnd"/>
           </w:p>
         </w:tc>
         <w:tc>
@@ -4144,21 +3730,8 @@
           </w:tcPr>
           <w:p>
             <w:r>
-              <w:t xml:space="preserve">PK, </w:t>
-            </w:r>
-            <w:proofErr w:type="spellStart"/>
-            <w:r>
-              <w:t>not</w:t>
-            </w:r>
-            <w:proofErr w:type="spellEnd"/>
-            <w:r>
-              <w:t xml:space="preserve"> </w:t>
-            </w:r>
-            <w:proofErr w:type="spellStart"/>
-            <w:r>
-              <w:t>null</w:t>
-            </w:r>
-            <w:proofErr w:type="spellEnd"/>
+              <w:t>PK, not null</w:t>
+            </w:r>
           </w:p>
         </w:tc>
         <w:tc>
@@ -4173,13 +3746,8 @@
             <w:tcW w:w="2629" w:type="dxa"/>
           </w:tcPr>
           <w:p>
-            <w:proofErr w:type="spellStart"/>
-            <w:r>
-              <w:t>Numero</w:t>
-            </w:r>
-            <w:proofErr w:type="spellEnd"/>
-            <w:r>
-              <w:t xml:space="preserve"> de identificação do cliente. Gerado automaticamente</w:t>
+            <w:r>
+              <w:t>Numero de identificação do cliente. Gerado automaticamente</w:t>
             </w:r>
           </w:p>
         </w:tc>
@@ -4224,11 +3792,9 @@
             <w:vAlign w:val="center"/>
           </w:tcPr>
           <w:p>
-            <w:proofErr w:type="spellStart"/>
             <w:r>
               <w:t>Null</w:t>
             </w:r>
-            <w:proofErr w:type="spellEnd"/>
           </w:p>
         </w:tc>
         <w:tc>
@@ -4289,19 +3855,9 @@
             <w:vAlign w:val="center"/>
           </w:tcPr>
           <w:p>
-            <w:proofErr w:type="spellStart"/>
-            <w:r>
-              <w:t>Not</w:t>
-            </w:r>
-            <w:proofErr w:type="spellEnd"/>
-            <w:r>
-              <w:t xml:space="preserve"> </w:t>
-            </w:r>
-            <w:proofErr w:type="spellStart"/>
-            <w:r>
-              <w:t>null</w:t>
-            </w:r>
-            <w:proofErr w:type="spellEnd"/>
+            <w:r>
+              <w:t>Not null</w:t>
+            </w:r>
           </w:p>
         </w:tc>
         <w:tc>
@@ -4355,11 +3911,9 @@
             <w:vAlign w:val="center"/>
           </w:tcPr>
           <w:p>
-            <w:proofErr w:type="spellStart"/>
             <w:r>
               <w:t>ID_Cliente</w:t>
             </w:r>
-            <w:proofErr w:type="spellEnd"/>
           </w:p>
         </w:tc>
         <w:tc>
@@ -4391,21 +3945,8 @@
           </w:tcPr>
           <w:p>
             <w:r>
-              <w:t xml:space="preserve">PK, </w:t>
-            </w:r>
-            <w:proofErr w:type="spellStart"/>
-            <w:r>
-              <w:t>Not</w:t>
-            </w:r>
-            <w:proofErr w:type="spellEnd"/>
-            <w:r>
-              <w:t xml:space="preserve"> </w:t>
-            </w:r>
-            <w:proofErr w:type="spellStart"/>
-            <w:r>
-              <w:t>null</w:t>
-            </w:r>
-            <w:proofErr w:type="spellEnd"/>
+              <w:t>PK, Not null</w:t>
+            </w:r>
           </w:p>
         </w:tc>
         <w:tc>
@@ -4420,13 +3961,8 @@
             <w:tcW w:w="2629" w:type="dxa"/>
           </w:tcPr>
           <w:p>
-            <w:proofErr w:type="spellStart"/>
-            <w:r>
-              <w:t>Numero</w:t>
-            </w:r>
-            <w:proofErr w:type="spellEnd"/>
-            <w:r>
-              <w:t xml:space="preserve"> de identificação do cliente</w:t>
+            <w:r>
+              <w:t>Numero de identificação do cliente</w:t>
             </w:r>
           </w:p>
         </w:tc>
@@ -4472,21 +4008,8 @@
           </w:tcPr>
           <w:p>
             <w:r>
-              <w:t xml:space="preserve">PK, </w:t>
-            </w:r>
-            <w:proofErr w:type="spellStart"/>
-            <w:r>
-              <w:t>Not</w:t>
-            </w:r>
-            <w:proofErr w:type="spellEnd"/>
-            <w:r>
-              <w:t xml:space="preserve"> </w:t>
-            </w:r>
-            <w:proofErr w:type="spellStart"/>
-            <w:r>
-              <w:t>null</w:t>
-            </w:r>
-            <w:proofErr w:type="spellEnd"/>
+              <w:t>PK, Not null</w:t>
+            </w:r>
           </w:p>
         </w:tc>
         <w:tc>
@@ -4528,17 +4051,8 @@
                 <w:b/>
                 <w:bCs/>
               </w:rPr>
-              <w:t xml:space="preserve">Entidade: </w:t>
-            </w:r>
-            <w:proofErr w:type="spellStart"/>
-            <w:r>
-              <w:rPr>
-                <w:b/>
-                <w:bCs/>
-              </w:rPr>
-              <w:t>Endereco</w:t>
-            </w:r>
-            <w:proofErr w:type="spellEnd"/>
+              <w:t>Entidade: Endereco</w:t>
+            </w:r>
           </w:p>
         </w:tc>
       </w:tr>
@@ -4549,11 +4063,9 @@
             <w:vAlign w:val="center"/>
           </w:tcPr>
           <w:p>
-            <w:proofErr w:type="spellStart"/>
             <w:r>
               <w:t>ID_Cliente</w:t>
             </w:r>
-            <w:proofErr w:type="spellEnd"/>
           </w:p>
         </w:tc>
         <w:tc>
@@ -4585,21 +4097,8 @@
           </w:tcPr>
           <w:p>
             <w:r>
-              <w:t xml:space="preserve">PK, </w:t>
-            </w:r>
-            <w:proofErr w:type="spellStart"/>
-            <w:r>
-              <w:t>Not</w:t>
-            </w:r>
-            <w:proofErr w:type="spellEnd"/>
-            <w:r>
-              <w:t xml:space="preserve"> </w:t>
-            </w:r>
-            <w:proofErr w:type="spellStart"/>
-            <w:r>
-              <w:t>null</w:t>
-            </w:r>
-            <w:proofErr w:type="spellEnd"/>
+              <w:t>PK, Not null</w:t>
+            </w:r>
           </w:p>
         </w:tc>
         <w:tc>
@@ -4614,13 +4113,8 @@
             <w:tcW w:w="2629" w:type="dxa"/>
           </w:tcPr>
           <w:p>
-            <w:proofErr w:type="spellStart"/>
-            <w:r>
-              <w:t>Numero</w:t>
-            </w:r>
-            <w:proofErr w:type="spellEnd"/>
-            <w:r>
-              <w:t xml:space="preserve"> de identificação do cliente</w:t>
+            <w:r>
+              <w:t>Numero de identificação do cliente</w:t>
             </w:r>
           </w:p>
         </w:tc>
@@ -4632,11 +4126,9 @@
             <w:vAlign w:val="center"/>
           </w:tcPr>
           <w:p>
-            <w:proofErr w:type="spellStart"/>
-            <w:r>
-              <w:t>ID_Endereco</w:t>
-            </w:r>
-            <w:proofErr w:type="spellEnd"/>
+            <w:r>
+              <w:t>Num</w:t>
+            </w:r>
           </w:p>
         </w:tc>
         <w:tc>
@@ -4668,21 +4160,8 @@
           </w:tcPr>
           <w:p>
             <w:r>
-              <w:t xml:space="preserve">PK, </w:t>
-            </w:r>
-            <w:proofErr w:type="spellStart"/>
-            <w:r>
-              <w:t>Not</w:t>
-            </w:r>
-            <w:proofErr w:type="spellEnd"/>
-            <w:r>
-              <w:t xml:space="preserve"> </w:t>
-            </w:r>
-            <w:proofErr w:type="spellStart"/>
-            <w:r>
-              <w:t>null</w:t>
-            </w:r>
-            <w:proofErr w:type="spellEnd"/>
+              <w:t>Null</w:t>
+            </w:r>
           </w:p>
         </w:tc>
         <w:tc>
@@ -4697,13 +4176,8 @@
             <w:tcW w:w="2629" w:type="dxa"/>
           </w:tcPr>
           <w:p>
-            <w:proofErr w:type="spellStart"/>
-            <w:r>
-              <w:t>Numero</w:t>
-            </w:r>
-            <w:proofErr w:type="spellEnd"/>
-            <w:r>
-              <w:t xml:space="preserve"> de identificação do endereço. Gerado automaticamente</w:t>
+            <w:r>
+              <w:t>Numero da casa do cliente.</w:t>
             </w:r>
           </w:p>
         </w:tc>
@@ -4716,7 +4190,7 @@
           </w:tcPr>
           <w:p>
             <w:r>
-              <w:t>Num</w:t>
+              <w:t>Rua</w:t>
             </w:r>
           </w:p>
         </w:tc>
@@ -4727,7 +4201,7 @@
           </w:tcPr>
           <w:p>
             <w:r>
-              <w:t>Inteiro</w:t>
+              <w:t>Caractere</w:t>
             </w:r>
           </w:p>
         </w:tc>
@@ -4748,11 +4222,9 @@
             <w:vAlign w:val="center"/>
           </w:tcPr>
           <w:p>
-            <w:proofErr w:type="spellStart"/>
             <w:r>
               <w:t>Null</w:t>
             </w:r>
-            <w:proofErr w:type="spellEnd"/>
           </w:p>
         </w:tc>
         <w:tc>
@@ -4767,13 +4239,8 @@
             <w:tcW w:w="2629" w:type="dxa"/>
           </w:tcPr>
           <w:p>
-            <w:proofErr w:type="spellStart"/>
-            <w:r>
-              <w:t>Numero</w:t>
-            </w:r>
-            <w:proofErr w:type="spellEnd"/>
-            <w:r>
-              <w:t xml:space="preserve"> da casa do cliente.</w:t>
+            <w:r>
+              <w:t>Nome da rua do cliente</w:t>
             </w:r>
           </w:p>
         </w:tc>
@@ -4786,7 +4253,7 @@
           </w:tcPr>
           <w:p>
             <w:r>
-              <w:t>Rua</w:t>
+              <w:t>Bairro</w:t>
             </w:r>
           </w:p>
         </w:tc>
@@ -4818,11 +4285,9 @@
             <w:vAlign w:val="center"/>
           </w:tcPr>
           <w:p>
-            <w:proofErr w:type="spellStart"/>
             <w:r>
               <w:t>Null</w:t>
             </w:r>
-            <w:proofErr w:type="spellEnd"/>
           </w:p>
         </w:tc>
         <w:tc>
@@ -4838,7 +4303,7 @@
           </w:tcPr>
           <w:p>
             <w:r>
-              <w:t>Nome da rua do cliente</w:t>
+              <w:t>Nome do bairro do cliente</w:t>
             </w:r>
           </w:p>
         </w:tc>
@@ -4851,7 +4316,7 @@
           </w:tcPr>
           <w:p>
             <w:r>
-              <w:t>Bairro</w:t>
+              <w:t>Cidade</w:t>
             </w:r>
           </w:p>
         </w:tc>
@@ -4883,76 +4348,9 @@
             <w:vAlign w:val="center"/>
           </w:tcPr>
           <w:p>
-            <w:proofErr w:type="spellStart"/>
             <w:r>
               <w:t>Null</w:t>
             </w:r>
-            <w:proofErr w:type="spellEnd"/>
-          </w:p>
-        </w:tc>
-        <w:tc>
-          <w:tcPr>
-            <w:tcW w:w="1482" w:type="dxa"/>
-            <w:vAlign w:val="center"/>
-          </w:tcPr>
-          <w:p/>
-        </w:tc>
-        <w:tc>
-          <w:tcPr>
-            <w:tcW w:w="2629" w:type="dxa"/>
-          </w:tcPr>
-          <w:p>
-            <w:r>
-              <w:t>Nome do bairro do cliente</w:t>
-            </w:r>
-          </w:p>
-        </w:tc>
-      </w:tr>
-      <w:tr>
-        <w:tc>
-          <w:tcPr>
-            <w:tcW w:w="1983" w:type="dxa"/>
-            <w:vAlign w:val="center"/>
-          </w:tcPr>
-          <w:p>
-            <w:r>
-              <w:t>Cidade</w:t>
-            </w:r>
-          </w:p>
-        </w:tc>
-        <w:tc>
-          <w:tcPr>
-            <w:tcW w:w="1579" w:type="dxa"/>
-            <w:vAlign w:val="center"/>
-          </w:tcPr>
-          <w:p>
-            <w:r>
-              <w:t>Caractere</w:t>
-            </w:r>
-          </w:p>
-        </w:tc>
-        <w:tc>
-          <w:tcPr>
-            <w:tcW w:w="1154" w:type="dxa"/>
-            <w:vAlign w:val="center"/>
-          </w:tcPr>
-          <w:p>
-            <w:r>
-              <w:t>4 bytes</w:t>
-            </w:r>
-          </w:p>
-        </w:tc>
-        <w:tc>
-          <w:tcPr>
-            <w:tcW w:w="1658" w:type="dxa"/>
-            <w:vAlign w:val="center"/>
-          </w:tcPr>
-          <w:p>
-            <w:proofErr w:type="spellStart"/>
-            <w:r>
-              <w:t>Null</w:t>
-            </w:r>
-            <w:proofErr w:type="spellEnd"/>
           </w:p>
         </w:tc>
         <w:tc>
@@ -5006,11 +4404,9 @@
             <w:vAlign w:val="center"/>
           </w:tcPr>
           <w:p>
-            <w:proofErr w:type="spellStart"/>
             <w:r>
               <w:t>ID_Despesa</w:t>
             </w:r>
-            <w:proofErr w:type="spellEnd"/>
           </w:p>
         </w:tc>
         <w:tc>
@@ -5042,21 +4438,8 @@
           </w:tcPr>
           <w:p>
             <w:r>
-              <w:t xml:space="preserve">PK, </w:t>
-            </w:r>
-            <w:proofErr w:type="spellStart"/>
-            <w:r>
-              <w:t>not</w:t>
-            </w:r>
-            <w:proofErr w:type="spellEnd"/>
-            <w:r>
-              <w:t xml:space="preserve"> </w:t>
-            </w:r>
-            <w:proofErr w:type="spellStart"/>
-            <w:r>
-              <w:t>null</w:t>
-            </w:r>
-            <w:proofErr w:type="spellEnd"/>
+              <w:t>PK, not null</w:t>
+            </w:r>
           </w:p>
         </w:tc>
         <w:tc>
@@ -5071,13 +4454,8 @@
             <w:tcW w:w="2629" w:type="dxa"/>
           </w:tcPr>
           <w:p>
-            <w:proofErr w:type="spellStart"/>
-            <w:r>
-              <w:t>Numero</w:t>
-            </w:r>
-            <w:proofErr w:type="spellEnd"/>
-            <w:r>
-              <w:t xml:space="preserve"> de identificação da despesa, gerado automaticamente</w:t>
+            <w:r>
+              <w:t>Numero de identificação da despesa, gerado automaticamente</w:t>
             </w:r>
           </w:p>
         </w:tc>
@@ -5092,6 +4470,9 @@
             <w:r>
               <w:t>Custo</w:t>
             </w:r>
+            <w:r>
+              <w:t>_Un</w:t>
+            </w:r>
           </w:p>
         </w:tc>
         <w:tc>
@@ -5122,19 +4503,9 @@
             <w:vAlign w:val="center"/>
           </w:tcPr>
           <w:p>
-            <w:proofErr w:type="spellStart"/>
-            <w:r>
-              <w:t>Not</w:t>
-            </w:r>
-            <w:proofErr w:type="spellEnd"/>
-            <w:r>
-              <w:t xml:space="preserve"> </w:t>
-            </w:r>
-            <w:proofErr w:type="spellStart"/>
-            <w:r>
-              <w:t>null</w:t>
-            </w:r>
-            <w:proofErr w:type="spellEnd"/>
+            <w:r>
+              <w:t>Not null</w:t>
+            </w:r>
           </w:p>
         </w:tc>
         <w:tc>
@@ -5142,6 +4513,73 @@
             <w:tcW w:w="1482" w:type="dxa"/>
             <w:vAlign w:val="center"/>
           </w:tcPr>
+          <w:p>
+            <w:r>
+              <w:t>0</w:t>
+            </w:r>
+          </w:p>
+        </w:tc>
+        <w:tc>
+          <w:tcPr>
+            <w:tcW w:w="2629" w:type="dxa"/>
+          </w:tcPr>
+          <w:p>
+            <w:r>
+              <w:t>Custo da despesa em reais</w:t>
+            </w:r>
+          </w:p>
+        </w:tc>
+      </w:tr>
+      <w:tr>
+        <w:tc>
+          <w:tcPr>
+            <w:tcW w:w="1983" w:type="dxa"/>
+            <w:vAlign w:val="center"/>
+          </w:tcPr>
+          <w:p>
+            <w:r>
+              <w:t>Descricao</w:t>
+            </w:r>
+          </w:p>
+        </w:tc>
+        <w:tc>
+          <w:tcPr>
+            <w:tcW w:w="1579" w:type="dxa"/>
+            <w:vAlign w:val="center"/>
+          </w:tcPr>
+          <w:p>
+            <w:r>
+              <w:t>Caractere</w:t>
+            </w:r>
+          </w:p>
+        </w:tc>
+        <w:tc>
+          <w:tcPr>
+            <w:tcW w:w="1154" w:type="dxa"/>
+            <w:vAlign w:val="center"/>
+          </w:tcPr>
+          <w:p>
+            <w:r>
+              <w:t>40 bytes</w:t>
+            </w:r>
+          </w:p>
+        </w:tc>
+        <w:tc>
+          <w:tcPr>
+            <w:tcW w:w="1658" w:type="dxa"/>
+            <w:vAlign w:val="center"/>
+          </w:tcPr>
+          <w:p>
+            <w:r>
+              <w:t>Null</w:t>
+            </w:r>
+          </w:p>
+        </w:tc>
+        <w:tc>
+          <w:tcPr>
+            <w:tcW w:w="1482" w:type="dxa"/>
+            <w:vAlign w:val="center"/>
+          </w:tcPr>
           <w:p/>
         </w:tc>
         <w:tc>
@@ -5150,7 +4588,7 @@
           </w:tcPr>
           <w:p>
             <w:r>
-              <w:t>Custo da despesa em reais</w:t>
+              <w:t>Descrição da despesa</w:t>
             </w:r>
           </w:p>
         </w:tc>
@@ -5162,11 +4600,9 @@
             <w:vAlign w:val="center"/>
           </w:tcPr>
           <w:p>
-            <w:proofErr w:type="spellStart"/>
-            <w:r>
-              <w:t>Descricao</w:t>
-            </w:r>
-            <w:proofErr w:type="spellEnd"/>
+            <w:r>
+              <w:t>Nome</w:t>
+            </w:r>
           </w:p>
         </w:tc>
         <w:tc>
@@ -5197,11 +4633,9 @@
             <w:vAlign w:val="center"/>
           </w:tcPr>
           <w:p>
-            <w:proofErr w:type="spellStart"/>
-            <w:r>
-              <w:t>Null</w:t>
-            </w:r>
-            <w:proofErr w:type="spellEnd"/>
+            <w:r>
+              <w:t>Not null</w:t>
+            </w:r>
           </w:p>
         </w:tc>
         <w:tc>
@@ -5217,7 +4651,7 @@
           </w:tcPr>
           <w:p>
             <w:r>
-              <w:t>Descrição da despesa</w:t>
+              <w:t>Nome da despesa</w:t>
             </w:r>
           </w:p>
         </w:tc>
@@ -5230,7 +4664,7 @@
           </w:tcPr>
           <w:p>
             <w:r>
-              <w:t>Nome</w:t>
+              <w:t>Quant</w:t>
             </w:r>
           </w:p>
         </w:tc>
@@ -5241,7 +4675,7 @@
           </w:tcPr>
           <w:p>
             <w:r>
-              <w:t>Caractere</w:t>
+              <w:t>Decimal</w:t>
             </w:r>
           </w:p>
         </w:tc>
@@ -5252,7 +4686,7 @@
           </w:tcPr>
           <w:p>
             <w:r>
-              <w:t>40 bytes</w:t>
+              <w:t>4 bytes</w:t>
             </w:r>
           </w:p>
         </w:tc>
@@ -5262,19 +4696,9 @@
             <w:vAlign w:val="center"/>
           </w:tcPr>
           <w:p>
-            <w:proofErr w:type="spellStart"/>
-            <w:r>
-              <w:t>Not</w:t>
-            </w:r>
-            <w:proofErr w:type="spellEnd"/>
-            <w:r>
-              <w:t xml:space="preserve"> </w:t>
-            </w:r>
-            <w:proofErr w:type="spellStart"/>
-            <w:r>
-              <w:t>null</w:t>
-            </w:r>
-            <w:proofErr w:type="spellEnd"/>
+            <w:r>
+              <w:t>Not null</w:t>
+            </w:r>
           </w:p>
         </w:tc>
         <w:tc>
@@ -5282,7 +4706,11 @@
             <w:tcW w:w="1482" w:type="dxa"/>
             <w:vAlign w:val="center"/>
           </w:tcPr>
-          <w:p/>
+          <w:p>
+            <w:r>
+              <w:t>0</w:t>
+            </w:r>
+          </w:p>
         </w:tc>
         <w:tc>
           <w:tcPr>
@@ -5290,88 +4718,7 @@
           </w:tcPr>
           <w:p>
             <w:r>
-              <w:t>Nome da despesa</w:t>
-            </w:r>
-          </w:p>
-        </w:tc>
-      </w:tr>
-      <w:tr>
-        <w:tc>
-          <w:tcPr>
-            <w:tcW w:w="1983" w:type="dxa"/>
-            <w:vAlign w:val="center"/>
-          </w:tcPr>
-          <w:p>
-            <w:r>
-              <w:t>Quant</w:t>
-            </w:r>
-          </w:p>
-        </w:tc>
-        <w:tc>
-          <w:tcPr>
-            <w:tcW w:w="1579" w:type="dxa"/>
-            <w:vAlign w:val="center"/>
-          </w:tcPr>
-          <w:p>
-            <w:r>
-              <w:t>Decimal</w:t>
-            </w:r>
-          </w:p>
-        </w:tc>
-        <w:tc>
-          <w:tcPr>
-            <w:tcW w:w="1154" w:type="dxa"/>
-            <w:vAlign w:val="center"/>
-          </w:tcPr>
-          <w:p>
-            <w:r>
-              <w:t>4 bytes</w:t>
-            </w:r>
-          </w:p>
-        </w:tc>
-        <w:tc>
-          <w:tcPr>
-            <w:tcW w:w="1658" w:type="dxa"/>
-            <w:vAlign w:val="center"/>
-          </w:tcPr>
-          <w:p>
-            <w:proofErr w:type="spellStart"/>
-            <w:r>
-              <w:t>Not</w:t>
-            </w:r>
-            <w:proofErr w:type="spellEnd"/>
-            <w:r>
-              <w:t xml:space="preserve"> </w:t>
-            </w:r>
-            <w:proofErr w:type="spellStart"/>
-            <w:r>
-              <w:t>null</w:t>
-            </w:r>
-            <w:proofErr w:type="spellEnd"/>
-          </w:p>
-        </w:tc>
-        <w:tc>
-          <w:tcPr>
-            <w:tcW w:w="1482" w:type="dxa"/>
-            <w:vAlign w:val="center"/>
-          </w:tcPr>
-          <w:p/>
-        </w:tc>
-        <w:tc>
-          <w:tcPr>
-            <w:tcW w:w="2629" w:type="dxa"/>
-          </w:tcPr>
-          <w:p>
-            <w:r>
-              <w:t xml:space="preserve">Quantidade de </w:t>
-            </w:r>
-            <w:proofErr w:type="spellStart"/>
-            <w:r>
-              <w:t>items</w:t>
-            </w:r>
-            <w:proofErr w:type="spellEnd"/>
-            <w:r>
-              <w:t xml:space="preserve"> da despesa.</w:t>
+              <w:t>Quantidade de items da despesa.</w:t>
             </w:r>
           </w:p>
         </w:tc>
@@ -5396,17 +4743,8 @@
                 <w:b/>
                 <w:bCs/>
               </w:rPr>
-              <w:t xml:space="preserve">Entidade: </w:t>
-            </w:r>
-            <w:proofErr w:type="spellStart"/>
-            <w:r>
-              <w:rPr>
-                <w:b/>
-                <w:bCs/>
-              </w:rPr>
-              <w:t>Fechamento_Caixa</w:t>
-            </w:r>
-            <w:proofErr w:type="spellEnd"/>
+              <w:t>Entidade: Fechamento_Caixa</w:t>
+            </w:r>
           </w:p>
         </w:tc>
       </w:tr>
@@ -5416,11 +4754,9 @@
             <w:tcW w:w="1983" w:type="dxa"/>
           </w:tcPr>
           <w:p>
-            <w:proofErr w:type="spellStart"/>
             <w:r>
               <w:t>ID_Fechamento</w:t>
             </w:r>
-            <w:proofErr w:type="spellEnd"/>
           </w:p>
         </w:tc>
         <w:tc>
@@ -5449,21 +4785,8 @@
           </w:tcPr>
           <w:p>
             <w:r>
-              <w:t xml:space="preserve">PK, </w:t>
-            </w:r>
-            <w:proofErr w:type="spellStart"/>
-            <w:r>
-              <w:t>not</w:t>
-            </w:r>
-            <w:proofErr w:type="spellEnd"/>
-            <w:r>
-              <w:t xml:space="preserve"> </w:t>
-            </w:r>
-            <w:proofErr w:type="spellStart"/>
-            <w:r>
-              <w:t>null</w:t>
-            </w:r>
-            <w:proofErr w:type="spellEnd"/>
+              <w:t>PK, not null</w:t>
+            </w:r>
           </w:p>
         </w:tc>
         <w:tc>
@@ -5490,7 +4813,6 @@
           </w:tcPr>
           <w:p>
             <w:r>
-              <w:lastRenderedPageBreak/>
               <w:t>Valor</w:t>
             </w:r>
           </w:p>
@@ -5520,26 +4842,20 @@
             <w:tcW w:w="1658" w:type="dxa"/>
           </w:tcPr>
           <w:p>
-            <w:proofErr w:type="spellStart"/>
-            <w:r>
-              <w:t>Not</w:t>
-            </w:r>
-            <w:proofErr w:type="spellEnd"/>
-            <w:r>
-              <w:t xml:space="preserve"> </w:t>
-            </w:r>
-            <w:proofErr w:type="spellStart"/>
-            <w:r>
-              <w:t>null</w:t>
-            </w:r>
-            <w:proofErr w:type="spellEnd"/>
+            <w:r>
+              <w:t>Not null</w:t>
+            </w:r>
           </w:p>
         </w:tc>
         <w:tc>
           <w:tcPr>
             <w:tcW w:w="1482" w:type="dxa"/>
           </w:tcPr>
-          <w:p/>
+          <w:p>
+            <w:r>
+              <w:t>0</w:t>
+            </w:r>
+          </w:p>
         </w:tc>
         <w:tc>
           <w:tcPr>
@@ -5568,11 +4884,9 @@
             <w:tcW w:w="1579" w:type="dxa"/>
           </w:tcPr>
           <w:p>
-            <w:proofErr w:type="spellStart"/>
             <w:r>
               <w:t>Datahora</w:t>
             </w:r>
-            <w:proofErr w:type="spellEnd"/>
           </w:p>
         </w:tc>
         <w:tc>
@@ -5590,19 +4904,9 @@
             <w:tcW w:w="1658" w:type="dxa"/>
           </w:tcPr>
           <w:p>
-            <w:proofErr w:type="spellStart"/>
-            <w:r>
-              <w:t>Not</w:t>
-            </w:r>
-            <w:proofErr w:type="spellEnd"/>
-            <w:r>
-              <w:t xml:space="preserve"> </w:t>
-            </w:r>
-            <w:proofErr w:type="spellStart"/>
-            <w:r>
-              <w:t>null</w:t>
-            </w:r>
-            <w:proofErr w:type="spellEnd"/>
+            <w:r>
+              <w:t>Not null</w:t>
+            </w:r>
           </w:p>
         </w:tc>
         <w:tc>

</xml_diff>

<commit_message>
Updating sql and documental files
Removing default from some columns
</commit_message>
<xml_diff>
--- a/Readme Files/Mercearia Palmeiras.docx
+++ b/Readme Files/Mercearia Palmeiras.docx
@@ -978,7 +978,23 @@
           <w:sz w:val="28"/>
           <w:szCs w:val="28"/>
         </w:rPr>
-        <w:t>Nessa página, deve-se ter um campo com auto-focus para receber o código de barra</w:t>
+        <w:t xml:space="preserve">Nessa página, deve-se ter um campo com </w:t>
+      </w:r>
+      <w:proofErr w:type="spellStart"/>
+      <w:r>
+        <w:rPr>
+          <w:sz w:val="28"/>
+          <w:szCs w:val="28"/>
+        </w:rPr>
+        <w:t>auto-focus</w:t>
+      </w:r>
+      <w:proofErr w:type="spellEnd"/>
+      <w:r>
+        <w:rPr>
+          <w:sz w:val="28"/>
+          <w:szCs w:val="28"/>
+        </w:rPr>
+        <w:t xml:space="preserve"> para receber o código de barra</w:t>
       </w:r>
       <w:r>
         <w:rPr>
@@ -1188,9 +1204,11 @@
             <w:vAlign w:val="center"/>
           </w:tcPr>
           <w:p>
+            <w:proofErr w:type="spellStart"/>
             <w:r>
               <w:t>Lancamento_Estoque</w:t>
             </w:r>
+            <w:proofErr w:type="spellEnd"/>
           </w:p>
         </w:tc>
         <w:tc>
@@ -1231,9 +1249,11 @@
             <w:vAlign w:val="center"/>
           </w:tcPr>
           <w:p>
+            <w:proofErr w:type="spellStart"/>
             <w:r>
               <w:t>Venda_Produto</w:t>
             </w:r>
+            <w:proofErr w:type="spellEnd"/>
           </w:p>
         </w:tc>
         <w:tc>
@@ -1262,9 +1282,11 @@
             <w:vAlign w:val="center"/>
           </w:tcPr>
           <w:p>
+            <w:proofErr w:type="spellStart"/>
             <w:r>
               <w:t>Lancamento_Estoque</w:t>
             </w:r>
+            <w:proofErr w:type="spellEnd"/>
           </w:p>
         </w:tc>
         <w:tc>
@@ -1308,9 +1330,11 @@
             <w:vAlign w:val="center"/>
           </w:tcPr>
           <w:p>
+            <w:proofErr w:type="spellStart"/>
             <w:r>
               <w:t>Venda_Produto</w:t>
             </w:r>
+            <w:proofErr w:type="spellEnd"/>
           </w:p>
         </w:tc>
         <w:tc>
@@ -1408,9 +1432,11 @@
             <w:vAlign w:val="center"/>
           </w:tcPr>
           <w:p>
+            <w:proofErr w:type="spellStart"/>
             <w:r>
               <w:t>Venda_Produto</w:t>
             </w:r>
+            <w:proofErr w:type="spellEnd"/>
           </w:p>
         </w:tc>
         <w:tc>
@@ -1701,9 +1727,11 @@
             <w:vAlign w:val="center"/>
           </w:tcPr>
           <w:p>
+            <w:proofErr w:type="spellStart"/>
             <w:r>
               <w:t>Endereco</w:t>
             </w:r>
+            <w:proofErr w:type="spellEnd"/>
           </w:p>
         </w:tc>
         <w:tc>
@@ -1777,9 +1805,11 @@
             <w:vAlign w:val="center"/>
           </w:tcPr>
           <w:p>
+            <w:proofErr w:type="spellStart"/>
             <w:r>
               <w:t>Endereco</w:t>
             </w:r>
+            <w:proofErr w:type="spellEnd"/>
           </w:p>
         </w:tc>
         <w:tc>
@@ -1859,9 +1889,11 @@
             <w:vAlign w:val="center"/>
           </w:tcPr>
           <w:p>
+            <w:proofErr w:type="spellStart"/>
             <w:r>
               <w:t>Fechamento_Caixa</w:t>
             </w:r>
+            <w:proofErr w:type="spellEnd"/>
           </w:p>
         </w:tc>
         <w:tc>
@@ -1982,6 +2014,7 @@
                 <w:bCs/>
               </w:rPr>
             </w:pPr>
+            <w:proofErr w:type="spellStart"/>
             <w:r>
               <w:rPr>
                 <w:b/>
@@ -1989,6 +2022,7 @@
               </w:rPr>
               <w:t>Comprim</w:t>
             </w:r>
+            <w:proofErr w:type="spellEnd"/>
           </w:p>
         </w:tc>
         <w:tc>
@@ -2059,9 +2093,11 @@
             <w:vAlign w:val="center"/>
           </w:tcPr>
           <w:p>
+            <w:proofErr w:type="spellStart"/>
             <w:r>
               <w:t>ID_Produto</w:t>
             </w:r>
+            <w:proofErr w:type="spellEnd"/>
           </w:p>
         </w:tc>
         <w:tc>
@@ -2093,7 +2129,23 @@
           </w:tcPr>
           <w:p>
             <w:r>
-              <w:t xml:space="preserve">PK, Not null, </w:t>
+              <w:t xml:space="preserve">PK, </w:t>
+            </w:r>
+            <w:proofErr w:type="spellStart"/>
+            <w:r>
+              <w:t>Not</w:t>
+            </w:r>
+            <w:proofErr w:type="spellEnd"/>
+            <w:r>
+              <w:t xml:space="preserve"> </w:t>
+            </w:r>
+            <w:proofErr w:type="spellStart"/>
+            <w:r>
+              <w:t>null</w:t>
+            </w:r>
+            <w:proofErr w:type="spellEnd"/>
+            <w:r>
+              <w:t xml:space="preserve">, </w:t>
             </w:r>
           </w:p>
         </w:tc>
@@ -2155,9 +2207,27 @@
             <w:vAlign w:val="center"/>
           </w:tcPr>
           <w:p>
-            <w:r>
-              <w:t>Not null, unique</w:t>
-            </w:r>
+            <w:proofErr w:type="spellStart"/>
+            <w:r>
+              <w:t>Not</w:t>
+            </w:r>
+            <w:proofErr w:type="spellEnd"/>
+            <w:r>
+              <w:t xml:space="preserve"> </w:t>
+            </w:r>
+            <w:proofErr w:type="spellStart"/>
+            <w:r>
+              <w:t>null</w:t>
+            </w:r>
+            <w:proofErr w:type="spellEnd"/>
+            <w:r>
+              <w:t xml:space="preserve">, </w:t>
+            </w:r>
+            <w:proofErr w:type="spellStart"/>
+            <w:r>
+              <w:t>unique</w:t>
+            </w:r>
+            <w:proofErr w:type="spellEnd"/>
           </w:p>
         </w:tc>
         <w:tc>
@@ -2185,9 +2255,11 @@
             <w:vAlign w:val="center"/>
           </w:tcPr>
           <w:p>
+            <w:proofErr w:type="spellStart"/>
             <w:r>
               <w:t>Cod_Barras</w:t>
             </w:r>
+            <w:proofErr w:type="spellEnd"/>
           </w:p>
         </w:tc>
         <w:tc>
@@ -2218,9 +2290,19 @@
             <w:vAlign w:val="center"/>
           </w:tcPr>
           <w:p>
-            <w:r>
-              <w:t>Null, unique</w:t>
-            </w:r>
+            <w:proofErr w:type="spellStart"/>
+            <w:r>
+              <w:t>Null</w:t>
+            </w:r>
+            <w:proofErr w:type="spellEnd"/>
+            <w:r>
+              <w:t xml:space="preserve">, </w:t>
+            </w:r>
+            <w:proofErr w:type="spellStart"/>
+            <w:r>
+              <w:t>unique</w:t>
+            </w:r>
+            <w:proofErr w:type="spellEnd"/>
           </w:p>
         </w:tc>
         <w:tc>
@@ -2248,9 +2330,11 @@
             <w:vAlign w:val="center"/>
           </w:tcPr>
           <w:p>
+            <w:proofErr w:type="spellStart"/>
             <w:r>
               <w:t>Preco_Venda</w:t>
             </w:r>
+            <w:proofErr w:type="spellEnd"/>
           </w:p>
         </w:tc>
         <w:tc>
@@ -2281,9 +2365,19 @@
             <w:vAlign w:val="center"/>
           </w:tcPr>
           <w:p>
-            <w:r>
-              <w:t>Not null</w:t>
-            </w:r>
+            <w:proofErr w:type="spellStart"/>
+            <w:r>
+              <w:t>Not</w:t>
+            </w:r>
+            <w:proofErr w:type="spellEnd"/>
+            <w:r>
+              <w:t xml:space="preserve"> </w:t>
+            </w:r>
+            <w:proofErr w:type="spellStart"/>
+            <w:r>
+              <w:t>null</w:t>
+            </w:r>
+            <w:proofErr w:type="spellEnd"/>
           </w:p>
         </w:tc>
         <w:tc>
@@ -2315,9 +2409,11 @@
             <w:vAlign w:val="center"/>
           </w:tcPr>
           <w:p>
+            <w:proofErr w:type="spellStart"/>
             <w:r>
               <w:t>Unidade_Medida</w:t>
             </w:r>
+            <w:proofErr w:type="spellEnd"/>
           </w:p>
         </w:tc>
         <w:tc>
@@ -2348,9 +2444,19 @@
             <w:vAlign w:val="center"/>
           </w:tcPr>
           <w:p>
-            <w:r>
-              <w:t>Not null</w:t>
-            </w:r>
+            <w:proofErr w:type="spellStart"/>
+            <w:r>
+              <w:t>Not</w:t>
+            </w:r>
+            <w:proofErr w:type="spellEnd"/>
+            <w:r>
+              <w:t xml:space="preserve"> </w:t>
+            </w:r>
+            <w:proofErr w:type="spellStart"/>
+            <w:r>
+              <w:t>null</w:t>
+            </w:r>
+            <w:proofErr w:type="spellEnd"/>
           </w:p>
         </w:tc>
         <w:tc>
@@ -2382,9 +2488,11 @@
             <w:vAlign w:val="center"/>
           </w:tcPr>
           <w:p>
+            <w:proofErr w:type="spellStart"/>
             <w:r>
               <w:t>Quant_Estoque</w:t>
             </w:r>
+            <w:proofErr w:type="spellEnd"/>
           </w:p>
         </w:tc>
         <w:tc>
@@ -2415,9 +2523,11 @@
             <w:vAlign w:val="center"/>
           </w:tcPr>
           <w:p>
+            <w:proofErr w:type="spellStart"/>
             <w:r>
               <w:t>Null</w:t>
             </w:r>
+            <w:proofErr w:type="spellEnd"/>
           </w:p>
         </w:tc>
         <w:tc>
@@ -2465,6 +2575,7 @@
               </w:rPr>
               <w:t xml:space="preserve">Entidade: </w:t>
             </w:r>
+            <w:proofErr w:type="spellStart"/>
             <w:r>
               <w:rPr>
                 <w:b/>
@@ -2472,6 +2583,7 @@
               </w:rPr>
               <w:t>Lancamento_Estoque</w:t>
             </w:r>
+            <w:proofErr w:type="spellEnd"/>
           </w:p>
         </w:tc>
       </w:tr>
@@ -2482,9 +2594,11 @@
             <w:vAlign w:val="center"/>
           </w:tcPr>
           <w:p>
+            <w:proofErr w:type="spellStart"/>
             <w:r>
               <w:t>ID_Lancamento</w:t>
             </w:r>
+            <w:proofErr w:type="spellEnd"/>
           </w:p>
         </w:tc>
         <w:tc>
@@ -2516,8 +2630,21 @@
           </w:tcPr>
           <w:p>
             <w:r>
-              <w:t>PK, Not null</w:t>
-            </w:r>
+              <w:t xml:space="preserve">PK, </w:t>
+            </w:r>
+            <w:proofErr w:type="spellStart"/>
+            <w:r>
+              <w:t>Not</w:t>
+            </w:r>
+            <w:proofErr w:type="spellEnd"/>
+            <w:r>
+              <w:t xml:space="preserve"> </w:t>
+            </w:r>
+            <w:proofErr w:type="spellStart"/>
+            <w:r>
+              <w:t>null</w:t>
+            </w:r>
+            <w:proofErr w:type="spellEnd"/>
           </w:p>
         </w:tc>
         <w:tc>
@@ -2532,8 +2659,13 @@
             <w:tcW w:w="2629" w:type="dxa"/>
           </w:tcPr>
           <w:p>
-            <w:r>
-              <w:t>Numero de identificação do lançamento, gerado automaticamente</w:t>
+            <w:proofErr w:type="spellStart"/>
+            <w:r>
+              <w:t>Numero</w:t>
+            </w:r>
+            <w:proofErr w:type="spellEnd"/>
+            <w:r>
+              <w:t xml:space="preserve"> de identificação do lançamento, gerado automaticamente</w:t>
             </w:r>
           </w:p>
         </w:tc>
@@ -2545,9 +2677,11 @@
             <w:vAlign w:val="center"/>
           </w:tcPr>
           <w:p>
+            <w:proofErr w:type="spellStart"/>
             <w:r>
               <w:t>ID_Produto</w:t>
             </w:r>
+            <w:proofErr w:type="spellEnd"/>
           </w:p>
         </w:tc>
         <w:tc>
@@ -2579,8 +2713,21 @@
           </w:tcPr>
           <w:p>
             <w:r>
-              <w:t>FK, not null</w:t>
-            </w:r>
+              <w:t xml:space="preserve">FK, </w:t>
+            </w:r>
+            <w:proofErr w:type="spellStart"/>
+            <w:r>
+              <w:t>not</w:t>
+            </w:r>
+            <w:proofErr w:type="spellEnd"/>
+            <w:r>
+              <w:t xml:space="preserve"> </w:t>
+            </w:r>
+            <w:proofErr w:type="spellStart"/>
+            <w:r>
+              <w:t>null</w:t>
+            </w:r>
+            <w:proofErr w:type="spellEnd"/>
           </w:p>
         </w:tc>
         <w:tc>
@@ -2595,8 +2742,13 @@
             <w:tcW w:w="2629" w:type="dxa"/>
           </w:tcPr>
           <w:p>
-            <w:r>
-              <w:t>Numero de Identificação do produto</w:t>
+            <w:proofErr w:type="spellStart"/>
+            <w:r>
+              <w:t>Numero</w:t>
+            </w:r>
+            <w:proofErr w:type="spellEnd"/>
+            <w:r>
+              <w:t xml:space="preserve"> de Identificação do produto</w:t>
             </w:r>
           </w:p>
         </w:tc>
@@ -2608,9 +2760,11 @@
             <w:vAlign w:val="center"/>
           </w:tcPr>
           <w:p>
+            <w:proofErr w:type="spellStart"/>
             <w:r>
               <w:t>Quant_Recebida</w:t>
             </w:r>
+            <w:proofErr w:type="spellEnd"/>
           </w:p>
         </w:tc>
         <w:tc>
@@ -2641,9 +2795,19 @@
             <w:vAlign w:val="center"/>
           </w:tcPr>
           <w:p>
-            <w:r>
-              <w:t>Not null</w:t>
-            </w:r>
+            <w:proofErr w:type="spellStart"/>
+            <w:r>
+              <w:t>Not</w:t>
+            </w:r>
+            <w:proofErr w:type="spellEnd"/>
+            <w:r>
+              <w:t xml:space="preserve"> </w:t>
+            </w:r>
+            <w:proofErr w:type="spellStart"/>
+            <w:r>
+              <w:t>null</w:t>
+            </w:r>
+            <w:proofErr w:type="spellEnd"/>
           </w:p>
         </w:tc>
         <w:tc>
@@ -2671,9 +2835,11 @@
             <w:vAlign w:val="center"/>
           </w:tcPr>
           <w:p>
+            <w:proofErr w:type="spellStart"/>
             <w:r>
               <w:t>Preco_Custo_Un</w:t>
             </w:r>
+            <w:proofErr w:type="spellEnd"/>
           </w:p>
         </w:tc>
         <w:tc>
@@ -2704,9 +2870,19 @@
             <w:vAlign w:val="center"/>
           </w:tcPr>
           <w:p>
-            <w:r>
-              <w:t>Not null</w:t>
-            </w:r>
+            <w:proofErr w:type="spellStart"/>
+            <w:r>
+              <w:t>Not</w:t>
+            </w:r>
+            <w:proofErr w:type="spellEnd"/>
+            <w:r>
+              <w:t xml:space="preserve"> </w:t>
+            </w:r>
+            <w:proofErr w:type="spellStart"/>
+            <w:r>
+              <w:t>null</w:t>
+            </w:r>
+            <w:proofErr w:type="spellEnd"/>
           </w:p>
         </w:tc>
         <w:tc>
@@ -2734,9 +2910,11 @@
             <w:vAlign w:val="center"/>
           </w:tcPr>
           <w:p>
+            <w:proofErr w:type="spellStart"/>
             <w:r>
               <w:t>Data_Lancamento</w:t>
             </w:r>
+            <w:proofErr w:type="spellEnd"/>
           </w:p>
         </w:tc>
         <w:tc>
@@ -2748,9 +2926,6 @@
             <w:r>
               <w:t>Data</w:t>
             </w:r>
-            <w:r>
-              <w:t>Hora</w:t>
-            </w:r>
           </w:p>
         </w:tc>
         <w:tc>
@@ -2770,9 +2945,19 @@
             <w:vAlign w:val="center"/>
           </w:tcPr>
           <w:p>
-            <w:r>
-              <w:t>Not null</w:t>
-            </w:r>
+            <w:proofErr w:type="spellStart"/>
+            <w:r>
+              <w:t>Not</w:t>
+            </w:r>
+            <w:proofErr w:type="spellEnd"/>
+            <w:r>
+              <w:t xml:space="preserve"> </w:t>
+            </w:r>
+            <w:proofErr w:type="spellStart"/>
+            <w:r>
+              <w:t>null</w:t>
+            </w:r>
+            <w:proofErr w:type="spellEnd"/>
           </w:p>
         </w:tc>
         <w:tc>
@@ -2780,17 +2965,7 @@
             <w:tcW w:w="1482" w:type="dxa"/>
             <w:vAlign w:val="center"/>
           </w:tcPr>
-          <w:p>
-            <w:r>
-              <w:t xml:space="preserve">Dia </w:t>
-            </w:r>
-            <w:r>
-              <w:t xml:space="preserve">e hora </w:t>
-            </w:r>
-            <w:r>
-              <w:t>Atual</w:t>
-            </w:r>
-          </w:p>
+          <w:p/>
         </w:tc>
         <w:tc>
           <w:tcPr>
@@ -2823,8 +2998,17 @@
                 <w:b/>
                 <w:bCs/>
               </w:rPr>
-              <w:t>Entidade: Venda_Produto</w:t>
-            </w:r>
+              <w:t xml:space="preserve">Entidade: </w:t>
+            </w:r>
+            <w:proofErr w:type="spellStart"/>
+            <w:r>
+              <w:rPr>
+                <w:b/>
+                <w:bCs/>
+              </w:rPr>
+              <w:t>Venda_Produto</w:t>
+            </w:r>
+            <w:proofErr w:type="spellEnd"/>
           </w:p>
         </w:tc>
       </w:tr>
@@ -2835,9 +3019,11 @@
             <w:vAlign w:val="center"/>
           </w:tcPr>
           <w:p>
+            <w:proofErr w:type="spellStart"/>
             <w:r>
               <w:t>ID_Venda</w:t>
             </w:r>
+            <w:proofErr w:type="spellEnd"/>
           </w:p>
         </w:tc>
         <w:tc>
@@ -2869,8 +3055,21 @@
           </w:tcPr>
           <w:p>
             <w:r>
-              <w:t>PK, FK, Not null</w:t>
-            </w:r>
+              <w:t xml:space="preserve">PK, FK, </w:t>
+            </w:r>
+            <w:proofErr w:type="spellStart"/>
+            <w:r>
+              <w:t>Not</w:t>
+            </w:r>
+            <w:proofErr w:type="spellEnd"/>
+            <w:r>
+              <w:t xml:space="preserve"> </w:t>
+            </w:r>
+            <w:proofErr w:type="spellStart"/>
+            <w:r>
+              <w:t>null</w:t>
+            </w:r>
+            <w:proofErr w:type="spellEnd"/>
           </w:p>
         </w:tc>
         <w:tc>
@@ -2885,8 +3084,13 @@
             <w:tcW w:w="2629" w:type="dxa"/>
           </w:tcPr>
           <w:p>
-            <w:r>
-              <w:t>Numero de identificação da venda.</w:t>
+            <w:proofErr w:type="spellStart"/>
+            <w:r>
+              <w:t>Numero</w:t>
+            </w:r>
+            <w:proofErr w:type="spellEnd"/>
+            <w:r>
+              <w:t xml:space="preserve"> de identificação da venda.</w:t>
             </w:r>
           </w:p>
         </w:tc>
@@ -2898,9 +3102,11 @@
             <w:vAlign w:val="center"/>
           </w:tcPr>
           <w:p>
+            <w:proofErr w:type="spellStart"/>
             <w:r>
               <w:t>ID_Produto</w:t>
             </w:r>
+            <w:proofErr w:type="spellEnd"/>
           </w:p>
         </w:tc>
         <w:tc>
@@ -2932,8 +3138,21 @@
           </w:tcPr>
           <w:p>
             <w:r>
-              <w:t>PK, FK, Not null</w:t>
-            </w:r>
+              <w:t xml:space="preserve">PK, FK, </w:t>
+            </w:r>
+            <w:proofErr w:type="spellStart"/>
+            <w:r>
+              <w:t>Not</w:t>
+            </w:r>
+            <w:proofErr w:type="spellEnd"/>
+            <w:r>
+              <w:t xml:space="preserve"> </w:t>
+            </w:r>
+            <w:proofErr w:type="spellStart"/>
+            <w:r>
+              <w:t>null</w:t>
+            </w:r>
+            <w:proofErr w:type="spellEnd"/>
           </w:p>
         </w:tc>
         <w:tc>
@@ -2948,8 +3167,13 @@
             <w:tcW w:w="2629" w:type="dxa"/>
           </w:tcPr>
           <w:p>
-            <w:r>
-              <w:t>Numero de identificação do produto.</w:t>
+            <w:proofErr w:type="spellStart"/>
+            <w:r>
+              <w:t>Numero</w:t>
+            </w:r>
+            <w:proofErr w:type="spellEnd"/>
+            <w:r>
+              <w:t xml:space="preserve"> de identificação do produto.</w:t>
             </w:r>
           </w:p>
         </w:tc>
@@ -2994,9 +3218,19 @@
             <w:vAlign w:val="center"/>
           </w:tcPr>
           <w:p>
-            <w:r>
-              <w:t>Not null</w:t>
-            </w:r>
+            <w:proofErr w:type="spellStart"/>
+            <w:r>
+              <w:t>Not</w:t>
+            </w:r>
+            <w:proofErr w:type="spellEnd"/>
+            <w:r>
+              <w:t xml:space="preserve"> </w:t>
+            </w:r>
+            <w:proofErr w:type="spellStart"/>
+            <w:r>
+              <w:t>null</w:t>
+            </w:r>
+            <w:proofErr w:type="spellEnd"/>
           </w:p>
         </w:tc>
         <w:tc>
@@ -3061,9 +3295,19 @@
             <w:vAlign w:val="center"/>
           </w:tcPr>
           <w:p>
-            <w:r>
-              <w:t>Not null</w:t>
-            </w:r>
+            <w:proofErr w:type="spellStart"/>
+            <w:r>
+              <w:t>Not</w:t>
+            </w:r>
+            <w:proofErr w:type="spellEnd"/>
+            <w:r>
+              <w:t xml:space="preserve"> </w:t>
+            </w:r>
+            <w:proofErr w:type="spellStart"/>
+            <w:r>
+              <w:t>null</w:t>
+            </w:r>
+            <w:proofErr w:type="spellEnd"/>
           </w:p>
         </w:tc>
         <w:tc>
@@ -3121,10 +3365,12 @@
             <w:vAlign w:val="center"/>
           </w:tcPr>
           <w:p>
+            <w:proofErr w:type="spellStart"/>
             <w:r>
               <w:lastRenderedPageBreak/>
               <w:t>ID_Venda</w:t>
             </w:r>
+            <w:proofErr w:type="spellEnd"/>
           </w:p>
         </w:tc>
         <w:tc>
@@ -3156,8 +3402,21 @@
           </w:tcPr>
           <w:p>
             <w:r>
-              <w:t>PK, not null</w:t>
-            </w:r>
+              <w:t xml:space="preserve">PK, </w:t>
+            </w:r>
+            <w:proofErr w:type="spellStart"/>
+            <w:r>
+              <w:t>not</w:t>
+            </w:r>
+            <w:proofErr w:type="spellEnd"/>
+            <w:r>
+              <w:t xml:space="preserve"> </w:t>
+            </w:r>
+            <w:proofErr w:type="spellStart"/>
+            <w:r>
+              <w:t>null</w:t>
+            </w:r>
+            <w:proofErr w:type="spellEnd"/>
           </w:p>
         </w:tc>
         <w:tc>
@@ -3172,8 +3431,13 @@
             <w:tcW w:w="2629" w:type="dxa"/>
           </w:tcPr>
           <w:p>
-            <w:r>
-              <w:t>Numero de identificação da venda. Gerado automaticamente</w:t>
+            <w:proofErr w:type="spellStart"/>
+            <w:r>
+              <w:t>Numero</w:t>
+            </w:r>
+            <w:proofErr w:type="spellEnd"/>
+            <w:r>
+              <w:t xml:space="preserve"> de identificação da venda. Gerado automaticamente</w:t>
             </w:r>
           </w:p>
         </w:tc>
@@ -3185,9 +3449,11 @@
             <w:vAlign w:val="center"/>
           </w:tcPr>
           <w:p>
+            <w:proofErr w:type="spellStart"/>
             <w:r>
               <w:t>ID_Caderneta</w:t>
             </w:r>
+            <w:proofErr w:type="spellEnd"/>
           </w:p>
         </w:tc>
         <w:tc>
@@ -3219,8 +3485,21 @@
           </w:tcPr>
           <w:p>
             <w:r>
-              <w:t>FK, not null</w:t>
-            </w:r>
+              <w:t xml:space="preserve">FK, </w:t>
+            </w:r>
+            <w:proofErr w:type="spellStart"/>
+            <w:r>
+              <w:t>not</w:t>
+            </w:r>
+            <w:proofErr w:type="spellEnd"/>
+            <w:r>
+              <w:t xml:space="preserve"> </w:t>
+            </w:r>
+            <w:proofErr w:type="spellStart"/>
+            <w:r>
+              <w:t>null</w:t>
+            </w:r>
+            <w:proofErr w:type="spellEnd"/>
           </w:p>
         </w:tc>
         <w:tc>
@@ -3235,8 +3514,13 @@
             <w:tcW w:w="2629" w:type="dxa"/>
           </w:tcPr>
           <w:p>
-            <w:r>
-              <w:t>Numero de identificação da caderneta do cliente.</w:t>
+            <w:proofErr w:type="spellStart"/>
+            <w:r>
+              <w:t>Numero</w:t>
+            </w:r>
+            <w:proofErr w:type="spellEnd"/>
+            <w:r>
+              <w:t xml:space="preserve"> de identificação da caderneta do cliente.</w:t>
             </w:r>
           </w:p>
         </w:tc>
@@ -3259,9 +3543,11 @@
             <w:vAlign w:val="center"/>
           </w:tcPr>
           <w:p>
+            <w:proofErr w:type="spellStart"/>
             <w:r>
               <w:t>Datetime</w:t>
             </w:r>
+            <w:proofErr w:type="spellEnd"/>
           </w:p>
         </w:tc>
         <w:tc>
@@ -3281,9 +3567,19 @@
             <w:vAlign w:val="center"/>
           </w:tcPr>
           <w:p>
-            <w:r>
-              <w:t>Not null</w:t>
-            </w:r>
+            <w:proofErr w:type="spellStart"/>
+            <w:r>
+              <w:t>Not</w:t>
+            </w:r>
+            <w:proofErr w:type="spellEnd"/>
+            <w:r>
+              <w:t xml:space="preserve"> </w:t>
+            </w:r>
+            <w:proofErr w:type="spellStart"/>
+            <w:r>
+              <w:t>null</w:t>
+            </w:r>
+            <w:proofErr w:type="spellEnd"/>
           </w:p>
         </w:tc>
         <w:tc>
@@ -3348,9 +3644,19 @@
             <w:vAlign w:val="center"/>
           </w:tcPr>
           <w:p>
-            <w:r>
-              <w:t>not null</w:t>
-            </w:r>
+            <w:proofErr w:type="spellStart"/>
+            <w:r>
+              <w:t>not</w:t>
+            </w:r>
+            <w:proofErr w:type="spellEnd"/>
+            <w:r>
+              <w:t xml:space="preserve"> </w:t>
+            </w:r>
+            <w:proofErr w:type="spellStart"/>
+            <w:r>
+              <w:t>null</w:t>
+            </w:r>
+            <w:proofErr w:type="spellEnd"/>
           </w:p>
         </w:tc>
         <w:tc>
@@ -3407,9 +3713,11 @@
             <w:vAlign w:val="center"/>
           </w:tcPr>
           <w:p>
+            <w:proofErr w:type="spellStart"/>
             <w:r>
               <w:t>ID_Caderneta</w:t>
             </w:r>
+            <w:proofErr w:type="spellEnd"/>
           </w:p>
         </w:tc>
         <w:tc>
@@ -3441,8 +3749,21 @@
           </w:tcPr>
           <w:p>
             <w:r>
-              <w:t>PK, not null</w:t>
-            </w:r>
+              <w:t xml:space="preserve">PK, </w:t>
+            </w:r>
+            <w:proofErr w:type="spellStart"/>
+            <w:r>
+              <w:t>not</w:t>
+            </w:r>
+            <w:proofErr w:type="spellEnd"/>
+            <w:r>
+              <w:t xml:space="preserve"> </w:t>
+            </w:r>
+            <w:proofErr w:type="spellStart"/>
+            <w:r>
+              <w:t>null</w:t>
+            </w:r>
+            <w:proofErr w:type="spellEnd"/>
           </w:p>
         </w:tc>
         <w:tc>
@@ -3457,8 +3778,13 @@
             <w:tcW w:w="2629" w:type="dxa"/>
           </w:tcPr>
           <w:p>
-            <w:r>
-              <w:t>Numero de identificação da caderneta do cliente. Gerado automaticamente</w:t>
+            <w:proofErr w:type="spellStart"/>
+            <w:r>
+              <w:t>Numero</w:t>
+            </w:r>
+            <w:proofErr w:type="spellEnd"/>
+            <w:r>
+              <w:t xml:space="preserve"> de identificação da caderneta do cliente. Gerado automaticamente</w:t>
             </w:r>
           </w:p>
         </w:tc>
@@ -3470,9 +3796,11 @@
             <w:vAlign w:val="center"/>
           </w:tcPr>
           <w:p>
+            <w:proofErr w:type="spellStart"/>
             <w:r>
               <w:t>Data_Abertura</w:t>
             </w:r>
+            <w:proofErr w:type="spellEnd"/>
           </w:p>
         </w:tc>
         <w:tc>
@@ -3503,9 +3831,19 @@
             <w:vAlign w:val="center"/>
           </w:tcPr>
           <w:p>
-            <w:r>
-              <w:t>Not null</w:t>
-            </w:r>
+            <w:proofErr w:type="spellStart"/>
+            <w:r>
+              <w:t>Not</w:t>
+            </w:r>
+            <w:proofErr w:type="spellEnd"/>
+            <w:r>
+              <w:t xml:space="preserve"> </w:t>
+            </w:r>
+            <w:proofErr w:type="spellStart"/>
+            <w:r>
+              <w:t>null</w:t>
+            </w:r>
+            <w:proofErr w:type="spellEnd"/>
           </w:p>
         </w:tc>
         <w:tc>
@@ -3513,11 +3851,7 @@
             <w:tcW w:w="1482" w:type="dxa"/>
             <w:vAlign w:val="center"/>
           </w:tcPr>
-          <w:p>
-            <w:r>
-              <w:t>Data atual</w:t>
-            </w:r>
-          </w:p>
+          <w:p/>
         </w:tc>
         <w:tc>
           <w:tcPr>
@@ -3537,9 +3871,11 @@
             <w:vAlign w:val="center"/>
           </w:tcPr>
           <w:p>
+            <w:proofErr w:type="spellStart"/>
             <w:r>
               <w:t>Status_Caderneta</w:t>
             </w:r>
+            <w:proofErr w:type="spellEnd"/>
           </w:p>
         </w:tc>
         <w:tc>
@@ -3570,9 +3906,19 @@
             <w:vAlign w:val="center"/>
           </w:tcPr>
           <w:p>
-            <w:r>
-              <w:t>Not null</w:t>
-            </w:r>
+            <w:proofErr w:type="spellStart"/>
+            <w:r>
+              <w:t>Not</w:t>
+            </w:r>
+            <w:proofErr w:type="spellEnd"/>
+            <w:r>
+              <w:t xml:space="preserve"> </w:t>
+            </w:r>
+            <w:proofErr w:type="spellStart"/>
+            <w:r>
+              <w:t>null</w:t>
+            </w:r>
+            <w:proofErr w:type="spellEnd"/>
           </w:p>
         </w:tc>
         <w:tc>
@@ -3604,9 +3950,11 @@
             <w:vAlign w:val="center"/>
           </w:tcPr>
           <w:p>
+            <w:proofErr w:type="spellStart"/>
             <w:r>
               <w:t>ID_Cliente</w:t>
             </w:r>
+            <w:proofErr w:type="spellEnd"/>
           </w:p>
         </w:tc>
         <w:tc>
@@ -3637,12 +3985,27 @@
             <w:vAlign w:val="center"/>
           </w:tcPr>
           <w:p>
-            <w:r>
-              <w:t xml:space="preserve">Fk, </w:t>
-            </w:r>
-            <w:r>
-              <w:t>Not null</w:t>
-            </w:r>
+            <w:proofErr w:type="spellStart"/>
+            <w:r>
+              <w:t>Fk</w:t>
+            </w:r>
+            <w:proofErr w:type="spellEnd"/>
+            <w:r>
+              <w:t xml:space="preserve">, </w:t>
+            </w:r>
+            <w:proofErr w:type="spellStart"/>
+            <w:r>
+              <w:t>Not</w:t>
+            </w:r>
+            <w:proofErr w:type="spellEnd"/>
+            <w:r>
+              <w:t xml:space="preserve"> </w:t>
+            </w:r>
+            <w:proofErr w:type="spellStart"/>
+            <w:r>
+              <w:t>null</w:t>
+            </w:r>
+            <w:proofErr w:type="spellEnd"/>
           </w:p>
         </w:tc>
         <w:tc>
@@ -3657,8 +4020,13 @@
             <w:tcW w:w="2629" w:type="dxa"/>
           </w:tcPr>
           <w:p>
-            <w:r>
-              <w:t>Numero de identificação do cliente dono da caderneta.</w:t>
+            <w:proofErr w:type="spellStart"/>
+            <w:r>
+              <w:t>Numero</w:t>
+            </w:r>
+            <w:proofErr w:type="spellEnd"/>
+            <w:r>
+              <w:t xml:space="preserve"> de identificação do cliente dono da caderneta.</w:t>
             </w:r>
           </w:p>
         </w:tc>
@@ -3696,9 +4064,11 @@
             <w:vAlign w:val="center"/>
           </w:tcPr>
           <w:p>
+            <w:proofErr w:type="spellStart"/>
             <w:r>
               <w:t>ID_Cliente</w:t>
             </w:r>
+            <w:proofErr w:type="spellEnd"/>
           </w:p>
         </w:tc>
         <w:tc>
@@ -3730,8 +4100,21 @@
           </w:tcPr>
           <w:p>
             <w:r>
-              <w:t>PK, not null</w:t>
-            </w:r>
+              <w:t xml:space="preserve">PK, </w:t>
+            </w:r>
+            <w:proofErr w:type="spellStart"/>
+            <w:r>
+              <w:t>not</w:t>
+            </w:r>
+            <w:proofErr w:type="spellEnd"/>
+            <w:r>
+              <w:t xml:space="preserve"> </w:t>
+            </w:r>
+            <w:proofErr w:type="spellStart"/>
+            <w:r>
+              <w:t>null</w:t>
+            </w:r>
+            <w:proofErr w:type="spellEnd"/>
           </w:p>
         </w:tc>
         <w:tc>
@@ -3746,8 +4129,13 @@
             <w:tcW w:w="2629" w:type="dxa"/>
           </w:tcPr>
           <w:p>
-            <w:r>
-              <w:t>Numero de identificação do cliente. Gerado automaticamente</w:t>
+            <w:proofErr w:type="spellStart"/>
+            <w:r>
+              <w:t>Numero</w:t>
+            </w:r>
+            <w:proofErr w:type="spellEnd"/>
+            <w:r>
+              <w:t xml:space="preserve"> de identificação do cliente. Gerado automaticamente</w:t>
             </w:r>
           </w:p>
         </w:tc>
@@ -3792,9 +4180,11 @@
             <w:vAlign w:val="center"/>
           </w:tcPr>
           <w:p>
+            <w:proofErr w:type="spellStart"/>
             <w:r>
               <w:t>Null</w:t>
             </w:r>
+            <w:proofErr w:type="spellEnd"/>
           </w:p>
         </w:tc>
         <w:tc>
@@ -3855,9 +4245,19 @@
             <w:vAlign w:val="center"/>
           </w:tcPr>
           <w:p>
-            <w:r>
-              <w:t>Not null</w:t>
-            </w:r>
+            <w:proofErr w:type="spellStart"/>
+            <w:r>
+              <w:t>Not</w:t>
+            </w:r>
+            <w:proofErr w:type="spellEnd"/>
+            <w:r>
+              <w:t xml:space="preserve"> </w:t>
+            </w:r>
+            <w:proofErr w:type="spellStart"/>
+            <w:r>
+              <w:t>null</w:t>
+            </w:r>
+            <w:proofErr w:type="spellEnd"/>
           </w:p>
         </w:tc>
         <w:tc>
@@ -3911,9 +4311,11 @@
             <w:vAlign w:val="center"/>
           </w:tcPr>
           <w:p>
+            <w:proofErr w:type="spellStart"/>
             <w:r>
               <w:t>ID_Cliente</w:t>
             </w:r>
+            <w:proofErr w:type="spellEnd"/>
           </w:p>
         </w:tc>
         <w:tc>
@@ -3945,8 +4347,21 @@
           </w:tcPr>
           <w:p>
             <w:r>
-              <w:t>PK, Not null</w:t>
-            </w:r>
+              <w:t xml:space="preserve">PK, </w:t>
+            </w:r>
+            <w:proofErr w:type="spellStart"/>
+            <w:r>
+              <w:t>Not</w:t>
+            </w:r>
+            <w:proofErr w:type="spellEnd"/>
+            <w:r>
+              <w:t xml:space="preserve"> </w:t>
+            </w:r>
+            <w:proofErr w:type="spellStart"/>
+            <w:r>
+              <w:t>null</w:t>
+            </w:r>
+            <w:proofErr w:type="spellEnd"/>
           </w:p>
         </w:tc>
         <w:tc>
@@ -3961,8 +4376,13 @@
             <w:tcW w:w="2629" w:type="dxa"/>
           </w:tcPr>
           <w:p>
-            <w:r>
-              <w:t>Numero de identificação do cliente</w:t>
+            <w:proofErr w:type="spellStart"/>
+            <w:r>
+              <w:t>Numero</w:t>
+            </w:r>
+            <w:proofErr w:type="spellEnd"/>
+            <w:r>
+              <w:t xml:space="preserve"> de identificação do cliente</w:t>
             </w:r>
           </w:p>
         </w:tc>
@@ -4008,8 +4428,21 @@
           </w:tcPr>
           <w:p>
             <w:r>
-              <w:t>PK, Not null</w:t>
-            </w:r>
+              <w:t xml:space="preserve">PK, </w:t>
+            </w:r>
+            <w:proofErr w:type="spellStart"/>
+            <w:r>
+              <w:t>Not</w:t>
+            </w:r>
+            <w:proofErr w:type="spellEnd"/>
+            <w:r>
+              <w:t xml:space="preserve"> </w:t>
+            </w:r>
+            <w:proofErr w:type="spellStart"/>
+            <w:r>
+              <w:t>null</w:t>
+            </w:r>
+            <w:proofErr w:type="spellEnd"/>
           </w:p>
         </w:tc>
         <w:tc>
@@ -4051,8 +4484,17 @@
                 <w:b/>
                 <w:bCs/>
               </w:rPr>
-              <w:t>Entidade: Endereco</w:t>
-            </w:r>
+              <w:t xml:space="preserve">Entidade: </w:t>
+            </w:r>
+            <w:proofErr w:type="spellStart"/>
+            <w:r>
+              <w:rPr>
+                <w:b/>
+                <w:bCs/>
+              </w:rPr>
+              <w:t>Endereco</w:t>
+            </w:r>
+            <w:proofErr w:type="spellEnd"/>
           </w:p>
         </w:tc>
       </w:tr>
@@ -4063,9 +4505,11 @@
             <w:vAlign w:val="center"/>
           </w:tcPr>
           <w:p>
+            <w:proofErr w:type="spellStart"/>
             <w:r>
               <w:t>ID_Cliente</w:t>
             </w:r>
+            <w:proofErr w:type="spellEnd"/>
           </w:p>
         </w:tc>
         <w:tc>
@@ -4097,8 +4541,21 @@
           </w:tcPr>
           <w:p>
             <w:r>
-              <w:t>PK, Not null</w:t>
-            </w:r>
+              <w:t xml:space="preserve">PK, </w:t>
+            </w:r>
+            <w:proofErr w:type="spellStart"/>
+            <w:r>
+              <w:t>Not</w:t>
+            </w:r>
+            <w:proofErr w:type="spellEnd"/>
+            <w:r>
+              <w:t xml:space="preserve"> </w:t>
+            </w:r>
+            <w:proofErr w:type="spellStart"/>
+            <w:r>
+              <w:t>null</w:t>
+            </w:r>
+            <w:proofErr w:type="spellEnd"/>
           </w:p>
         </w:tc>
         <w:tc>
@@ -4113,8 +4570,13 @@
             <w:tcW w:w="2629" w:type="dxa"/>
           </w:tcPr>
           <w:p>
-            <w:r>
-              <w:t>Numero de identificação do cliente</w:t>
+            <w:proofErr w:type="spellStart"/>
+            <w:r>
+              <w:t>Numero</w:t>
+            </w:r>
+            <w:proofErr w:type="spellEnd"/>
+            <w:r>
+              <w:t xml:space="preserve"> de identificação do cliente</w:t>
             </w:r>
           </w:p>
         </w:tc>
@@ -4159,9 +4621,11 @@
             <w:vAlign w:val="center"/>
           </w:tcPr>
           <w:p>
+            <w:proofErr w:type="spellStart"/>
             <w:r>
               <w:t>Null</w:t>
             </w:r>
+            <w:proofErr w:type="spellEnd"/>
           </w:p>
         </w:tc>
         <w:tc>
@@ -4176,8 +4640,13 @@
             <w:tcW w:w="2629" w:type="dxa"/>
           </w:tcPr>
           <w:p>
-            <w:r>
-              <w:t>Numero da casa do cliente.</w:t>
+            <w:proofErr w:type="spellStart"/>
+            <w:r>
+              <w:t>Numero</w:t>
+            </w:r>
+            <w:proofErr w:type="spellEnd"/>
+            <w:r>
+              <w:t xml:space="preserve"> da casa do cliente.</w:t>
             </w:r>
           </w:p>
         </w:tc>
@@ -4222,9 +4691,11 @@
             <w:vAlign w:val="center"/>
           </w:tcPr>
           <w:p>
+            <w:proofErr w:type="spellStart"/>
             <w:r>
               <w:t>Null</w:t>
             </w:r>
+            <w:proofErr w:type="spellEnd"/>
           </w:p>
         </w:tc>
         <w:tc>
@@ -4285,9 +4756,11 @@
             <w:vAlign w:val="center"/>
           </w:tcPr>
           <w:p>
+            <w:proofErr w:type="spellStart"/>
             <w:r>
               <w:t>Null</w:t>
             </w:r>
+            <w:proofErr w:type="spellEnd"/>
           </w:p>
         </w:tc>
         <w:tc>
@@ -4348,9 +4821,11 @@
             <w:vAlign w:val="center"/>
           </w:tcPr>
           <w:p>
+            <w:proofErr w:type="spellStart"/>
             <w:r>
               <w:t>Null</w:t>
             </w:r>
+            <w:proofErr w:type="spellEnd"/>
           </w:p>
         </w:tc>
         <w:tc>
@@ -4404,9 +4879,11 @@
             <w:vAlign w:val="center"/>
           </w:tcPr>
           <w:p>
+            <w:proofErr w:type="spellStart"/>
             <w:r>
               <w:t>ID_Despesa</w:t>
             </w:r>
+            <w:proofErr w:type="spellEnd"/>
           </w:p>
         </w:tc>
         <w:tc>
@@ -4438,8 +4915,21 @@
           </w:tcPr>
           <w:p>
             <w:r>
-              <w:t>PK, not null</w:t>
-            </w:r>
+              <w:t xml:space="preserve">PK, </w:t>
+            </w:r>
+            <w:proofErr w:type="spellStart"/>
+            <w:r>
+              <w:t>not</w:t>
+            </w:r>
+            <w:proofErr w:type="spellEnd"/>
+            <w:r>
+              <w:t xml:space="preserve"> </w:t>
+            </w:r>
+            <w:proofErr w:type="spellStart"/>
+            <w:r>
+              <w:t>null</w:t>
+            </w:r>
+            <w:proofErr w:type="spellEnd"/>
           </w:p>
         </w:tc>
         <w:tc>
@@ -4454,8 +4944,13 @@
             <w:tcW w:w="2629" w:type="dxa"/>
           </w:tcPr>
           <w:p>
-            <w:r>
-              <w:t>Numero de identificação da despesa, gerado automaticamente</w:t>
+            <w:proofErr w:type="spellStart"/>
+            <w:r>
+              <w:t>Numero</w:t>
+            </w:r>
+            <w:proofErr w:type="spellEnd"/>
+            <w:r>
+              <w:t xml:space="preserve"> de identificação da despesa, gerado automaticamente</w:t>
             </w:r>
           </w:p>
         </w:tc>
@@ -4467,12 +4962,14 @@
             <w:vAlign w:val="center"/>
           </w:tcPr>
           <w:p>
+            <w:proofErr w:type="spellStart"/>
             <w:r>
               <w:t>Custo</w:t>
             </w:r>
             <w:r>
               <w:t>_Un</w:t>
             </w:r>
+            <w:proofErr w:type="spellEnd"/>
           </w:p>
         </w:tc>
         <w:tc>
@@ -4503,9 +5000,19 @@
             <w:vAlign w:val="center"/>
           </w:tcPr>
           <w:p>
-            <w:r>
-              <w:t>Not null</w:t>
-            </w:r>
+            <w:proofErr w:type="spellStart"/>
+            <w:r>
+              <w:t>Not</w:t>
+            </w:r>
+            <w:proofErr w:type="spellEnd"/>
+            <w:r>
+              <w:t xml:space="preserve"> </w:t>
+            </w:r>
+            <w:proofErr w:type="spellStart"/>
+            <w:r>
+              <w:t>null</w:t>
+            </w:r>
+            <w:proofErr w:type="spellEnd"/>
           </w:p>
         </w:tc>
         <w:tc>
@@ -4537,9 +5044,11 @@
             <w:vAlign w:val="center"/>
           </w:tcPr>
           <w:p>
+            <w:proofErr w:type="spellStart"/>
             <w:r>
               <w:t>Descricao</w:t>
             </w:r>
+            <w:proofErr w:type="spellEnd"/>
           </w:p>
         </w:tc>
         <w:tc>
@@ -4570,9 +5079,11 @@
             <w:vAlign w:val="center"/>
           </w:tcPr>
           <w:p>
+            <w:proofErr w:type="spellStart"/>
             <w:r>
               <w:t>Null</w:t>
             </w:r>
+            <w:proofErr w:type="spellEnd"/>
           </w:p>
         </w:tc>
         <w:tc>
@@ -4633,9 +5144,19 @@
             <w:vAlign w:val="center"/>
           </w:tcPr>
           <w:p>
-            <w:r>
-              <w:t>Not null</w:t>
-            </w:r>
+            <w:proofErr w:type="spellStart"/>
+            <w:r>
+              <w:t>Not</w:t>
+            </w:r>
+            <w:proofErr w:type="spellEnd"/>
+            <w:r>
+              <w:t xml:space="preserve"> </w:t>
+            </w:r>
+            <w:proofErr w:type="spellStart"/>
+            <w:r>
+              <w:t>null</w:t>
+            </w:r>
+            <w:proofErr w:type="spellEnd"/>
           </w:p>
         </w:tc>
         <w:tc>
@@ -4696,9 +5217,19 @@
             <w:vAlign w:val="center"/>
           </w:tcPr>
           <w:p>
-            <w:r>
-              <w:t>Not null</w:t>
-            </w:r>
+            <w:proofErr w:type="spellStart"/>
+            <w:r>
+              <w:t>Not</w:t>
+            </w:r>
+            <w:proofErr w:type="spellEnd"/>
+            <w:r>
+              <w:t xml:space="preserve"> </w:t>
+            </w:r>
+            <w:proofErr w:type="spellStart"/>
+            <w:r>
+              <w:t>null</w:t>
+            </w:r>
+            <w:proofErr w:type="spellEnd"/>
           </w:p>
         </w:tc>
         <w:tc>
@@ -4718,7 +5249,15 @@
           </w:tcPr>
           <w:p>
             <w:r>
-              <w:t>Quantidade de items da despesa.</w:t>
+              <w:t xml:space="preserve">Quantidade de </w:t>
+            </w:r>
+            <w:proofErr w:type="spellStart"/>
+            <w:r>
+              <w:t>items</w:t>
+            </w:r>
+            <w:proofErr w:type="spellEnd"/>
+            <w:r>
+              <w:t xml:space="preserve"> da despesa.</w:t>
             </w:r>
           </w:p>
         </w:tc>
@@ -4743,8 +5282,17 @@
                 <w:b/>
                 <w:bCs/>
               </w:rPr>
-              <w:t>Entidade: Fechamento_Caixa</w:t>
-            </w:r>
+              <w:t xml:space="preserve">Entidade: </w:t>
+            </w:r>
+            <w:proofErr w:type="spellStart"/>
+            <w:r>
+              <w:rPr>
+                <w:b/>
+                <w:bCs/>
+              </w:rPr>
+              <w:t>Fechamento_Caixa</w:t>
+            </w:r>
+            <w:proofErr w:type="spellEnd"/>
           </w:p>
         </w:tc>
       </w:tr>
@@ -4754,9 +5302,11 @@
             <w:tcW w:w="1983" w:type="dxa"/>
           </w:tcPr>
           <w:p>
+            <w:proofErr w:type="spellStart"/>
             <w:r>
               <w:t>ID_Fechamento</w:t>
             </w:r>
+            <w:proofErr w:type="spellEnd"/>
           </w:p>
         </w:tc>
         <w:tc>
@@ -4785,8 +5335,21 @@
           </w:tcPr>
           <w:p>
             <w:r>
-              <w:t>PK, not null</w:t>
-            </w:r>
+              <w:t xml:space="preserve">PK, </w:t>
+            </w:r>
+            <w:proofErr w:type="spellStart"/>
+            <w:r>
+              <w:t>not</w:t>
+            </w:r>
+            <w:proofErr w:type="spellEnd"/>
+            <w:r>
+              <w:t xml:space="preserve"> </w:t>
+            </w:r>
+            <w:proofErr w:type="spellStart"/>
+            <w:r>
+              <w:t>null</w:t>
+            </w:r>
+            <w:proofErr w:type="spellEnd"/>
           </w:p>
         </w:tc>
         <w:tc>
@@ -4842,9 +5405,19 @@
             <w:tcW w:w="1658" w:type="dxa"/>
           </w:tcPr>
           <w:p>
-            <w:r>
-              <w:t>Not null</w:t>
-            </w:r>
+            <w:proofErr w:type="spellStart"/>
+            <w:r>
+              <w:t>Not</w:t>
+            </w:r>
+            <w:proofErr w:type="spellEnd"/>
+            <w:r>
+              <w:t xml:space="preserve"> </w:t>
+            </w:r>
+            <w:proofErr w:type="spellStart"/>
+            <w:r>
+              <w:t>null</w:t>
+            </w:r>
+            <w:proofErr w:type="spellEnd"/>
           </w:p>
         </w:tc>
         <w:tc>
@@ -4885,7 +5458,7 @@
           </w:tcPr>
           <w:p>
             <w:r>
-              <w:t>Datahora</w:t>
+              <w:t>Data</w:t>
             </w:r>
           </w:p>
         </w:tc>
@@ -4904,20 +5477,26 @@
             <w:tcW w:w="1658" w:type="dxa"/>
           </w:tcPr>
           <w:p>
-            <w:r>
-              <w:t>Not null</w:t>
-            </w:r>
+            <w:proofErr w:type="spellStart"/>
+            <w:r>
+              <w:t>Not</w:t>
+            </w:r>
+            <w:proofErr w:type="spellEnd"/>
+            <w:r>
+              <w:t xml:space="preserve"> </w:t>
+            </w:r>
+            <w:proofErr w:type="spellStart"/>
+            <w:r>
+              <w:t>null</w:t>
+            </w:r>
+            <w:proofErr w:type="spellEnd"/>
           </w:p>
         </w:tc>
         <w:tc>
           <w:tcPr>
             <w:tcW w:w="1482" w:type="dxa"/>
           </w:tcPr>
-          <w:p>
-            <w:r>
-              <w:t>Data e hora atuais</w:t>
-            </w:r>
-          </w:p>
+          <w:p/>
         </w:tc>
         <w:tc>
           <w:tcPr>

</xml_diff>

<commit_message>
Creating first back-end functions
</commit_message>
<xml_diff>
--- a/Readme Files/Mercearia Palmeiras.docx
+++ b/Readme Files/Mercearia Palmeiras.docx
@@ -3486,14 +3486,6 @@
           <w:p>
             <w:r>
               <w:t xml:space="preserve">FK, </w:t>
-            </w:r>
-            <w:proofErr w:type="spellStart"/>
-            <w:r>
-              <w:t>not</w:t>
-            </w:r>
-            <w:proofErr w:type="spellEnd"/>
-            <w:r>
-              <w:t xml:space="preserve"> </w:t>
             </w:r>
             <w:proofErr w:type="spellStart"/>
             <w:r>

</xml_diff>

<commit_message>
adding functions to SQL Search
</commit_message>
<xml_diff>
--- a/Readme Files/Mercearia Palmeiras.docx
+++ b/Readme Files/Mercearia Palmeiras.docx
@@ -242,8 +242,16 @@
         <w:rPr>
           <w:sz w:val="28"/>
           <w:szCs w:val="28"/>
-        </w:rPr>
-        <w:t>Nessa tela será exibido todas as informações do produto. No topo terá um cabeçalho com: ID do Produto, Nome do Produto, Preço de venda, Unidade de Medida, Quantidade em Estoque</w:t>
+          <w:highlight w:val="yellow"/>
+        </w:rPr>
+        <w:t>Nessa tela será exibido todas as informações do produto</w:t>
+      </w:r>
+      <w:r>
+        <w:rPr>
+          <w:sz w:val="28"/>
+          <w:szCs w:val="28"/>
+        </w:rPr>
+        <w:t>. No topo terá um cabeçalho com: ID do Produto, Nome do Produto, Preço de venda, Unidade de Medida, Quantidade em Estoque</w:t>
       </w:r>
       <w:r>
         <w:rPr>
@@ -365,8 +373,16 @@
         <w:rPr>
           <w:sz w:val="28"/>
           <w:szCs w:val="28"/>
-        </w:rPr>
-        <w:t xml:space="preserve">Aqui serão exibidos em uma tabela todos os clientes cadastrados, essa tabela terá: </w:t>
+          <w:highlight w:val="yellow"/>
+        </w:rPr>
+        <w:t>Aqui serão exibidos em uma tabela todos os clientes</w:t>
+      </w:r>
+      <w:r>
+        <w:rPr>
+          <w:sz w:val="28"/>
+          <w:szCs w:val="28"/>
+        </w:rPr>
+        <w:t xml:space="preserve"> cadastrados, essa tabela terá: </w:t>
       </w:r>
       <w:r>
         <w:rPr>
@@ -475,8 +491,16 @@
         <w:rPr>
           <w:sz w:val="28"/>
           <w:szCs w:val="28"/>
-        </w:rPr>
-        <w:t xml:space="preserve">Aqui será exibido todas as informações do cliente em um cabeçalho e seu histórico de cadernetas abaixo. No cabeçalho terá o ID do Cliente, nome do cliente, CPF ou CNPJ, Endereço Completo, </w:t>
+          <w:highlight w:val="yellow"/>
+        </w:rPr>
+        <w:t>Aqui será exibido todas as informações do cliente</w:t>
+      </w:r>
+      <w:r>
+        <w:rPr>
+          <w:sz w:val="28"/>
+          <w:szCs w:val="28"/>
+        </w:rPr>
+        <w:t xml:space="preserve"> em um cabeçalho e seu histórico de cadernetas abaixo. No cabeçalho terá o ID do Cliente, nome do cliente, CPF ou CNPJ, Endereço Completo, </w:t>
       </w:r>
       <w:r>
         <w:rPr>

</xml_diff>

<commit_message>
Adicionando mais funções SQL
Só falta uma funcionalidade!!!
</commit_message>
<xml_diff>
--- a/Readme Files/Mercearia Palmeiras.docx
+++ b/Readme Files/Mercearia Palmeiras.docx
@@ -404,7 +404,23 @@
           <w:sz w:val="28"/>
           <w:szCs w:val="28"/>
         </w:rPr>
-        <w:t xml:space="preserve">Nome do Cliente, Status da Caderneta (aberta ou fechada), Total da Caderneta Aberta </w:t>
+        <w:t xml:space="preserve">Nome do Cliente, Status da Caderneta (aberta ou fechada), </w:t>
+      </w:r>
+      <w:proofErr w:type="gramStart"/>
+      <w:r>
+        <w:rPr>
+          <w:sz w:val="28"/>
+          <w:szCs w:val="28"/>
+        </w:rPr>
+        <w:t>Total</w:t>
+      </w:r>
+      <w:proofErr w:type="gramEnd"/>
+      <w:r>
+        <w:rPr>
+          <w:sz w:val="28"/>
+          <w:szCs w:val="28"/>
+        </w:rPr>
+        <w:t xml:space="preserve"> da Caderneta Aberta </w:t>
       </w:r>
       <w:r>
         <w:rPr>
@@ -935,6 +951,7 @@
           <w:bCs/>
           <w:sz w:val="28"/>
           <w:szCs w:val="28"/>
+          <w:highlight w:val="yellow"/>
         </w:rPr>
         <w:t>Fechamento de Caixa Diário</w:t>
       </w:r>
@@ -944,8 +961,18 @@
           <w:bCs/>
           <w:sz w:val="28"/>
           <w:szCs w:val="28"/>
-        </w:rPr>
-        <w:t xml:space="preserve">: </w:t>
+          <w:highlight w:val="yellow"/>
+        </w:rPr>
+        <w:t>:</w:t>
+      </w:r>
+      <w:r>
+        <w:rPr>
+          <w:b/>
+          <w:bCs/>
+          <w:sz w:val="28"/>
+          <w:szCs w:val="28"/>
+        </w:rPr>
+        <w:t xml:space="preserve"> </w:t>
       </w:r>
       <w:r>
         <w:rPr>
@@ -978,9 +1005,19 @@
           <w:bCs/>
           <w:sz w:val="28"/>
           <w:szCs w:val="28"/>
+          <w:highlight w:val="yellow"/>
         </w:rPr>
         <w:lastRenderedPageBreak/>
-        <w:t xml:space="preserve">Histórico de Fechamentos de Caixa: </w:t>
+        <w:t>Histórico de Fechamentos de Caixa:</w:t>
+      </w:r>
+      <w:r>
+        <w:rPr>
+          <w:b/>
+          <w:bCs/>
+          <w:sz w:val="28"/>
+          <w:szCs w:val="28"/>
+        </w:rPr>
+        <w:t xml:space="preserve"> </w:t>
       </w:r>
       <w:r>
         <w:rPr>
@@ -1021,6 +1058,7 @@
           <w:bCs/>
           <w:sz w:val="28"/>
           <w:szCs w:val="28"/>
+          <w:highlight w:val="yellow"/>
         </w:rPr>
         <w:t>Venda Manual</w:t>
       </w:r>
@@ -1030,15 +1068,41 @@
           <w:bCs/>
           <w:sz w:val="28"/>
           <w:szCs w:val="28"/>
-        </w:rPr>
-        <w:t xml:space="preserve">: </w:t>
-      </w:r>
-      <w:r>
-        <w:rPr>
-          <w:sz w:val="28"/>
-          <w:szCs w:val="28"/>
-        </w:rPr>
-        <w:t xml:space="preserve">Nessa tela, é inserido o ID do produto (nesse campo ao invés de exibir o ID do produto, será exibido o nome, porém, internamente, será recebido o ID), e Quantidade comprada (Kg ou Un.).Após inserir, exibirá uma tabela com os valores: </w:t>
+          <w:highlight w:val="yellow"/>
+        </w:rPr>
+        <w:t>:</w:t>
+      </w:r>
+      <w:r>
+        <w:rPr>
+          <w:b/>
+          <w:bCs/>
+          <w:sz w:val="28"/>
+          <w:szCs w:val="28"/>
+        </w:rPr>
+        <w:t xml:space="preserve"> </w:t>
+      </w:r>
+      <w:r>
+        <w:rPr>
+          <w:sz w:val="28"/>
+          <w:szCs w:val="28"/>
+        </w:rPr>
+        <w:t>Nessa tela, é inserido o ID do produto (nesse campo ao invés de exibir o ID do produto, será exibido o nome, porém, internamente, será recebido o ID), e Quantidade comprada (Kg ou Un.</w:t>
+      </w:r>
+      <w:proofErr w:type="gramStart"/>
+      <w:r>
+        <w:rPr>
+          <w:sz w:val="28"/>
+          <w:szCs w:val="28"/>
+        </w:rPr>
+        <w:t>).Após</w:t>
+      </w:r>
+      <w:proofErr w:type="gramEnd"/>
+      <w:r>
+        <w:rPr>
+          <w:sz w:val="28"/>
+          <w:szCs w:val="28"/>
+        </w:rPr>
+        <w:t xml:space="preserve"> inserir, exibirá uma tabela com os valores: </w:t>
       </w:r>
       <w:bookmarkStart w:id="3" w:name="_Hlk77462336"/>
       <w:r>
@@ -1081,6 +1145,7 @@
           <w:bCs/>
           <w:sz w:val="28"/>
           <w:szCs w:val="28"/>
+          <w:highlight w:val="yellow"/>
         </w:rPr>
         <w:t>Venda Automática</w:t>
       </w:r>
@@ -1090,15 +1155,41 @@
           <w:bCs/>
           <w:sz w:val="28"/>
           <w:szCs w:val="28"/>
-        </w:rPr>
-        <w:t xml:space="preserve">: </w:t>
-      </w:r>
-      <w:r>
-        <w:rPr>
-          <w:sz w:val="28"/>
-          <w:szCs w:val="28"/>
-        </w:rPr>
-        <w:t>Nessa página, deve-se ter um campo com auto-focus para receber o código de barra</w:t>
+          <w:highlight w:val="yellow"/>
+        </w:rPr>
+        <w:t>:</w:t>
+      </w:r>
+      <w:r>
+        <w:rPr>
+          <w:b/>
+          <w:bCs/>
+          <w:sz w:val="28"/>
+          <w:szCs w:val="28"/>
+        </w:rPr>
+        <w:t xml:space="preserve"> </w:t>
+      </w:r>
+      <w:r>
+        <w:rPr>
+          <w:sz w:val="28"/>
+          <w:szCs w:val="28"/>
+        </w:rPr>
+        <w:t xml:space="preserve">Nessa página, deve-se ter um campo com </w:t>
+      </w:r>
+      <w:proofErr w:type="spellStart"/>
+      <w:r>
+        <w:rPr>
+          <w:sz w:val="28"/>
+          <w:szCs w:val="28"/>
+        </w:rPr>
+        <w:t>auto-focus</w:t>
+      </w:r>
+      <w:proofErr w:type="spellEnd"/>
+      <w:r>
+        <w:rPr>
+          <w:sz w:val="28"/>
+          <w:szCs w:val="28"/>
+        </w:rPr>
+        <w:t xml:space="preserve"> para receber o código de barra</w:t>
       </w:r>
       <w:r>
         <w:rPr>
@@ -1126,13 +1217,13 @@
         </w:rPr>
         <w:lastRenderedPageBreak/>
         <w:drawing>
-          <wp:anchor distT="0" distB="0" distL="114300" distR="114300" simplePos="0" relativeHeight="251658240" behindDoc="0" locked="0" layoutInCell="1" allowOverlap="1" wp14:anchorId="1F4CFBC1" wp14:editId="320F69B2">
+          <wp:anchor distT="0" distB="0" distL="114300" distR="114300" simplePos="0" relativeHeight="251658240" behindDoc="0" locked="0" layoutInCell="1" allowOverlap="1" wp14:anchorId="1F4CFBC1" wp14:editId="21390553">
             <wp:simplePos x="0" y="0"/>
             <wp:positionH relativeFrom="margin">
-              <wp:posOffset>85725</wp:posOffset>
+              <wp:align>left</wp:align>
             </wp:positionH>
             <wp:positionV relativeFrom="paragraph">
-              <wp:posOffset>713740</wp:posOffset>
+              <wp:posOffset>0</wp:posOffset>
             </wp:positionV>
             <wp:extent cx="5867400" cy="6245860"/>
             <wp:effectExtent l="0" t="0" r="0" b="2540"/>
@@ -1308,9 +1399,11 @@
             <w:vAlign w:val="center"/>
           </w:tcPr>
           <w:p>
+            <w:proofErr w:type="spellStart"/>
             <w:r>
               <w:t>Lancamento_Estoque</w:t>
             </w:r>
+            <w:proofErr w:type="spellEnd"/>
           </w:p>
         </w:tc>
         <w:tc>
@@ -1351,9 +1444,11 @@
             <w:vAlign w:val="center"/>
           </w:tcPr>
           <w:p>
+            <w:proofErr w:type="spellStart"/>
             <w:r>
               <w:t>Venda_Produto</w:t>
             </w:r>
+            <w:proofErr w:type="spellEnd"/>
           </w:p>
         </w:tc>
         <w:tc>
@@ -1382,9 +1477,11 @@
             <w:vAlign w:val="center"/>
           </w:tcPr>
           <w:p>
+            <w:proofErr w:type="spellStart"/>
             <w:r>
               <w:t>Lancamento_Estoque</w:t>
             </w:r>
+            <w:proofErr w:type="spellEnd"/>
           </w:p>
         </w:tc>
         <w:tc>
@@ -1428,9 +1525,11 @@
             <w:vAlign w:val="center"/>
           </w:tcPr>
           <w:p>
+            <w:proofErr w:type="spellStart"/>
             <w:r>
               <w:t>Venda_Produto</w:t>
             </w:r>
+            <w:proofErr w:type="spellEnd"/>
           </w:p>
         </w:tc>
         <w:tc>
@@ -1528,9 +1627,11 @@
             <w:vAlign w:val="center"/>
           </w:tcPr>
           <w:p>
+            <w:proofErr w:type="spellStart"/>
             <w:r>
               <w:t>Venda_Produto</w:t>
             </w:r>
+            <w:proofErr w:type="spellEnd"/>
           </w:p>
         </w:tc>
         <w:tc>
@@ -1821,9 +1922,11 @@
             <w:vAlign w:val="center"/>
           </w:tcPr>
           <w:p>
+            <w:proofErr w:type="spellStart"/>
             <w:r>
               <w:t>Endereco</w:t>
             </w:r>
+            <w:proofErr w:type="spellEnd"/>
           </w:p>
         </w:tc>
         <w:tc>
@@ -1853,6 +1956,7 @@
           </w:tcPr>
           <w:p>
             <w:r>
+              <w:lastRenderedPageBreak/>
               <w:t>Telefone</w:t>
             </w:r>
           </w:p>
@@ -1897,9 +2001,11 @@
             <w:vAlign w:val="center"/>
           </w:tcPr>
           <w:p>
+            <w:proofErr w:type="spellStart"/>
             <w:r>
               <w:t>Endereco</w:t>
             </w:r>
+            <w:proofErr w:type="spellEnd"/>
           </w:p>
         </w:tc>
         <w:tc>
@@ -1979,9 +2085,11 @@
             <w:vAlign w:val="center"/>
           </w:tcPr>
           <w:p>
+            <w:proofErr w:type="spellStart"/>
             <w:r>
               <w:t>Fechamento_Caixa</w:t>
             </w:r>
+            <w:proofErr w:type="spellEnd"/>
           </w:p>
         </w:tc>
         <w:tc>
@@ -2102,6 +2210,7 @@
                 <w:bCs/>
               </w:rPr>
             </w:pPr>
+            <w:proofErr w:type="spellStart"/>
             <w:r>
               <w:rPr>
                 <w:b/>
@@ -2109,6 +2218,7 @@
               </w:rPr>
               <w:t>Comprim</w:t>
             </w:r>
+            <w:proofErr w:type="spellEnd"/>
           </w:p>
         </w:tc>
         <w:tc>
@@ -2179,9 +2289,11 @@
             <w:vAlign w:val="center"/>
           </w:tcPr>
           <w:p>
+            <w:proofErr w:type="spellStart"/>
             <w:r>
               <w:t>ID_Produto</w:t>
             </w:r>
+            <w:proofErr w:type="spellEnd"/>
           </w:p>
         </w:tc>
         <w:tc>
@@ -2213,7 +2325,23 @@
           </w:tcPr>
           <w:p>
             <w:r>
-              <w:t xml:space="preserve">PK, Not null, </w:t>
+              <w:t xml:space="preserve">PK, </w:t>
+            </w:r>
+            <w:proofErr w:type="spellStart"/>
+            <w:r>
+              <w:t>Not</w:t>
+            </w:r>
+            <w:proofErr w:type="spellEnd"/>
+            <w:r>
+              <w:t xml:space="preserve"> </w:t>
+            </w:r>
+            <w:proofErr w:type="spellStart"/>
+            <w:r>
+              <w:t>null</w:t>
+            </w:r>
+            <w:proofErr w:type="spellEnd"/>
+            <w:r>
+              <w:t xml:space="preserve">, </w:t>
             </w:r>
           </w:p>
         </w:tc>
@@ -2275,9 +2403,27 @@
             <w:vAlign w:val="center"/>
           </w:tcPr>
           <w:p>
-            <w:r>
-              <w:t>Not null, unique</w:t>
-            </w:r>
+            <w:proofErr w:type="spellStart"/>
+            <w:r>
+              <w:t>Not</w:t>
+            </w:r>
+            <w:proofErr w:type="spellEnd"/>
+            <w:r>
+              <w:t xml:space="preserve"> </w:t>
+            </w:r>
+            <w:proofErr w:type="spellStart"/>
+            <w:r>
+              <w:t>null</w:t>
+            </w:r>
+            <w:proofErr w:type="spellEnd"/>
+            <w:r>
+              <w:t xml:space="preserve">, </w:t>
+            </w:r>
+            <w:proofErr w:type="spellStart"/>
+            <w:r>
+              <w:t>unique</w:t>
+            </w:r>
+            <w:proofErr w:type="spellEnd"/>
           </w:p>
         </w:tc>
         <w:tc>
@@ -2305,9 +2451,11 @@
             <w:vAlign w:val="center"/>
           </w:tcPr>
           <w:p>
+            <w:proofErr w:type="spellStart"/>
             <w:r>
               <w:t>Cod_Barras</w:t>
             </w:r>
+            <w:proofErr w:type="spellEnd"/>
           </w:p>
         </w:tc>
         <w:tc>
@@ -2338,9 +2486,19 @@
             <w:vAlign w:val="center"/>
           </w:tcPr>
           <w:p>
-            <w:r>
-              <w:t>Null, unique</w:t>
-            </w:r>
+            <w:proofErr w:type="spellStart"/>
+            <w:r>
+              <w:t>Null</w:t>
+            </w:r>
+            <w:proofErr w:type="spellEnd"/>
+            <w:r>
+              <w:t xml:space="preserve">, </w:t>
+            </w:r>
+            <w:proofErr w:type="spellStart"/>
+            <w:r>
+              <w:t>unique</w:t>
+            </w:r>
+            <w:proofErr w:type="spellEnd"/>
           </w:p>
         </w:tc>
         <w:tc>
@@ -2368,9 +2526,11 @@
             <w:vAlign w:val="center"/>
           </w:tcPr>
           <w:p>
+            <w:proofErr w:type="spellStart"/>
             <w:r>
               <w:t>Preco_Venda</w:t>
             </w:r>
+            <w:proofErr w:type="spellEnd"/>
           </w:p>
         </w:tc>
         <w:tc>
@@ -2401,9 +2561,19 @@
             <w:vAlign w:val="center"/>
           </w:tcPr>
           <w:p>
-            <w:r>
-              <w:t>Not null</w:t>
-            </w:r>
+            <w:proofErr w:type="spellStart"/>
+            <w:r>
+              <w:t>Not</w:t>
+            </w:r>
+            <w:proofErr w:type="spellEnd"/>
+            <w:r>
+              <w:t xml:space="preserve"> </w:t>
+            </w:r>
+            <w:proofErr w:type="spellStart"/>
+            <w:r>
+              <w:t>null</w:t>
+            </w:r>
+            <w:proofErr w:type="spellEnd"/>
           </w:p>
         </w:tc>
         <w:tc>
@@ -2435,9 +2605,11 @@
             <w:vAlign w:val="center"/>
           </w:tcPr>
           <w:p>
+            <w:proofErr w:type="spellStart"/>
             <w:r>
               <w:t>Unidade_Medida</w:t>
             </w:r>
+            <w:proofErr w:type="spellEnd"/>
           </w:p>
         </w:tc>
         <w:tc>
@@ -2468,9 +2640,19 @@
             <w:vAlign w:val="center"/>
           </w:tcPr>
           <w:p>
-            <w:r>
-              <w:t>Not null</w:t>
-            </w:r>
+            <w:proofErr w:type="spellStart"/>
+            <w:r>
+              <w:t>Not</w:t>
+            </w:r>
+            <w:proofErr w:type="spellEnd"/>
+            <w:r>
+              <w:t xml:space="preserve"> </w:t>
+            </w:r>
+            <w:proofErr w:type="spellStart"/>
+            <w:r>
+              <w:t>null</w:t>
+            </w:r>
+            <w:proofErr w:type="spellEnd"/>
           </w:p>
         </w:tc>
         <w:tc>
@@ -2502,9 +2684,11 @@
             <w:vAlign w:val="center"/>
           </w:tcPr>
           <w:p>
+            <w:proofErr w:type="spellStart"/>
             <w:r>
               <w:t>Quant_Estoque</w:t>
             </w:r>
+            <w:proofErr w:type="spellEnd"/>
           </w:p>
         </w:tc>
         <w:tc>
@@ -2535,9 +2719,11 @@
             <w:vAlign w:val="center"/>
           </w:tcPr>
           <w:p>
+            <w:proofErr w:type="spellStart"/>
             <w:r>
               <w:t>Null</w:t>
             </w:r>
+            <w:proofErr w:type="spellEnd"/>
           </w:p>
         </w:tc>
         <w:tc>
@@ -2585,6 +2771,7 @@
               </w:rPr>
               <w:t xml:space="preserve">Entidade: </w:t>
             </w:r>
+            <w:proofErr w:type="spellStart"/>
             <w:r>
               <w:rPr>
                 <w:b/>
@@ -2592,6 +2779,7 @@
               </w:rPr>
               <w:t>Lancamento_Estoque</w:t>
             </w:r>
+            <w:proofErr w:type="spellEnd"/>
           </w:p>
         </w:tc>
       </w:tr>
@@ -2602,9 +2790,11 @@
             <w:vAlign w:val="center"/>
           </w:tcPr>
           <w:p>
+            <w:proofErr w:type="spellStart"/>
             <w:r>
               <w:t>ID_Lancamento</w:t>
             </w:r>
+            <w:proofErr w:type="spellEnd"/>
           </w:p>
         </w:tc>
         <w:tc>
@@ -2636,8 +2826,21 @@
           </w:tcPr>
           <w:p>
             <w:r>
-              <w:t>PK, Not null</w:t>
-            </w:r>
+              <w:t xml:space="preserve">PK, </w:t>
+            </w:r>
+            <w:proofErr w:type="spellStart"/>
+            <w:r>
+              <w:t>Not</w:t>
+            </w:r>
+            <w:proofErr w:type="spellEnd"/>
+            <w:r>
+              <w:t xml:space="preserve"> </w:t>
+            </w:r>
+            <w:proofErr w:type="spellStart"/>
+            <w:r>
+              <w:t>null</w:t>
+            </w:r>
+            <w:proofErr w:type="spellEnd"/>
           </w:p>
         </w:tc>
         <w:tc>
@@ -2652,8 +2855,13 @@
             <w:tcW w:w="2629" w:type="dxa"/>
           </w:tcPr>
           <w:p>
-            <w:r>
-              <w:t>Numero de identificação do lançamento, gerado automaticamente</w:t>
+            <w:proofErr w:type="spellStart"/>
+            <w:r>
+              <w:t>Numero</w:t>
+            </w:r>
+            <w:proofErr w:type="spellEnd"/>
+            <w:r>
+              <w:t xml:space="preserve"> de identificação do lançamento, gerado automaticamente</w:t>
             </w:r>
           </w:p>
         </w:tc>
@@ -2665,9 +2873,11 @@
             <w:vAlign w:val="center"/>
           </w:tcPr>
           <w:p>
+            <w:proofErr w:type="spellStart"/>
             <w:r>
               <w:t>ID_Produto</w:t>
             </w:r>
+            <w:proofErr w:type="spellEnd"/>
           </w:p>
         </w:tc>
         <w:tc>
@@ -2699,8 +2909,21 @@
           </w:tcPr>
           <w:p>
             <w:r>
-              <w:t>FK, not null</w:t>
-            </w:r>
+              <w:t xml:space="preserve">FK, </w:t>
+            </w:r>
+            <w:proofErr w:type="spellStart"/>
+            <w:r>
+              <w:t>not</w:t>
+            </w:r>
+            <w:proofErr w:type="spellEnd"/>
+            <w:r>
+              <w:t xml:space="preserve"> </w:t>
+            </w:r>
+            <w:proofErr w:type="spellStart"/>
+            <w:r>
+              <w:t>null</w:t>
+            </w:r>
+            <w:proofErr w:type="spellEnd"/>
           </w:p>
         </w:tc>
         <w:tc>
@@ -2715,8 +2938,13 @@
             <w:tcW w:w="2629" w:type="dxa"/>
           </w:tcPr>
           <w:p>
-            <w:r>
-              <w:t>Numero de Identificação do produto</w:t>
+            <w:proofErr w:type="spellStart"/>
+            <w:r>
+              <w:t>Numero</w:t>
+            </w:r>
+            <w:proofErr w:type="spellEnd"/>
+            <w:r>
+              <w:t xml:space="preserve"> de Identificação do produto</w:t>
             </w:r>
           </w:p>
         </w:tc>
@@ -2728,9 +2956,16 @@
             <w:vAlign w:val="center"/>
           </w:tcPr>
           <w:p>
-            <w:r>
-              <w:t>Quant_Recebida</w:t>
-            </w:r>
+            <w:proofErr w:type="spellStart"/>
+            <w:r>
+              <w:t>Quant</w:t>
+            </w:r>
+            <w:proofErr w:type="gramStart"/>
+            <w:r>
+              <w:t>_Recebida</w:t>
+            </w:r>
+            <w:proofErr w:type="spellEnd"/>
+            <w:proofErr w:type="gramEnd"/>
           </w:p>
         </w:tc>
         <w:tc>
@@ -2761,9 +2996,19 @@
             <w:vAlign w:val="center"/>
           </w:tcPr>
           <w:p>
-            <w:r>
-              <w:t>Not null</w:t>
-            </w:r>
+            <w:proofErr w:type="spellStart"/>
+            <w:r>
+              <w:t>Not</w:t>
+            </w:r>
+            <w:proofErr w:type="spellEnd"/>
+            <w:r>
+              <w:t xml:space="preserve"> </w:t>
+            </w:r>
+            <w:proofErr w:type="spellStart"/>
+            <w:r>
+              <w:t>null</w:t>
+            </w:r>
+            <w:proofErr w:type="spellEnd"/>
           </w:p>
         </w:tc>
         <w:tc>
@@ -2791,9 +3036,11 @@
             <w:vAlign w:val="center"/>
           </w:tcPr>
           <w:p>
+            <w:proofErr w:type="spellStart"/>
             <w:r>
               <w:t>Preco_Custo_Un</w:t>
             </w:r>
+            <w:proofErr w:type="spellEnd"/>
           </w:p>
         </w:tc>
         <w:tc>
@@ -2824,9 +3071,19 @@
             <w:vAlign w:val="center"/>
           </w:tcPr>
           <w:p>
-            <w:r>
-              <w:t>Not null</w:t>
-            </w:r>
+            <w:proofErr w:type="spellStart"/>
+            <w:r>
+              <w:t>Not</w:t>
+            </w:r>
+            <w:proofErr w:type="spellEnd"/>
+            <w:r>
+              <w:t xml:space="preserve"> </w:t>
+            </w:r>
+            <w:proofErr w:type="spellStart"/>
+            <w:r>
+              <w:t>null</w:t>
+            </w:r>
+            <w:proofErr w:type="spellEnd"/>
           </w:p>
         </w:tc>
         <w:tc>
@@ -2854,9 +3111,11 @@
             <w:vAlign w:val="center"/>
           </w:tcPr>
           <w:p>
+            <w:proofErr w:type="spellStart"/>
             <w:r>
               <w:t>Data_Lancamento</w:t>
             </w:r>
+            <w:proofErr w:type="spellEnd"/>
           </w:p>
         </w:tc>
         <w:tc>
@@ -2887,9 +3146,19 @@
             <w:vAlign w:val="center"/>
           </w:tcPr>
           <w:p>
-            <w:r>
-              <w:t>Not null</w:t>
-            </w:r>
+            <w:proofErr w:type="spellStart"/>
+            <w:r>
+              <w:t>Not</w:t>
+            </w:r>
+            <w:proofErr w:type="spellEnd"/>
+            <w:r>
+              <w:t xml:space="preserve"> </w:t>
+            </w:r>
+            <w:proofErr w:type="spellStart"/>
+            <w:r>
+              <w:t>null</w:t>
+            </w:r>
+            <w:proofErr w:type="spellEnd"/>
           </w:p>
         </w:tc>
         <w:tc>
@@ -2930,8 +3199,17 @@
                 <w:b/>
                 <w:bCs/>
               </w:rPr>
-              <w:t>Entidade: Venda_Produto</w:t>
-            </w:r>
+              <w:t xml:space="preserve">Entidade: </w:t>
+            </w:r>
+            <w:proofErr w:type="spellStart"/>
+            <w:r>
+              <w:rPr>
+                <w:b/>
+                <w:bCs/>
+              </w:rPr>
+              <w:t>Venda_Produto</w:t>
+            </w:r>
+            <w:proofErr w:type="spellEnd"/>
           </w:p>
         </w:tc>
       </w:tr>
@@ -2942,9 +3220,11 @@
             <w:vAlign w:val="center"/>
           </w:tcPr>
           <w:p>
+            <w:proofErr w:type="spellStart"/>
             <w:r>
               <w:t>Id_venda_produto</w:t>
             </w:r>
+            <w:proofErr w:type="spellEnd"/>
           </w:p>
         </w:tc>
         <w:tc>
@@ -2976,8 +3256,21 @@
           </w:tcPr>
           <w:p>
             <w:r>
-              <w:t>PK, Not null</w:t>
-            </w:r>
+              <w:t xml:space="preserve">PK, </w:t>
+            </w:r>
+            <w:proofErr w:type="spellStart"/>
+            <w:r>
+              <w:t>Not</w:t>
+            </w:r>
+            <w:proofErr w:type="spellEnd"/>
+            <w:r>
+              <w:t xml:space="preserve"> </w:t>
+            </w:r>
+            <w:proofErr w:type="spellStart"/>
+            <w:r>
+              <w:t>null</w:t>
+            </w:r>
+            <w:proofErr w:type="spellEnd"/>
           </w:p>
         </w:tc>
         <w:tc>
@@ -3005,9 +3298,11 @@
             <w:vAlign w:val="center"/>
           </w:tcPr>
           <w:p>
+            <w:proofErr w:type="spellStart"/>
             <w:r>
               <w:t>ID_Venda</w:t>
             </w:r>
+            <w:proofErr w:type="spellEnd"/>
           </w:p>
         </w:tc>
         <w:tc>
@@ -3039,8 +3334,21 @@
           </w:tcPr>
           <w:p>
             <w:r>
-              <w:t>FK, Not null</w:t>
-            </w:r>
+              <w:t xml:space="preserve">FK, </w:t>
+            </w:r>
+            <w:proofErr w:type="spellStart"/>
+            <w:r>
+              <w:t>Not</w:t>
+            </w:r>
+            <w:proofErr w:type="spellEnd"/>
+            <w:r>
+              <w:t xml:space="preserve"> </w:t>
+            </w:r>
+            <w:proofErr w:type="spellStart"/>
+            <w:r>
+              <w:t>null</w:t>
+            </w:r>
+            <w:proofErr w:type="spellEnd"/>
           </w:p>
         </w:tc>
         <w:tc>
@@ -3055,8 +3363,13 @@
             <w:tcW w:w="2629" w:type="dxa"/>
           </w:tcPr>
           <w:p>
-            <w:r>
-              <w:t>Numero de identificação da venda.</w:t>
+            <w:proofErr w:type="spellStart"/>
+            <w:r>
+              <w:t>Numero</w:t>
+            </w:r>
+            <w:proofErr w:type="spellEnd"/>
+            <w:r>
+              <w:t xml:space="preserve"> de identificação da venda.</w:t>
             </w:r>
           </w:p>
         </w:tc>
@@ -3068,9 +3381,11 @@
             <w:vAlign w:val="center"/>
           </w:tcPr>
           <w:p>
+            <w:proofErr w:type="spellStart"/>
             <w:r>
               <w:t>ID_Produto</w:t>
             </w:r>
+            <w:proofErr w:type="spellEnd"/>
           </w:p>
         </w:tc>
         <w:tc>
@@ -3102,8 +3417,21 @@
           </w:tcPr>
           <w:p>
             <w:r>
-              <w:t>FK, Not null</w:t>
-            </w:r>
+              <w:t xml:space="preserve">FK, </w:t>
+            </w:r>
+            <w:proofErr w:type="spellStart"/>
+            <w:r>
+              <w:t>Not</w:t>
+            </w:r>
+            <w:proofErr w:type="spellEnd"/>
+            <w:r>
+              <w:t xml:space="preserve"> </w:t>
+            </w:r>
+            <w:proofErr w:type="spellStart"/>
+            <w:r>
+              <w:t>null</w:t>
+            </w:r>
+            <w:proofErr w:type="spellEnd"/>
           </w:p>
         </w:tc>
         <w:tc>
@@ -3118,8 +3446,13 @@
             <w:tcW w:w="2629" w:type="dxa"/>
           </w:tcPr>
           <w:p>
-            <w:r>
-              <w:t>Numero de identificação do produto.</w:t>
+            <w:proofErr w:type="spellStart"/>
+            <w:r>
+              <w:t>Numero</w:t>
+            </w:r>
+            <w:proofErr w:type="spellEnd"/>
+            <w:r>
+              <w:t xml:space="preserve"> de identificação do produto.</w:t>
             </w:r>
           </w:p>
         </w:tc>
@@ -3164,9 +3497,19 @@
             <w:vAlign w:val="center"/>
           </w:tcPr>
           <w:p>
-            <w:r>
-              <w:t>Not null</w:t>
-            </w:r>
+            <w:proofErr w:type="spellStart"/>
+            <w:r>
+              <w:t>Not</w:t>
+            </w:r>
+            <w:proofErr w:type="spellEnd"/>
+            <w:r>
+              <w:t xml:space="preserve"> </w:t>
+            </w:r>
+            <w:proofErr w:type="spellStart"/>
+            <w:r>
+              <w:t>null</w:t>
+            </w:r>
+            <w:proofErr w:type="spellEnd"/>
           </w:p>
         </w:tc>
         <w:tc>
@@ -3231,9 +3574,19 @@
             <w:vAlign w:val="center"/>
           </w:tcPr>
           <w:p>
-            <w:r>
-              <w:t>Not null</w:t>
-            </w:r>
+            <w:proofErr w:type="spellStart"/>
+            <w:r>
+              <w:t>Not</w:t>
+            </w:r>
+            <w:proofErr w:type="spellEnd"/>
+            <w:r>
+              <w:t xml:space="preserve"> </w:t>
+            </w:r>
+            <w:proofErr w:type="spellStart"/>
+            <w:r>
+              <w:t>null</w:t>
+            </w:r>
+            <w:proofErr w:type="spellEnd"/>
           </w:p>
         </w:tc>
         <w:tc>
@@ -3291,9 +3644,11 @@
             <w:vAlign w:val="center"/>
           </w:tcPr>
           <w:p>
+            <w:proofErr w:type="spellStart"/>
             <w:r>
               <w:t>ID_Venda</w:t>
             </w:r>
+            <w:proofErr w:type="spellEnd"/>
           </w:p>
         </w:tc>
         <w:tc>
@@ -3325,8 +3680,21 @@
           </w:tcPr>
           <w:p>
             <w:r>
-              <w:t>PK, not null</w:t>
-            </w:r>
+              <w:t xml:space="preserve">PK, </w:t>
+            </w:r>
+            <w:proofErr w:type="spellStart"/>
+            <w:r>
+              <w:t>not</w:t>
+            </w:r>
+            <w:proofErr w:type="spellEnd"/>
+            <w:r>
+              <w:t xml:space="preserve"> </w:t>
+            </w:r>
+            <w:proofErr w:type="spellStart"/>
+            <w:r>
+              <w:t>null</w:t>
+            </w:r>
+            <w:proofErr w:type="spellEnd"/>
           </w:p>
         </w:tc>
         <w:tc>
@@ -3341,8 +3709,13 @@
             <w:tcW w:w="2629" w:type="dxa"/>
           </w:tcPr>
           <w:p>
-            <w:r>
-              <w:t>Numero de identificação da venda. Gerado automaticamente</w:t>
+            <w:proofErr w:type="spellStart"/>
+            <w:r>
+              <w:t>Numero</w:t>
+            </w:r>
+            <w:proofErr w:type="spellEnd"/>
+            <w:r>
+              <w:t xml:space="preserve"> de identificação da venda. Gerado automaticamente</w:t>
             </w:r>
           </w:p>
         </w:tc>
@@ -3354,9 +3727,84 @@
             <w:vAlign w:val="center"/>
           </w:tcPr>
           <w:p>
+            <w:proofErr w:type="spellStart"/>
+            <w:r>
+              <w:t>ID_Caderneta</w:t>
+            </w:r>
+            <w:proofErr w:type="spellEnd"/>
+          </w:p>
+        </w:tc>
+        <w:tc>
+          <w:tcPr>
+            <w:tcW w:w="1579" w:type="dxa"/>
+            <w:vAlign w:val="center"/>
+          </w:tcPr>
+          <w:p>
+            <w:r>
+              <w:t>Inteiro</w:t>
+            </w:r>
+          </w:p>
+        </w:tc>
+        <w:tc>
+          <w:tcPr>
+            <w:tcW w:w="1154" w:type="dxa"/>
+            <w:vAlign w:val="center"/>
+          </w:tcPr>
+          <w:p>
+            <w:r>
+              <w:t>4 bytes</w:t>
+            </w:r>
+          </w:p>
+        </w:tc>
+        <w:tc>
+          <w:tcPr>
+            <w:tcW w:w="1658" w:type="dxa"/>
+            <w:vAlign w:val="center"/>
+          </w:tcPr>
+          <w:p>
+            <w:r>
+              <w:t xml:space="preserve">FK, </w:t>
+            </w:r>
+            <w:proofErr w:type="spellStart"/>
+            <w:r>
+              <w:t>null</w:t>
+            </w:r>
+            <w:proofErr w:type="spellEnd"/>
+          </w:p>
+        </w:tc>
+        <w:tc>
+          <w:tcPr>
+            <w:tcW w:w="1482" w:type="dxa"/>
+            <w:vAlign w:val="center"/>
+          </w:tcPr>
+          <w:p/>
+        </w:tc>
+        <w:tc>
+          <w:tcPr>
+            <w:tcW w:w="2629" w:type="dxa"/>
+          </w:tcPr>
+          <w:p>
+            <w:proofErr w:type="spellStart"/>
+            <w:r>
+              <w:t>Numero</w:t>
+            </w:r>
+            <w:proofErr w:type="spellEnd"/>
+            <w:r>
+              <w:t xml:space="preserve"> de identificação da caderneta do cliente.</w:t>
+            </w:r>
+          </w:p>
+        </w:tc>
+      </w:tr>
+      <w:tr>
+        <w:tc>
+          <w:tcPr>
+            <w:tcW w:w="1983" w:type="dxa"/>
+            <w:vAlign w:val="center"/>
+          </w:tcPr>
+          <w:p>
             <w:r>
               <w:lastRenderedPageBreak/>
-              <w:t>ID_Caderneta</w:t>
+              <w:t>Data</w:t>
             </w:r>
           </w:p>
         </w:tc>
@@ -3366,9 +3814,11 @@
             <w:vAlign w:val="center"/>
           </w:tcPr>
           <w:p>
-            <w:r>
-              <w:t>Inteiro</w:t>
-            </w:r>
+            <w:proofErr w:type="spellStart"/>
+            <w:r>
+              <w:t>Datetime</w:t>
+            </w:r>
+            <w:proofErr w:type="spellEnd"/>
           </w:p>
         </w:tc>
         <w:tc>
@@ -3378,7 +3828,7 @@
           </w:tcPr>
           <w:p>
             <w:r>
-              <w:t>4 bytes</w:t>
+              <w:t>8 bytes</w:t>
             </w:r>
           </w:p>
         </w:tc>
@@ -3388,9 +3838,19 @@
             <w:vAlign w:val="center"/>
           </w:tcPr>
           <w:p>
-            <w:r>
-              <w:t>FK, null</w:t>
-            </w:r>
+            <w:proofErr w:type="spellStart"/>
+            <w:r>
+              <w:t>Not</w:t>
+            </w:r>
+            <w:proofErr w:type="spellEnd"/>
+            <w:r>
+              <w:t xml:space="preserve"> </w:t>
+            </w:r>
+            <w:proofErr w:type="spellStart"/>
+            <w:r>
+              <w:t>null</w:t>
+            </w:r>
+            <w:proofErr w:type="spellEnd"/>
           </w:p>
         </w:tc>
         <w:tc>
@@ -3398,7 +3858,11 @@
             <w:tcW w:w="1482" w:type="dxa"/>
             <w:vAlign w:val="center"/>
           </w:tcPr>
-          <w:p/>
+          <w:p>
+            <w:r>
+              <w:t>Data e hora de hoje</w:t>
+            </w:r>
+          </w:p>
         </w:tc>
         <w:tc>
           <w:tcPr>
@@ -3406,7 +3870,7 @@
           </w:tcPr>
           <w:p>
             <w:r>
-              <w:t>Numero de identificação da caderneta do cliente.</w:t>
+              <w:t>Data de execução do processo de venda</w:t>
             </w:r>
           </w:p>
         </w:tc>
@@ -3419,7 +3883,7 @@
           </w:tcPr>
           <w:p>
             <w:r>
-              <w:t>Data</w:t>
+              <w:t>Finalizada</w:t>
             </w:r>
           </w:p>
         </w:tc>
@@ -3430,7 +3894,7 @@
           </w:tcPr>
           <w:p>
             <w:r>
-              <w:t>Datetime</w:t>
+              <w:t>Booleano</w:t>
             </w:r>
           </w:p>
         </w:tc>
@@ -3441,7 +3905,7 @@
           </w:tcPr>
           <w:p>
             <w:r>
-              <w:t>8 bytes</w:t>
+              <w:t>1 bit</w:t>
             </w:r>
           </w:p>
         </w:tc>
@@ -3451,76 +3915,19 @@
             <w:vAlign w:val="center"/>
           </w:tcPr>
           <w:p>
-            <w:r>
-              <w:t>Not null</w:t>
-            </w:r>
-          </w:p>
-        </w:tc>
-        <w:tc>
-          <w:tcPr>
-            <w:tcW w:w="1482" w:type="dxa"/>
-            <w:vAlign w:val="center"/>
-          </w:tcPr>
-          <w:p>
-            <w:r>
-              <w:t>Data e hora de hoje</w:t>
-            </w:r>
-          </w:p>
-        </w:tc>
-        <w:tc>
-          <w:tcPr>
-            <w:tcW w:w="2629" w:type="dxa"/>
-          </w:tcPr>
-          <w:p>
-            <w:r>
-              <w:t>Data de execução do processo de venda</w:t>
-            </w:r>
-          </w:p>
-        </w:tc>
-      </w:tr>
-      <w:tr>
-        <w:tc>
-          <w:tcPr>
-            <w:tcW w:w="1983" w:type="dxa"/>
-            <w:vAlign w:val="center"/>
-          </w:tcPr>
-          <w:p>
-            <w:r>
-              <w:t>Finalizada</w:t>
-            </w:r>
-          </w:p>
-        </w:tc>
-        <w:tc>
-          <w:tcPr>
-            <w:tcW w:w="1579" w:type="dxa"/>
-            <w:vAlign w:val="center"/>
-          </w:tcPr>
-          <w:p>
-            <w:r>
-              <w:t>Booleano</w:t>
-            </w:r>
-          </w:p>
-        </w:tc>
-        <w:tc>
-          <w:tcPr>
-            <w:tcW w:w="1154" w:type="dxa"/>
-            <w:vAlign w:val="center"/>
-          </w:tcPr>
-          <w:p>
-            <w:r>
-              <w:t>1 bit</w:t>
-            </w:r>
-          </w:p>
-        </w:tc>
-        <w:tc>
-          <w:tcPr>
-            <w:tcW w:w="1658" w:type="dxa"/>
-            <w:vAlign w:val="center"/>
-          </w:tcPr>
-          <w:p>
-            <w:r>
-              <w:t>not null</w:t>
-            </w:r>
+            <w:proofErr w:type="spellStart"/>
+            <w:r>
+              <w:t>not</w:t>
+            </w:r>
+            <w:proofErr w:type="spellEnd"/>
+            <w:r>
+              <w:t xml:space="preserve"> </w:t>
+            </w:r>
+            <w:proofErr w:type="spellStart"/>
+            <w:r>
+              <w:t>null</w:t>
+            </w:r>
+            <w:proofErr w:type="spellEnd"/>
           </w:p>
         </w:tc>
         <w:tc>
@@ -3577,9 +3984,11 @@
             <w:vAlign w:val="center"/>
           </w:tcPr>
           <w:p>
+            <w:proofErr w:type="spellStart"/>
             <w:r>
               <w:t>ID_Caderneta</w:t>
             </w:r>
+            <w:proofErr w:type="spellEnd"/>
           </w:p>
         </w:tc>
         <w:tc>
@@ -3611,8 +4020,21 @@
           </w:tcPr>
           <w:p>
             <w:r>
-              <w:t>PK, not null</w:t>
-            </w:r>
+              <w:t xml:space="preserve">PK, </w:t>
+            </w:r>
+            <w:proofErr w:type="spellStart"/>
+            <w:r>
+              <w:t>not</w:t>
+            </w:r>
+            <w:proofErr w:type="spellEnd"/>
+            <w:r>
+              <w:t xml:space="preserve"> </w:t>
+            </w:r>
+            <w:proofErr w:type="spellStart"/>
+            <w:r>
+              <w:t>null</w:t>
+            </w:r>
+            <w:proofErr w:type="spellEnd"/>
           </w:p>
         </w:tc>
         <w:tc>
@@ -3627,8 +4049,13 @@
             <w:tcW w:w="2629" w:type="dxa"/>
           </w:tcPr>
           <w:p>
-            <w:r>
-              <w:t>Numero de identificação da caderneta do cliente. Gerado automaticamente</w:t>
+            <w:proofErr w:type="spellStart"/>
+            <w:r>
+              <w:t>Numero</w:t>
+            </w:r>
+            <w:proofErr w:type="spellEnd"/>
+            <w:r>
+              <w:t xml:space="preserve"> de identificação da caderneta do cliente. Gerado automaticamente</w:t>
             </w:r>
           </w:p>
         </w:tc>
@@ -3640,9 +4067,11 @@
             <w:vAlign w:val="center"/>
           </w:tcPr>
           <w:p>
+            <w:proofErr w:type="spellStart"/>
             <w:r>
               <w:t>Data_Abertura</w:t>
             </w:r>
+            <w:proofErr w:type="spellEnd"/>
           </w:p>
         </w:tc>
         <w:tc>
@@ -3673,9 +4102,19 @@
             <w:vAlign w:val="center"/>
           </w:tcPr>
           <w:p>
-            <w:r>
-              <w:t>Not null</w:t>
-            </w:r>
+            <w:proofErr w:type="spellStart"/>
+            <w:r>
+              <w:t>Not</w:t>
+            </w:r>
+            <w:proofErr w:type="spellEnd"/>
+            <w:r>
+              <w:t xml:space="preserve"> </w:t>
+            </w:r>
+            <w:proofErr w:type="spellStart"/>
+            <w:r>
+              <w:t>null</w:t>
+            </w:r>
+            <w:proofErr w:type="spellEnd"/>
           </w:p>
         </w:tc>
         <w:tc>
@@ -3703,9 +4142,11 @@
             <w:vAlign w:val="center"/>
           </w:tcPr>
           <w:p>
+            <w:proofErr w:type="spellStart"/>
             <w:r>
               <w:t>Status_Caderneta</w:t>
             </w:r>
+            <w:proofErr w:type="spellEnd"/>
           </w:p>
         </w:tc>
         <w:tc>
@@ -3736,9 +4177,19 @@
             <w:vAlign w:val="center"/>
           </w:tcPr>
           <w:p>
-            <w:r>
-              <w:t>Not null</w:t>
-            </w:r>
+            <w:proofErr w:type="spellStart"/>
+            <w:r>
+              <w:t>Not</w:t>
+            </w:r>
+            <w:proofErr w:type="spellEnd"/>
+            <w:r>
+              <w:t xml:space="preserve"> </w:t>
+            </w:r>
+            <w:proofErr w:type="spellStart"/>
+            <w:r>
+              <w:t>null</w:t>
+            </w:r>
+            <w:proofErr w:type="spellEnd"/>
           </w:p>
         </w:tc>
         <w:tc>
@@ -3770,9 +4221,11 @@
             <w:vAlign w:val="center"/>
           </w:tcPr>
           <w:p>
+            <w:proofErr w:type="spellStart"/>
             <w:r>
               <w:t>ID_Cliente</w:t>
             </w:r>
+            <w:proofErr w:type="spellEnd"/>
           </w:p>
         </w:tc>
         <w:tc>
@@ -3803,12 +4256,27 @@
             <w:vAlign w:val="center"/>
           </w:tcPr>
           <w:p>
-            <w:r>
-              <w:t xml:space="preserve">Fk, </w:t>
-            </w:r>
-            <w:r>
-              <w:t>Not null</w:t>
-            </w:r>
+            <w:proofErr w:type="spellStart"/>
+            <w:r>
+              <w:t>Fk</w:t>
+            </w:r>
+            <w:proofErr w:type="spellEnd"/>
+            <w:r>
+              <w:t xml:space="preserve">, </w:t>
+            </w:r>
+            <w:proofErr w:type="spellStart"/>
+            <w:r>
+              <w:t>Not</w:t>
+            </w:r>
+            <w:proofErr w:type="spellEnd"/>
+            <w:r>
+              <w:t xml:space="preserve"> </w:t>
+            </w:r>
+            <w:proofErr w:type="spellStart"/>
+            <w:r>
+              <w:t>null</w:t>
+            </w:r>
+            <w:proofErr w:type="spellEnd"/>
           </w:p>
         </w:tc>
         <w:tc>
@@ -3823,8 +4291,13 @@
             <w:tcW w:w="2629" w:type="dxa"/>
           </w:tcPr>
           <w:p>
-            <w:r>
-              <w:t>Numero de identificação do cliente dono da caderneta.</w:t>
+            <w:proofErr w:type="spellStart"/>
+            <w:r>
+              <w:t>Numero</w:t>
+            </w:r>
+            <w:proofErr w:type="spellEnd"/>
+            <w:r>
+              <w:t xml:space="preserve"> de identificação do cliente dono da caderneta.</w:t>
             </w:r>
           </w:p>
         </w:tc>
@@ -3862,9 +4335,11 @@
             <w:vAlign w:val="center"/>
           </w:tcPr>
           <w:p>
+            <w:proofErr w:type="spellStart"/>
             <w:r>
               <w:t>ID_Cliente</w:t>
             </w:r>
+            <w:proofErr w:type="spellEnd"/>
           </w:p>
         </w:tc>
         <w:tc>
@@ -3896,8 +4371,21 @@
           </w:tcPr>
           <w:p>
             <w:r>
-              <w:t>PK, not null</w:t>
-            </w:r>
+              <w:t xml:space="preserve">PK, </w:t>
+            </w:r>
+            <w:proofErr w:type="spellStart"/>
+            <w:r>
+              <w:t>not</w:t>
+            </w:r>
+            <w:proofErr w:type="spellEnd"/>
+            <w:r>
+              <w:t xml:space="preserve"> </w:t>
+            </w:r>
+            <w:proofErr w:type="spellStart"/>
+            <w:r>
+              <w:t>null</w:t>
+            </w:r>
+            <w:proofErr w:type="spellEnd"/>
           </w:p>
         </w:tc>
         <w:tc>
@@ -3912,8 +4400,13 @@
             <w:tcW w:w="2629" w:type="dxa"/>
           </w:tcPr>
           <w:p>
-            <w:r>
-              <w:t>Numero de identificação do cliente. Gerado automaticamente</w:t>
+            <w:proofErr w:type="spellStart"/>
+            <w:r>
+              <w:t>Numero</w:t>
+            </w:r>
+            <w:proofErr w:type="spellEnd"/>
+            <w:r>
+              <w:t xml:space="preserve"> de identificação do cliente. Gerado automaticamente</w:t>
             </w:r>
           </w:p>
         </w:tc>
@@ -3958,9 +4451,11 @@
             <w:vAlign w:val="center"/>
           </w:tcPr>
           <w:p>
+            <w:proofErr w:type="spellStart"/>
             <w:r>
               <w:t>Null</w:t>
             </w:r>
+            <w:proofErr w:type="spellEnd"/>
           </w:p>
         </w:tc>
         <w:tc>
@@ -4021,9 +4516,19 @@
             <w:vAlign w:val="center"/>
           </w:tcPr>
           <w:p>
-            <w:r>
-              <w:t>Not null</w:t>
-            </w:r>
+            <w:proofErr w:type="spellStart"/>
+            <w:r>
+              <w:t>Not</w:t>
+            </w:r>
+            <w:proofErr w:type="spellEnd"/>
+            <w:r>
+              <w:t xml:space="preserve"> </w:t>
+            </w:r>
+            <w:proofErr w:type="spellStart"/>
+            <w:r>
+              <w:t>null</w:t>
+            </w:r>
+            <w:proofErr w:type="spellEnd"/>
           </w:p>
         </w:tc>
         <w:tc>
@@ -4077,9 +4582,11 @@
             <w:vAlign w:val="center"/>
           </w:tcPr>
           <w:p>
+            <w:proofErr w:type="spellStart"/>
             <w:r>
               <w:t>ID_Cliente</w:t>
             </w:r>
+            <w:proofErr w:type="spellEnd"/>
           </w:p>
         </w:tc>
         <w:tc>
@@ -4111,8 +4618,21 @@
           </w:tcPr>
           <w:p>
             <w:r>
-              <w:t>PK, Not null</w:t>
-            </w:r>
+              <w:t xml:space="preserve">PK, </w:t>
+            </w:r>
+            <w:proofErr w:type="spellStart"/>
+            <w:r>
+              <w:t>Not</w:t>
+            </w:r>
+            <w:proofErr w:type="spellEnd"/>
+            <w:r>
+              <w:t xml:space="preserve"> </w:t>
+            </w:r>
+            <w:proofErr w:type="spellStart"/>
+            <w:r>
+              <w:t>null</w:t>
+            </w:r>
+            <w:proofErr w:type="spellEnd"/>
           </w:p>
         </w:tc>
         <w:tc>
@@ -4127,8 +4647,13 @@
             <w:tcW w:w="2629" w:type="dxa"/>
           </w:tcPr>
           <w:p>
-            <w:r>
-              <w:t>Numero de identificação do cliente</w:t>
+            <w:proofErr w:type="spellStart"/>
+            <w:r>
+              <w:t>Numero</w:t>
+            </w:r>
+            <w:proofErr w:type="spellEnd"/>
+            <w:r>
+              <w:t xml:space="preserve"> de identificação do cliente</w:t>
             </w:r>
           </w:p>
         </w:tc>
@@ -4174,8 +4699,21 @@
           </w:tcPr>
           <w:p>
             <w:r>
-              <w:t>PK, Not null</w:t>
-            </w:r>
+              <w:t xml:space="preserve">PK, </w:t>
+            </w:r>
+            <w:proofErr w:type="spellStart"/>
+            <w:r>
+              <w:t>Not</w:t>
+            </w:r>
+            <w:proofErr w:type="spellEnd"/>
+            <w:r>
+              <w:t xml:space="preserve"> </w:t>
+            </w:r>
+            <w:proofErr w:type="spellStart"/>
+            <w:r>
+              <w:t>null</w:t>
+            </w:r>
+            <w:proofErr w:type="spellEnd"/>
           </w:p>
         </w:tc>
         <w:tc>
@@ -4217,8 +4755,17 @@
                 <w:b/>
                 <w:bCs/>
               </w:rPr>
-              <w:t>Entidade: Endereco</w:t>
-            </w:r>
+              <w:t xml:space="preserve">Entidade: </w:t>
+            </w:r>
+            <w:proofErr w:type="spellStart"/>
+            <w:r>
+              <w:rPr>
+                <w:b/>
+                <w:bCs/>
+              </w:rPr>
+              <w:t>Endereco</w:t>
+            </w:r>
+            <w:proofErr w:type="spellEnd"/>
           </w:p>
         </w:tc>
       </w:tr>
@@ -4229,9 +4776,11 @@
             <w:vAlign w:val="center"/>
           </w:tcPr>
           <w:p>
+            <w:proofErr w:type="spellStart"/>
             <w:r>
               <w:t>ID_Cliente</w:t>
             </w:r>
+            <w:proofErr w:type="spellEnd"/>
           </w:p>
         </w:tc>
         <w:tc>
@@ -4263,8 +4812,21 @@
           </w:tcPr>
           <w:p>
             <w:r>
-              <w:t>PK, Not null</w:t>
-            </w:r>
+              <w:t xml:space="preserve">PK, </w:t>
+            </w:r>
+            <w:proofErr w:type="spellStart"/>
+            <w:r>
+              <w:t>Not</w:t>
+            </w:r>
+            <w:proofErr w:type="spellEnd"/>
+            <w:r>
+              <w:t xml:space="preserve"> </w:t>
+            </w:r>
+            <w:proofErr w:type="spellStart"/>
+            <w:r>
+              <w:t>null</w:t>
+            </w:r>
+            <w:proofErr w:type="spellEnd"/>
           </w:p>
         </w:tc>
         <w:tc>
@@ -4279,8 +4841,13 @@
             <w:tcW w:w="2629" w:type="dxa"/>
           </w:tcPr>
           <w:p>
-            <w:r>
-              <w:t>Numero de identificação do cliente</w:t>
+            <w:proofErr w:type="spellStart"/>
+            <w:r>
+              <w:t>Numero</w:t>
+            </w:r>
+            <w:proofErr w:type="spellEnd"/>
+            <w:r>
+              <w:t xml:space="preserve"> de identificação do cliente</w:t>
             </w:r>
           </w:p>
         </w:tc>
@@ -4325,9 +4892,11 @@
             <w:vAlign w:val="center"/>
           </w:tcPr>
           <w:p>
+            <w:proofErr w:type="spellStart"/>
             <w:r>
               <w:t>Null</w:t>
             </w:r>
+            <w:proofErr w:type="spellEnd"/>
           </w:p>
         </w:tc>
         <w:tc>
@@ -4342,8 +4911,13 @@
             <w:tcW w:w="2629" w:type="dxa"/>
           </w:tcPr>
           <w:p>
-            <w:r>
-              <w:t>Numero da casa do cliente.</w:t>
+            <w:proofErr w:type="spellStart"/>
+            <w:r>
+              <w:t>Numero</w:t>
+            </w:r>
+            <w:proofErr w:type="spellEnd"/>
+            <w:r>
+              <w:t xml:space="preserve"> da casa do cliente.</w:t>
             </w:r>
           </w:p>
         </w:tc>
@@ -4388,9 +4962,11 @@
             <w:vAlign w:val="center"/>
           </w:tcPr>
           <w:p>
+            <w:proofErr w:type="spellStart"/>
             <w:r>
               <w:t>Null</w:t>
             </w:r>
+            <w:proofErr w:type="spellEnd"/>
           </w:p>
         </w:tc>
         <w:tc>
@@ -4451,9 +5027,11 @@
             <w:vAlign w:val="center"/>
           </w:tcPr>
           <w:p>
+            <w:proofErr w:type="spellStart"/>
             <w:r>
               <w:t>Null</w:t>
             </w:r>
+            <w:proofErr w:type="spellEnd"/>
           </w:p>
         </w:tc>
         <w:tc>
@@ -4514,9 +5092,11 @@
             <w:vAlign w:val="center"/>
           </w:tcPr>
           <w:p>
+            <w:proofErr w:type="spellStart"/>
             <w:r>
               <w:t>Null</w:t>
             </w:r>
+            <w:proofErr w:type="spellEnd"/>
           </w:p>
         </w:tc>
         <w:tc>
@@ -4570,9 +5150,11 @@
             <w:vAlign w:val="center"/>
           </w:tcPr>
           <w:p>
+            <w:proofErr w:type="spellStart"/>
             <w:r>
               <w:t>ID_Despesa</w:t>
             </w:r>
+            <w:proofErr w:type="spellEnd"/>
           </w:p>
         </w:tc>
         <w:tc>
@@ -4604,8 +5186,21 @@
           </w:tcPr>
           <w:p>
             <w:r>
-              <w:t>PK, not null</w:t>
-            </w:r>
+              <w:t xml:space="preserve">PK, </w:t>
+            </w:r>
+            <w:proofErr w:type="spellStart"/>
+            <w:r>
+              <w:t>not</w:t>
+            </w:r>
+            <w:proofErr w:type="spellEnd"/>
+            <w:r>
+              <w:t xml:space="preserve"> </w:t>
+            </w:r>
+            <w:proofErr w:type="spellStart"/>
+            <w:r>
+              <w:t>null</w:t>
+            </w:r>
+            <w:proofErr w:type="spellEnd"/>
           </w:p>
         </w:tc>
         <w:tc>
@@ -4620,8 +5215,13 @@
             <w:tcW w:w="2629" w:type="dxa"/>
           </w:tcPr>
           <w:p>
-            <w:r>
-              <w:t>Numero de identificação da despesa, gerado automaticamente</w:t>
+            <w:proofErr w:type="spellStart"/>
+            <w:r>
+              <w:t>Numero</w:t>
+            </w:r>
+            <w:proofErr w:type="spellEnd"/>
+            <w:r>
+              <w:t xml:space="preserve"> de identificação da despesa, gerado automaticamente</w:t>
             </w:r>
           </w:p>
         </w:tc>
@@ -4633,12 +5233,14 @@
             <w:vAlign w:val="center"/>
           </w:tcPr>
           <w:p>
+            <w:proofErr w:type="spellStart"/>
             <w:r>
               <w:t>Custo</w:t>
             </w:r>
             <w:r>
               <w:t>_Un</w:t>
             </w:r>
+            <w:proofErr w:type="spellEnd"/>
           </w:p>
         </w:tc>
         <w:tc>
@@ -4669,9 +5271,19 @@
             <w:vAlign w:val="center"/>
           </w:tcPr>
           <w:p>
-            <w:r>
-              <w:t>Not null</w:t>
-            </w:r>
+            <w:proofErr w:type="spellStart"/>
+            <w:r>
+              <w:t>Not</w:t>
+            </w:r>
+            <w:proofErr w:type="spellEnd"/>
+            <w:r>
+              <w:t xml:space="preserve"> </w:t>
+            </w:r>
+            <w:proofErr w:type="spellStart"/>
+            <w:r>
+              <w:t>null</w:t>
+            </w:r>
+            <w:proofErr w:type="spellEnd"/>
           </w:p>
         </w:tc>
         <w:tc>
@@ -4703,9 +5315,11 @@
             <w:vAlign w:val="center"/>
           </w:tcPr>
           <w:p>
+            <w:proofErr w:type="spellStart"/>
             <w:r>
               <w:t>Descricao</w:t>
             </w:r>
+            <w:proofErr w:type="spellEnd"/>
           </w:p>
         </w:tc>
         <w:tc>
@@ -4736,9 +5350,11 @@
             <w:vAlign w:val="center"/>
           </w:tcPr>
           <w:p>
+            <w:proofErr w:type="spellStart"/>
             <w:r>
               <w:t>Null</w:t>
             </w:r>
+            <w:proofErr w:type="spellEnd"/>
           </w:p>
         </w:tc>
         <w:tc>
@@ -4799,9 +5415,19 @@
             <w:vAlign w:val="center"/>
           </w:tcPr>
           <w:p>
-            <w:r>
-              <w:t>Not null</w:t>
-            </w:r>
+            <w:proofErr w:type="spellStart"/>
+            <w:r>
+              <w:t>Not</w:t>
+            </w:r>
+            <w:proofErr w:type="spellEnd"/>
+            <w:r>
+              <w:t xml:space="preserve"> </w:t>
+            </w:r>
+            <w:proofErr w:type="spellStart"/>
+            <w:r>
+              <w:t>null</w:t>
+            </w:r>
+            <w:proofErr w:type="spellEnd"/>
           </w:p>
         </w:tc>
         <w:tc>
@@ -4829,9 +5455,11 @@
             <w:vAlign w:val="center"/>
           </w:tcPr>
           <w:p>
+            <w:proofErr w:type="spellStart"/>
             <w:r>
               <w:t>Data_despesa</w:t>
             </w:r>
+            <w:proofErr w:type="spellEnd"/>
           </w:p>
         </w:tc>
         <w:tc>
@@ -4862,9 +5490,19 @@
             <w:vAlign w:val="center"/>
           </w:tcPr>
           <w:p>
-            <w:r>
-              <w:t>Not null</w:t>
-            </w:r>
+            <w:proofErr w:type="spellStart"/>
+            <w:r>
+              <w:t>Not</w:t>
+            </w:r>
+            <w:proofErr w:type="spellEnd"/>
+            <w:r>
+              <w:t xml:space="preserve"> </w:t>
+            </w:r>
+            <w:proofErr w:type="spellStart"/>
+            <w:r>
+              <w:t>null</w:t>
+            </w:r>
+            <w:proofErr w:type="spellEnd"/>
           </w:p>
         </w:tc>
         <w:tc>
@@ -4925,9 +5563,19 @@
             <w:vAlign w:val="center"/>
           </w:tcPr>
           <w:p>
-            <w:r>
-              <w:t>Not null</w:t>
-            </w:r>
+            <w:proofErr w:type="spellStart"/>
+            <w:r>
+              <w:t>Not</w:t>
+            </w:r>
+            <w:proofErr w:type="spellEnd"/>
+            <w:r>
+              <w:t xml:space="preserve"> </w:t>
+            </w:r>
+            <w:proofErr w:type="spellStart"/>
+            <w:r>
+              <w:t>null</w:t>
+            </w:r>
+            <w:proofErr w:type="spellEnd"/>
           </w:p>
         </w:tc>
         <w:tc>
@@ -4947,7 +5595,15 @@
           </w:tcPr>
           <w:p>
             <w:r>
-              <w:t>Quantidade de items da despesa.</w:t>
+              <w:t xml:space="preserve">Quantidade de </w:t>
+            </w:r>
+            <w:proofErr w:type="spellStart"/>
+            <w:r>
+              <w:t>items</w:t>
+            </w:r>
+            <w:proofErr w:type="spellEnd"/>
+            <w:r>
+              <w:t xml:space="preserve"> da despesa.</w:t>
             </w:r>
           </w:p>
         </w:tc>
@@ -4972,8 +5628,17 @@
                 <w:b/>
                 <w:bCs/>
               </w:rPr>
-              <w:t>Entidade: Fechamento_Caixa</w:t>
-            </w:r>
+              <w:t xml:space="preserve">Entidade: </w:t>
+            </w:r>
+            <w:proofErr w:type="spellStart"/>
+            <w:r>
+              <w:rPr>
+                <w:b/>
+                <w:bCs/>
+              </w:rPr>
+              <w:t>Fechamento_Caixa</w:t>
+            </w:r>
+            <w:proofErr w:type="spellEnd"/>
           </w:p>
         </w:tc>
       </w:tr>
@@ -4983,9 +5648,11 @@
             <w:tcW w:w="1983" w:type="dxa"/>
           </w:tcPr>
           <w:p>
+            <w:proofErr w:type="spellStart"/>
             <w:r>
               <w:t>ID_Fechamento</w:t>
             </w:r>
+            <w:proofErr w:type="spellEnd"/>
           </w:p>
         </w:tc>
         <w:tc>
@@ -5014,8 +5681,21 @@
           </w:tcPr>
           <w:p>
             <w:r>
-              <w:t>PK, not null</w:t>
-            </w:r>
+              <w:t xml:space="preserve">PK, </w:t>
+            </w:r>
+            <w:proofErr w:type="spellStart"/>
+            <w:r>
+              <w:t>not</w:t>
+            </w:r>
+            <w:proofErr w:type="spellEnd"/>
+            <w:r>
+              <w:t xml:space="preserve"> </w:t>
+            </w:r>
+            <w:proofErr w:type="spellStart"/>
+            <w:r>
+              <w:t>null</w:t>
+            </w:r>
+            <w:proofErr w:type="spellEnd"/>
           </w:p>
         </w:tc>
         <w:tc>
@@ -5029,8 +5709,13 @@
             <w:tcW w:w="2629" w:type="dxa"/>
           </w:tcPr>
           <w:p>
-            <w:r>
-              <w:t>Numero de identificação do fechamento de caixa. Gerado automaticamente</w:t>
+            <w:proofErr w:type="spellStart"/>
+            <w:r>
+              <w:t>Numero</w:t>
+            </w:r>
+            <w:proofErr w:type="spellEnd"/>
+            <w:r>
+              <w:t xml:space="preserve"> de identificação do fechamento de caixa. Gerado automaticamente</w:t>
             </w:r>
           </w:p>
         </w:tc>
@@ -5071,9 +5756,19 @@
             <w:tcW w:w="1658" w:type="dxa"/>
           </w:tcPr>
           <w:p>
-            <w:r>
-              <w:t>Not null</w:t>
-            </w:r>
+            <w:proofErr w:type="spellStart"/>
+            <w:r>
+              <w:t>Not</w:t>
+            </w:r>
+            <w:proofErr w:type="spellEnd"/>
+            <w:r>
+              <w:t xml:space="preserve"> </w:t>
+            </w:r>
+            <w:proofErr w:type="spellStart"/>
+            <w:r>
+              <w:t>null</w:t>
+            </w:r>
+            <w:proofErr w:type="spellEnd"/>
           </w:p>
         </w:tc>
         <w:tc>
@@ -5133,9 +5828,19 @@
             <w:tcW w:w="1658" w:type="dxa"/>
           </w:tcPr>
           <w:p>
-            <w:r>
-              <w:t>Not null</w:t>
-            </w:r>
+            <w:proofErr w:type="spellStart"/>
+            <w:r>
+              <w:t>Not</w:t>
+            </w:r>
+            <w:proofErr w:type="spellEnd"/>
+            <w:r>
+              <w:t xml:space="preserve"> </w:t>
+            </w:r>
+            <w:proofErr w:type="spellStart"/>
+            <w:r>
+              <w:t>null</w:t>
+            </w:r>
+            <w:proofErr w:type="spellEnd"/>
           </w:p>
         </w:tc>
         <w:tc>

</xml_diff>

<commit_message>
A lot of updates
</commit_message>
<xml_diff>
--- a/Readme Files/Mercearia Palmeiras.docx
+++ b/Readme Files/Mercearia Palmeiras.docx
@@ -34,6 +34,7 @@
           <w:bCs/>
           <w:sz w:val="28"/>
           <w:szCs w:val="28"/>
+          <w:highlight w:val="yellow"/>
         </w:rPr>
         <w:t xml:space="preserve">Cadastrar </w:t>
       </w:r>
@@ -43,6 +44,7 @@
           <w:bCs/>
           <w:sz w:val="28"/>
           <w:szCs w:val="28"/>
+          <w:highlight w:val="yellow"/>
         </w:rPr>
         <w:t>Produtos:</w:t>
       </w:r>
@@ -51,22 +53,7 @@
           <w:sz w:val="28"/>
           <w:szCs w:val="28"/>
         </w:rPr>
-        <w:t xml:space="preserve"> </w:t>
-      </w:r>
-      <w:r>
-        <w:rPr>
-          <w:sz w:val="28"/>
-          <w:szCs w:val="28"/>
-          <w:highlight w:val="yellow"/>
-        </w:rPr>
-        <w:t>É onde os produtos serão cadastrados para venda</w:t>
-      </w:r>
-      <w:r>
-        <w:rPr>
-          <w:sz w:val="28"/>
-          <w:szCs w:val="28"/>
-        </w:rPr>
-        <w:t xml:space="preserve">. Será registrado o Nome do Produto, </w:t>
+        <w:t xml:space="preserve"> É onde os produtos serão cadastrados para venda. Será registrado o Nome do Produto, </w:t>
       </w:r>
       <w:r>
         <w:rPr>
@@ -128,30 +115,32 @@
           <w:bCs/>
           <w:sz w:val="28"/>
           <w:szCs w:val="28"/>
-        </w:rPr>
-        <w:t xml:space="preserve">Lançamento de Estoque: </w:t>
-      </w:r>
-      <w:r>
-        <w:rPr>
-          <w:sz w:val="28"/>
-          <w:szCs w:val="28"/>
           <w:highlight w:val="yellow"/>
         </w:rPr>
-        <w:t>É onde será cadastrado o estoque dos produtos</w:t>
-      </w:r>
-      <w:r>
-        <w:rPr>
-          <w:sz w:val="28"/>
-          <w:szCs w:val="28"/>
-        </w:rPr>
-        <w:t>. Será registrado o ID do produto (nesse campo ao invés de exibir o ID do produto, será exibido o nome, porém, internamente, será recebido o ID), quantidade recebida no estoque, preço de custo</w:t>
-      </w:r>
-      <w:r>
-        <w:rPr>
-          <w:sz w:val="28"/>
-          <w:szCs w:val="28"/>
-        </w:rPr>
-        <w:t>, data de lançamento que por padrão recebe o dia de hoje. Após o lançamento, a página deve ser trocada para a página de Informações do Produto.</w:t>
+        <w:t>Lançamento de Estoque</w:t>
+      </w:r>
+      <w:r>
+        <w:rPr>
+          <w:b/>
+          <w:bCs/>
+          <w:sz w:val="28"/>
+          <w:szCs w:val="28"/>
+        </w:rPr>
+        <w:t xml:space="preserve">: </w:t>
+      </w:r>
+      <w:r>
+        <w:rPr>
+          <w:sz w:val="28"/>
+          <w:szCs w:val="28"/>
+        </w:rPr>
+        <w:t>É onde será cadastrado o estoque dos produtos. Será registrado o ID do produto (nesse campo ao invés de exibir o ID do produto, será exibido o nome, porém, internamente, será recebido o ID), quantidade recebida no estoque, preço de custo</w:t>
+      </w:r>
+      <w:r>
+        <w:rPr>
+          <w:sz w:val="28"/>
+          <w:szCs w:val="28"/>
+        </w:rPr>
+        <w:t>. Após o lançamento, a página deve ser trocada para a página de Informações do Produto.</w:t>
       </w:r>
     </w:p>
     <w:p>
@@ -178,23 +167,25 @@
           <w:bCs/>
           <w:sz w:val="28"/>
           <w:szCs w:val="28"/>
-        </w:rPr>
-        <w:t xml:space="preserve">Exibir Produtos: </w:t>
-      </w:r>
-      <w:r>
-        <w:rPr>
-          <w:sz w:val="28"/>
-          <w:szCs w:val="28"/>
           <w:highlight w:val="yellow"/>
         </w:rPr>
-        <w:t>Nessa tela será exibido todos os produtos cadastrados</w:t>
-      </w:r>
-      <w:r>
-        <w:rPr>
-          <w:sz w:val="28"/>
-          <w:szCs w:val="28"/>
-        </w:rPr>
-        <w:t xml:space="preserve"> (limite de 100 por página) em uma tabela. Nessa tabela serão exibidos: Nome do Produto, Preço de Venda, Unidade de Medida, Quantidade em estoque e um botão para acessar Informações do Produto</w:t>
+        <w:t>Exibir Produtos:</w:t>
+      </w:r>
+      <w:r>
+        <w:rPr>
+          <w:b/>
+          <w:bCs/>
+          <w:sz w:val="28"/>
+          <w:szCs w:val="28"/>
+        </w:rPr>
+        <w:t xml:space="preserve"> </w:t>
+      </w:r>
+      <w:r>
+        <w:rPr>
+          <w:sz w:val="28"/>
+          <w:szCs w:val="28"/>
+        </w:rPr>
+        <w:t>Nessa tela será exibido todos os produtos cadastrados (limite de 100 por página) em uma tabela. Nessa tabela serão exibidos: Nome do Produto, Preço de Venda, Unidade de Medida, Quantidade em estoque e um botão para acessar Informações do Produto</w:t>
       </w:r>
       <w:r>
         <w:rPr>
@@ -242,16 +233,8 @@
         <w:rPr>
           <w:sz w:val="28"/>
           <w:szCs w:val="28"/>
-          <w:highlight w:val="yellow"/>
-        </w:rPr>
-        <w:t>Nessa tela será exibido todas as informações do produto</w:t>
-      </w:r>
-      <w:r>
-        <w:rPr>
-          <w:sz w:val="28"/>
-          <w:szCs w:val="28"/>
-        </w:rPr>
-        <w:t>. No topo terá um cabeçalho com: ID do Produto, Nome do Produto, Preço de venda, Unidade de Medida, Quantidade em Estoque</w:t>
+        </w:rPr>
+        <w:t>Nessa tela será exibido todas as informações do produto. No topo terá um cabeçalho com: ID do Produto, Nome do Produto, Preço de venda, Unidade de Medida, Quantidade em Estoque</w:t>
       </w:r>
       <w:r>
         <w:rPr>
@@ -315,23 +298,8 @@
         <w:rPr>
           <w:sz w:val="28"/>
           <w:szCs w:val="28"/>
-          <w:highlight w:val="yellow"/>
-        </w:rPr>
-        <w:t>Aqui serão cadastrados os clientes</w:t>
-      </w:r>
-      <w:r>
-        <w:rPr>
-          <w:sz w:val="28"/>
-          <w:szCs w:val="28"/>
-        </w:rPr>
-        <w:t xml:space="preserve"> para abertura de cadernetas</w:t>
-      </w:r>
-      <w:r>
-        <w:rPr>
-          <w:sz w:val="28"/>
-          <w:szCs w:val="28"/>
-        </w:rPr>
-        <w:t xml:space="preserve"> (fiado). Terá um formulário que recebe: </w:t>
+        </w:rPr>
+        <w:t xml:space="preserve">Aqui serão cadastrados os clientes para abertura de cadernetas (fiado). Terá um formulário que recebe: </w:t>
       </w:r>
       <w:bookmarkStart w:id="0" w:name="_Hlk77461593"/>
       <w:r>
@@ -388,39 +356,15 @@
         <w:rPr>
           <w:sz w:val="28"/>
           <w:szCs w:val="28"/>
-          <w:highlight w:val="yellow"/>
-        </w:rPr>
-        <w:t>Aqui serão exibidos em uma tabela todos os clientes</w:t>
-      </w:r>
-      <w:r>
-        <w:rPr>
-          <w:sz w:val="28"/>
-          <w:szCs w:val="28"/>
-        </w:rPr>
-        <w:t xml:space="preserve"> cadastrados, essa tabela terá: </w:t>
-      </w:r>
-      <w:r>
-        <w:rPr>
-          <w:sz w:val="28"/>
-          <w:szCs w:val="28"/>
-        </w:rPr>
-        <w:t xml:space="preserve">Nome do Cliente, Status da Caderneta (aberta ou fechada), </w:t>
-      </w:r>
-      <w:proofErr w:type="gramStart"/>
-      <w:r>
-        <w:rPr>
-          <w:sz w:val="28"/>
-          <w:szCs w:val="28"/>
-        </w:rPr>
-        <w:t>Total</w:t>
-      </w:r>
-      <w:proofErr w:type="gramEnd"/>
-      <w:r>
-        <w:rPr>
-          <w:sz w:val="28"/>
-          <w:szCs w:val="28"/>
-        </w:rPr>
-        <w:t xml:space="preserve"> da Caderneta Aberta </w:t>
+        </w:rPr>
+        <w:t xml:space="preserve">Aqui serão exibidos em uma tabela todos os clientes cadastrados, essa tabela terá: </w:t>
+      </w:r>
+      <w:r>
+        <w:rPr>
+          <w:sz w:val="28"/>
+          <w:szCs w:val="28"/>
+        </w:rPr>
+        <w:t xml:space="preserve">Nome do Cliente, Status da Caderneta (aberta ou fechada), Total da Caderneta Aberta </w:t>
       </w:r>
       <w:r>
         <w:rPr>
@@ -483,7 +427,6 @@
           <w:sz w:val="28"/>
           <w:szCs w:val="28"/>
         </w:rPr>
-        <w:lastRenderedPageBreak/>
         <w:t>Informações do Cliente</w:t>
       </w:r>
       <w:r>
@@ -506,16 +449,8 @@
         <w:rPr>
           <w:sz w:val="28"/>
           <w:szCs w:val="28"/>
-          <w:highlight w:val="yellow"/>
-        </w:rPr>
-        <w:t>Aqui será exibido todas as informações do cliente</w:t>
-      </w:r>
-      <w:r>
-        <w:rPr>
-          <w:sz w:val="28"/>
-          <w:szCs w:val="28"/>
-        </w:rPr>
-        <w:t xml:space="preserve"> em um cabeçalho e seu histórico de cadernetas abaixo. No cabeçalho terá</w:t>
+        </w:rPr>
+        <w:t>Aqui será exibido todas as informações do cliente em um cabeçalho e seu histórico de cadernetas abaixo. No cabeçalho terá</w:t>
       </w:r>
       <w:r>
         <w:rPr>
@@ -529,7 +464,15 @@
           <w:sz w:val="28"/>
           <w:szCs w:val="28"/>
         </w:rPr>
-        <w:t xml:space="preserve"> nome do cliente, CPF ou CNPJ, Endereço Completo, </w:t>
+        <w:t xml:space="preserve"> nome do cliente, </w:t>
+      </w:r>
+      <w:r>
+        <w:rPr>
+          <w:sz w:val="28"/>
+          <w:szCs w:val="28"/>
+        </w:rPr>
+        <w:lastRenderedPageBreak/>
+        <w:t xml:space="preserve">CPF ou CNPJ, Endereço Completo, </w:t>
       </w:r>
       <w:r>
         <w:rPr>
@@ -598,7 +541,6 @@
           <w:bCs/>
           <w:sz w:val="28"/>
           <w:szCs w:val="28"/>
-          <w:highlight w:val="yellow"/>
         </w:rPr>
         <w:t>Informações da Caderneta</w:t>
       </w:r>
@@ -699,7 +641,6 @@
           <w:bCs/>
           <w:sz w:val="28"/>
           <w:szCs w:val="28"/>
-          <w:highlight w:val="yellow"/>
         </w:rPr>
         <w:t>Cadastrar Despesas</w:t>
       </w:r>
@@ -709,18 +650,8 @@
           <w:bCs/>
           <w:sz w:val="28"/>
           <w:szCs w:val="28"/>
-          <w:highlight w:val="yellow"/>
-        </w:rPr>
-        <w:t>:</w:t>
-      </w:r>
-      <w:r>
-        <w:rPr>
-          <w:b/>
-          <w:bCs/>
-          <w:sz w:val="28"/>
-          <w:szCs w:val="28"/>
-        </w:rPr>
-        <w:t xml:space="preserve"> </w:t>
+        </w:rPr>
+        <w:t xml:space="preserve">: </w:t>
       </w:r>
       <w:r>
         <w:rPr>
@@ -784,18 +715,8 @@
           <w:bCs/>
           <w:sz w:val="28"/>
           <w:szCs w:val="28"/>
-          <w:highlight w:val="yellow"/>
-        </w:rPr>
-        <w:t>Exibir Despesas</w:t>
-      </w:r>
-      <w:r>
-        <w:rPr>
-          <w:b/>
-          <w:bCs/>
-          <w:sz w:val="28"/>
-          <w:szCs w:val="28"/>
-        </w:rPr>
-        <w:t xml:space="preserve">: </w:t>
+        </w:rPr>
+        <w:t xml:space="preserve">Exibir Despesas: </w:t>
       </w:r>
       <w:r>
         <w:rPr>
@@ -878,7 +799,6 @@
           <w:bCs/>
           <w:sz w:val="28"/>
           <w:szCs w:val="28"/>
-          <w:highlight w:val="yellow"/>
         </w:rPr>
         <w:t>Exibir Lucros:</w:t>
       </w:r>
@@ -923,7 +843,6 @@
           <w:bCs/>
           <w:sz w:val="28"/>
           <w:szCs w:val="28"/>
-          <w:highlight w:val="yellow"/>
         </w:rPr>
         <w:t>Exibir Vendas:</w:t>
       </w:r>
@@ -948,51 +867,14 @@
           <w:sz w:val="28"/>
           <w:szCs w:val="28"/>
         </w:rPr>
-        <w:t>Quantidade</w:t>
-      </w:r>
-      <w:r>
-        <w:rPr>
-          <w:sz w:val="28"/>
-          <w:szCs w:val="28"/>
-        </w:rPr>
-        <w:t>,</w:t>
-      </w:r>
-      <w:r>
-        <w:rPr>
-          <w:sz w:val="28"/>
-          <w:szCs w:val="28"/>
-        </w:rPr>
-        <w:t xml:space="preserve"> </w:t>
-      </w:r>
-      <w:proofErr w:type="gramStart"/>
-      <w:r>
-        <w:rPr>
-          <w:sz w:val="28"/>
-          <w:szCs w:val="28"/>
-        </w:rPr>
-        <w:t>Valor</w:t>
-      </w:r>
-      <w:r>
-        <w:rPr>
-          <w:sz w:val="28"/>
-          <w:szCs w:val="28"/>
-        </w:rPr>
-        <w:t xml:space="preserve"> </w:t>
-      </w:r>
-      <w:r>
-        <w:rPr>
-          <w:sz w:val="28"/>
-          <w:szCs w:val="28"/>
-        </w:rPr>
-        <w:t>,</w:t>
-      </w:r>
-      <w:proofErr w:type="gramEnd"/>
-      <w:r>
-        <w:rPr>
-          <w:sz w:val="28"/>
-          <w:szCs w:val="28"/>
-        </w:rPr>
-        <w:t xml:space="preserve"> </w:t>
+        <w:t xml:space="preserve">Quantidade, </w:t>
+      </w:r>
+      <w:r>
+        <w:rPr>
+          <w:sz w:val="28"/>
+          <w:szCs w:val="28"/>
+        </w:rPr>
+        <w:t xml:space="preserve">Valor , </w:t>
       </w:r>
       <w:r>
         <w:rPr>
@@ -1025,7 +907,6 @@
           <w:bCs/>
           <w:sz w:val="28"/>
           <w:szCs w:val="28"/>
-          <w:highlight w:val="yellow"/>
         </w:rPr>
         <w:t>Fechamento de Caixa Diário</w:t>
       </w:r>
@@ -1035,18 +916,8 @@
           <w:bCs/>
           <w:sz w:val="28"/>
           <w:szCs w:val="28"/>
-          <w:highlight w:val="yellow"/>
-        </w:rPr>
-        <w:t>:</w:t>
-      </w:r>
-      <w:r>
-        <w:rPr>
-          <w:b/>
-          <w:bCs/>
-          <w:sz w:val="28"/>
-          <w:szCs w:val="28"/>
-        </w:rPr>
-        <w:t xml:space="preserve"> </w:t>
+        </w:rPr>
+        <w:t xml:space="preserve">: </w:t>
       </w:r>
       <w:r>
         <w:rPr>
@@ -1079,26 +950,23 @@
           <w:bCs/>
           <w:sz w:val="28"/>
           <w:szCs w:val="28"/>
-          <w:highlight w:val="yellow"/>
+        </w:rPr>
+        <w:t xml:space="preserve">Histórico de Fechamentos de Caixa: </w:t>
+      </w:r>
+      <w:r>
+        <w:rPr>
+          <w:sz w:val="28"/>
+          <w:szCs w:val="28"/>
+        </w:rPr>
+        <w:t xml:space="preserve">Nessa Página, o cliente insere a data ou período desejado para pesquisa e é exibida uma tabela com os valores correspondentes do </w:t>
+      </w:r>
+      <w:r>
+        <w:rPr>
+          <w:sz w:val="28"/>
+          <w:szCs w:val="28"/>
         </w:rPr>
         <w:lastRenderedPageBreak/>
-        <w:t>Histórico de Fechamentos de Caixa:</w:t>
-      </w:r>
-      <w:r>
-        <w:rPr>
-          <w:b/>
-          <w:bCs/>
-          <w:sz w:val="28"/>
-          <w:szCs w:val="28"/>
-        </w:rPr>
-        <w:t xml:space="preserve"> </w:t>
-      </w:r>
-      <w:r>
-        <w:rPr>
-          <w:sz w:val="28"/>
-          <w:szCs w:val="28"/>
-        </w:rPr>
-        <w:t>Nessa Página, o cliente insere a data ou período desejado para pesquisa e é exibida uma tabela com os valores correspondentes do banco de dados à pesquisa</w:t>
+        <w:t>banco de dados à pesquisa</w:t>
       </w:r>
       <w:r>
         <w:rPr>
@@ -1132,7 +1000,6 @@
           <w:bCs/>
           <w:sz w:val="28"/>
           <w:szCs w:val="28"/>
-          <w:highlight w:val="yellow"/>
         </w:rPr>
         <w:t>Venda Manual</w:t>
       </w:r>
@@ -1142,41 +1009,15 @@
           <w:bCs/>
           <w:sz w:val="28"/>
           <w:szCs w:val="28"/>
-          <w:highlight w:val="yellow"/>
-        </w:rPr>
-        <w:t>:</w:t>
-      </w:r>
-      <w:r>
-        <w:rPr>
-          <w:b/>
-          <w:bCs/>
-          <w:sz w:val="28"/>
-          <w:szCs w:val="28"/>
-        </w:rPr>
-        <w:t xml:space="preserve"> </w:t>
-      </w:r>
-      <w:r>
-        <w:rPr>
-          <w:sz w:val="28"/>
-          <w:szCs w:val="28"/>
-        </w:rPr>
-        <w:t>Nessa tela, é inserido o ID do produto (nesse campo ao invés de exibir o ID do produto, será exibido o nome, porém, internamente, será recebido o ID), e Quantidade comprada (Kg ou Un.</w:t>
-      </w:r>
-      <w:proofErr w:type="gramStart"/>
-      <w:r>
-        <w:rPr>
-          <w:sz w:val="28"/>
-          <w:szCs w:val="28"/>
-        </w:rPr>
-        <w:t>).Após</w:t>
-      </w:r>
-      <w:proofErr w:type="gramEnd"/>
-      <w:r>
-        <w:rPr>
-          <w:sz w:val="28"/>
-          <w:szCs w:val="28"/>
-        </w:rPr>
-        <w:t xml:space="preserve"> inserir, exibirá uma tabela com os valores: </w:t>
+        </w:rPr>
+        <w:t xml:space="preserve">: </w:t>
+      </w:r>
+      <w:r>
+        <w:rPr>
+          <w:sz w:val="28"/>
+          <w:szCs w:val="28"/>
+        </w:rPr>
+        <w:t xml:space="preserve">Nessa tela, é inserido o ID do produto (nesse campo ao invés de exibir o ID do produto, será exibido o nome, porém, internamente, será recebido o ID), e Quantidade comprada (Kg ou Un.).Após inserir, exibirá uma tabela com os valores: </w:t>
       </w:r>
       <w:bookmarkStart w:id="3" w:name="_Hlk77462336"/>
       <w:r>
@@ -1219,7 +1060,6 @@
           <w:bCs/>
           <w:sz w:val="28"/>
           <w:szCs w:val="28"/>
-          <w:highlight w:val="yellow"/>
         </w:rPr>
         <w:t>Venda Automática</w:t>
       </w:r>
@@ -1229,41 +1069,15 @@
           <w:bCs/>
           <w:sz w:val="28"/>
           <w:szCs w:val="28"/>
-          <w:highlight w:val="yellow"/>
-        </w:rPr>
-        <w:t>:</w:t>
-      </w:r>
-      <w:r>
-        <w:rPr>
-          <w:b/>
-          <w:bCs/>
-          <w:sz w:val="28"/>
-          <w:szCs w:val="28"/>
-        </w:rPr>
-        <w:t xml:space="preserve"> </w:t>
-      </w:r>
-      <w:r>
-        <w:rPr>
-          <w:sz w:val="28"/>
-          <w:szCs w:val="28"/>
-        </w:rPr>
-        <w:t xml:space="preserve">Nessa página, deve-se ter um campo com </w:t>
-      </w:r>
-      <w:proofErr w:type="spellStart"/>
-      <w:r>
-        <w:rPr>
-          <w:sz w:val="28"/>
-          <w:szCs w:val="28"/>
-        </w:rPr>
-        <w:t>auto-focus</w:t>
-      </w:r>
-      <w:proofErr w:type="spellEnd"/>
-      <w:r>
-        <w:rPr>
-          <w:sz w:val="28"/>
-          <w:szCs w:val="28"/>
-        </w:rPr>
-        <w:t xml:space="preserve"> para receber o código de barra</w:t>
+        </w:rPr>
+        <w:t xml:space="preserve">: </w:t>
+      </w:r>
+      <w:r>
+        <w:rPr>
+          <w:sz w:val="28"/>
+          <w:szCs w:val="28"/>
+        </w:rPr>
+        <w:t>Nessa página, deve-se ter um campo com auto-focus para receber o código de barra</w:t>
       </w:r>
       <w:r>
         <w:rPr>
@@ -1291,7 +1105,7 @@
         </w:rPr>
         <w:lastRenderedPageBreak/>
         <w:drawing>
-          <wp:anchor distT="0" distB="0" distL="114300" distR="114300" simplePos="0" relativeHeight="251658240" behindDoc="0" locked="0" layoutInCell="1" allowOverlap="1" wp14:anchorId="1F4CFBC1" wp14:editId="1477DF95">
+          <wp:anchor distT="0" distB="0" distL="114300" distR="114300" simplePos="0" relativeHeight="251658240" behindDoc="0" locked="0" layoutInCell="1" allowOverlap="1" wp14:anchorId="1F4CFBC1" wp14:editId="7DC526BA">
             <wp:simplePos x="0" y="0"/>
             <wp:positionH relativeFrom="margin">
               <wp:align>left</wp:align>
@@ -1299,8 +1113,8 @@
             <wp:positionV relativeFrom="paragraph">
               <wp:posOffset>0</wp:posOffset>
             </wp:positionV>
-            <wp:extent cx="5866765" cy="6245860"/>
-            <wp:effectExtent l="0" t="0" r="635" b="2540"/>
+            <wp:extent cx="5866765" cy="6245225"/>
+            <wp:effectExtent l="0" t="0" r="635" b="3175"/>
             <wp:wrapTopAndBottom/>
             <wp:docPr id="4" name="Imagem 4"/>
             <wp:cNvGraphicFramePr>
@@ -1330,7 +1144,7 @@
                   <pic:spPr bwMode="auto">
                     <a:xfrm>
                       <a:off x="0" y="0"/>
-                      <a:ext cx="5866897" cy="6245860"/>
+                      <a:ext cx="5866897" cy="6245859"/>
                     </a:xfrm>
                     <a:prstGeom prst="rect">
                       <a:avLst/>
@@ -1463,21 +1277,19 @@
           </w:tcPr>
           <w:p>
             <w:r>
-              <w:t>Produto</w:t>
-            </w:r>
-          </w:p>
-        </w:tc>
-        <w:tc>
-          <w:tcPr>
-            <w:tcW w:w="2614" w:type="dxa"/>
-            <w:vAlign w:val="center"/>
-          </w:tcPr>
-          <w:p>
-            <w:proofErr w:type="spellStart"/>
-            <w:r>
-              <w:t>Lancamento_Estoque</w:t>
-            </w:r>
-            <w:proofErr w:type="spellEnd"/>
+              <w:t>produto</w:t>
+            </w:r>
+          </w:p>
+        </w:tc>
+        <w:tc>
+          <w:tcPr>
+            <w:tcW w:w="2614" w:type="dxa"/>
+            <w:vAlign w:val="center"/>
+          </w:tcPr>
+          <w:p>
+            <w:r>
+              <w:t>lancamento_estoque</w:t>
+            </w:r>
           </w:p>
         </w:tc>
         <w:tc>
@@ -1518,11 +1330,9 @@
             <w:vAlign w:val="center"/>
           </w:tcPr>
           <w:p>
-            <w:proofErr w:type="spellStart"/>
-            <w:r>
-              <w:t>Venda_Produto</w:t>
-            </w:r>
-            <w:proofErr w:type="spellEnd"/>
+            <w:r>
+              <w:t>venda_produto</w:t>
+            </w:r>
           </w:p>
         </w:tc>
         <w:tc>
@@ -1551,21 +1361,19 @@
             <w:vAlign w:val="center"/>
           </w:tcPr>
           <w:p>
-            <w:proofErr w:type="spellStart"/>
-            <w:r>
-              <w:t>Lancamento_Estoque</w:t>
-            </w:r>
-            <w:proofErr w:type="spellEnd"/>
-          </w:p>
-        </w:tc>
-        <w:tc>
-          <w:tcPr>
-            <w:tcW w:w="2614" w:type="dxa"/>
-            <w:vAlign w:val="center"/>
-          </w:tcPr>
-          <w:p>
-            <w:r>
-              <w:t>Produto</w:t>
+            <w:r>
+              <w:t>lancamento_estoque</w:t>
+            </w:r>
+          </w:p>
+        </w:tc>
+        <w:tc>
+          <w:tcPr>
+            <w:tcW w:w="2614" w:type="dxa"/>
+            <w:vAlign w:val="center"/>
+          </w:tcPr>
+          <w:p>
+            <w:r>
+              <w:t>produto</w:t>
             </w:r>
           </w:p>
         </w:tc>
@@ -1599,21 +1407,19 @@
             <w:vAlign w:val="center"/>
           </w:tcPr>
           <w:p>
-            <w:proofErr w:type="spellStart"/>
-            <w:r>
-              <w:t>Venda_Produto</w:t>
-            </w:r>
-            <w:proofErr w:type="spellEnd"/>
-          </w:p>
-        </w:tc>
-        <w:tc>
-          <w:tcPr>
-            <w:tcW w:w="2614" w:type="dxa"/>
-            <w:vAlign w:val="center"/>
-          </w:tcPr>
-          <w:p>
-            <w:r>
-              <w:t>Produto</w:t>
+            <w:r>
+              <w:t>venda_produto</w:t>
+            </w:r>
+          </w:p>
+        </w:tc>
+        <w:tc>
+          <w:tcPr>
+            <w:tcW w:w="2614" w:type="dxa"/>
+            <w:vAlign w:val="center"/>
+          </w:tcPr>
+          <w:p>
+            <w:r>
+              <w:t>produto</w:t>
             </w:r>
           </w:p>
         </w:tc>
@@ -1659,7 +1465,7 @@
           </w:tcPr>
           <w:p>
             <w:r>
-              <w:t>Venda</w:t>
+              <w:t>venda</w:t>
             </w:r>
           </w:p>
         </w:tc>
@@ -1691,21 +1497,19 @@
           </w:tcPr>
           <w:p>
             <w:r>
-              <w:t>Venda</w:t>
-            </w:r>
-          </w:p>
-        </w:tc>
-        <w:tc>
-          <w:tcPr>
-            <w:tcW w:w="2614" w:type="dxa"/>
-            <w:vAlign w:val="center"/>
-          </w:tcPr>
-          <w:p>
-            <w:proofErr w:type="spellStart"/>
-            <w:r>
-              <w:t>Venda_Produto</w:t>
-            </w:r>
-            <w:proofErr w:type="spellEnd"/>
+              <w:t>venda</w:t>
+            </w:r>
+          </w:p>
+        </w:tc>
+        <w:tc>
+          <w:tcPr>
+            <w:tcW w:w="2614" w:type="dxa"/>
+            <w:vAlign w:val="center"/>
+          </w:tcPr>
+          <w:p>
+            <w:r>
+              <w:t>venda_produto</w:t>
+            </w:r>
           </w:p>
         </w:tc>
         <w:tc>
@@ -1747,7 +1551,7 @@
           </w:tcPr>
           <w:p>
             <w:r>
-              <w:t>Caderneta</w:t>
+              <w:t>caderneta</w:t>
             </w:r>
           </w:p>
         </w:tc>
@@ -1779,18 +1583,18 @@
           </w:tcPr>
           <w:p>
             <w:r>
-              <w:t>Caderneta</w:t>
-            </w:r>
-          </w:p>
-        </w:tc>
-        <w:tc>
-          <w:tcPr>
-            <w:tcW w:w="2614" w:type="dxa"/>
-            <w:vAlign w:val="center"/>
-          </w:tcPr>
-          <w:p>
-            <w:r>
-              <w:t>Venda</w:t>
+              <w:t>caderneta</w:t>
+            </w:r>
+          </w:p>
+        </w:tc>
+        <w:tc>
+          <w:tcPr>
+            <w:tcW w:w="2614" w:type="dxa"/>
+            <w:vAlign w:val="center"/>
+          </w:tcPr>
+          <w:p>
+            <w:r>
+              <w:t>venda</w:t>
             </w:r>
           </w:p>
         </w:tc>
@@ -1833,7 +1637,7 @@
           </w:tcPr>
           <w:p>
             <w:r>
-              <w:t>Caderneta</w:t>
+              <w:t>caderneta</w:t>
             </w:r>
           </w:p>
         </w:tc>
@@ -1872,7 +1676,7 @@
           </w:tcPr>
           <w:p>
             <w:r>
-              <w:t>Cliente</w:t>
+              <w:t>cliente</w:t>
             </w:r>
           </w:p>
         </w:tc>
@@ -1904,18 +1708,18 @@
           </w:tcPr>
           <w:p>
             <w:r>
-              <w:t>Cliente</w:t>
-            </w:r>
-          </w:p>
-        </w:tc>
-        <w:tc>
-          <w:tcPr>
-            <w:tcW w:w="2614" w:type="dxa"/>
-            <w:vAlign w:val="center"/>
-          </w:tcPr>
-          <w:p>
-            <w:r>
-              <w:t>Caderneta</w:t>
+              <w:t>cliente</w:t>
+            </w:r>
+          </w:p>
+        </w:tc>
+        <w:tc>
+          <w:tcPr>
+            <w:tcW w:w="2614" w:type="dxa"/>
+            <w:vAlign w:val="center"/>
+          </w:tcPr>
+          <w:p>
+            <w:r>
+              <w:t>caderneta</w:t>
             </w:r>
           </w:p>
         </w:tc>
@@ -1958,7 +1762,7 @@
           </w:tcPr>
           <w:p>
             <w:r>
-              <w:t>Telefone</w:t>
+              <w:t>telefone</w:t>
             </w:r>
           </w:p>
         </w:tc>
@@ -1996,11 +1800,9 @@
             <w:vAlign w:val="center"/>
           </w:tcPr>
           <w:p>
-            <w:proofErr w:type="spellStart"/>
-            <w:r>
-              <w:t>Endereco</w:t>
-            </w:r>
-            <w:proofErr w:type="spellEnd"/>
+            <w:r>
+              <w:t>endereco</w:t>
+            </w:r>
           </w:p>
         </w:tc>
         <w:tc>
@@ -2031,18 +1833,18 @@
           <w:p>
             <w:r>
               <w:lastRenderedPageBreak/>
-              <w:t>Telefone</w:t>
-            </w:r>
-          </w:p>
-        </w:tc>
-        <w:tc>
-          <w:tcPr>
-            <w:tcW w:w="2614" w:type="dxa"/>
-            <w:vAlign w:val="center"/>
-          </w:tcPr>
-          <w:p>
-            <w:r>
-              <w:t>Cliente</w:t>
+              <w:t>telefone</w:t>
+            </w:r>
+          </w:p>
+        </w:tc>
+        <w:tc>
+          <w:tcPr>
+            <w:tcW w:w="2614" w:type="dxa"/>
+            <w:vAlign w:val="center"/>
+          </w:tcPr>
+          <w:p>
+            <w:r>
+              <w:t>cliente</w:t>
             </w:r>
           </w:p>
         </w:tc>
@@ -2075,21 +1877,19 @@
             <w:vAlign w:val="center"/>
           </w:tcPr>
           <w:p>
-            <w:proofErr w:type="spellStart"/>
-            <w:r>
-              <w:t>Endereco</w:t>
-            </w:r>
-            <w:proofErr w:type="spellEnd"/>
-          </w:p>
-        </w:tc>
-        <w:tc>
-          <w:tcPr>
-            <w:tcW w:w="2614" w:type="dxa"/>
-            <w:vAlign w:val="center"/>
-          </w:tcPr>
-          <w:p>
-            <w:r>
-              <w:t>Cliente</w:t>
+            <w:r>
+              <w:t>endereco</w:t>
+            </w:r>
+          </w:p>
+        </w:tc>
+        <w:tc>
+          <w:tcPr>
+            <w:tcW w:w="2614" w:type="dxa"/>
+            <w:vAlign w:val="center"/>
+          </w:tcPr>
+          <w:p>
+            <w:r>
+              <w:t>cliente</w:t>
             </w:r>
           </w:p>
         </w:tc>
@@ -2123,7 +1923,7 @@
           </w:tcPr>
           <w:p>
             <w:r>
-              <w:t>Despesas</w:t>
+              <w:t>despesas</w:t>
             </w:r>
           </w:p>
         </w:tc>
@@ -2159,11 +1959,9 @@
             <w:vAlign w:val="center"/>
           </w:tcPr>
           <w:p>
-            <w:proofErr w:type="spellStart"/>
-            <w:r>
-              <w:t>Fechamento_Caixa</w:t>
-            </w:r>
-            <w:proofErr w:type="spellEnd"/>
+            <w:r>
+              <w:t>fechamento_caixa</w:t>
+            </w:r>
           </w:p>
         </w:tc>
         <w:tc>
@@ -2200,12 +1998,12 @@
         <w:tblLook w:val="04A0" w:firstRow="1" w:lastRow="0" w:firstColumn="1" w:lastColumn="0" w:noHBand="0" w:noVBand="1"/>
       </w:tblPr>
       <w:tblGrid>
-        <w:gridCol w:w="1934"/>
-        <w:gridCol w:w="1383"/>
-        <w:gridCol w:w="1108"/>
-        <w:gridCol w:w="1417"/>
-        <w:gridCol w:w="2378"/>
-        <w:gridCol w:w="2265"/>
+        <w:gridCol w:w="1983"/>
+        <w:gridCol w:w="1579"/>
+        <w:gridCol w:w="1154"/>
+        <w:gridCol w:w="1658"/>
+        <w:gridCol w:w="1482"/>
+        <w:gridCol w:w="2629"/>
       </w:tblGrid>
       <w:tr>
         <w:tc>
@@ -2284,7 +2082,6 @@
                 <w:bCs/>
               </w:rPr>
             </w:pPr>
-            <w:proofErr w:type="spellStart"/>
             <w:r>
               <w:rPr>
                 <w:b/>
@@ -2292,7 +2089,6 @@
               </w:rPr>
               <w:t>Comprim</w:t>
             </w:r>
-            <w:proofErr w:type="spellEnd"/>
           </w:p>
         </w:tc>
         <w:tc>
@@ -2363,11 +2159,9 @@
             <w:vAlign w:val="center"/>
           </w:tcPr>
           <w:p>
-            <w:proofErr w:type="spellStart"/>
-            <w:r>
-              <w:t>ID_Produto</w:t>
-            </w:r>
-            <w:proofErr w:type="spellEnd"/>
+            <w:r>
+              <w:t>id_produto</w:t>
+            </w:r>
           </w:p>
         </w:tc>
         <w:tc>
@@ -2399,23 +2193,7 @@
           </w:tcPr>
           <w:p>
             <w:r>
-              <w:t xml:space="preserve">PK, </w:t>
-            </w:r>
-            <w:proofErr w:type="spellStart"/>
-            <w:r>
-              <w:t>Not</w:t>
-            </w:r>
-            <w:proofErr w:type="spellEnd"/>
-            <w:r>
-              <w:t xml:space="preserve"> </w:t>
-            </w:r>
-            <w:proofErr w:type="spellStart"/>
-            <w:r>
-              <w:t>null</w:t>
-            </w:r>
-            <w:proofErr w:type="spellEnd"/>
-            <w:r>
-              <w:t xml:space="preserve">, </w:t>
+              <w:t xml:space="preserve">PK, Not null, </w:t>
             </w:r>
           </w:p>
         </w:tc>
@@ -2445,7 +2223,7 @@
           </w:tcPr>
           <w:p>
             <w:r>
-              <w:t>Nome</w:t>
+              <w:t>nome</w:t>
             </w:r>
           </w:p>
         </w:tc>
@@ -2477,27 +2255,9 @@
             <w:vAlign w:val="center"/>
           </w:tcPr>
           <w:p>
-            <w:proofErr w:type="spellStart"/>
-            <w:r>
-              <w:t>Not</w:t>
-            </w:r>
-            <w:proofErr w:type="spellEnd"/>
-            <w:r>
-              <w:t xml:space="preserve"> </w:t>
-            </w:r>
-            <w:proofErr w:type="spellStart"/>
-            <w:r>
-              <w:t>null</w:t>
-            </w:r>
-            <w:proofErr w:type="spellEnd"/>
-            <w:r>
-              <w:t xml:space="preserve">, </w:t>
-            </w:r>
-            <w:proofErr w:type="spellStart"/>
-            <w:r>
-              <w:t>unique</w:t>
-            </w:r>
-            <w:proofErr w:type="spellEnd"/>
+            <w:r>
+              <w:t>Not null</w:t>
+            </w:r>
           </w:p>
         </w:tc>
         <w:tc>
@@ -2525,11 +2285,9 @@
             <w:vAlign w:val="center"/>
           </w:tcPr>
           <w:p>
-            <w:proofErr w:type="spellStart"/>
-            <w:r>
-              <w:t>Cod_Barras</w:t>
-            </w:r>
-            <w:proofErr w:type="spellEnd"/>
+            <w:r>
+              <w:t>cod_barras</w:t>
+            </w:r>
           </w:p>
         </w:tc>
         <w:tc>
@@ -2560,19 +2318,9 @@
             <w:vAlign w:val="center"/>
           </w:tcPr>
           <w:p>
-            <w:proofErr w:type="spellStart"/>
             <w:r>
               <w:t>Null</w:t>
             </w:r>
-            <w:proofErr w:type="spellEnd"/>
-            <w:r>
-              <w:t xml:space="preserve">, </w:t>
-            </w:r>
-            <w:proofErr w:type="spellStart"/>
-            <w:r>
-              <w:t>unique</w:t>
-            </w:r>
-            <w:proofErr w:type="spellEnd"/>
           </w:p>
         </w:tc>
         <w:tc>
@@ -2600,11 +2348,9 @@
             <w:vAlign w:val="center"/>
           </w:tcPr>
           <w:p>
-            <w:proofErr w:type="spellStart"/>
-            <w:r>
-              <w:t>Preco_Venda</w:t>
-            </w:r>
-            <w:proofErr w:type="spellEnd"/>
+            <w:r>
+              <w:t>preco_venda</w:t>
+            </w:r>
           </w:p>
         </w:tc>
         <w:tc>
@@ -2635,19 +2381,9 @@
             <w:vAlign w:val="center"/>
           </w:tcPr>
           <w:p>
-            <w:proofErr w:type="spellStart"/>
-            <w:r>
-              <w:t>Not</w:t>
-            </w:r>
-            <w:proofErr w:type="spellEnd"/>
-            <w:r>
-              <w:t xml:space="preserve"> </w:t>
-            </w:r>
-            <w:proofErr w:type="spellStart"/>
-            <w:r>
-              <w:t>null</w:t>
-            </w:r>
-            <w:proofErr w:type="spellEnd"/>
+            <w:r>
+              <w:t>Not null</w:t>
+            </w:r>
           </w:p>
         </w:tc>
         <w:tc>
@@ -2679,11 +2415,9 @@
             <w:vAlign w:val="center"/>
           </w:tcPr>
           <w:p>
-            <w:proofErr w:type="spellStart"/>
-            <w:r>
-              <w:t>Unidade_Medida</w:t>
-            </w:r>
-            <w:proofErr w:type="spellEnd"/>
+            <w:r>
+              <w:t>unidade_medida</w:t>
+            </w:r>
           </w:p>
         </w:tc>
         <w:tc>
@@ -2714,19 +2448,9 @@
             <w:vAlign w:val="center"/>
           </w:tcPr>
           <w:p>
-            <w:proofErr w:type="spellStart"/>
-            <w:r>
-              <w:t>Not</w:t>
-            </w:r>
-            <w:proofErr w:type="spellEnd"/>
-            <w:r>
-              <w:t xml:space="preserve"> </w:t>
-            </w:r>
-            <w:proofErr w:type="spellStart"/>
-            <w:r>
-              <w:t>null</w:t>
-            </w:r>
-            <w:proofErr w:type="spellEnd"/>
+            <w:r>
+              <w:t>Not null</w:t>
+            </w:r>
           </w:p>
         </w:tc>
         <w:tc>
@@ -2758,11 +2482,9 @@
             <w:vAlign w:val="center"/>
           </w:tcPr>
           <w:p>
-            <w:proofErr w:type="spellStart"/>
-            <w:r>
-              <w:t>Quant_Estoque</w:t>
-            </w:r>
-            <w:proofErr w:type="spellEnd"/>
+            <w:r>
+              <w:t>quant_estoque</w:t>
+            </w:r>
           </w:p>
         </w:tc>
         <w:tc>
@@ -2793,11 +2515,9 @@
             <w:vAlign w:val="center"/>
           </w:tcPr>
           <w:p>
-            <w:proofErr w:type="spellStart"/>
             <w:r>
               <w:t>Null</w:t>
             </w:r>
-            <w:proofErr w:type="spellEnd"/>
           </w:p>
         </w:tc>
         <w:tc>
@@ -2820,6 +2540,69 @@
               <w:t>Quantidade do produto em estoque</w:t>
             </w:r>
           </w:p>
+        </w:tc>
+      </w:tr>
+      <w:tr>
+        <w:tc>
+          <w:tcPr>
+            <w:tcW w:w="1983" w:type="dxa"/>
+            <w:vAlign w:val="center"/>
+          </w:tcPr>
+          <w:p>
+            <w:r>
+              <w:t>visivel</w:t>
+            </w:r>
+          </w:p>
+        </w:tc>
+        <w:tc>
+          <w:tcPr>
+            <w:tcW w:w="1579" w:type="dxa"/>
+            <w:vAlign w:val="center"/>
+          </w:tcPr>
+          <w:p>
+            <w:r>
+              <w:t>BOOLEAN</w:t>
+            </w:r>
+          </w:p>
+        </w:tc>
+        <w:tc>
+          <w:tcPr>
+            <w:tcW w:w="1154" w:type="dxa"/>
+            <w:vAlign w:val="center"/>
+          </w:tcPr>
+          <w:p>
+            <w:r>
+              <w:t xml:space="preserve">1 bit </w:t>
+            </w:r>
+          </w:p>
+        </w:tc>
+        <w:tc>
+          <w:tcPr>
+            <w:tcW w:w="1658" w:type="dxa"/>
+            <w:vAlign w:val="center"/>
+          </w:tcPr>
+          <w:p>
+            <w:r>
+              <w:t>Not null</w:t>
+            </w:r>
+          </w:p>
+        </w:tc>
+        <w:tc>
+          <w:tcPr>
+            <w:tcW w:w="1482" w:type="dxa"/>
+            <w:vAlign w:val="center"/>
+          </w:tcPr>
+          <w:p>
+            <w:r>
+              <w:t>1</w:t>
+            </w:r>
+          </w:p>
+        </w:tc>
+        <w:tc>
+          <w:tcPr>
+            <w:tcW w:w="2629" w:type="dxa"/>
+          </w:tcPr>
+          <w:p/>
         </w:tc>
       </w:tr>
       <w:tr>
@@ -2845,7 +2628,6 @@
               </w:rPr>
               <w:t xml:space="preserve">Entidade: </w:t>
             </w:r>
-            <w:proofErr w:type="spellStart"/>
             <w:r>
               <w:rPr>
                 <w:b/>
@@ -2853,7 +2635,6 @@
               </w:rPr>
               <w:t>Lancamento_Estoque</w:t>
             </w:r>
-            <w:proofErr w:type="spellEnd"/>
           </w:p>
         </w:tc>
       </w:tr>
@@ -2864,11 +2645,9 @@
             <w:vAlign w:val="center"/>
           </w:tcPr>
           <w:p>
-            <w:proofErr w:type="spellStart"/>
-            <w:r>
-              <w:t>ID_Lancamento</w:t>
-            </w:r>
-            <w:proofErr w:type="spellEnd"/>
+            <w:r>
+              <w:t>id_lancamento</w:t>
+            </w:r>
           </w:p>
         </w:tc>
         <w:tc>
@@ -2900,21 +2679,8 @@
           </w:tcPr>
           <w:p>
             <w:r>
-              <w:t xml:space="preserve">PK, </w:t>
-            </w:r>
-            <w:proofErr w:type="spellStart"/>
-            <w:r>
-              <w:t>Not</w:t>
-            </w:r>
-            <w:proofErr w:type="spellEnd"/>
-            <w:r>
-              <w:t xml:space="preserve"> </w:t>
-            </w:r>
-            <w:proofErr w:type="spellStart"/>
-            <w:r>
-              <w:t>null</w:t>
-            </w:r>
-            <w:proofErr w:type="spellEnd"/>
+              <w:t>PK, Not null</w:t>
+            </w:r>
           </w:p>
         </w:tc>
         <w:tc>
@@ -2929,13 +2695,8 @@
             <w:tcW w:w="2629" w:type="dxa"/>
           </w:tcPr>
           <w:p>
-            <w:proofErr w:type="spellStart"/>
-            <w:r>
-              <w:t>Numero</w:t>
-            </w:r>
-            <w:proofErr w:type="spellEnd"/>
-            <w:r>
-              <w:t xml:space="preserve"> de identificação do lançamento, gerado automaticamente</w:t>
+            <w:r>
+              <w:t>Numero de identificação do lançamento, gerado automaticamente</w:t>
             </w:r>
           </w:p>
         </w:tc>
@@ -2947,11 +2708,9 @@
             <w:vAlign w:val="center"/>
           </w:tcPr>
           <w:p>
-            <w:proofErr w:type="spellStart"/>
-            <w:r>
-              <w:t>ID_Produto</w:t>
-            </w:r>
-            <w:proofErr w:type="spellEnd"/>
+            <w:r>
+              <w:t>id_produto</w:t>
+            </w:r>
           </w:p>
         </w:tc>
         <w:tc>
@@ -2983,21 +2742,8 @@
           </w:tcPr>
           <w:p>
             <w:r>
-              <w:t xml:space="preserve">FK, </w:t>
-            </w:r>
-            <w:proofErr w:type="spellStart"/>
-            <w:r>
-              <w:t>not</w:t>
-            </w:r>
-            <w:proofErr w:type="spellEnd"/>
-            <w:r>
-              <w:t xml:space="preserve"> </w:t>
-            </w:r>
-            <w:proofErr w:type="spellStart"/>
-            <w:r>
-              <w:t>null</w:t>
-            </w:r>
-            <w:proofErr w:type="spellEnd"/>
+              <w:t>FK, not null</w:t>
+            </w:r>
           </w:p>
         </w:tc>
         <w:tc>
@@ -3012,13 +2758,8 @@
             <w:tcW w:w="2629" w:type="dxa"/>
           </w:tcPr>
           <w:p>
-            <w:proofErr w:type="spellStart"/>
-            <w:r>
-              <w:t>Numero</w:t>
-            </w:r>
-            <w:proofErr w:type="spellEnd"/>
-            <w:r>
-              <w:t xml:space="preserve"> de Identificação do produto</w:t>
+            <w:r>
+              <w:t>Numero de Identificação do produto</w:t>
             </w:r>
           </w:p>
         </w:tc>
@@ -3030,16 +2771,9 @@
             <w:vAlign w:val="center"/>
           </w:tcPr>
           <w:p>
-            <w:proofErr w:type="spellStart"/>
-            <w:r>
-              <w:t>Quant</w:t>
-            </w:r>
-            <w:proofErr w:type="gramStart"/>
-            <w:r>
-              <w:t>_Recebida</w:t>
-            </w:r>
-            <w:proofErr w:type="spellEnd"/>
-            <w:proofErr w:type="gramEnd"/>
+            <w:r>
+              <w:t>nome_produto</w:t>
+            </w:r>
           </w:p>
         </w:tc>
         <w:tc>
@@ -3049,6 +2783,69 @@
           </w:tcPr>
           <w:p>
             <w:r>
+              <w:t>Caractere</w:t>
+            </w:r>
+          </w:p>
+        </w:tc>
+        <w:tc>
+          <w:tcPr>
+            <w:tcW w:w="1154" w:type="dxa"/>
+            <w:vAlign w:val="center"/>
+          </w:tcPr>
+          <w:p>
+            <w:r>
+              <w:t>40 bytes</w:t>
+            </w:r>
+          </w:p>
+        </w:tc>
+        <w:tc>
+          <w:tcPr>
+            <w:tcW w:w="1658" w:type="dxa"/>
+            <w:vAlign w:val="center"/>
+          </w:tcPr>
+          <w:p>
+            <w:r>
+              <w:t>Not null</w:t>
+            </w:r>
+          </w:p>
+        </w:tc>
+        <w:tc>
+          <w:tcPr>
+            <w:tcW w:w="1482" w:type="dxa"/>
+            <w:vAlign w:val="center"/>
+          </w:tcPr>
+          <w:p/>
+        </w:tc>
+        <w:tc>
+          <w:tcPr>
+            <w:tcW w:w="2629" w:type="dxa"/>
+          </w:tcPr>
+          <w:p>
+            <w:r>
+              <w:t>Nome do produto que está sendo lançado</w:t>
+            </w:r>
+          </w:p>
+        </w:tc>
+      </w:tr>
+      <w:tr>
+        <w:tc>
+          <w:tcPr>
+            <w:tcW w:w="1983" w:type="dxa"/>
+            <w:vAlign w:val="center"/>
+          </w:tcPr>
+          <w:p>
+            <w:r>
+              <w:t>quant_recebida</w:t>
+            </w:r>
+          </w:p>
+        </w:tc>
+        <w:tc>
+          <w:tcPr>
+            <w:tcW w:w="1579" w:type="dxa"/>
+            <w:vAlign w:val="center"/>
+          </w:tcPr>
+          <w:p>
+            <w:r>
               <w:t>Decimal</w:t>
             </w:r>
           </w:p>
@@ -3070,19 +2867,9 @@
             <w:vAlign w:val="center"/>
           </w:tcPr>
           <w:p>
-            <w:proofErr w:type="spellStart"/>
-            <w:r>
-              <w:t>Not</w:t>
-            </w:r>
-            <w:proofErr w:type="spellEnd"/>
-            <w:r>
-              <w:t xml:space="preserve"> </w:t>
-            </w:r>
-            <w:proofErr w:type="spellStart"/>
-            <w:r>
-              <w:t>null</w:t>
-            </w:r>
-            <w:proofErr w:type="spellEnd"/>
+            <w:r>
+              <w:t>Not null</w:t>
+            </w:r>
           </w:p>
         </w:tc>
         <w:tc>
@@ -3110,11 +2897,9 @@
             <w:vAlign w:val="center"/>
           </w:tcPr>
           <w:p>
-            <w:proofErr w:type="spellStart"/>
-            <w:r>
-              <w:t>Preco_Custo_Un</w:t>
-            </w:r>
-            <w:proofErr w:type="spellEnd"/>
+            <w:r>
+              <w:t>preco_custo_un</w:t>
+            </w:r>
           </w:p>
         </w:tc>
         <w:tc>
@@ -3145,19 +2930,9 @@
             <w:vAlign w:val="center"/>
           </w:tcPr>
           <w:p>
-            <w:proofErr w:type="spellStart"/>
-            <w:r>
-              <w:t>Not</w:t>
-            </w:r>
-            <w:proofErr w:type="spellEnd"/>
-            <w:r>
-              <w:t xml:space="preserve"> </w:t>
-            </w:r>
-            <w:proofErr w:type="spellStart"/>
-            <w:r>
-              <w:t>null</w:t>
-            </w:r>
-            <w:proofErr w:type="spellEnd"/>
+            <w:r>
+              <w:t>Not null</w:t>
+            </w:r>
           </w:p>
         </w:tc>
         <w:tc>
@@ -3185,11 +2960,9 @@
             <w:vAlign w:val="center"/>
           </w:tcPr>
           <w:p>
-            <w:proofErr w:type="spellStart"/>
-            <w:r>
-              <w:t>Data_Lancamento</w:t>
-            </w:r>
-            <w:proofErr w:type="spellEnd"/>
+            <w:r>
+              <w:t>data_lancamento</w:t>
+            </w:r>
           </w:p>
         </w:tc>
         <w:tc>
@@ -3220,19 +2993,9 @@
             <w:vAlign w:val="center"/>
           </w:tcPr>
           <w:p>
-            <w:proofErr w:type="spellStart"/>
-            <w:r>
-              <w:t>Not</w:t>
-            </w:r>
-            <w:proofErr w:type="spellEnd"/>
-            <w:r>
-              <w:t xml:space="preserve"> </w:t>
-            </w:r>
-            <w:proofErr w:type="spellStart"/>
-            <w:r>
-              <w:t>null</w:t>
-            </w:r>
-            <w:proofErr w:type="spellEnd"/>
+            <w:r>
+              <w:t>Not null</w:t>
+            </w:r>
           </w:p>
         </w:tc>
         <w:tc>
@@ -3273,17 +3036,8 @@
                 <w:b/>
                 <w:bCs/>
               </w:rPr>
-              <w:t xml:space="preserve">Entidade: </w:t>
-            </w:r>
-            <w:proofErr w:type="spellStart"/>
-            <w:r>
-              <w:rPr>
-                <w:b/>
-                <w:bCs/>
-              </w:rPr>
-              <w:t>Venda_Produto</w:t>
-            </w:r>
-            <w:proofErr w:type="spellEnd"/>
+              <w:t>Entidade: Venda_Produto</w:t>
+            </w:r>
           </w:p>
         </w:tc>
       </w:tr>
@@ -3294,11 +3048,9 @@
             <w:vAlign w:val="center"/>
           </w:tcPr>
           <w:p>
-            <w:proofErr w:type="spellStart"/>
-            <w:r>
-              <w:t>Id_venda_produto</w:t>
-            </w:r>
-            <w:proofErr w:type="spellEnd"/>
+            <w:r>
+              <w:t>id_venda_produto</w:t>
+            </w:r>
           </w:p>
         </w:tc>
         <w:tc>
@@ -3330,21 +3082,8 @@
           </w:tcPr>
           <w:p>
             <w:r>
-              <w:t xml:space="preserve">PK, </w:t>
-            </w:r>
-            <w:proofErr w:type="spellStart"/>
-            <w:r>
-              <w:t>Not</w:t>
-            </w:r>
-            <w:proofErr w:type="spellEnd"/>
-            <w:r>
-              <w:t xml:space="preserve"> </w:t>
-            </w:r>
-            <w:proofErr w:type="spellStart"/>
-            <w:r>
-              <w:t>null</w:t>
-            </w:r>
-            <w:proofErr w:type="spellEnd"/>
+              <w:t>PK, Not null</w:t>
+            </w:r>
           </w:p>
         </w:tc>
         <w:tc>
@@ -3372,11 +3111,9 @@
             <w:vAlign w:val="center"/>
           </w:tcPr>
           <w:p>
-            <w:proofErr w:type="spellStart"/>
-            <w:r>
-              <w:t>ID_Venda</w:t>
-            </w:r>
-            <w:proofErr w:type="spellEnd"/>
+            <w:r>
+              <w:t>id_venda</w:t>
+            </w:r>
           </w:p>
         </w:tc>
         <w:tc>
@@ -3408,21 +3145,8 @@
           </w:tcPr>
           <w:p>
             <w:r>
-              <w:t xml:space="preserve">FK, </w:t>
-            </w:r>
-            <w:proofErr w:type="spellStart"/>
-            <w:r>
-              <w:t>Not</w:t>
-            </w:r>
-            <w:proofErr w:type="spellEnd"/>
-            <w:r>
-              <w:t xml:space="preserve"> </w:t>
-            </w:r>
-            <w:proofErr w:type="spellStart"/>
-            <w:r>
-              <w:t>null</w:t>
-            </w:r>
-            <w:proofErr w:type="spellEnd"/>
+              <w:t>FK, Not null</w:t>
+            </w:r>
           </w:p>
         </w:tc>
         <w:tc>
@@ -3437,13 +3161,8 @@
             <w:tcW w:w="2629" w:type="dxa"/>
           </w:tcPr>
           <w:p>
-            <w:proofErr w:type="spellStart"/>
-            <w:r>
-              <w:t>Numero</w:t>
-            </w:r>
-            <w:proofErr w:type="spellEnd"/>
-            <w:r>
-              <w:t xml:space="preserve"> de identificação da venda.</w:t>
+            <w:r>
+              <w:t>Numero de identificação da venda.</w:t>
             </w:r>
           </w:p>
         </w:tc>
@@ -3455,11 +3174,9 @@
             <w:vAlign w:val="center"/>
           </w:tcPr>
           <w:p>
-            <w:proofErr w:type="spellStart"/>
-            <w:r>
-              <w:t>ID_Produto</w:t>
-            </w:r>
-            <w:proofErr w:type="spellEnd"/>
+            <w:r>
+              <w:t>id_produto</w:t>
+            </w:r>
           </w:p>
         </w:tc>
         <w:tc>
@@ -3491,21 +3208,8 @@
           </w:tcPr>
           <w:p>
             <w:r>
-              <w:t xml:space="preserve">FK, </w:t>
-            </w:r>
-            <w:proofErr w:type="spellStart"/>
-            <w:r>
-              <w:t>Not</w:t>
-            </w:r>
-            <w:proofErr w:type="spellEnd"/>
-            <w:r>
-              <w:t xml:space="preserve"> </w:t>
-            </w:r>
-            <w:proofErr w:type="spellStart"/>
-            <w:r>
-              <w:t>null</w:t>
-            </w:r>
-            <w:proofErr w:type="spellEnd"/>
+              <w:t>FK, Not null</w:t>
+            </w:r>
           </w:p>
         </w:tc>
         <w:tc>
@@ -3520,13 +3224,8 @@
             <w:tcW w:w="2629" w:type="dxa"/>
           </w:tcPr>
           <w:p>
-            <w:proofErr w:type="spellStart"/>
-            <w:r>
-              <w:t>Numero</w:t>
-            </w:r>
-            <w:proofErr w:type="spellEnd"/>
-            <w:r>
-              <w:t xml:space="preserve"> de identificação do produto.</w:t>
+            <w:r>
+              <w:t>Numero de identificação do produto.</w:t>
             </w:r>
           </w:p>
         </w:tc>
@@ -3539,8 +3238,272 @@
           </w:tcPr>
           <w:p>
             <w:r>
+              <w:t>nome_produto</w:t>
+            </w:r>
+          </w:p>
+        </w:tc>
+        <w:tc>
+          <w:tcPr>
+            <w:tcW w:w="1579" w:type="dxa"/>
+            <w:vAlign w:val="center"/>
+          </w:tcPr>
+          <w:p>
+            <w:r>
+              <w:t>Caractere</w:t>
+            </w:r>
+          </w:p>
+        </w:tc>
+        <w:tc>
+          <w:tcPr>
+            <w:tcW w:w="1154" w:type="dxa"/>
+            <w:vAlign w:val="center"/>
+          </w:tcPr>
+          <w:p>
+            <w:r>
+              <w:t>8 bytes</w:t>
+            </w:r>
+          </w:p>
+        </w:tc>
+        <w:tc>
+          <w:tcPr>
+            <w:tcW w:w="1658" w:type="dxa"/>
+            <w:vAlign w:val="center"/>
+          </w:tcPr>
+          <w:p>
+            <w:r>
+              <w:t>Not null</w:t>
+            </w:r>
+          </w:p>
+        </w:tc>
+        <w:tc>
+          <w:tcPr>
+            <w:tcW w:w="1482" w:type="dxa"/>
+            <w:vAlign w:val="center"/>
+          </w:tcPr>
+          <w:p/>
+        </w:tc>
+        <w:tc>
+          <w:tcPr>
+            <w:tcW w:w="2629" w:type="dxa"/>
+          </w:tcPr>
+          <w:p>
+            <w:r>
+              <w:t>Nome do produto comprado.</w:t>
+            </w:r>
+          </w:p>
+        </w:tc>
+      </w:tr>
+      <w:tr>
+        <w:tc>
+          <w:tcPr>
+            <w:tcW w:w="1983" w:type="dxa"/>
+            <w:vAlign w:val="center"/>
+          </w:tcPr>
+          <w:p>
+            <w:r>
+              <w:t>unidade_medida</w:t>
+            </w:r>
+          </w:p>
+        </w:tc>
+        <w:tc>
+          <w:tcPr>
+            <w:tcW w:w="1579" w:type="dxa"/>
+            <w:vAlign w:val="center"/>
+          </w:tcPr>
+          <w:p>
+            <w:r>
+              <w:t>Caractere</w:t>
+            </w:r>
+          </w:p>
+        </w:tc>
+        <w:tc>
+          <w:tcPr>
+            <w:tcW w:w="1154" w:type="dxa"/>
+            <w:vAlign w:val="center"/>
+          </w:tcPr>
+          <w:p>
+            <w:r>
+              <w:t>8 bytes</w:t>
+            </w:r>
+          </w:p>
+        </w:tc>
+        <w:tc>
+          <w:tcPr>
+            <w:tcW w:w="1658" w:type="dxa"/>
+            <w:vAlign w:val="center"/>
+          </w:tcPr>
+          <w:p>
+            <w:r>
+              <w:t>Not null</w:t>
+            </w:r>
+          </w:p>
+        </w:tc>
+        <w:tc>
+          <w:tcPr>
+            <w:tcW w:w="1482" w:type="dxa"/>
+            <w:vAlign w:val="center"/>
+          </w:tcPr>
+          <w:p/>
+        </w:tc>
+        <w:tc>
+          <w:tcPr>
+            <w:tcW w:w="2629" w:type="dxa"/>
+          </w:tcPr>
+          <w:p>
+            <w:r>
+              <w:t>Unidade de medida do produto comprado.</w:t>
+            </w:r>
+          </w:p>
+        </w:tc>
+      </w:tr>
+      <w:tr>
+        <w:tc>
+          <w:tcPr>
+            <w:tcW w:w="1983" w:type="dxa"/>
+            <w:vAlign w:val="center"/>
+          </w:tcPr>
+          <w:p>
+            <w:r>
+              <w:t>quant</w:t>
+            </w:r>
+          </w:p>
+        </w:tc>
+        <w:tc>
+          <w:tcPr>
+            <w:tcW w:w="1579" w:type="dxa"/>
+            <w:vAlign w:val="center"/>
+          </w:tcPr>
+          <w:p>
+            <w:r>
+              <w:t>Decimal</w:t>
+            </w:r>
+          </w:p>
+        </w:tc>
+        <w:tc>
+          <w:tcPr>
+            <w:tcW w:w="1154" w:type="dxa"/>
+            <w:vAlign w:val="center"/>
+          </w:tcPr>
+          <w:p>
+            <w:r>
+              <w:t>4 bytes</w:t>
+            </w:r>
+          </w:p>
+        </w:tc>
+        <w:tc>
+          <w:tcPr>
+            <w:tcW w:w="1658" w:type="dxa"/>
+            <w:vAlign w:val="center"/>
+          </w:tcPr>
+          <w:p>
+            <w:r>
+              <w:t>Not null</w:t>
+            </w:r>
+          </w:p>
+        </w:tc>
+        <w:tc>
+          <w:tcPr>
+            <w:tcW w:w="1482" w:type="dxa"/>
+            <w:vAlign w:val="center"/>
+          </w:tcPr>
+          <w:p>
+            <w:r>
+              <w:t>0</w:t>
+            </w:r>
+          </w:p>
+        </w:tc>
+        <w:tc>
+          <w:tcPr>
+            <w:tcW w:w="2629" w:type="dxa"/>
+          </w:tcPr>
+          <w:p>
+            <w:r>
+              <w:t>Quantidade do produto comprada na venda.</w:t>
+            </w:r>
+          </w:p>
+        </w:tc>
+      </w:tr>
+      <w:tr>
+        <w:tc>
+          <w:tcPr>
+            <w:tcW w:w="1983" w:type="dxa"/>
+            <w:vAlign w:val="center"/>
+          </w:tcPr>
+          <w:p>
+            <w:r>
+              <w:t>pago</w:t>
+            </w:r>
+          </w:p>
+        </w:tc>
+        <w:tc>
+          <w:tcPr>
+            <w:tcW w:w="1579" w:type="dxa"/>
+            <w:vAlign w:val="center"/>
+          </w:tcPr>
+          <w:p>
+            <w:r>
+              <w:t>Booleano</w:t>
+            </w:r>
+          </w:p>
+        </w:tc>
+        <w:tc>
+          <w:tcPr>
+            <w:tcW w:w="1154" w:type="dxa"/>
+            <w:vAlign w:val="center"/>
+          </w:tcPr>
+          <w:p>
+            <w:r>
+              <w:t>1 bit</w:t>
+            </w:r>
+          </w:p>
+        </w:tc>
+        <w:tc>
+          <w:tcPr>
+            <w:tcW w:w="1658" w:type="dxa"/>
+            <w:vAlign w:val="center"/>
+          </w:tcPr>
+          <w:p>
+            <w:r>
+              <w:t>Not null</w:t>
+            </w:r>
+          </w:p>
+        </w:tc>
+        <w:tc>
+          <w:tcPr>
+            <w:tcW w:w="1482" w:type="dxa"/>
+            <w:vAlign w:val="center"/>
+          </w:tcPr>
+          <w:p>
+            <w:r>
+              <w:t>0</w:t>
+            </w:r>
+          </w:p>
+        </w:tc>
+        <w:tc>
+          <w:tcPr>
+            <w:tcW w:w="2629" w:type="dxa"/>
+          </w:tcPr>
+          <w:p>
+            <w:r>
+              <w:t xml:space="preserve">Valor que determina se a compra está paga ou não, </w:t>
+            </w:r>
+            <w:r>
               <w:lastRenderedPageBreak/>
-              <w:t>Quant</w:t>
+              <w:t>sendo 0 como não pago e 1 como pago.</w:t>
+            </w:r>
+          </w:p>
+        </w:tc>
+      </w:tr>
+      <w:tr>
+        <w:tc>
+          <w:tcPr>
+            <w:tcW w:w="1983" w:type="dxa"/>
+            <w:vAlign w:val="center"/>
+          </w:tcPr>
+          <w:p>
+            <w:r>
+              <w:lastRenderedPageBreak/>
+              <w:t>valor_pago</w:t>
             </w:r>
           </w:p>
         </w:tc>
@@ -3572,19 +3535,9 @@
             <w:vAlign w:val="center"/>
           </w:tcPr>
           <w:p>
-            <w:proofErr w:type="spellStart"/>
-            <w:r>
-              <w:t>Not</w:t>
-            </w:r>
-            <w:proofErr w:type="spellEnd"/>
-            <w:r>
-              <w:t xml:space="preserve"> </w:t>
-            </w:r>
-            <w:proofErr w:type="spellStart"/>
-            <w:r>
-              <w:t>null</w:t>
-            </w:r>
-            <w:proofErr w:type="spellEnd"/>
+            <w:r>
+              <w:t>Not null</w:t>
+            </w:r>
           </w:p>
         </w:tc>
         <w:tc>
@@ -3596,172 +3549,6 @@
             <w:r>
               <w:t>0</w:t>
             </w:r>
-          </w:p>
-        </w:tc>
-        <w:tc>
-          <w:tcPr>
-            <w:tcW w:w="2629" w:type="dxa"/>
-          </w:tcPr>
-          <w:p>
-            <w:r>
-              <w:t>Quantidade do produto comprada na venda.</w:t>
-            </w:r>
-          </w:p>
-        </w:tc>
-      </w:tr>
-      <w:tr>
-        <w:tc>
-          <w:tcPr>
-            <w:tcW w:w="1983" w:type="dxa"/>
-            <w:vAlign w:val="center"/>
-          </w:tcPr>
-          <w:p>
-            <w:r>
-              <w:t>Pago</w:t>
-            </w:r>
-          </w:p>
-        </w:tc>
-        <w:tc>
-          <w:tcPr>
-            <w:tcW w:w="1579" w:type="dxa"/>
-            <w:vAlign w:val="center"/>
-          </w:tcPr>
-          <w:p>
-            <w:r>
-              <w:t>Booleano</w:t>
-            </w:r>
-          </w:p>
-        </w:tc>
-        <w:tc>
-          <w:tcPr>
-            <w:tcW w:w="1154" w:type="dxa"/>
-            <w:vAlign w:val="center"/>
-          </w:tcPr>
-          <w:p>
-            <w:r>
-              <w:t>1 bit</w:t>
-            </w:r>
-          </w:p>
-        </w:tc>
-        <w:tc>
-          <w:tcPr>
-            <w:tcW w:w="1658" w:type="dxa"/>
-            <w:vAlign w:val="center"/>
-          </w:tcPr>
-          <w:p>
-            <w:proofErr w:type="spellStart"/>
-            <w:r>
-              <w:t>Not</w:t>
-            </w:r>
-            <w:proofErr w:type="spellEnd"/>
-            <w:r>
-              <w:t xml:space="preserve"> </w:t>
-            </w:r>
-            <w:proofErr w:type="spellStart"/>
-            <w:r>
-              <w:t>null</w:t>
-            </w:r>
-            <w:proofErr w:type="spellEnd"/>
-          </w:p>
-        </w:tc>
-        <w:tc>
-          <w:tcPr>
-            <w:tcW w:w="1482" w:type="dxa"/>
-            <w:vAlign w:val="center"/>
-          </w:tcPr>
-          <w:p>
-            <w:r>
-              <w:t>‘0’</w:t>
-            </w:r>
-          </w:p>
-        </w:tc>
-        <w:tc>
-          <w:tcPr>
-            <w:tcW w:w="2629" w:type="dxa"/>
-          </w:tcPr>
-          <w:p>
-            <w:r>
-              <w:t>Valor que determina se a compra está paga ou não, sendo 0 como não pago e 1 como pago.</w:t>
-            </w:r>
-          </w:p>
-        </w:tc>
-      </w:tr>
-      <w:tr>
-        <w:tc>
-          <w:tcPr>
-            <w:tcW w:w="1983" w:type="dxa"/>
-            <w:vAlign w:val="center"/>
-          </w:tcPr>
-          <w:p>
-            <w:proofErr w:type="spellStart"/>
-            <w:r>
-              <w:t>Valor</w:t>
-            </w:r>
-            <w:proofErr w:type="gramStart"/>
-            <w:r>
-              <w:t>_Pago</w:t>
-            </w:r>
-            <w:proofErr w:type="spellEnd"/>
-            <w:proofErr w:type="gramEnd"/>
-          </w:p>
-        </w:tc>
-        <w:tc>
-          <w:tcPr>
-            <w:tcW w:w="1579" w:type="dxa"/>
-            <w:vAlign w:val="center"/>
-          </w:tcPr>
-          <w:p>
-            <w:r>
-              <w:t>Decimal</w:t>
-            </w:r>
-          </w:p>
-        </w:tc>
-        <w:tc>
-          <w:tcPr>
-            <w:tcW w:w="1154" w:type="dxa"/>
-            <w:vAlign w:val="center"/>
-          </w:tcPr>
-          <w:p>
-            <w:r>
-              <w:t>4 bytes</w:t>
-            </w:r>
-          </w:p>
-        </w:tc>
-        <w:tc>
-          <w:tcPr>
-            <w:tcW w:w="1658" w:type="dxa"/>
-            <w:vAlign w:val="center"/>
-          </w:tcPr>
-          <w:p>
-            <w:proofErr w:type="spellStart"/>
-            <w:r>
-              <w:t>Not</w:t>
-            </w:r>
-            <w:proofErr w:type="spellEnd"/>
-            <w:r>
-              <w:t xml:space="preserve"> </w:t>
-            </w:r>
-            <w:proofErr w:type="spellStart"/>
-            <w:r>
-              <w:t>null</w:t>
-            </w:r>
-            <w:proofErr w:type="spellEnd"/>
-          </w:p>
-        </w:tc>
-        <w:tc>
-          <w:tcPr>
-            <w:tcW w:w="1482" w:type="dxa"/>
-            <w:vAlign w:val="center"/>
-          </w:tcPr>
-          <w:p>
-            <w:r>
-              <w:t>Quant*</w:t>
-            </w:r>
-            <w:proofErr w:type="spellStart"/>
-            <w:r>
-              <w:t>Preco_Custo_Un</w:t>
-            </w:r>
-            <w:proofErr w:type="spellEnd"/>
           </w:p>
         </w:tc>
         <w:tc>
@@ -3808,11 +3595,9 @@
             <w:vAlign w:val="center"/>
           </w:tcPr>
           <w:p>
-            <w:proofErr w:type="spellStart"/>
-            <w:r>
-              <w:t>ID_Venda</w:t>
-            </w:r>
-            <w:proofErr w:type="spellEnd"/>
+            <w:r>
+              <w:t>id_venda</w:t>
+            </w:r>
           </w:p>
         </w:tc>
         <w:tc>
@@ -3844,21 +3629,8 @@
           </w:tcPr>
           <w:p>
             <w:r>
-              <w:t xml:space="preserve">PK, </w:t>
-            </w:r>
-            <w:proofErr w:type="spellStart"/>
-            <w:r>
-              <w:t>not</w:t>
-            </w:r>
-            <w:proofErr w:type="spellEnd"/>
-            <w:r>
-              <w:t xml:space="preserve"> </w:t>
-            </w:r>
-            <w:proofErr w:type="spellStart"/>
-            <w:r>
-              <w:t>null</w:t>
-            </w:r>
-            <w:proofErr w:type="spellEnd"/>
+              <w:t>PK, not null</w:t>
+            </w:r>
           </w:p>
         </w:tc>
         <w:tc>
@@ -3873,13 +3645,8 @@
             <w:tcW w:w="2629" w:type="dxa"/>
           </w:tcPr>
           <w:p>
-            <w:proofErr w:type="spellStart"/>
-            <w:r>
-              <w:t>Numero</w:t>
-            </w:r>
-            <w:proofErr w:type="spellEnd"/>
-            <w:r>
-              <w:t xml:space="preserve"> de identificação da venda. Gerado automaticamente</w:t>
+            <w:r>
+              <w:t>Numero de identificação da venda. Gerado automaticamente</w:t>
             </w:r>
           </w:p>
         </w:tc>
@@ -3891,11 +3658,9 @@
             <w:vAlign w:val="center"/>
           </w:tcPr>
           <w:p>
-            <w:proofErr w:type="spellStart"/>
-            <w:r>
-              <w:t>ID_Caderneta</w:t>
-            </w:r>
-            <w:proofErr w:type="spellEnd"/>
+            <w:r>
+              <w:t>id_caderneta</w:t>
+            </w:r>
           </w:p>
         </w:tc>
         <w:tc>
@@ -3927,13 +3692,8 @@
           </w:tcPr>
           <w:p>
             <w:r>
-              <w:t xml:space="preserve">FK, </w:t>
-            </w:r>
-            <w:proofErr w:type="spellStart"/>
-            <w:r>
-              <w:t>null</w:t>
-            </w:r>
-            <w:proofErr w:type="spellEnd"/>
+              <w:t>FK, null</w:t>
+            </w:r>
           </w:p>
         </w:tc>
         <w:tc>
@@ -3948,13 +3708,8 @@
             <w:tcW w:w="2629" w:type="dxa"/>
           </w:tcPr>
           <w:p>
-            <w:proofErr w:type="spellStart"/>
-            <w:r>
-              <w:t>Numero</w:t>
-            </w:r>
-            <w:proofErr w:type="spellEnd"/>
-            <w:r>
-              <w:t xml:space="preserve"> de identificação da caderneta do cliente.</w:t>
+            <w:r>
+              <w:t>Numero de identificação da caderneta do cliente.</w:t>
             </w:r>
           </w:p>
         </w:tc>
@@ -3967,7 +3722,7 @@
           </w:tcPr>
           <w:p>
             <w:r>
-              <w:t>Data</w:t>
+              <w:t>data</w:t>
             </w:r>
           </w:p>
         </w:tc>
@@ -3977,11 +3732,9 @@
             <w:vAlign w:val="center"/>
           </w:tcPr>
           <w:p>
-            <w:proofErr w:type="spellStart"/>
             <w:r>
               <w:t>Datetime</w:t>
             </w:r>
-            <w:proofErr w:type="spellEnd"/>
           </w:p>
         </w:tc>
         <w:tc>
@@ -4001,19 +3754,9 @@
             <w:vAlign w:val="center"/>
           </w:tcPr>
           <w:p>
-            <w:proofErr w:type="spellStart"/>
-            <w:r>
-              <w:t>Not</w:t>
-            </w:r>
-            <w:proofErr w:type="spellEnd"/>
-            <w:r>
-              <w:t xml:space="preserve"> </w:t>
-            </w:r>
-            <w:proofErr w:type="spellStart"/>
-            <w:r>
-              <w:t>null</w:t>
-            </w:r>
-            <w:proofErr w:type="spellEnd"/>
+            <w:r>
+              <w:t>Not null</w:t>
+            </w:r>
           </w:p>
         </w:tc>
         <w:tc>
@@ -4046,7 +3789,7 @@
           </w:tcPr>
           <w:p>
             <w:r>
-              <w:t>Finalizada</w:t>
+              <w:t>finalizada</w:t>
             </w:r>
           </w:p>
         </w:tc>
@@ -4078,19 +3821,9 @@
             <w:vAlign w:val="center"/>
           </w:tcPr>
           <w:p>
-            <w:proofErr w:type="spellStart"/>
-            <w:r>
-              <w:t>not</w:t>
-            </w:r>
-            <w:proofErr w:type="spellEnd"/>
-            <w:r>
-              <w:t xml:space="preserve"> </w:t>
-            </w:r>
-            <w:proofErr w:type="spellStart"/>
-            <w:r>
-              <w:t>null</w:t>
-            </w:r>
-            <w:proofErr w:type="spellEnd"/>
+            <w:r>
+              <w:t>not null</w:t>
+            </w:r>
           </w:p>
         </w:tc>
         <w:tc>
@@ -4147,11 +3880,9 @@
             <w:vAlign w:val="center"/>
           </w:tcPr>
           <w:p>
-            <w:proofErr w:type="spellStart"/>
-            <w:r>
-              <w:t>ID_Caderneta</w:t>
-            </w:r>
-            <w:proofErr w:type="spellEnd"/>
+            <w:r>
+              <w:t>id_caderneta</w:t>
+            </w:r>
           </w:p>
         </w:tc>
         <w:tc>
@@ -4183,21 +3914,8 @@
           </w:tcPr>
           <w:p>
             <w:r>
-              <w:t xml:space="preserve">PK, </w:t>
-            </w:r>
-            <w:proofErr w:type="spellStart"/>
-            <w:r>
-              <w:t>not</w:t>
-            </w:r>
-            <w:proofErr w:type="spellEnd"/>
-            <w:r>
-              <w:t xml:space="preserve"> </w:t>
-            </w:r>
-            <w:proofErr w:type="spellStart"/>
-            <w:r>
-              <w:t>null</w:t>
-            </w:r>
-            <w:proofErr w:type="spellEnd"/>
+              <w:t>PK, not null</w:t>
+            </w:r>
           </w:p>
         </w:tc>
         <w:tc>
@@ -4212,13 +3930,8 @@
             <w:tcW w:w="2629" w:type="dxa"/>
           </w:tcPr>
           <w:p>
-            <w:proofErr w:type="spellStart"/>
-            <w:r>
-              <w:t>Numero</w:t>
-            </w:r>
-            <w:proofErr w:type="spellEnd"/>
-            <w:r>
-              <w:t xml:space="preserve"> de identificação da caderneta do cliente. Gerado automaticamente</w:t>
+            <w:r>
+              <w:t>Numero de identificação da caderneta do cliente. Gerado automaticamente</w:t>
             </w:r>
           </w:p>
         </w:tc>
@@ -4230,11 +3943,9 @@
             <w:vAlign w:val="center"/>
           </w:tcPr>
           <w:p>
-            <w:proofErr w:type="spellStart"/>
-            <w:r>
-              <w:t>Data_Abertura</w:t>
-            </w:r>
-            <w:proofErr w:type="spellEnd"/>
+            <w:r>
+              <w:t>data_abertura</w:t>
+            </w:r>
           </w:p>
         </w:tc>
         <w:tc>
@@ -4265,19 +3976,9 @@
             <w:vAlign w:val="center"/>
           </w:tcPr>
           <w:p>
-            <w:proofErr w:type="spellStart"/>
-            <w:r>
-              <w:t>Not</w:t>
-            </w:r>
-            <w:proofErr w:type="spellEnd"/>
-            <w:r>
-              <w:t xml:space="preserve"> </w:t>
-            </w:r>
-            <w:proofErr w:type="spellStart"/>
-            <w:r>
-              <w:t>null</w:t>
-            </w:r>
-            <w:proofErr w:type="spellEnd"/>
+            <w:r>
+              <w:t>Not null</w:t>
+            </w:r>
           </w:p>
         </w:tc>
         <w:tc>
@@ -4305,11 +4006,9 @@
             <w:vAlign w:val="center"/>
           </w:tcPr>
           <w:p>
-            <w:proofErr w:type="spellStart"/>
-            <w:r>
-              <w:t>Status_Caderneta</w:t>
-            </w:r>
-            <w:proofErr w:type="spellEnd"/>
+            <w:r>
+              <w:t>status_caderneta</w:t>
+            </w:r>
           </w:p>
         </w:tc>
         <w:tc>
@@ -4340,19 +4039,9 @@
             <w:vAlign w:val="center"/>
           </w:tcPr>
           <w:p>
-            <w:proofErr w:type="spellStart"/>
-            <w:r>
-              <w:t>Not</w:t>
-            </w:r>
-            <w:proofErr w:type="spellEnd"/>
-            <w:r>
-              <w:t xml:space="preserve"> </w:t>
-            </w:r>
-            <w:proofErr w:type="spellStart"/>
-            <w:r>
-              <w:t>null</w:t>
-            </w:r>
-            <w:proofErr w:type="spellEnd"/>
+            <w:r>
+              <w:t>Not null</w:t>
+            </w:r>
           </w:p>
         </w:tc>
         <w:tc>
@@ -4384,11 +4073,9 @@
             <w:vAlign w:val="center"/>
           </w:tcPr>
           <w:p>
-            <w:proofErr w:type="spellStart"/>
-            <w:r>
-              <w:t>ID_Cliente</w:t>
-            </w:r>
-            <w:proofErr w:type="spellEnd"/>
+            <w:r>
+              <w:t>id_cliente</w:t>
+            </w:r>
           </w:p>
         </w:tc>
         <w:tc>
@@ -4419,27 +4106,12 @@
             <w:vAlign w:val="center"/>
           </w:tcPr>
           <w:p>
-            <w:proofErr w:type="spellStart"/>
-            <w:r>
-              <w:t>Fk</w:t>
-            </w:r>
-            <w:proofErr w:type="spellEnd"/>
-            <w:r>
-              <w:t xml:space="preserve">, </w:t>
-            </w:r>
-            <w:proofErr w:type="spellStart"/>
-            <w:r>
-              <w:t>Not</w:t>
-            </w:r>
-            <w:proofErr w:type="spellEnd"/>
-            <w:r>
-              <w:t xml:space="preserve"> </w:t>
-            </w:r>
-            <w:proofErr w:type="spellStart"/>
-            <w:r>
-              <w:t>null</w:t>
-            </w:r>
-            <w:proofErr w:type="spellEnd"/>
+            <w:r>
+              <w:t xml:space="preserve">Fk, </w:t>
+            </w:r>
+            <w:r>
+              <w:t>Not null</w:t>
+            </w:r>
           </w:p>
         </w:tc>
         <w:tc>
@@ -4454,13 +4126,8 @@
             <w:tcW w:w="2629" w:type="dxa"/>
           </w:tcPr>
           <w:p>
-            <w:proofErr w:type="spellStart"/>
-            <w:r>
-              <w:t>Numero</w:t>
-            </w:r>
-            <w:proofErr w:type="spellEnd"/>
-            <w:r>
-              <w:t xml:space="preserve"> de identificação do cliente dono da caderneta.</w:t>
+            <w:r>
+              <w:t>Numero de identificação do cliente dono da caderneta.</w:t>
             </w:r>
           </w:p>
         </w:tc>
@@ -4498,11 +4165,9 @@
             <w:vAlign w:val="center"/>
           </w:tcPr>
           <w:p>
-            <w:proofErr w:type="spellStart"/>
-            <w:r>
-              <w:t>ID_Cliente</w:t>
-            </w:r>
-            <w:proofErr w:type="spellEnd"/>
+            <w:r>
+              <w:t>id_cliente</w:t>
+            </w:r>
           </w:p>
         </w:tc>
         <w:tc>
@@ -4534,21 +4199,8 @@
           </w:tcPr>
           <w:p>
             <w:r>
-              <w:t xml:space="preserve">PK, </w:t>
-            </w:r>
-            <w:proofErr w:type="spellStart"/>
-            <w:r>
-              <w:t>not</w:t>
-            </w:r>
-            <w:proofErr w:type="spellEnd"/>
-            <w:r>
-              <w:t xml:space="preserve"> </w:t>
-            </w:r>
-            <w:proofErr w:type="spellStart"/>
-            <w:r>
-              <w:t>null</w:t>
-            </w:r>
-            <w:proofErr w:type="spellEnd"/>
+              <w:t>PK, not null</w:t>
+            </w:r>
           </w:p>
         </w:tc>
         <w:tc>
@@ -4563,13 +4215,8 @@
             <w:tcW w:w="2629" w:type="dxa"/>
           </w:tcPr>
           <w:p>
-            <w:proofErr w:type="spellStart"/>
-            <w:r>
-              <w:t>Numero</w:t>
-            </w:r>
-            <w:proofErr w:type="spellEnd"/>
-            <w:r>
-              <w:t xml:space="preserve"> de identificação do cliente. Gerado automaticamente</w:t>
+            <w:r>
+              <w:t>Numero de identificação do cliente. Gerado automaticamente</w:t>
             </w:r>
           </w:p>
         </w:tc>
@@ -4582,7 +4229,7 @@
           </w:tcPr>
           <w:p>
             <w:r>
-              <w:t>CPF</w:t>
+              <w:t>cpf</w:t>
             </w:r>
           </w:p>
         </w:tc>
@@ -4614,11 +4261,9 @@
             <w:vAlign w:val="center"/>
           </w:tcPr>
           <w:p>
-            <w:proofErr w:type="spellStart"/>
             <w:r>
               <w:t>Null</w:t>
             </w:r>
-            <w:proofErr w:type="spellEnd"/>
           </w:p>
         </w:tc>
         <w:tc>
@@ -4647,7 +4292,7 @@
           </w:tcPr>
           <w:p>
             <w:r>
-              <w:t>Nome</w:t>
+              <w:t>nome</w:t>
             </w:r>
           </w:p>
         </w:tc>
@@ -4679,19 +4324,9 @@
             <w:vAlign w:val="center"/>
           </w:tcPr>
           <w:p>
-            <w:proofErr w:type="spellStart"/>
-            <w:r>
-              <w:t>Not</w:t>
-            </w:r>
-            <w:proofErr w:type="spellEnd"/>
-            <w:r>
-              <w:t xml:space="preserve"> </w:t>
-            </w:r>
-            <w:proofErr w:type="spellStart"/>
-            <w:r>
-              <w:t>null</w:t>
-            </w:r>
-            <w:proofErr w:type="spellEnd"/>
+            <w:r>
+              <w:t>Not null</w:t>
+            </w:r>
           </w:p>
         </w:tc>
         <w:tc>
@@ -4745,11 +4380,9 @@
             <w:vAlign w:val="center"/>
           </w:tcPr>
           <w:p>
-            <w:proofErr w:type="spellStart"/>
-            <w:r>
-              <w:t>ID_Cliente</w:t>
-            </w:r>
-            <w:proofErr w:type="spellEnd"/>
+            <w:r>
+              <w:t>id_cliente</w:t>
+            </w:r>
           </w:p>
         </w:tc>
         <w:tc>
@@ -4781,21 +4414,8 @@
           </w:tcPr>
           <w:p>
             <w:r>
-              <w:t xml:space="preserve">PK, </w:t>
-            </w:r>
-            <w:proofErr w:type="spellStart"/>
-            <w:r>
-              <w:t>Not</w:t>
-            </w:r>
-            <w:proofErr w:type="spellEnd"/>
-            <w:r>
-              <w:t xml:space="preserve"> </w:t>
-            </w:r>
-            <w:proofErr w:type="spellStart"/>
-            <w:r>
-              <w:t>null</w:t>
-            </w:r>
-            <w:proofErr w:type="spellEnd"/>
+              <w:t>PK, Not null</w:t>
+            </w:r>
           </w:p>
         </w:tc>
         <w:tc>
@@ -4810,13 +4430,8 @@
             <w:tcW w:w="2629" w:type="dxa"/>
           </w:tcPr>
           <w:p>
-            <w:proofErr w:type="spellStart"/>
-            <w:r>
-              <w:t>Numero</w:t>
-            </w:r>
-            <w:proofErr w:type="spellEnd"/>
-            <w:r>
-              <w:t xml:space="preserve"> de identificação do cliente</w:t>
+            <w:r>
+              <w:t>Numero de identificação do cliente</w:t>
             </w:r>
           </w:p>
         </w:tc>
@@ -4829,7 +4444,7 @@
           </w:tcPr>
           <w:p>
             <w:r>
-              <w:t>Telefone</w:t>
+              <w:t>telefone</w:t>
             </w:r>
           </w:p>
         </w:tc>
@@ -4862,21 +4477,8 @@
           </w:tcPr>
           <w:p>
             <w:r>
-              <w:t xml:space="preserve">PK, </w:t>
-            </w:r>
-            <w:proofErr w:type="spellStart"/>
-            <w:r>
-              <w:t>Not</w:t>
-            </w:r>
-            <w:proofErr w:type="spellEnd"/>
-            <w:r>
-              <w:t xml:space="preserve"> </w:t>
-            </w:r>
-            <w:proofErr w:type="spellStart"/>
-            <w:r>
-              <w:t>null</w:t>
-            </w:r>
-            <w:proofErr w:type="spellEnd"/>
+              <w:t>PK, Not null</w:t>
+            </w:r>
           </w:p>
         </w:tc>
         <w:tc>
@@ -4918,17 +4520,8 @@
                 <w:b/>
                 <w:bCs/>
               </w:rPr>
-              <w:t xml:space="preserve">Entidade: </w:t>
-            </w:r>
-            <w:proofErr w:type="spellStart"/>
-            <w:r>
-              <w:rPr>
-                <w:b/>
-                <w:bCs/>
-              </w:rPr>
-              <w:t>Endereco</w:t>
-            </w:r>
-            <w:proofErr w:type="spellEnd"/>
+              <w:t>Entidade: Endereco</w:t>
+            </w:r>
           </w:p>
         </w:tc>
       </w:tr>
@@ -4939,11 +4532,9 @@
             <w:vAlign w:val="center"/>
           </w:tcPr>
           <w:p>
-            <w:proofErr w:type="spellStart"/>
-            <w:r>
-              <w:t>ID_Cliente</w:t>
-            </w:r>
-            <w:proofErr w:type="spellEnd"/>
+            <w:r>
+              <w:t>id_cliente</w:t>
+            </w:r>
           </w:p>
         </w:tc>
         <w:tc>
@@ -4975,21 +4566,8 @@
           </w:tcPr>
           <w:p>
             <w:r>
-              <w:t xml:space="preserve">PK, </w:t>
-            </w:r>
-            <w:proofErr w:type="spellStart"/>
-            <w:r>
-              <w:t>Not</w:t>
-            </w:r>
-            <w:proofErr w:type="spellEnd"/>
-            <w:r>
-              <w:t xml:space="preserve"> </w:t>
-            </w:r>
-            <w:proofErr w:type="spellStart"/>
-            <w:r>
-              <w:t>null</w:t>
-            </w:r>
-            <w:proofErr w:type="spellEnd"/>
+              <w:t>PK, Not null</w:t>
+            </w:r>
           </w:p>
         </w:tc>
         <w:tc>
@@ -5004,13 +4582,8 @@
             <w:tcW w:w="2629" w:type="dxa"/>
           </w:tcPr>
           <w:p>
-            <w:proofErr w:type="spellStart"/>
-            <w:r>
-              <w:t>Numero</w:t>
-            </w:r>
-            <w:proofErr w:type="spellEnd"/>
-            <w:r>
-              <w:t xml:space="preserve"> de identificação do cliente</w:t>
+            <w:r>
+              <w:t>Numero de identificação do cliente</w:t>
             </w:r>
           </w:p>
         </w:tc>
@@ -5023,7 +4596,7 @@
           </w:tcPr>
           <w:p>
             <w:r>
-              <w:t>Num</w:t>
+              <w:t>num</w:t>
             </w:r>
           </w:p>
         </w:tc>
@@ -5055,11 +4628,9 @@
             <w:vAlign w:val="center"/>
           </w:tcPr>
           <w:p>
-            <w:proofErr w:type="spellStart"/>
             <w:r>
               <w:t>Null</w:t>
             </w:r>
-            <w:proofErr w:type="spellEnd"/>
           </w:p>
         </w:tc>
         <w:tc>
@@ -5074,13 +4645,8 @@
             <w:tcW w:w="2629" w:type="dxa"/>
           </w:tcPr>
           <w:p>
-            <w:proofErr w:type="spellStart"/>
-            <w:r>
-              <w:t>Numero</w:t>
-            </w:r>
-            <w:proofErr w:type="spellEnd"/>
-            <w:r>
-              <w:t xml:space="preserve"> da casa do cliente.</w:t>
+            <w:r>
+              <w:t>Numero da casa do cliente.</w:t>
             </w:r>
           </w:p>
         </w:tc>
@@ -5093,8 +4659,7 @@
           </w:tcPr>
           <w:p>
             <w:r>
-              <w:lastRenderedPageBreak/>
-              <w:t>Rua</w:t>
+              <w:t>rua</w:t>
             </w:r>
           </w:p>
         </w:tc>
@@ -5126,11 +4691,9 @@
             <w:vAlign w:val="center"/>
           </w:tcPr>
           <w:p>
-            <w:proofErr w:type="spellStart"/>
             <w:r>
               <w:t>Null</w:t>
             </w:r>
-            <w:proofErr w:type="spellEnd"/>
           </w:p>
         </w:tc>
         <w:tc>
@@ -5159,7 +4722,7 @@
           </w:tcPr>
           <w:p>
             <w:r>
-              <w:t>Bairro</w:t>
+              <w:t>bairro</w:t>
             </w:r>
           </w:p>
         </w:tc>
@@ -5191,11 +4754,9 @@
             <w:vAlign w:val="center"/>
           </w:tcPr>
           <w:p>
-            <w:proofErr w:type="spellStart"/>
             <w:r>
               <w:t>Null</w:t>
             </w:r>
-            <w:proofErr w:type="spellEnd"/>
           </w:p>
         </w:tc>
         <w:tc>
@@ -5224,7 +4785,7 @@
           </w:tcPr>
           <w:p>
             <w:r>
-              <w:t>Cidade</w:t>
+              <w:t>cidade</w:t>
             </w:r>
           </w:p>
         </w:tc>
@@ -5256,11 +4817,9 @@
             <w:vAlign w:val="center"/>
           </w:tcPr>
           <w:p>
-            <w:proofErr w:type="spellStart"/>
             <w:r>
               <w:t>Null</w:t>
             </w:r>
-            <w:proofErr w:type="spellEnd"/>
           </w:p>
         </w:tc>
         <w:tc>
@@ -5314,11 +4873,9 @@
             <w:vAlign w:val="center"/>
           </w:tcPr>
           <w:p>
-            <w:proofErr w:type="spellStart"/>
-            <w:r>
-              <w:t>ID_Despesa</w:t>
-            </w:r>
-            <w:proofErr w:type="spellEnd"/>
+            <w:r>
+              <w:t>id_despesa</w:t>
+            </w:r>
           </w:p>
         </w:tc>
         <w:tc>
@@ -5350,21 +4907,8 @@
           </w:tcPr>
           <w:p>
             <w:r>
-              <w:t xml:space="preserve">PK, </w:t>
-            </w:r>
-            <w:proofErr w:type="spellStart"/>
-            <w:r>
-              <w:t>not</w:t>
-            </w:r>
-            <w:proofErr w:type="spellEnd"/>
-            <w:r>
-              <w:t xml:space="preserve"> </w:t>
-            </w:r>
-            <w:proofErr w:type="spellStart"/>
-            <w:r>
-              <w:t>null</w:t>
-            </w:r>
-            <w:proofErr w:type="spellEnd"/>
+              <w:t>PK, not null</w:t>
+            </w:r>
           </w:p>
         </w:tc>
         <w:tc>
@@ -5379,13 +4923,8 @@
             <w:tcW w:w="2629" w:type="dxa"/>
           </w:tcPr>
           <w:p>
-            <w:proofErr w:type="spellStart"/>
-            <w:r>
-              <w:t>Numero</w:t>
-            </w:r>
-            <w:proofErr w:type="spellEnd"/>
-            <w:r>
-              <w:t xml:space="preserve"> de identificação da despesa, gerado automaticamente</w:t>
+            <w:r>
+              <w:t>Numero de identificação da despesa, gerado automaticamente</w:t>
             </w:r>
           </w:p>
         </w:tc>
@@ -5397,14 +4936,9 @@
             <w:vAlign w:val="center"/>
           </w:tcPr>
           <w:p>
-            <w:proofErr w:type="spellStart"/>
-            <w:r>
-              <w:t>Custo</w:t>
-            </w:r>
-            <w:r>
-              <w:t>_Un</w:t>
-            </w:r>
-            <w:proofErr w:type="spellEnd"/>
+            <w:r>
+              <w:t>custo_un</w:t>
+            </w:r>
           </w:p>
         </w:tc>
         <w:tc>
@@ -5435,19 +4969,9 @@
             <w:vAlign w:val="center"/>
           </w:tcPr>
           <w:p>
-            <w:proofErr w:type="spellStart"/>
-            <w:r>
-              <w:t>Not</w:t>
-            </w:r>
-            <w:proofErr w:type="spellEnd"/>
-            <w:r>
-              <w:t xml:space="preserve"> </w:t>
-            </w:r>
-            <w:proofErr w:type="spellStart"/>
-            <w:r>
-              <w:t>null</w:t>
-            </w:r>
-            <w:proofErr w:type="spellEnd"/>
+            <w:r>
+              <w:t>Not null</w:t>
+            </w:r>
           </w:p>
         </w:tc>
         <w:tc>
@@ -5479,11 +5003,9 @@
             <w:vAlign w:val="center"/>
           </w:tcPr>
           <w:p>
-            <w:proofErr w:type="spellStart"/>
-            <w:r>
-              <w:t>Descricao</w:t>
-            </w:r>
-            <w:proofErr w:type="spellEnd"/>
+            <w:r>
+              <w:t>descricao</w:t>
+            </w:r>
           </w:p>
         </w:tc>
         <w:tc>
@@ -5514,11 +5036,9 @@
             <w:vAlign w:val="center"/>
           </w:tcPr>
           <w:p>
-            <w:proofErr w:type="spellStart"/>
             <w:r>
               <w:t>Null</w:t>
             </w:r>
-            <w:proofErr w:type="spellEnd"/>
           </w:p>
         </w:tc>
         <w:tc>
@@ -5547,7 +5067,7 @@
           </w:tcPr>
           <w:p>
             <w:r>
-              <w:t>Nome</w:t>
+              <w:t>nome</w:t>
             </w:r>
           </w:p>
         </w:tc>
@@ -5579,19 +5099,9 @@
             <w:vAlign w:val="center"/>
           </w:tcPr>
           <w:p>
-            <w:proofErr w:type="spellStart"/>
-            <w:r>
-              <w:t>Not</w:t>
-            </w:r>
-            <w:proofErr w:type="spellEnd"/>
-            <w:r>
-              <w:t xml:space="preserve"> </w:t>
-            </w:r>
-            <w:proofErr w:type="spellStart"/>
-            <w:r>
-              <w:t>null</w:t>
-            </w:r>
-            <w:proofErr w:type="spellEnd"/>
+            <w:r>
+              <w:t>Not null</w:t>
+            </w:r>
           </w:p>
         </w:tc>
         <w:tc>
@@ -5619,11 +5129,9 @@
             <w:vAlign w:val="center"/>
           </w:tcPr>
           <w:p>
-            <w:proofErr w:type="spellStart"/>
-            <w:r>
-              <w:t>Data_despesa</w:t>
-            </w:r>
-            <w:proofErr w:type="spellEnd"/>
+            <w:r>
+              <w:t>data_despesa</w:t>
+            </w:r>
           </w:p>
         </w:tc>
         <w:tc>
@@ -5654,19 +5162,9 @@
             <w:vAlign w:val="center"/>
           </w:tcPr>
           <w:p>
-            <w:proofErr w:type="spellStart"/>
-            <w:r>
-              <w:t>Not</w:t>
-            </w:r>
-            <w:proofErr w:type="spellEnd"/>
-            <w:r>
-              <w:t xml:space="preserve"> </w:t>
-            </w:r>
-            <w:proofErr w:type="spellStart"/>
-            <w:r>
-              <w:t>null</w:t>
-            </w:r>
-            <w:proofErr w:type="spellEnd"/>
+            <w:r>
+              <w:t>Not null</w:t>
+            </w:r>
           </w:p>
         </w:tc>
         <w:tc>
@@ -5695,7 +5193,7 @@
           </w:tcPr>
           <w:p>
             <w:r>
-              <w:t>Quant</w:t>
+              <w:t>quant</w:t>
             </w:r>
           </w:p>
         </w:tc>
@@ -5727,19 +5225,9 @@
             <w:vAlign w:val="center"/>
           </w:tcPr>
           <w:p>
-            <w:proofErr w:type="spellStart"/>
-            <w:r>
-              <w:t>Not</w:t>
-            </w:r>
-            <w:proofErr w:type="spellEnd"/>
-            <w:r>
-              <w:t xml:space="preserve"> </w:t>
-            </w:r>
-            <w:proofErr w:type="spellStart"/>
-            <w:r>
-              <w:t>null</w:t>
-            </w:r>
-            <w:proofErr w:type="spellEnd"/>
+            <w:r>
+              <w:t>Not null</w:t>
+            </w:r>
           </w:p>
         </w:tc>
         <w:tc>
@@ -5759,15 +5247,7 @@
           </w:tcPr>
           <w:p>
             <w:r>
-              <w:t xml:space="preserve">Quantidade de </w:t>
-            </w:r>
-            <w:proofErr w:type="spellStart"/>
-            <w:r>
-              <w:t>items</w:t>
-            </w:r>
-            <w:proofErr w:type="spellEnd"/>
-            <w:r>
-              <w:t xml:space="preserve"> da despesa.</w:t>
+              <w:t>Quantidade de items da despesa.</w:t>
             </w:r>
           </w:p>
         </w:tc>
@@ -5792,17 +5272,8 @@
                 <w:b/>
                 <w:bCs/>
               </w:rPr>
-              <w:t xml:space="preserve">Entidade: </w:t>
-            </w:r>
-            <w:proofErr w:type="spellStart"/>
-            <w:r>
-              <w:rPr>
-                <w:b/>
-                <w:bCs/>
-              </w:rPr>
-              <w:t>Fechamento_Caixa</w:t>
-            </w:r>
-            <w:proofErr w:type="spellEnd"/>
+              <w:t>Entidade: Fechamento_Caixa</w:t>
+            </w:r>
           </w:p>
         </w:tc>
       </w:tr>
@@ -5812,11 +5283,10 @@
             <w:tcW w:w="1983" w:type="dxa"/>
           </w:tcPr>
           <w:p>
-            <w:proofErr w:type="spellStart"/>
-            <w:r>
-              <w:t>ID_Fechamento</w:t>
-            </w:r>
-            <w:proofErr w:type="spellEnd"/>
+            <w:r>
+              <w:lastRenderedPageBreak/>
+              <w:t>id_fechamento</w:t>
+            </w:r>
           </w:p>
         </w:tc>
         <w:tc>
@@ -5845,21 +5315,8 @@
           </w:tcPr>
           <w:p>
             <w:r>
-              <w:t xml:space="preserve">PK, </w:t>
-            </w:r>
-            <w:proofErr w:type="spellStart"/>
-            <w:r>
-              <w:t>not</w:t>
-            </w:r>
-            <w:proofErr w:type="spellEnd"/>
-            <w:r>
-              <w:t xml:space="preserve"> </w:t>
-            </w:r>
-            <w:proofErr w:type="spellStart"/>
-            <w:r>
-              <w:t>null</w:t>
-            </w:r>
-            <w:proofErr w:type="spellEnd"/>
+              <w:t>PK, not null</w:t>
+            </w:r>
           </w:p>
         </w:tc>
         <w:tc>
@@ -5873,13 +5330,8 @@
             <w:tcW w:w="2629" w:type="dxa"/>
           </w:tcPr>
           <w:p>
-            <w:proofErr w:type="spellStart"/>
-            <w:r>
-              <w:t>Numero</w:t>
-            </w:r>
-            <w:proofErr w:type="spellEnd"/>
-            <w:r>
-              <w:t xml:space="preserve"> de identificação do fechamento de caixa. Gerado automaticamente</w:t>
+            <w:r>
+              <w:t>Numero de identificação do fechamento de caixa. Gerado automaticamente</w:t>
             </w:r>
           </w:p>
         </w:tc>
@@ -5891,7 +5343,7 @@
           </w:tcPr>
           <w:p>
             <w:r>
-              <w:t>Valor</w:t>
+              <w:t>valor</w:t>
             </w:r>
           </w:p>
         </w:tc>
@@ -5920,19 +5372,9 @@
             <w:tcW w:w="1658" w:type="dxa"/>
           </w:tcPr>
           <w:p>
-            <w:proofErr w:type="spellStart"/>
-            <w:r>
-              <w:t>Not</w:t>
-            </w:r>
-            <w:proofErr w:type="spellEnd"/>
-            <w:r>
-              <w:t xml:space="preserve"> </w:t>
-            </w:r>
-            <w:proofErr w:type="spellStart"/>
-            <w:r>
-              <w:t>null</w:t>
-            </w:r>
-            <w:proofErr w:type="spellEnd"/>
+            <w:r>
+              <w:t>Not null</w:t>
+            </w:r>
           </w:p>
         </w:tc>
         <w:tc>
@@ -5963,22 +5405,22 @@
           </w:tcPr>
           <w:p>
             <w:r>
+              <w:t>data</w:t>
+            </w:r>
+          </w:p>
+        </w:tc>
+        <w:tc>
+          <w:tcPr>
+            <w:tcW w:w="1579" w:type="dxa"/>
+          </w:tcPr>
+          <w:p>
+            <w:r>
               <w:t>Data</w:t>
             </w:r>
           </w:p>
         </w:tc>
         <w:tc>
           <w:tcPr>
-            <w:tcW w:w="1579" w:type="dxa"/>
-          </w:tcPr>
-          <w:p>
-            <w:r>
-              <w:t>Data</w:t>
-            </w:r>
-          </w:p>
-        </w:tc>
-        <w:tc>
-          <w:tcPr>
             <w:tcW w:w="1154" w:type="dxa"/>
           </w:tcPr>
           <w:p>
@@ -5992,19 +5434,9 @@
             <w:tcW w:w="1658" w:type="dxa"/>
           </w:tcPr>
           <w:p>
-            <w:proofErr w:type="spellStart"/>
-            <w:r>
-              <w:t>Not</w:t>
-            </w:r>
-            <w:proofErr w:type="spellEnd"/>
-            <w:r>
-              <w:t xml:space="preserve"> </w:t>
-            </w:r>
-            <w:proofErr w:type="spellStart"/>
-            <w:r>
-              <w:t>null</w:t>
-            </w:r>
-            <w:proofErr w:type="spellEnd"/>
+            <w:r>
+              <w:t>Not null</w:t>
+            </w:r>
           </w:p>
         </w:tc>
         <w:tc>
@@ -6034,17 +5466,16 @@
         <w:rPr>
           <w:noProof/>
         </w:rPr>
-        <w:lastRenderedPageBreak/>
         <w:drawing>
-          <wp:anchor distT="0" distB="0" distL="114300" distR="114300" simplePos="0" relativeHeight="251659264" behindDoc="0" locked="0" layoutInCell="1" allowOverlap="1" wp14:anchorId="55C8A804" wp14:editId="1F6BCE2B">
+          <wp:anchor distT="0" distB="0" distL="114300" distR="114300" simplePos="0" relativeHeight="251659264" behindDoc="0" locked="0" layoutInCell="1" allowOverlap="1" wp14:anchorId="55C8A804" wp14:editId="00E5C5B1">
             <wp:simplePos x="0" y="0"/>
-            <wp:positionH relativeFrom="column">
-              <wp:posOffset>38100</wp:posOffset>
+            <wp:positionH relativeFrom="margin">
+              <wp:align>center</wp:align>
             </wp:positionH>
             <wp:positionV relativeFrom="paragraph">
-              <wp:posOffset>285750</wp:posOffset>
+              <wp:posOffset>247650</wp:posOffset>
             </wp:positionV>
-            <wp:extent cx="6557010" cy="5624830"/>
+            <wp:extent cx="6556375" cy="5624830"/>
             <wp:effectExtent l="0" t="0" r="0" b="0"/>
             <wp:wrapTopAndBottom/>
             <wp:docPr id="1" name="Imagem 1"/>
@@ -6075,7 +5506,7 @@
                   <pic:spPr bwMode="auto">
                     <a:xfrm>
                       <a:off x="0" y="0"/>
-                      <a:ext cx="6557010" cy="5624830"/>
+                      <a:ext cx="6556420" cy="5624830"/>
                     </a:xfrm>
                     <a:prstGeom prst="rect">
                       <a:avLst/>

</xml_diff>